<commit_message>
section 1.2 issues/security remain
</commit_message>
<xml_diff>
--- a/Alo14_MMP_Report.docx
+++ b/Alo14_MMP_Report.docx
@@ -926,7 +926,7 @@
         <w:rPr>
           <w:noProof/>
         </w:rPr>
-        <w:instrText xml:space="preserve"> PAGEREF _Toc480449815 \h </w:instrText>
+        <w:instrText xml:space="preserve"> PAGEREF _Toc480816538 \h </w:instrText>
       </w:r>
       <w:r>
         <w:rPr>
@@ -1003,7 +1003,7 @@
         <w:rPr>
           <w:noProof/>
         </w:rPr>
-        <w:instrText xml:space="preserve"> PAGEREF _Toc480449816 \h </w:instrText>
+        <w:instrText xml:space="preserve"> PAGEREF _Toc480816539 \h </w:instrText>
       </w:r>
       <w:r>
         <w:rPr>
@@ -1080,7 +1080,7 @@
         <w:rPr>
           <w:noProof/>
         </w:rPr>
-        <w:instrText xml:space="preserve"> PAGEREF _Toc480449817 \h </w:instrText>
+        <w:instrText xml:space="preserve"> PAGEREF _Toc480816540 \h </w:instrText>
       </w:r>
       <w:r>
         <w:rPr>
@@ -1157,7 +1157,7 @@
         <w:rPr>
           <w:noProof/>
         </w:rPr>
-        <w:instrText xml:space="preserve"> PAGEREF _Toc480449818 \h </w:instrText>
+        <w:instrText xml:space="preserve"> PAGEREF _Toc480816541 \h </w:instrText>
       </w:r>
       <w:r>
         <w:rPr>
@@ -1234,7 +1234,7 @@
         <w:rPr>
           <w:noProof/>
         </w:rPr>
-        <w:instrText xml:space="preserve"> PAGEREF _Toc480449819 \h </w:instrText>
+        <w:instrText xml:space="preserve"> PAGEREF _Toc480816542 \h </w:instrText>
       </w:r>
       <w:r>
         <w:rPr>
@@ -1311,7 +1311,7 @@
         <w:rPr>
           <w:noProof/>
         </w:rPr>
-        <w:instrText xml:space="preserve"> PAGEREF _Toc480449820 \h </w:instrText>
+        <w:instrText xml:space="preserve"> PAGEREF _Toc480816543 \h </w:instrText>
       </w:r>
       <w:r>
         <w:rPr>
@@ -1388,7 +1388,7 @@
         <w:rPr>
           <w:noProof/>
         </w:rPr>
-        <w:instrText xml:space="preserve"> PAGEREF _Toc480449821 \h </w:instrText>
+        <w:instrText xml:space="preserve"> PAGEREF _Toc480816544 \h </w:instrText>
       </w:r>
       <w:r>
         <w:rPr>
@@ -1465,7 +1465,7 @@
         <w:rPr>
           <w:noProof/>
         </w:rPr>
-        <w:instrText xml:space="preserve"> PAGEREF _Toc480449822 \h </w:instrText>
+        <w:instrText xml:space="preserve"> PAGEREF _Toc480816545 \h </w:instrText>
       </w:r>
       <w:r>
         <w:rPr>
@@ -1524,7 +1524,7 @@
         <w:rPr>
           <w:noProof/>
         </w:rPr>
-        <w:t>Issues</w:t>
+        <w:t>Datasets and Frameworks</w:t>
       </w:r>
       <w:r>
         <w:rPr>
@@ -1542,7 +1542,7 @@
         <w:rPr>
           <w:noProof/>
         </w:rPr>
-        <w:instrText xml:space="preserve"> PAGEREF _Toc480449823 \h </w:instrText>
+        <w:instrText xml:space="preserve"> PAGEREF _Toc480816546 \h </w:instrText>
       </w:r>
       <w:r>
         <w:rPr>
@@ -1559,7 +1559,7 @@
         <w:rPr>
           <w:noProof/>
         </w:rPr>
-        <w:t>10</w:t>
+        <w:t>11</w:t>
       </w:r>
       <w:r>
         <w:rPr>
@@ -1601,6 +1601,314 @@
         <w:rPr>
           <w:noProof/>
         </w:rPr>
+        <w:t>Motion Detection Choice</w:t>
+      </w:r>
+      <w:r>
+        <w:rPr>
+          <w:noProof/>
+        </w:rPr>
+        <w:tab/>
+      </w:r>
+      <w:r>
+        <w:rPr>
+          <w:noProof/>
+        </w:rPr>
+        <w:fldChar w:fldCharType="begin"/>
+      </w:r>
+      <w:r>
+        <w:rPr>
+          <w:noProof/>
+        </w:rPr>
+        <w:instrText xml:space="preserve"> PAGEREF _Toc480816547 \h </w:instrText>
+      </w:r>
+      <w:r>
+        <w:rPr>
+          <w:noProof/>
+        </w:rPr>
+      </w:r>
+      <w:r>
+        <w:rPr>
+          <w:noProof/>
+        </w:rPr>
+        <w:fldChar w:fldCharType="separate"/>
+      </w:r>
+      <w:r>
+        <w:rPr>
+          <w:noProof/>
+        </w:rPr>
+        <w:t>12</w:t>
+      </w:r>
+      <w:r>
+        <w:rPr>
+          <w:noProof/>
+        </w:rPr>
+        <w:fldChar w:fldCharType="end"/>
+      </w:r>
+    </w:p>
+    <w:p>
+      <w:pPr>
+        <w:pStyle w:val="TOC3"/>
+        <w:tabs>
+          <w:tab w:val="left" w:pos="1320"/>
+          <w:tab w:val="right" w:leader="dot" w:pos="8290"/>
+        </w:tabs>
+        <w:rPr>
+          <w:rFonts w:asciiTheme="minorHAnsi" w:hAnsiTheme="minorHAnsi" w:cstheme="minorBidi"/>
+          <w:i w:val="0"/>
+          <w:noProof/>
+          <w:lang w:eastAsia="en-GB"/>
+        </w:rPr>
+      </w:pPr>
+      <w:r>
+        <w:rPr>
+          <w:noProof/>
+        </w:rPr>
+        <w:t>1.2.4.</w:t>
+      </w:r>
+      <w:r>
+        <w:rPr>
+          <w:rFonts w:asciiTheme="minorHAnsi" w:hAnsiTheme="minorHAnsi" w:cstheme="minorBidi"/>
+          <w:i w:val="0"/>
+          <w:noProof/>
+          <w:lang w:eastAsia="en-GB"/>
+        </w:rPr>
+        <w:tab/>
+      </w:r>
+      <w:r>
+        <w:rPr>
+          <w:noProof/>
+        </w:rPr>
+        <w:t>Feature Selection and Classification</w:t>
+      </w:r>
+      <w:r>
+        <w:rPr>
+          <w:noProof/>
+        </w:rPr>
+        <w:tab/>
+      </w:r>
+      <w:r>
+        <w:rPr>
+          <w:noProof/>
+        </w:rPr>
+        <w:fldChar w:fldCharType="begin"/>
+      </w:r>
+      <w:r>
+        <w:rPr>
+          <w:noProof/>
+        </w:rPr>
+        <w:instrText xml:space="preserve"> PAGEREF _Toc480816548 \h </w:instrText>
+      </w:r>
+      <w:r>
+        <w:rPr>
+          <w:noProof/>
+        </w:rPr>
+      </w:r>
+      <w:r>
+        <w:rPr>
+          <w:noProof/>
+        </w:rPr>
+        <w:fldChar w:fldCharType="separate"/>
+      </w:r>
+      <w:r>
+        <w:rPr>
+          <w:noProof/>
+        </w:rPr>
+        <w:t>12</w:t>
+      </w:r>
+      <w:r>
+        <w:rPr>
+          <w:noProof/>
+        </w:rPr>
+        <w:fldChar w:fldCharType="end"/>
+      </w:r>
+    </w:p>
+    <w:p>
+      <w:pPr>
+        <w:pStyle w:val="TOC3"/>
+        <w:tabs>
+          <w:tab w:val="left" w:pos="1320"/>
+          <w:tab w:val="right" w:leader="dot" w:pos="8290"/>
+        </w:tabs>
+        <w:rPr>
+          <w:rFonts w:asciiTheme="minorHAnsi" w:hAnsiTheme="minorHAnsi" w:cstheme="minorBidi"/>
+          <w:i w:val="0"/>
+          <w:noProof/>
+          <w:lang w:eastAsia="en-GB"/>
+        </w:rPr>
+      </w:pPr>
+      <w:r>
+        <w:rPr>
+          <w:noProof/>
+        </w:rPr>
+        <w:t>1.2.5.</w:t>
+      </w:r>
+      <w:r>
+        <w:rPr>
+          <w:rFonts w:asciiTheme="minorHAnsi" w:hAnsiTheme="minorHAnsi" w:cstheme="minorBidi"/>
+          <w:i w:val="0"/>
+          <w:noProof/>
+          <w:lang w:eastAsia="en-GB"/>
+        </w:rPr>
+        <w:tab/>
+      </w:r>
+      <w:r>
+        <w:rPr>
+          <w:noProof/>
+        </w:rPr>
+        <w:t>Record Log</w:t>
+      </w:r>
+      <w:r>
+        <w:rPr>
+          <w:noProof/>
+        </w:rPr>
+        <w:tab/>
+      </w:r>
+      <w:r>
+        <w:rPr>
+          <w:noProof/>
+        </w:rPr>
+        <w:fldChar w:fldCharType="begin"/>
+      </w:r>
+      <w:r>
+        <w:rPr>
+          <w:noProof/>
+        </w:rPr>
+        <w:instrText xml:space="preserve"> PAGEREF _Toc480816549 \h </w:instrText>
+      </w:r>
+      <w:r>
+        <w:rPr>
+          <w:noProof/>
+        </w:rPr>
+      </w:r>
+      <w:r>
+        <w:rPr>
+          <w:noProof/>
+        </w:rPr>
+        <w:fldChar w:fldCharType="separate"/>
+      </w:r>
+      <w:r>
+        <w:rPr>
+          <w:noProof/>
+        </w:rPr>
+        <w:t>13</w:t>
+      </w:r>
+      <w:r>
+        <w:rPr>
+          <w:noProof/>
+        </w:rPr>
+        <w:fldChar w:fldCharType="end"/>
+      </w:r>
+    </w:p>
+    <w:p>
+      <w:pPr>
+        <w:pStyle w:val="TOC3"/>
+        <w:tabs>
+          <w:tab w:val="left" w:pos="1320"/>
+          <w:tab w:val="right" w:leader="dot" w:pos="8290"/>
+        </w:tabs>
+        <w:rPr>
+          <w:rFonts w:asciiTheme="minorHAnsi" w:hAnsiTheme="minorHAnsi" w:cstheme="minorBidi"/>
+          <w:i w:val="0"/>
+          <w:noProof/>
+          <w:lang w:eastAsia="en-GB"/>
+        </w:rPr>
+      </w:pPr>
+      <w:r>
+        <w:rPr>
+          <w:noProof/>
+        </w:rPr>
+        <w:t>1.2.6.</w:t>
+      </w:r>
+      <w:r>
+        <w:rPr>
+          <w:rFonts w:asciiTheme="minorHAnsi" w:hAnsiTheme="minorHAnsi" w:cstheme="minorBidi"/>
+          <w:i w:val="0"/>
+          <w:noProof/>
+          <w:lang w:eastAsia="en-GB"/>
+        </w:rPr>
+        <w:tab/>
+      </w:r>
+      <w:r>
+        <w:rPr>
+          <w:noProof/>
+        </w:rPr>
+        <w:t>Issues</w:t>
+      </w:r>
+      <w:r>
+        <w:rPr>
+          <w:noProof/>
+        </w:rPr>
+        <w:tab/>
+      </w:r>
+      <w:r>
+        <w:rPr>
+          <w:noProof/>
+        </w:rPr>
+        <w:fldChar w:fldCharType="begin"/>
+      </w:r>
+      <w:r>
+        <w:rPr>
+          <w:noProof/>
+        </w:rPr>
+        <w:instrText xml:space="preserve"> PAGEREF _Toc480816550 \h </w:instrText>
+      </w:r>
+      <w:r>
+        <w:rPr>
+          <w:noProof/>
+        </w:rPr>
+      </w:r>
+      <w:r>
+        <w:rPr>
+          <w:noProof/>
+        </w:rPr>
+        <w:fldChar w:fldCharType="separate"/>
+      </w:r>
+      <w:r>
+        <w:rPr>
+          <w:noProof/>
+        </w:rPr>
+        <w:t>13</w:t>
+      </w:r>
+      <w:r>
+        <w:rPr>
+          <w:noProof/>
+        </w:rPr>
+        <w:fldChar w:fldCharType="end"/>
+      </w:r>
+    </w:p>
+    <w:p>
+      <w:pPr>
+        <w:pStyle w:val="TOC3"/>
+        <w:tabs>
+          <w:tab w:val="left" w:pos="1320"/>
+          <w:tab w:val="right" w:leader="dot" w:pos="8290"/>
+        </w:tabs>
+        <w:rPr>
+          <w:rFonts w:asciiTheme="minorHAnsi" w:hAnsiTheme="minorHAnsi" w:cstheme="minorBidi"/>
+          <w:i w:val="0"/>
+          <w:noProof/>
+          <w:lang w:eastAsia="en-GB"/>
+        </w:rPr>
+      </w:pPr>
+      <w:r>
+        <w:rPr>
+          <w:noProof/>
+        </w:rPr>
+        <w:t>1.2.7.</w:t>
+      </w:r>
+      <w:r>
+        <w:rPr>
+          <w:rFonts w:asciiTheme="minorHAnsi" w:hAnsiTheme="minorHAnsi" w:cstheme="minorBidi"/>
+          <w:i w:val="0"/>
+          <w:noProof/>
+          <w:lang w:eastAsia="en-GB"/>
+        </w:rPr>
+        <w:tab/>
+      </w:r>
+      <w:r>
+        <w:rPr>
+          <w:noProof/>
+        </w:rPr>
         <w:t>Security</w:t>
       </w:r>
       <w:r>
@@ -1619,7 +1927,7 @@
         <w:rPr>
           <w:noProof/>
         </w:rPr>
-        <w:instrText xml:space="preserve"> PAGEREF _Toc480449824 \h </w:instrText>
+        <w:instrText xml:space="preserve"> PAGEREF _Toc480816551 \h </w:instrText>
       </w:r>
       <w:r>
         <w:rPr>
@@ -1636,7 +1944,7 @@
         <w:rPr>
           <w:noProof/>
         </w:rPr>
-        <w:t>10</w:t>
+        <w:t>13</w:t>
       </w:r>
       <w:r>
         <w:rPr>
@@ -1696,7 +2004,7 @@
         <w:rPr>
           <w:noProof/>
         </w:rPr>
-        <w:instrText xml:space="preserve"> PAGEREF _Toc480449825 \h </w:instrText>
+        <w:instrText xml:space="preserve"> PAGEREF _Toc480816552 \h </w:instrText>
       </w:r>
       <w:r>
         <w:rPr>
@@ -1713,7 +2021,7 @@
         <w:rPr>
           <w:noProof/>
         </w:rPr>
-        <w:t>11</w:t>
+        <w:t>13</w:t>
       </w:r>
       <w:r>
         <w:rPr>
@@ -1775,7 +2083,7 @@
         <w:rPr>
           <w:noProof/>
         </w:rPr>
-        <w:instrText xml:space="preserve"> PAGEREF _Toc480449826 \h </w:instrText>
+        <w:instrText xml:space="preserve"> PAGEREF _Toc480816553 \h </w:instrText>
       </w:r>
       <w:r>
         <w:rPr>
@@ -1792,7 +2100,7 @@
         <w:rPr>
           <w:noProof/>
         </w:rPr>
-        <w:t>12</w:t>
+        <w:t>14</w:t>
       </w:r>
       <w:r>
         <w:rPr>
@@ -1852,7 +2160,7 @@
         <w:rPr>
           <w:noProof/>
         </w:rPr>
-        <w:instrText xml:space="preserve"> PAGEREF _Toc480449827 \h </w:instrText>
+        <w:instrText xml:space="preserve"> PAGEREF _Toc480816554 \h </w:instrText>
       </w:r>
       <w:r>
         <w:rPr>
@@ -1869,7 +2177,7 @@
         <w:rPr>
           <w:noProof/>
         </w:rPr>
-        <w:t>12</w:t>
+        <w:t>14</w:t>
       </w:r>
       <w:r>
         <w:rPr>
@@ -1929,7 +2237,7 @@
         <w:rPr>
           <w:noProof/>
         </w:rPr>
-        <w:instrText xml:space="preserve"> PAGEREF _Toc480449828 \h </w:instrText>
+        <w:instrText xml:space="preserve"> PAGEREF _Toc480816555 \h </w:instrText>
       </w:r>
       <w:r>
         <w:rPr>
@@ -1946,7 +2254,7 @@
         <w:rPr>
           <w:noProof/>
         </w:rPr>
-        <w:t>12</w:t>
+        <w:t>14</w:t>
       </w:r>
       <w:r>
         <w:rPr>
@@ -2006,7 +2314,7 @@
         <w:rPr>
           <w:noProof/>
         </w:rPr>
-        <w:instrText xml:space="preserve"> PAGEREF _Toc480449829 \h </w:instrText>
+        <w:instrText xml:space="preserve"> PAGEREF _Toc480816556 \h </w:instrText>
       </w:r>
       <w:r>
         <w:rPr>
@@ -2023,7 +2331,7 @@
         <w:rPr>
           <w:noProof/>
         </w:rPr>
-        <w:t>12</w:t>
+        <w:t>14</w:t>
       </w:r>
       <w:r>
         <w:rPr>
@@ -2083,7 +2391,7 @@
         <w:rPr>
           <w:noProof/>
         </w:rPr>
-        <w:instrText xml:space="preserve"> PAGEREF _Toc480449830 \h </w:instrText>
+        <w:instrText xml:space="preserve"> PAGEREF _Toc480816557 \h </w:instrText>
       </w:r>
       <w:r>
         <w:rPr>
@@ -2100,7 +2408,7 @@
         <w:rPr>
           <w:noProof/>
         </w:rPr>
-        <w:t>12</w:t>
+        <w:t>14</w:t>
       </w:r>
       <w:r>
         <w:rPr>
@@ -2160,7 +2468,7 @@
         <w:rPr>
           <w:noProof/>
         </w:rPr>
-        <w:instrText xml:space="preserve"> PAGEREF _Toc480449831 \h </w:instrText>
+        <w:instrText xml:space="preserve"> PAGEREF _Toc480816558 \h </w:instrText>
       </w:r>
       <w:r>
         <w:rPr>
@@ -2177,7 +2485,7 @@
         <w:rPr>
           <w:noProof/>
         </w:rPr>
-        <w:t>12</w:t>
+        <w:t>14</w:t>
       </w:r>
       <w:r>
         <w:rPr>
@@ -2239,7 +2547,7 @@
         <w:rPr>
           <w:noProof/>
         </w:rPr>
-        <w:instrText xml:space="preserve"> PAGEREF _Toc480449832 \h </w:instrText>
+        <w:instrText xml:space="preserve"> PAGEREF _Toc480816559 \h </w:instrText>
       </w:r>
       <w:r>
         <w:rPr>
@@ -2256,7 +2564,7 @@
         <w:rPr>
           <w:noProof/>
         </w:rPr>
-        <w:t>13</w:t>
+        <w:t>15</w:t>
       </w:r>
       <w:r>
         <w:rPr>
@@ -2318,7 +2626,7 @@
         <w:rPr>
           <w:noProof/>
         </w:rPr>
-        <w:instrText xml:space="preserve"> PAGEREF _Toc480449833 \h </w:instrText>
+        <w:instrText xml:space="preserve"> PAGEREF _Toc480816560 \h </w:instrText>
       </w:r>
       <w:r>
         <w:rPr>
@@ -2335,7 +2643,7 @@
         <w:rPr>
           <w:noProof/>
         </w:rPr>
-        <w:t>14</w:t>
+        <w:t>16</w:t>
       </w:r>
       <w:r>
         <w:rPr>
@@ -2397,7 +2705,7 @@
         <w:rPr>
           <w:noProof/>
         </w:rPr>
-        <w:instrText xml:space="preserve"> PAGEREF _Toc480449834 \h </w:instrText>
+        <w:instrText xml:space="preserve"> PAGEREF _Toc480816561 \h </w:instrText>
       </w:r>
       <w:r>
         <w:rPr>
@@ -2414,7 +2722,7 @@
         <w:rPr>
           <w:noProof/>
         </w:rPr>
-        <w:t>14</w:t>
+        <w:t>16</w:t>
       </w:r>
       <w:r>
         <w:rPr>
@@ -2476,7 +2784,7 @@
         <w:rPr>
           <w:noProof/>
         </w:rPr>
-        <w:instrText xml:space="preserve"> PAGEREF _Toc480449835 \h </w:instrText>
+        <w:instrText xml:space="preserve"> PAGEREF _Toc480816562 \h </w:instrText>
       </w:r>
       <w:r>
         <w:rPr>
@@ -2493,7 +2801,7 @@
         <w:rPr>
           <w:noProof/>
         </w:rPr>
-        <w:t>14</w:t>
+        <w:t>16</w:t>
       </w:r>
       <w:r>
         <w:rPr>
@@ -2555,7 +2863,7 @@
         <w:rPr>
           <w:noProof/>
         </w:rPr>
-        <w:instrText xml:space="preserve"> PAGEREF _Toc480449836 \h </w:instrText>
+        <w:instrText xml:space="preserve"> PAGEREF _Toc480816563 \h </w:instrText>
       </w:r>
       <w:r>
         <w:rPr>
@@ -2572,7 +2880,7 @@
         <w:rPr>
           <w:noProof/>
         </w:rPr>
-        <w:t>14</w:t>
+        <w:t>16</w:t>
       </w:r>
       <w:r>
         <w:rPr>
@@ -2634,7 +2942,7 @@
         <w:rPr>
           <w:noProof/>
         </w:rPr>
-        <w:instrText xml:space="preserve"> PAGEREF _Toc480449837 \h </w:instrText>
+        <w:instrText xml:space="preserve"> PAGEREF _Toc480816564 \h </w:instrText>
       </w:r>
       <w:r>
         <w:rPr>
@@ -2651,7 +2959,7 @@
         <w:rPr>
           <w:noProof/>
         </w:rPr>
-        <w:t>14</w:t>
+        <w:t>16</w:t>
       </w:r>
       <w:r>
         <w:rPr>
@@ -2713,7 +3021,7 @@
         <w:rPr>
           <w:noProof/>
         </w:rPr>
-        <w:instrText xml:space="preserve"> PAGEREF _Toc480449838 \h </w:instrText>
+        <w:instrText xml:space="preserve"> PAGEREF _Toc480816565 \h </w:instrText>
       </w:r>
       <w:r>
         <w:rPr>
@@ -2730,7 +3038,7 @@
         <w:rPr>
           <w:noProof/>
         </w:rPr>
-        <w:t>14</w:t>
+        <w:t>16</w:t>
       </w:r>
       <w:r>
         <w:rPr>
@@ -2792,7 +3100,7 @@
         <w:rPr>
           <w:noProof/>
         </w:rPr>
-        <w:instrText xml:space="preserve"> PAGEREF _Toc480449839 \h </w:instrText>
+        <w:instrText xml:space="preserve"> PAGEREF _Toc480816566 \h </w:instrText>
       </w:r>
       <w:r>
         <w:rPr>
@@ -2809,7 +3117,7 @@
         <w:rPr>
           <w:noProof/>
         </w:rPr>
-        <w:t>14</w:t>
+        <w:t>16</w:t>
       </w:r>
       <w:r>
         <w:rPr>
@@ -2871,7 +3179,7 @@
         <w:rPr>
           <w:noProof/>
         </w:rPr>
-        <w:instrText xml:space="preserve"> PAGEREF _Toc480449840 \h </w:instrText>
+        <w:instrText xml:space="preserve"> PAGEREF _Toc480816567 \h </w:instrText>
       </w:r>
       <w:r>
         <w:rPr>
@@ -2888,7 +3196,7 @@
         <w:rPr>
           <w:noProof/>
         </w:rPr>
-        <w:t>14</w:t>
+        <w:t>16</w:t>
       </w:r>
       <w:r>
         <w:rPr>
@@ -2950,7 +3258,7 @@
         <w:rPr>
           <w:noProof/>
         </w:rPr>
-        <w:instrText xml:space="preserve"> PAGEREF _Toc480449841 \h </w:instrText>
+        <w:instrText xml:space="preserve"> PAGEREF _Toc480816568 \h </w:instrText>
       </w:r>
       <w:r>
         <w:rPr>
@@ -2967,7 +3275,7 @@
         <w:rPr>
           <w:noProof/>
         </w:rPr>
-        <w:t>14</w:t>
+        <w:t>16</w:t>
       </w:r>
       <w:r>
         <w:rPr>
@@ -3029,7 +3337,7 @@
         <w:rPr>
           <w:noProof/>
         </w:rPr>
-        <w:instrText xml:space="preserve"> PAGEREF _Toc480449842 \h </w:instrText>
+        <w:instrText xml:space="preserve"> PAGEREF _Toc480816569 \h </w:instrText>
       </w:r>
       <w:r>
         <w:rPr>
@@ -3046,7 +3354,7 @@
         <w:rPr>
           <w:noProof/>
         </w:rPr>
-        <w:t>15</w:t>
+        <w:t>17</w:t>
       </w:r>
       <w:r>
         <w:rPr>
@@ -3108,7 +3416,7 @@
         <w:rPr>
           <w:noProof/>
         </w:rPr>
-        <w:instrText xml:space="preserve"> PAGEREF _Toc480449843 \h </w:instrText>
+        <w:instrText xml:space="preserve"> PAGEREF _Toc480816570 \h </w:instrText>
       </w:r>
       <w:r>
         <w:rPr>
@@ -3125,7 +3433,7 @@
         <w:rPr>
           <w:noProof/>
         </w:rPr>
-        <w:t>16</w:t>
+        <w:t>18</w:t>
       </w:r>
       <w:r>
         <w:rPr>
@@ -3185,7 +3493,7 @@
         <w:rPr>
           <w:noProof/>
         </w:rPr>
-        <w:instrText xml:space="preserve"> PAGEREF _Toc480449844 \h </w:instrText>
+        <w:instrText xml:space="preserve"> PAGEREF _Toc480816571 \h </w:instrText>
       </w:r>
       <w:r>
         <w:rPr>
@@ -3202,7 +3510,7 @@
         <w:rPr>
           <w:noProof/>
         </w:rPr>
-        <w:t>16</w:t>
+        <w:t>18</w:t>
       </w:r>
       <w:r>
         <w:rPr>
@@ -3262,7 +3570,7 @@
         <w:rPr>
           <w:noProof/>
         </w:rPr>
-        <w:instrText xml:space="preserve"> PAGEREF _Toc480449845 \h </w:instrText>
+        <w:instrText xml:space="preserve"> PAGEREF _Toc480816572 \h </w:instrText>
       </w:r>
       <w:r>
         <w:rPr>
@@ -3279,7 +3587,7 @@
         <w:rPr>
           <w:noProof/>
         </w:rPr>
-        <w:t>17</w:t>
+        <w:t>19</w:t>
       </w:r>
       <w:r>
         <w:rPr>
@@ -3339,7 +3647,7 @@
         <w:rPr>
           <w:noProof/>
         </w:rPr>
-        <w:instrText xml:space="preserve"> PAGEREF _Toc480449846 \h </w:instrText>
+        <w:instrText xml:space="preserve"> PAGEREF _Toc480816573 \h </w:instrText>
       </w:r>
       <w:r>
         <w:rPr>
@@ -3356,7 +3664,7 @@
         <w:rPr>
           <w:noProof/>
         </w:rPr>
-        <w:t>18</w:t>
+        <w:t>20</w:t>
       </w:r>
       <w:r>
         <w:rPr>
@@ -3401,7 +3709,7 @@
         <w:rPr>
           <w:noProof/>
         </w:rPr>
-        <w:instrText xml:space="preserve"> PAGEREF _Toc480449847 \h </w:instrText>
+        <w:instrText xml:space="preserve"> PAGEREF _Toc480816574 \h </w:instrText>
       </w:r>
       <w:r>
         <w:rPr>
@@ -3418,7 +3726,7 @@
         <w:rPr>
           <w:noProof/>
         </w:rPr>
-        <w:t>19</w:t>
+        <w:t>21</w:t>
       </w:r>
       <w:r>
         <w:rPr>
@@ -3443,7 +3751,7 @@
       </w:pPr>
       <w:bookmarkStart w:id="5" w:name="_Toc192777705"/>
       <w:bookmarkStart w:id="6" w:name="_Toc222978592"/>
-      <w:bookmarkStart w:id="7" w:name="_Toc480449815"/>
+      <w:bookmarkStart w:id="7" w:name="_Toc480816538"/>
       <w:r>
         <w:lastRenderedPageBreak/>
         <w:t xml:space="preserve">Background, Analysis </w:t>
@@ -3556,7 +3864,7 @@
         <w:pStyle w:val="Heading2"/>
         <w:jc w:val="both"/>
       </w:pPr>
-      <w:bookmarkStart w:id="9" w:name="_Toc480449816"/>
+      <w:bookmarkStart w:id="9" w:name="_Toc480816539"/>
       <w:r>
         <w:t>Background</w:t>
       </w:r>
@@ -3569,7 +3877,7 @@
       <w:pPr>
         <w:pStyle w:val="Heading3"/>
       </w:pPr>
-      <w:bookmarkStart w:id="10" w:name="_Toc480449817"/>
+      <w:bookmarkStart w:id="10" w:name="_Toc480816540"/>
       <w:r>
         <w:t xml:space="preserve">Security and </w:t>
       </w:r>
@@ -4159,12 +4467,13 @@
       <w:pPr>
         <w:pStyle w:val="Heading3"/>
       </w:pPr>
-      <w:bookmarkStart w:id="12" w:name="_Toc480449818"/>
+      <w:bookmarkStart w:id="12" w:name="_Toc480816541"/>
       <w:r>
         <w:t>Detection through Vision</w:t>
       </w:r>
       <w:bookmarkEnd w:id="12"/>
     </w:p>
+    <w:p/>
     <w:p>
       <w:pPr>
         <w:rPr>
@@ -4888,7 +5197,15 @@
           <w:color w:val="000000"/>
           <w:szCs w:val="22"/>
         </w:rPr>
-        <w:t xml:space="preserve">hich is why many classifiers take in a </w:t>
+        <w:t xml:space="preserve">hich is why many </w:t>
+      </w:r>
+      <w:r>
+        <w:rPr>
+          <w:color w:val="000000"/>
+          <w:szCs w:val="22"/>
+        </w:rPr>
+        <w:lastRenderedPageBreak/>
+        <w:t xml:space="preserve">classifiers take in a </w:t>
       </w:r>
       <w:r>
         <w:rPr>
@@ -5023,12 +5340,13 @@
       <w:pPr>
         <w:pStyle w:val="Heading3"/>
       </w:pPr>
-      <w:bookmarkStart w:id="13" w:name="_Toc480449819"/>
+      <w:bookmarkStart w:id="13" w:name="_Toc480816542"/>
       <w:r>
         <w:t>Pedestrian Detection</w:t>
       </w:r>
       <w:bookmarkEnd w:id="13"/>
     </w:p>
+    <w:p/>
     <w:p>
       <w:pPr>
         <w:rPr>
@@ -5671,15 +5989,7 @@
           <w:color w:val="000000"/>
           <w:szCs w:val="22"/>
         </w:rPr>
-        <w:t xml:space="preserve"> it </w:t>
-      </w:r>
-      <w:r>
-        <w:rPr>
-          <w:color w:val="000000"/>
-          <w:szCs w:val="22"/>
-        </w:rPr>
-        <w:lastRenderedPageBreak/>
-        <w:t>is to reduce feature complexity by summarising them into simpler regions. Ultimately making pedestrian detection more adjusted to variations in a person’s appearance.</w:t>
+        <w:t xml:space="preserve"> it is to reduce feature complexity by summarising them into simpler regions. Ultimately making pedestrian detection more adjusted to variations in a person’s appearance.</w:t>
       </w:r>
       <w:r>
         <w:rPr>
@@ -5700,12 +6010,13 @@
       <w:pPr>
         <w:pStyle w:val="Heading3"/>
       </w:pPr>
-      <w:bookmarkStart w:id="14" w:name="_Toc480449820"/>
+      <w:bookmarkStart w:id="14" w:name="_Toc480816543"/>
       <w:r>
         <w:t>Motion Detection</w:t>
       </w:r>
       <w:bookmarkEnd w:id="14"/>
     </w:p>
+    <w:p/>
     <w:p>
       <w:pPr>
         <w:rPr>
@@ -6206,7 +6517,14 @@
         <w:rPr>
           <w:szCs w:val="22"/>
         </w:rPr>
-        <w:t>value could tackle the lighting issue, depending how</w:t>
+        <w:t xml:space="preserve">value could tackle the lighting issue, </w:t>
+      </w:r>
+      <w:r>
+        <w:rPr>
+          <w:szCs w:val="22"/>
+        </w:rPr>
+        <w:lastRenderedPageBreak/>
+        <w:t>depending how</w:t>
       </w:r>
       <w:r>
         <w:rPr>
@@ -6256,14 +6574,7 @@
         <w:rPr>
           <w:szCs w:val="22"/>
         </w:rPr>
-        <w:t xml:space="preserve">between </w:t>
-      </w:r>
-      <w:r>
-        <w:rPr>
-          <w:szCs w:val="22"/>
-        </w:rPr>
-        <w:lastRenderedPageBreak/>
-        <w:t xml:space="preserve">frames </w:t>
+        <w:t xml:space="preserve">between frames </w:t>
       </w:r>
       <w:r>
         <w:rPr>
@@ -6649,7 +6960,7 @@
         <w:pStyle w:val="Heading2"/>
         <w:jc w:val="both"/>
       </w:pPr>
-      <w:bookmarkStart w:id="16" w:name="_Toc480449821"/>
+      <w:bookmarkStart w:id="16" w:name="_Toc480816544"/>
       <w:r>
         <w:t>Analysis</w:t>
       </w:r>
@@ -6662,15 +6973,19 @@
       <w:pPr>
         <w:pStyle w:val="Heading3"/>
       </w:pPr>
-      <w:bookmarkStart w:id="17" w:name="_Toc480449822"/>
+      <w:bookmarkStart w:id="17" w:name="_Toc480816545"/>
       <w:r>
         <w:t>Objectives</w:t>
       </w:r>
       <w:bookmarkEnd w:id="17"/>
     </w:p>
-    <w:p>
-      <w:r>
-        <w:t xml:space="preserve">The aim of this project is to automate the process of detecting and tracking </w:t>
+    <w:p/>
+    <w:p>
+      <w:r>
+        <w:t>The aim of this project was</w:t>
+      </w:r>
+      <w:r>
+        <w:t xml:space="preserve"> to automate the process of detecting and tracking </w:t>
       </w:r>
       <w:r>
         <w:t>pedestrians</w:t>
@@ -6679,25 +6994,110 @@
         <w:t xml:space="preserve"> within a video.</w:t>
       </w:r>
       <w:r>
-        <w:t xml:space="preserve"> From loading the project, the user will be able to select a video to analyse, </w:t>
+        <w:t xml:space="preserve"> From loading the project, the user </w:t>
+      </w:r>
+      <w:r>
+        <w:t xml:space="preserve">would be </w:t>
+      </w:r>
+      <w:r>
+        <w:t xml:space="preserve">able to select a video to analyse, </w:t>
       </w:r>
       <w:r>
         <w:t>gaining live feedback of the programs interpretation of what is going on.</w:t>
       </w:r>
       <w:r>
-        <w:t xml:space="preserve"> The program must be able to somehow document the pedestrians/features it has witnessed throughout the video. </w:t>
-      </w:r>
-      <w:r>
-        <w:t xml:space="preserve">Rather than having </w:t>
-      </w:r>
-      <w:r>
-        <w:t>security officers go through hours and hours of footage looking for people, the program will have a full list of the pedestrians that appeared with timestamps.</w:t>
-      </w:r>
-      <w:r>
         <w:t xml:space="preserve"> </w:t>
       </w:r>
       <w:r>
-        <w:t xml:space="preserve">It must have some sort of interpretation or knowledge of what it’s looking at, </w:t>
+        <w:t xml:space="preserve">An ideal project would have a menu or interface, where the user can input </w:t>
+      </w:r>
+      <w:r>
+        <w:t xml:space="preserve">threshold </w:t>
+      </w:r>
+      <w:r>
+        <w:t xml:space="preserve">values </w:t>
+      </w:r>
+      <w:r>
+        <w:t>and see their effects in real time.</w:t>
+      </w:r>
+      <w:r>
+        <w:t xml:space="preserve"> </w:t>
+      </w:r>
+      <w:r>
+        <w:t xml:space="preserve">To have pedestrian detection run on live footage would be beneficial, </w:t>
+      </w:r>
+      <w:r>
+        <w:t xml:space="preserve">where it could track a livestream through screen </w:t>
+      </w:r>
+      <w:r>
+        <w:lastRenderedPageBreak/>
+        <w:t>capture functionality.</w:t>
+      </w:r>
+      <w:r>
+        <w:t xml:space="preserve"> </w:t>
+      </w:r>
+      <w:r>
+        <w:t>However,</w:t>
+      </w:r>
+      <w:r>
+        <w:t xml:space="preserve"> this</w:t>
+      </w:r>
+      <w:r>
+        <w:t xml:space="preserve"> </w:t>
+      </w:r>
+      <w:r>
+        <w:t>required</w:t>
+      </w:r>
+      <w:r>
+        <w:t xml:space="preserve"> extensive coding which may not be possible during the timeframe.</w:t>
+      </w:r>
+      <w:r>
+        <w:t xml:space="preserve"> Since the primary aim of this project is </w:t>
+      </w:r>
+      <w:r>
+        <w:t xml:space="preserve">successful </w:t>
+      </w:r>
+      <w:r>
+        <w:t>pedestrian detection</w:t>
+      </w:r>
+      <w:r>
+        <w:t>, running it on pre-recorded videos may be suitable enough.</w:t>
+      </w:r>
+    </w:p>
+    <w:p/>
+    <w:p>
+      <w:r>
+        <w:t xml:space="preserve">The program </w:t>
+      </w:r>
+      <w:r>
+        <w:t>needed</w:t>
+      </w:r>
+      <w:r>
+        <w:t xml:space="preserve"> some live feedback, whatever the pedestrian detector is reading should be displayed alongside the source video. This would make the project more engaging </w:t>
+      </w:r>
+      <w:r>
+        <w:t>if</w:t>
+      </w:r>
+      <w:r>
+        <w:t xml:space="preserve"> the user could at least visualise</w:t>
+      </w:r>
+      <w:r>
+        <w:t xml:space="preserve"> the readings while the videos are being played.</w:t>
+      </w:r>
+      <w:r>
+        <w:t xml:space="preserve"> </w:t>
+      </w:r>
+    </w:p>
+    <w:p/>
+    <w:p>
+      <w:r>
+        <w:t xml:space="preserve">It </w:t>
+      </w:r>
+      <w:r>
+        <w:t>needed some</w:t>
+      </w:r>
+      <w:r>
+        <w:t xml:space="preserve"> interpretation or knowledge of what it’s looking at, </w:t>
       </w:r>
       <w:r>
         <w:t>so it can distinguish pedestrians from noise</w:t>
@@ -6706,7 +7106,13 @@
         <w:t>.</w:t>
       </w:r>
       <w:r>
-        <w:t xml:space="preserve"> This would require the code to implement some sort of basic training stage so it can construct its own idea of what a pedestrian looks like.</w:t>
+        <w:t xml:space="preserve"> This would require the code to implement </w:t>
+      </w:r>
+      <w:r>
+        <w:t xml:space="preserve">a </w:t>
+      </w:r>
+      <w:r>
+        <w:t>basic training stage so it can construct its own idea of what a pedestrian looks like.</w:t>
       </w:r>
       <w:r>
         <w:t xml:space="preserve"> It should return accurate cut outs of pedestrians that appear in the video, rather than printing out every single entire frame as this would show it has poor reliability.</w:t>
@@ -6715,350 +7121,908 @@
     <w:p/>
     <w:p>
       <w:r>
-        <w:t xml:space="preserve">With the amount of freely available datasets and open source frameworks, it would be ideal to use proven computer vision functions for this project. </w:t>
-      </w:r>
-      <w:r>
-        <w:t xml:space="preserve">OpenCV provides a wide range of implementations </w:t>
-      </w:r>
-      <w:r>
-        <w:t>for feature selection methods such as Haar</w:t>
-      </w:r>
-      <w:r>
-        <w:t>, as well as basic image processing/video reading functions that would be useful for the project.</w:t>
+        <w:t>The program must be able to somehow document the pedestrians/features it has witnessed throughout the video. Rather than having security officers go through hours and hours of footage looking for people, the program will have a full list of the pedestrians that appeared with timestamps.</w:t>
+      </w:r>
+      <w:r>
+        <w:t xml:space="preserve"> The record log will contain information such as the time in the video,</w:t>
+      </w:r>
+      <w:r>
+        <w:t xml:space="preserve"> cut outs of the pedestrian alongside the programs interpretation of their shape</w:t>
+      </w:r>
+      <w:r>
+        <w:t>, and a verdict on whether the program belie</w:t>
+      </w:r>
+      <w:r>
+        <w:t>ves it was a pedestrian or something else</w:t>
+      </w:r>
+      <w:r>
+        <w:t>.</w:t>
+      </w:r>
+      <w:r>
+        <w:t xml:space="preserve"> This log wouldn’t need to be too complex, as long as it is clear which pedestrians appeared at what time.</w:t>
       </w:r>
     </w:p>
     <w:p/>
     <w:p>
-      <w:pPr>
-        <w:rPr>
-          <w:szCs w:val="22"/>
-        </w:rPr>
-      </w:pPr>
-      <w:r>
-        <w:t xml:space="preserve">BGS, </w:t>
-      </w:r>
-      <w:r>
-        <w:t xml:space="preserve">ground truth shape analysis, </w:t>
-      </w:r>
-      <w:r>
-        <w:t>Feature selection</w:t>
-      </w:r>
-      <w:r>
-        <w:t xml:space="preserve"> (tested haar, no more hog, so try my own methods combined with BGS</w:t>
-      </w:r>
-      <w:r>
-        <w:t>, BGS helps reduce false positives</w:t>
-      </w:r>
-      <w:r>
+      <w:r>
+        <w:t>The project was</w:t>
+      </w:r>
+      <w:r>
+        <w:t xml:space="preserve"> done in C++ through Visual Studio 2015.</w:t>
+      </w:r>
+      <w:r>
+        <w:t xml:space="preserve"> My industrial year gave me experience with C, however there are computer vision related frameworks available in C++</w:t>
+      </w:r>
+      <w:r>
+        <w:t xml:space="preserve">. </w:t>
+      </w:r>
+      <w:r>
+        <w:t xml:space="preserve"> A</w:t>
+      </w:r>
+      <w:r>
+        <w:t xml:space="preserve">n </w:t>
+      </w:r>
+      <w:r>
+        <w:t>object-oriented</w:t>
+      </w:r>
+      <w:r>
+        <w:t xml:space="preserve"> language </w:t>
+      </w:r>
+      <w:r>
+        <w:t xml:space="preserve">such as C++ provides better class structure and data management than </w:t>
+      </w:r>
+      <w:r>
+        <w:t xml:space="preserve">C which relies heavily on structs. </w:t>
+      </w:r>
+    </w:p>
+    <w:p>
+      <w:pPr>
+        <w:pStyle w:val="Heading3"/>
+      </w:pPr>
+      <w:bookmarkStart w:id="18" w:name="_Toc480816546"/>
+      <w:r>
+        <w:t>Datasets and Frameworks</w:t>
+      </w:r>
+      <w:bookmarkEnd w:id="18"/>
+    </w:p>
+    <w:p/>
+    <w:p>
+      <w:r>
+        <w:t>With the amount of freely available datasets</w:t>
+      </w:r>
+      <w:r>
+        <w:t xml:space="preserve"> and open source frameworks, its </w:t>
+      </w:r>
+      <w:r>
+        <w:t>ideal to use proven computer vision functions</w:t>
+      </w:r>
+      <w:r>
+        <w:t>/datasets</w:t>
+      </w:r>
+      <w:r>
+        <w:t xml:space="preserve"> for</w:t>
+      </w:r>
+      <w:r>
+        <w:t xml:space="preserve"> this project. An ideal dataset would provide </w:t>
+      </w:r>
+      <w:r>
+        <w:t>video files of static cameras observing realistic behaviours and environments.</w:t>
+      </w:r>
+      <w:r>
+        <w:t xml:space="preserve"> Better datasets would provide ground truth data for videos, so it would be possible to compare </w:t>
+      </w:r>
+      <w:r>
+        <w:t>when certain pedestrians were found with when they actually appeared.</w:t>
+      </w:r>
+      <w:r>
+        <w:t xml:space="preserve"> Datasets providing ground truth images of pedestrians could be useful for training the classifier, giving it examples of how pedestrians may appear in the footage.</w:t>
+      </w:r>
+      <w:r>
+        <w:t xml:space="preserve"> </w:t>
+      </w:r>
+      <w:r>
+        <w:t>D</w:t>
+      </w:r>
+      <w:r>
+        <w:t xml:space="preserve">ifferent datasets </w:t>
+      </w:r>
+      <w:r>
+        <w:t xml:space="preserve">were used </w:t>
+      </w:r>
+      <w:r>
+        <w:t>to ensure the pedestrian detection is robust</w:t>
+      </w:r>
+      <w:r>
+        <w:t xml:space="preserve"> by applying it to various environments</w:t>
+      </w:r>
+      <w:r>
+        <w:t>.</w:t>
+      </w:r>
+    </w:p>
+    <w:p/>
+    <w:p>
+      <w:r>
+        <w:t xml:space="preserve">The </w:t>
+      </w:r>
+      <w:r>
+        <w:t xml:space="preserve">CAVIAR </w:t>
+      </w:r>
+      <w:r>
+        <w:t xml:space="preserve">project provides video clips featuring actors in common scenarios of </w:t>
+      </w:r>
+      <w:r>
+        <w:t>interest</w:t>
+      </w:r>
+      <w:r>
+        <w:t xml:space="preserve"> for CCTV cameras.</w:t>
+      </w:r>
+      <w:r>
+        <w:t xml:space="preserve"> These include clips of </w:t>
+      </w:r>
+      <w:r>
+        <w:t>people entering and leaving shops, meandering outside shops, people running etc.</w:t>
+      </w:r>
+      <w:r>
+        <w:t xml:space="preserve"> These videos also contain shadows, various lighting effects and reflections, so it would be ideal for testing and developing the pedestrian detector.</w:t>
+      </w:r>
+      <w:r>
+        <w:t xml:space="preserve"> CAVIAR also provides ground truth files for each of the videos which will be useful for analysing the performance of the program</w:t>
+      </w:r>
+      <w:r>
+        <w:t xml:space="preserve"> [8</w:t>
+      </w:r>
+      <w:r>
+        <w:t>]</w:t>
+      </w:r>
+      <w:r>
+        <w:t>.</w:t>
+      </w:r>
+    </w:p>
+    <w:p/>
+    <w:p>
+      <w:r>
+        <w:t>CVLAB</w:t>
+      </w:r>
+      <w:r>
+        <w:t xml:space="preserve"> </w:t>
+      </w:r>
+      <w:r>
+        <w:t xml:space="preserve">multi-camera sequences of </w:t>
+      </w:r>
+      <w:r>
+        <w:t xml:space="preserve">pedestrian behaviours for </w:t>
+      </w:r>
+      <w:r>
+        <w:t>developing</w:t>
+      </w:r>
+      <w:r>
+        <w:t xml:space="preserve"> people detection algorithms and frameworks.</w:t>
+      </w:r>
+      <w:r>
+        <w:t xml:space="preserve"> This dataset contains video files with different angles of a pavement area with little to no shadows or reflections. These videos </w:t>
+      </w:r>
+      <w:r>
+        <w:t>are useful</w:t>
+      </w:r>
+      <w:r>
+        <w:t xml:space="preserve"> for testing and demonstrating the program in a cleaner environment </w:t>
+      </w:r>
+      <w:r>
+        <w:t xml:space="preserve">with less lighting interference </w:t>
+      </w:r>
+      <w:r>
+        <w:t>[9</w:t>
+      </w:r>
+      <w:r>
+        <w:t>]</w:t>
+      </w:r>
+      <w:r>
+        <w:t>.</w:t>
+      </w:r>
+    </w:p>
+    <w:p/>
+    <w:p>
+      <w:r>
+        <w:lastRenderedPageBreak/>
+        <w:t xml:space="preserve">The </w:t>
+      </w:r>
+      <w:r>
+        <w:t>Daimler</w:t>
+      </w:r>
+      <w:r>
+        <w:t xml:space="preserve"> </w:t>
+      </w:r>
+      <w:r>
+        <w:t xml:space="preserve">pedestrian segmentation benchmark provides </w:t>
+      </w:r>
+      <w:r>
+        <w:t xml:space="preserve">contour-labelled and ground truth outlines of pedestrian shapes taken with a stereo camera. </w:t>
+      </w:r>
+      <w:r>
+        <w:t>The ground truth images provided in this dataset could be useful for training the classifier</w:t>
+      </w:r>
+      <w:r>
+        <w:t>. It provides a variety of formats for pedestrians including source images, contour outlines and binary ground truth shapes</w:t>
+      </w:r>
+      <w:r>
+        <w:t xml:space="preserve"> </w:t>
+      </w:r>
+      <w:r>
+        <w:t>[10].</w:t>
+      </w:r>
+    </w:p>
+    <w:p/>
+    <w:p>
+      <w:r>
+        <w:t xml:space="preserve">OpenCV is an open source computer vision library that is optimised for C++ programming. </w:t>
+      </w:r>
+      <w:r>
+        <w:t>OpenCV provides a wide range of implementations for feature selection methods such as Haar, as well as basic image processing/video reading functions that would be useful for the project.</w:t>
+      </w:r>
+      <w:r>
+        <w:t xml:space="preserve"> </w:t>
+      </w:r>
+    </w:p>
+    <w:p>
+      <w:r>
+        <w:t xml:space="preserve">The ‘Mat’ class </w:t>
+      </w:r>
+      <w:r>
+        <w:t>is OpenCV’</w:t>
+      </w:r>
+      <w:r>
+        <w:t>s basic image container used for reading and writing images</w:t>
+      </w:r>
+      <w:r>
+        <w:t>.</w:t>
+      </w:r>
+      <w:r>
+        <w:t xml:space="preserve"> </w:t>
+      </w:r>
+      <w:r>
+        <w:t xml:space="preserve">It is a matrix containing </w:t>
+      </w:r>
+      <w:r>
+        <w:t xml:space="preserve">pixel </w:t>
+      </w:r>
+      <w:r>
+        <w:t>intensities</w:t>
+      </w:r>
+      <w:r>
+        <w:t xml:space="preserve"> that come in various formats such as greyscale (0-255) and blue/red/green</w:t>
+      </w:r>
+      <w:r>
+        <w:t xml:space="preserve"> </w:t>
+      </w:r>
+      <w:r>
+        <w:t>(BGR).</w:t>
+      </w:r>
+      <w:r>
+        <w:t xml:space="preserve"> </w:t>
+      </w:r>
+      <w:r>
+        <w:t xml:space="preserve">Mat’s memory is also automatically allocated, even when passing on existing Mat objects. </w:t>
+      </w:r>
+      <w:r>
+        <w:t xml:space="preserve">This class can be used in </w:t>
+      </w:r>
+      <w:r>
+        <w:t xml:space="preserve">the </w:t>
+      </w:r>
+      <w:r>
+        <w:t xml:space="preserve">program for reading frames from video footage so they can be processed later, </w:t>
+      </w:r>
+      <w:r>
+        <w:t>as well as loading dataset images for training purposes</w:t>
+      </w:r>
+      <w:r>
+        <w:t xml:space="preserve"> [11]</w:t>
+      </w:r>
+      <w:r>
+        <w:t>.</w:t>
+      </w:r>
+      <w:r>
+        <w:t xml:space="preserve"> </w:t>
+      </w:r>
+    </w:p>
+    <w:p/>
+    <w:p>
+      <w:r>
+        <w:t xml:space="preserve">OpenCV has a ‘VideoCapture’ class </w:t>
+      </w:r>
+      <w:r>
+        <w:t>that outputs frames from a video into a Mat object</w:t>
+      </w:r>
+      <w:r>
+        <w:t>. The VideoCapture class allows videos to be played in real time by iterating over the frames while displaying each one.</w:t>
+      </w:r>
+      <w:r>
+        <w:t xml:space="preserve"> This would be useful for getting live feedback from not only the source footage but any analysis the program can give.</w:t>
+      </w:r>
+    </w:p>
+    <w:p/>
+    <w:p>
+      <w:pPr>
+        <w:pStyle w:val="Heading3"/>
+      </w:pPr>
+      <w:bookmarkStart w:id="19" w:name="_Toc480816547"/>
+      <w:r>
+        <w:t>Motion Detection Choice</w:t>
+      </w:r>
+      <w:bookmarkEnd w:id="19"/>
+    </w:p>
+    <w:p/>
+    <w:p>
+      <w:r>
+        <w:t xml:space="preserve">For pedestrian detection, the people that appear in the footage will be always moving in and out of the </w:t>
+      </w:r>
+      <w:r>
+        <w:t>scene</w:t>
+      </w:r>
+      <w:r>
+        <w:t>, so it makes sense to have a motion based system.</w:t>
+      </w:r>
+      <w:r>
+        <w:t xml:space="preserve"> Having a system that prioritises </w:t>
+      </w:r>
+      <w:r>
+        <w:t>movement will help filter hours of inactive scenes that occur in security footage backlogs.</w:t>
+      </w:r>
+      <w:r>
+        <w:t xml:space="preserve"> This also means that the motion detection must be reliable, as a low sensitive motion detector may miss key momen</w:t>
+      </w:r>
+      <w:r>
+        <w:t>ts that occur during the video</w:t>
+      </w:r>
+      <w:r>
+        <w:t>.</w:t>
+      </w:r>
+      <w:r>
+        <w:t xml:space="preserve"> Having an appropriately tuned motion detector ensures that the pedestrian detection can be reliable and precise.</w:t>
+      </w:r>
+    </w:p>
+    <w:p/>
+    <w:p>
+      <w:r>
+        <w:t xml:space="preserve">As discussed in 1.1.4., </w:t>
+      </w:r>
+      <w:r>
+        <w:t>BGS excels at highlighting moving objects from static perspectives</w:t>
+      </w:r>
+      <w:r>
+        <w:t xml:space="preserve"> such as a CCTV camera</w:t>
+      </w:r>
+      <w:r>
+        <w:t>.</w:t>
+      </w:r>
+      <w:r>
+        <w:t xml:space="preserve"> In a still environment such as an alleyway or corridor, pedestrians moving in the scene are highly noticeable, especially in BGS.</w:t>
+      </w:r>
+      <w:r>
+        <w:t xml:space="preserve"> While optical flow </w:t>
+      </w:r>
+      <w:r>
+        <w:t>helps represent large areas of motion, it would be more sensitive than BG</w:t>
+      </w:r>
+      <w:r>
+        <w:t>S in an environment such as these</w:t>
+      </w:r>
+      <w:r>
+        <w:t>.</w:t>
+      </w:r>
+      <w:r>
+        <w:t xml:space="preserve"> Optical flow could be considered overkill for such static environments, and may even perform worse depending on the quality of the cameras used.</w:t>
+      </w:r>
+      <w:r>
+        <w:t xml:space="preserve"> </w:t>
+      </w:r>
+      <w:r>
+        <w:t>Using BGS reduces the complexity of the project, as it outputs binary images. This makes processing and representing pedestrian shapes easier.</w:t>
+      </w:r>
+    </w:p>
+    <w:p/>
+    <w:p>
+      <w:r>
+        <w:t xml:space="preserve">OpenCV provides </w:t>
+      </w:r>
+      <w:r>
+        <w:t xml:space="preserve">several implementations of BGS, </w:t>
+      </w:r>
+      <w:r>
+        <w:t>with some flexibility to the thresholds used.</w:t>
+      </w:r>
+      <w:r>
+        <w:t xml:space="preserve"> Allowing the user to input the threshold values allows them to tune the pedestrian detection to suit the video’s scene.</w:t>
+      </w:r>
+      <w:r>
+        <w:t xml:space="preserve"> Some environments require different levels of history, depending how fast the pedestrians </w:t>
+      </w:r>
+      <w:r>
+        <w:t>move within the scene.</w:t>
+      </w:r>
+      <w:r>
+        <w:t xml:space="preserve"> </w:t>
+      </w:r>
+      <w:r>
+        <w:t>The BGS view can be displayed alongside the source video files, so the user can see what areas of the image are being processed.</w:t>
+      </w:r>
+    </w:p>
+    <w:p>
+      <w:pPr>
+        <w:pStyle w:val="Heading3"/>
+      </w:pPr>
+      <w:bookmarkStart w:id="20" w:name="_Toc480816548"/>
+      <w:r>
+        <w:t>Feature Selection and Classification</w:t>
+      </w:r>
+      <w:bookmarkEnd w:id="20"/>
+    </w:p>
+    <w:p/>
+    <w:p>
+      <w:r>
+        <w:t xml:space="preserve">Although BGS provides an adequate solution to </w:t>
+      </w:r>
+      <w:r>
+        <w:t>detecting moving areas of interest, it doesn’t interpret what it’s looking at like Haar/HOG do</w:t>
+      </w:r>
+      <w:r>
+        <w:t>es</w:t>
+      </w:r>
+      <w:r>
+        <w:t>.</w:t>
+      </w:r>
+      <w:r>
+        <w:t xml:space="preserve"> It’s important for programs such as these to not only </w:t>
+      </w:r>
+      <w:r>
+        <w:t>detect, but</w:t>
+      </w:r>
+      <w:r>
+        <w:t xml:space="preserve"> to draw conclusions from the data it’s given.</w:t>
+      </w:r>
+      <w:r>
+        <w:t xml:space="preserve"> By </w:t>
+      </w:r>
+      <w:r>
+        <w:lastRenderedPageBreak/>
+        <w:t>combining BGS with feature selection, the program can use basic classification to distinguish between people and noise.</w:t>
+      </w:r>
+    </w:p>
+    <w:p/>
+    <w:p>
+      <w:r>
+        <w:t xml:space="preserve">OpenCV provides an implementation for </w:t>
+      </w:r>
+      <w:r>
+        <w:t xml:space="preserve">the </w:t>
+      </w:r>
+      <w:r>
+        <w:t>Haar</w:t>
+      </w:r>
+      <w:r>
+        <w:t xml:space="preserve"> c</w:t>
+      </w:r>
+      <w:r>
+        <w:t>ascade</w:t>
+      </w:r>
+      <w:r>
+        <w:t xml:space="preserve"> classifier</w:t>
+      </w:r>
+      <w:r>
+        <w:t xml:space="preserve">, </w:t>
+      </w:r>
+      <w:r>
+        <w:t>which was</w:t>
+      </w:r>
+      <w:r>
+        <w:t xml:space="preserve"> implemented to</w:t>
+      </w:r>
+      <w:r>
+        <w:t xml:space="preserve"> </w:t>
+      </w:r>
+      <w:r>
+        <w:t xml:space="preserve">test how well it </w:t>
+      </w:r>
+      <w:r>
+        <w:t>performed</w:t>
+      </w:r>
+      <w:r>
+        <w:t xml:space="preserve"> on one of the CAVIAR videos.</w:t>
+      </w:r>
+      <w:r>
+        <w:t xml:space="preserve"> Despite trying out various minimum/ma</w:t>
+      </w:r>
+      <w:r>
+        <w:t xml:space="preserve">ximum ranges for </w:t>
+      </w:r>
+      <w:r>
+        <w:t xml:space="preserve">the object sizes, the ‘detectMultiScale’ function </w:t>
+      </w:r>
+      <w:r>
+        <w:t>had a slow performance</w:t>
+      </w:r>
+      <w:r>
+        <w:t xml:space="preserve"> along with many false positives.</w:t>
+      </w:r>
+      <w:r>
+        <w:t xml:space="preserve"> Instead of using the Haar algorithm, an alternative approach </w:t>
+      </w:r>
+      <w:r>
+        <w:t xml:space="preserve">was </w:t>
+      </w:r>
+      <w:r>
+        <w:t>taken involving localised feature detection</w:t>
+      </w:r>
+      <w:r>
+        <w:t xml:space="preserve"> combined with BGS</w:t>
+      </w:r>
+      <w:r>
+        <w:t>.</w:t>
+      </w:r>
+      <w:r>
+        <w:t xml:space="preserve"> BGS can be used to extract</w:t>
+      </w:r>
+      <w:r>
+        <w:t xml:space="preserve"> shapes from the source footage that may appear as pedestrians, and by </w:t>
+      </w:r>
+      <w:r>
+        <w:t>locating features within certain areas of the shape, a larger skeleton model can be derived.</w:t>
+      </w:r>
+      <w:r>
+        <w:t xml:space="preserve"> </w:t>
+      </w:r>
+    </w:p>
+    <w:p/>
+    <w:p>
+      <w:r>
+        <w:t xml:space="preserve">This skeleton model </w:t>
+      </w:r>
+      <w:r>
+        <w:t>attempt</w:t>
+      </w:r>
+      <w:r>
+        <w:t>s</w:t>
+      </w:r>
+      <w:r>
+        <w:t xml:space="preserve"> to locate human features such as the head, hands and feet within the s</w:t>
+      </w:r>
+      <w:r>
+        <w:t>hape.</w:t>
+      </w:r>
+      <w:r>
+        <w:t xml:space="preserve"> The regions that each feature appears in can be taught through the training phase, where</w:t>
+      </w:r>
+      <w:r>
+        <w:t xml:space="preserve"> the code fits the feature skeleton</w:t>
+      </w:r>
+      <w:r>
+        <w:t xml:space="preserve"> to</w:t>
+      </w:r>
+      <w:r>
+        <w:t xml:space="preserve"> exampl</w:t>
+      </w:r>
+      <w:r>
+        <w:t>es of pedestrians in BGS.</w:t>
+      </w:r>
+      <w:r>
+        <w:t xml:space="preserve"> Ground truth binary images such as those in the Daimler dataset have a similar appearance to shapes within BGS, so they are useful for the training stage.</w:t>
+      </w:r>
+      <w:r>
+        <w:t xml:space="preserve"> </w:t>
+      </w:r>
+      <w:r>
+        <w:t>Once training is finished, the code will know which areas of the shape the features should appear. When running the skeleton finder on the video shapes, features located outside these regions will be considered invalid.</w:t>
+      </w:r>
+      <w:r>
+        <w:t xml:space="preserve"> The classifier can then count the number of features in the model that are valid, models with a certain </w:t>
+      </w:r>
+      <w:r>
+        <w:t>number</w:t>
+      </w:r>
+      <w:r>
+        <w:t xml:space="preserve"> of valid features will be considered pedestrians and recorded within the log.</w:t>
+      </w:r>
+    </w:p>
+    <w:p>
+      <w:pPr>
+        <w:pStyle w:val="Heading3"/>
+      </w:pPr>
+      <w:bookmarkStart w:id="21" w:name="_Toc480816549"/>
+      <w:r>
+        <w:t>Record Log</w:t>
+      </w:r>
+      <w:bookmarkEnd w:id="21"/>
+    </w:p>
+    <w:p/>
+    <w:p>
+      <w:r>
+        <w:t>Choices for storing the record log data came down</w:t>
+      </w:r>
+      <w:r>
+        <w:t xml:space="preserve"> </w:t>
+      </w:r>
+      <w:r>
+        <w:t xml:space="preserve">to using a table within a HTML/Excel file or using a database. </w:t>
+      </w:r>
+      <w:r>
+        <w:t>A database would be unnecessary for this</w:t>
+      </w:r>
+      <w:r>
+        <w:t xml:space="preserve"> project as it would bring redundant functionality. If this project was installed on a high security system, having a database with restricted access would be useful for protecting p</w:t>
+      </w:r>
+      <w:r>
+        <w:t>edes</w:t>
+      </w:r>
+      <w:r>
+        <w:t>trian logs from bein</w:t>
+      </w:r>
+      <w:r>
+        <w:t>g edited by unauthorised person</w:t>
+      </w:r>
+      <w:r>
+        <w:t>n</w:t>
+      </w:r>
+      <w:r>
+        <w:t>e</w:t>
+      </w:r>
+      <w:r>
+        <w:t>l.</w:t>
+      </w:r>
+      <w:r>
+        <w:t xml:space="preserve"> Writing code to output information to Excel format may be difficult, whereas HTML table tags are an easier alternative and can also be viewed on a wider variety of formats.</w:t>
+      </w:r>
+    </w:p>
+    <w:p>
+      <w:pPr>
+        <w:pStyle w:val="Heading3"/>
+      </w:pPr>
+      <w:bookmarkStart w:id="22" w:name="_Toc480816550"/>
+      <w:r>
+        <w:t>Issues</w:t>
+      </w:r>
+      <w:bookmarkEnd w:id="22"/>
+    </w:p>
+    <w:p/>
+    <w:p>
+      <w:pPr>
+        <w:rPr>
+          <w:szCs w:val="22"/>
+        </w:rPr>
+      </w:pPr>
+      <w:r>
+        <w:rPr>
+          <w:szCs w:val="22"/>
+        </w:rPr>
+        <w:t xml:space="preserve">Assumptions, </w:t>
+      </w:r>
+      <w:r>
+        <w:rPr>
+          <w:szCs w:val="22"/>
+        </w:rPr>
+        <w:t xml:space="preserve">MOTION. Difficulties such as orientation. </w:t>
+      </w:r>
+      <w:r>
+        <w:rPr>
+          <w:szCs w:val="22"/>
+        </w:rPr>
+        <w:t xml:space="preserve">Occlusions, </w:t>
+      </w:r>
+      <w:r>
+        <w:rPr>
+          <w:szCs w:val="22"/>
+        </w:rPr>
+        <w:t xml:space="preserve">lighting/shadows/reflections. </w:t>
+      </w:r>
+      <w:r>
+        <w:rPr>
+          <w:szCs w:val="22"/>
+        </w:rPr>
+        <w:t>BIG EFFORT TO REDUCE FALSE POSITIVES, false negatives not so bad but cause loss of trust. Racial profiling,</w:t>
+      </w:r>
+      <w:r>
+        <w:rPr>
+          <w:szCs w:val="22"/>
+        </w:rPr>
+        <w:t xml:space="preserve"> </w:t>
+      </w:r>
+      <w:r>
+        <w:rPr>
+          <w:szCs w:val="22"/>
+        </w:rPr>
+        <w:t>Difficulties such as orientation. Filtering smaller motion.</w:t>
+      </w:r>
+    </w:p>
+    <w:p/>
+    <w:p>
+      <w:pPr>
+        <w:pStyle w:val="Heading3"/>
+      </w:pPr>
+      <w:bookmarkStart w:id="23" w:name="_Toc480816551"/>
+      <w:r>
+        <w:t>Security</w:t>
+      </w:r>
+      <w:bookmarkEnd w:id="23"/>
+    </w:p>
+    <w:p/>
+    <w:p>
+      <w:pPr>
+        <w:jc w:val="both"/>
+      </w:pPr>
+      <w:r>
+        <w:t xml:space="preserve">Taking into account the problem and what you learned from the background work, what was your analysis of the problem? How did your analysis help to decompose the problem into the main tasks that you would undertake? Were there alternative approaches? Why did you choose one approach compared to the alternatives? </w:t>
+      </w:r>
+    </w:p>
+    <w:p>
+      <w:pPr>
+        <w:jc w:val="both"/>
+      </w:pPr>
+    </w:p>
+    <w:p>
+      <w:pPr>
+        <w:jc w:val="both"/>
+      </w:pPr>
+      <w:r>
+        <w:t>There should be a clear statement</w:t>
+      </w:r>
+      <w:r>
+        <w:t xml:space="preserve"> of the objectives of the work, which you will evaluate at the end of the work. </w:t>
+      </w:r>
+    </w:p>
+    <w:p>
+      <w:pPr>
+        <w:jc w:val="both"/>
+      </w:pPr>
+    </w:p>
+    <w:p>
+      <w:pPr>
+        <w:jc w:val="both"/>
+        <w:rPr>
+          <w:lang w:val="en-US"/>
+        </w:rPr>
+      </w:pPr>
+      <w:r>
+        <w:rPr>
+          <w:lang w:val="en-US"/>
+        </w:rPr>
+        <w:t>In most cases, the agreed objectives or requirements will b</w:t>
+      </w:r>
+      <w:r>
+        <w:rPr>
+          <w:lang w:val="en-US"/>
+        </w:rPr>
+        <w:t>e the result of a compromise be</w:t>
+      </w:r>
+      <w:r>
+        <w:rPr>
+          <w:lang w:val="en-US"/>
+        </w:rPr>
+        <w:t>tween what would ideally have been produced and what was felt t</w:t>
+      </w:r>
+      <w:r>
+        <w:rPr>
+          <w:lang w:val="en-US"/>
+        </w:rPr>
+        <w:t>o be possible in the time avail</w:t>
+      </w:r>
+      <w:r>
+        <w:rPr>
+          <w:lang w:val="en-US"/>
+        </w:rPr>
+        <w:t>able. A discussion of the process of arriving at the fin</w:t>
+      </w:r>
+      <w:r>
+        <w:rPr>
+          <w:lang w:val="en-US"/>
+        </w:rPr>
+        <w:t>al list is usually appropriate.</w:t>
+      </w:r>
+    </w:p>
+    <w:p>
+      <w:pPr>
+        <w:jc w:val="both"/>
+        <w:rPr>
+          <w:lang w:val="en-US"/>
+        </w:rPr>
+      </w:pPr>
+    </w:p>
+    <w:p>
+      <w:pPr>
+        <w:jc w:val="both"/>
+        <w:rPr>
+          <w:lang w:val="en-US"/>
+        </w:rPr>
+      </w:pPr>
+      <w:r>
+        <w:rPr>
+          <w:lang w:val="en-US"/>
+        </w:rPr>
+        <w:t>As mentioned in the lectures, think about possible security issues for the project topic. Whilst these might not be relevant for all projects, do consider if there are relevant for your project. Where</w:t>
+      </w:r>
+      <w:r>
+        <w:rPr>
+          <w:lang w:val="en-US"/>
+        </w:rPr>
+        <w:t xml:space="preserve"> </w:t>
+      </w:r>
+      <w:r>
+        <w:rPr>
+          <w:lang w:val="en-US"/>
+        </w:rPr>
+        <w:t>there are relevant security issues, discuss how they will this affect the work that you are doing. Carry forward this discussion into relevant areas for design, implementation and testing.</w:t>
+      </w:r>
+      <w:r>
+        <w:rPr>
+          <w:lang w:val="en-US"/>
+        </w:rPr>
+        <w:t xml:space="preserve"> </w:t>
+      </w:r>
+      <w:r>
+        <w:rPr>
+          <w:szCs w:val="22"/>
+        </w:rPr>
+        <w:t>False positives a breach of rights?.</w:t>
+      </w:r>
+      <w:r>
+        <w:rPr>
+          <w:szCs w:val="22"/>
+        </w:rPr>
+        <w:t xml:space="preserve"> </w:t>
+      </w:r>
+      <w:r>
+        <w:rPr>
+          <w:szCs w:val="22"/>
+        </w:rPr>
+        <w:t>Frameworks/dataset assistance SECURITY.</w:t>
+      </w:r>
+      <w:r>
+        <w:rPr>
+          <w:szCs w:val="22"/>
+        </w:rPr>
+        <w:t xml:space="preserve"> </w:t>
+      </w:r>
+      <w:r>
+        <w:rPr>
+          <w:szCs w:val="22"/>
+        </w:rPr>
+        <w:t>If recording own videos, ensure consent</w:t>
+      </w:r>
+      <w:r>
+        <w:rPr>
+          <w:szCs w:val="22"/>
+        </w:rPr>
+        <w:t>, not usin</w:t>
+      </w:r>
+      <w:r>
+        <w:rPr>
+          <w:szCs w:val="22"/>
+        </w:rPr>
+        <w:t>g the pedestrian data to store information without permission</w:t>
+      </w:r>
+      <w:r>
+        <w:rPr>
+          <w:szCs w:val="22"/>
+        </w:rPr>
+        <w:t xml:space="preserve"> (</w:t>
+      </w:r>
+      <w:r>
+        <w:rPr>
+          <w:szCs w:val="22"/>
+        </w:rPr>
+        <w:t>youtube copyright</w:t>
+      </w:r>
+      <w:bookmarkStart w:id="24" w:name="_GoBack"/>
+      <w:bookmarkEnd w:id="24"/>
+      <w:r>
+        <w:rPr>
+          <w:szCs w:val="22"/>
+        </w:rPr>
         <w:t>)</w:t>
       </w:r>
       <w:r>
-        <w:t>, classifier</w:t>
-      </w:r>
-      <w:r>
-        <w:t xml:space="preserve">. </w:t>
-      </w:r>
-      <w:r>
-        <w:t>Consider splitting choices of combining BGS/feature selection, basic classification.</w:t>
-      </w:r>
-      <w:r>
-        <w:rPr>
-          <w:szCs w:val="22"/>
-        </w:rPr>
-        <w:t xml:space="preserve"> </w:t>
-      </w:r>
-      <w:r>
-        <w:rPr>
-          <w:szCs w:val="22"/>
-        </w:rPr>
-        <w:t>OpenCVs BGS equation</w:t>
-      </w:r>
-    </w:p>
-    <w:p>
-      <w:pPr>
-        <w:rPr>
-          <w:szCs w:val="22"/>
-        </w:rPr>
-      </w:pPr>
-    </w:p>
-    <w:p>
-      <w:pPr>
-        <w:pStyle w:val="Heading3"/>
-      </w:pPr>
-      <w:r>
-        <w:t>Datasets and Frameworks</w:t>
-      </w:r>
-    </w:p>
-    <w:p/>
-    <w:p>
-      <w:pPr>
-        <w:pStyle w:val="Heading3"/>
-      </w:pPr>
-      <w:r>
-        <w:t>Motion Detection Choice</w:t>
-      </w:r>
-    </w:p>
-    <w:p/>
-    <w:p>
-      <w:pPr>
-        <w:pStyle w:val="Heading3"/>
-      </w:pPr>
-      <w:r>
-        <w:t>Feature Selection and Classification</w:t>
-      </w:r>
-      <w:bookmarkStart w:id="18" w:name="_GoBack"/>
-      <w:bookmarkEnd w:id="18"/>
-    </w:p>
-    <w:p>
-      <w:pPr>
-        <w:pStyle w:val="Heading3"/>
-      </w:pPr>
-      <w:bookmarkStart w:id="19" w:name="_Toc480449823"/>
-      <w:r>
-        <w:t>Issues</w:t>
-      </w:r>
-      <w:bookmarkEnd w:id="19"/>
-    </w:p>
-    <w:p/>
-    <w:p>
-      <w:r>
-        <w:rPr>
-          <w:szCs w:val="22"/>
-        </w:rPr>
-        <w:t>BIG EFFORT TO REDUCE FALSE POSITIVES, false negatives not so bad but cause loss of trust. Racial profiling,</w:t>
-      </w:r>
-      <w:r>
-        <w:rPr>
-          <w:szCs w:val="22"/>
-        </w:rPr>
-        <w:t xml:space="preserve"> </w:t>
-      </w:r>
-      <w:r>
-        <w:rPr>
-          <w:szCs w:val="22"/>
-        </w:rPr>
-        <w:t>Difficulties such as orientation. Filtering smaller motion.</w:t>
-      </w:r>
-    </w:p>
-    <w:p/>
-    <w:p>
-      <w:pPr>
-        <w:pStyle w:val="Heading3"/>
-      </w:pPr>
-      <w:bookmarkStart w:id="20" w:name="_Toc480449824"/>
-      <w:r>
-        <w:t>Security</w:t>
-      </w:r>
-      <w:bookmarkEnd w:id="20"/>
-    </w:p>
-    <w:p/>
-    <w:p>
-      <w:pPr>
-        <w:jc w:val="both"/>
-      </w:pPr>
-      <w:r>
-        <w:t xml:space="preserve">Taking into account the problem and what you learned from the background work, what was your analysis of the problem? How did your analysis help to decompose the problem into the main tasks that you would undertake? Were there alternative approaches? Why did you choose one approach compared to the alternatives? </w:t>
-      </w:r>
-    </w:p>
-    <w:p>
-      <w:pPr>
-        <w:jc w:val="both"/>
-      </w:pPr>
-    </w:p>
-    <w:p>
-      <w:pPr>
-        <w:jc w:val="both"/>
-      </w:pPr>
-      <w:r>
-        <w:t>There should be a clear statement</w:t>
-      </w:r>
-      <w:r>
-        <w:t xml:space="preserve"> of the objectives of the work, which you will evaluate at the end of the work. </w:t>
-      </w:r>
-    </w:p>
-    <w:p>
-      <w:pPr>
-        <w:jc w:val="both"/>
-      </w:pPr>
-    </w:p>
-    <w:p>
-      <w:pPr>
-        <w:jc w:val="both"/>
-        <w:rPr>
-          <w:lang w:val="en-US"/>
-        </w:rPr>
-      </w:pPr>
-      <w:r>
-        <w:rPr>
-          <w:lang w:val="en-US"/>
-        </w:rPr>
-        <w:t>In most cases, the agreed objectives or requirements will b</w:t>
-      </w:r>
-      <w:r>
-        <w:rPr>
-          <w:lang w:val="en-US"/>
-        </w:rPr>
-        <w:t>e the result of a compromise be</w:t>
-      </w:r>
-      <w:r>
-        <w:rPr>
-          <w:lang w:val="en-US"/>
-        </w:rPr>
-        <w:t>tween what would ideally have been produced and what was felt t</w:t>
-      </w:r>
-      <w:r>
-        <w:rPr>
-          <w:lang w:val="en-US"/>
-        </w:rPr>
-        <w:t>o be possible in the time avail</w:t>
-      </w:r>
-      <w:r>
-        <w:rPr>
-          <w:lang w:val="en-US"/>
-        </w:rPr>
-        <w:t>able. A discussion of the process of arriving at the fin</w:t>
-      </w:r>
-      <w:r>
-        <w:rPr>
-          <w:lang w:val="en-US"/>
-        </w:rPr>
-        <w:t>al list is usually appropriate.</w:t>
-      </w:r>
-    </w:p>
-    <w:p>
-      <w:pPr>
-        <w:jc w:val="both"/>
-        <w:rPr>
-          <w:lang w:val="en-US"/>
-        </w:rPr>
-      </w:pPr>
-    </w:p>
-    <w:p>
-      <w:pPr>
-        <w:jc w:val="both"/>
-        <w:rPr>
-          <w:lang w:val="en-US"/>
-        </w:rPr>
-      </w:pPr>
-      <w:r>
-        <w:rPr>
-          <w:lang w:val="en-US"/>
-        </w:rPr>
-        <w:t>As mentioned in the lectures, think about possible security issues for the project topic. Whilst these might not be relevant for all projects, do consider if there are relevant for your project. Where</w:t>
-      </w:r>
-      <w:r>
-        <w:rPr>
-          <w:lang w:val="en-US"/>
-        </w:rPr>
-        <w:t xml:space="preserve"> </w:t>
-      </w:r>
-      <w:r>
-        <w:rPr>
-          <w:lang w:val="en-US"/>
-        </w:rPr>
-        <w:t>there are relevant security issues, discuss how they will this affect the work that you are doing. Carry forward this discussion into relevant areas for design, implementation and testing.</w:t>
-      </w:r>
-      <w:r>
-        <w:rPr>
-          <w:lang w:val="en-US"/>
-        </w:rPr>
-        <w:t xml:space="preserve"> </w:t>
-      </w:r>
-      <w:r>
-        <w:rPr>
-          <w:lang w:val="en-US"/>
-        </w:rPr>
-        <w:t>ALTERNATIVE FEATURE SELECTION, SOME CLASSIFICATION.</w:t>
-      </w:r>
-      <w:r>
-        <w:rPr>
-          <w:lang w:val="en-US"/>
-        </w:rPr>
-        <w:t xml:space="preserve"> </w:t>
-      </w:r>
-      <w:r>
-        <w:rPr>
-          <w:lang w:val="en-US"/>
-        </w:rPr>
-        <w:t>ASSUMPTIONS</w:t>
-      </w:r>
-      <w:r>
-        <w:rPr>
-          <w:lang w:val="en-US"/>
-        </w:rPr>
-        <w:t xml:space="preserve">, compare problems of surveillance to </w:t>
-      </w:r>
-      <w:r>
-        <w:rPr>
-          <w:lang w:val="en-US"/>
-        </w:rPr>
-        <w:t xml:space="preserve">pedestrian detection </w:t>
-      </w:r>
-      <w:r>
-        <w:rPr>
-          <w:lang w:val="en-US"/>
-        </w:rPr>
-        <w:t>solutions</w:t>
-      </w:r>
-      <w:r>
-        <w:rPr>
-          <w:lang w:val="en-US"/>
-        </w:rPr>
-        <w:t>,</w:t>
-      </w:r>
-      <w:r>
-        <w:rPr>
-          <w:lang w:val="en-US"/>
-        </w:rPr>
-        <w:t xml:space="preserve"> </w:t>
-      </w:r>
-      <w:r>
-        <w:rPr>
-          <w:szCs w:val="22"/>
-        </w:rPr>
-        <w:t xml:space="preserve">motion doesn’t interpret what it’s looking at like Haar/HOG does (simply a tool for getting information) </w:t>
-      </w:r>
-      <w:r>
-        <w:rPr>
-          <w:lang w:val="en-US"/>
-        </w:rPr>
-        <w:t xml:space="preserve"> </w:t>
-      </w:r>
-      <w:r>
-        <w:rPr>
-          <w:szCs w:val="22"/>
-        </w:rPr>
-        <w:t>False positives a breach of rights?.</w:t>
-      </w:r>
-      <w:r>
-        <w:rPr>
-          <w:szCs w:val="22"/>
-        </w:rPr>
-        <w:t xml:space="preserve"> MOTION.</w:t>
-      </w:r>
-      <w:r>
-        <w:rPr>
-          <w:szCs w:val="22"/>
-        </w:rPr>
-        <w:t xml:space="preserve"> Difficulties such as orientation.</w:t>
-      </w:r>
-      <w:r>
-        <w:rPr>
-          <w:szCs w:val="22"/>
-        </w:rPr>
-        <w:t xml:space="preserve"> Filtering smaller motion</w:t>
-      </w:r>
-      <w:r>
-        <w:rPr>
-          <w:szCs w:val="22"/>
-        </w:rPr>
-        <w:t>. Frameworks/dataset assistance SECURITY.</w:t>
-      </w:r>
-      <w:r>
-        <w:rPr>
-          <w:szCs w:val="22"/>
-        </w:rPr>
-        <w:t xml:space="preserve"> OpenCVs BGS equation</w:t>
+        <w:rPr>
+          <w:szCs w:val="22"/>
+        </w:rPr>
+        <w:t>.</w:t>
       </w:r>
     </w:p>
     <w:p>
@@ -7066,12 +8030,11 @@
         <w:pStyle w:val="Heading2"/>
         <w:jc w:val="both"/>
       </w:pPr>
-      <w:bookmarkStart w:id="21" w:name="_Toc480449825"/>
-      <w:r>
-        <w:lastRenderedPageBreak/>
+      <w:bookmarkStart w:id="25" w:name="_Toc480816552"/>
+      <w:r>
         <w:t>Process</w:t>
       </w:r>
-      <w:bookmarkEnd w:id="21"/>
+      <w:bookmarkEnd w:id="25"/>
       <w:r>
         <w:t xml:space="preserve"> </w:t>
       </w:r>
@@ -7112,6 +8075,12 @@
           <w:lang w:val="en-US"/>
         </w:rPr>
         <w:t xml:space="preserve"> C++ VISUAL STUDIO.</w:t>
+      </w:r>
+      <w:r>
+        <w:rPr>
+          <w:lang w:val="en-US"/>
+        </w:rPr>
+        <w:t xml:space="preserve"> ASK ABOUT TENSE FOR SECTION 1 (“will” or “does”)</w:t>
       </w:r>
     </w:p>
     <w:p>
@@ -7138,17 +8107,17 @@
       <w:pPr>
         <w:pStyle w:val="Heading1"/>
       </w:pPr>
-      <w:bookmarkStart w:id="22" w:name="_Toc192777707"/>
-      <w:bookmarkStart w:id="23" w:name="_Toc222978596"/>
-      <w:bookmarkStart w:id="24" w:name="_Toc480449826"/>
+      <w:bookmarkStart w:id="26" w:name="_Toc192777707"/>
+      <w:bookmarkStart w:id="27" w:name="_Toc222978596"/>
+      <w:bookmarkStart w:id="28" w:name="_Toc480816553"/>
       <w:bookmarkEnd w:id="8"/>
       <w:r>
         <w:lastRenderedPageBreak/>
         <w:t>Design</w:t>
       </w:r>
-      <w:bookmarkEnd w:id="22"/>
-      <w:bookmarkEnd w:id="23"/>
-      <w:bookmarkEnd w:id="24"/>
+      <w:bookmarkEnd w:id="26"/>
+      <w:bookmarkEnd w:id="27"/>
+      <w:bookmarkEnd w:id="28"/>
     </w:p>
     <w:p>
       <w:pPr>
@@ -7276,58 +8245,59 @@
       <w:r>
         <w:t xml:space="preserve">Some example sub-sections may be as follows, but the specific sections are for you to define. </w:t>
       </w:r>
+      <w:r>
+        <w:t>UML/class diagrams.</w:t>
+      </w:r>
+      <w:r>
+        <w:t xml:space="preserve"> OpenCV’s BGSKNN BGSMOG.</w:t>
+      </w:r>
+      <w:r>
+        <w:rPr>
+          <w:szCs w:val="22"/>
+        </w:rPr>
+        <w:t xml:space="preserve"> </w:t>
+      </w:r>
+      <w:r>
+        <w:rPr>
+          <w:szCs w:val="22"/>
+        </w:rPr>
+        <w:t>OpenCVs BGS equation(design?)</w:t>
+      </w:r>
+      <w:r>
+        <w:rPr>
+          <w:szCs w:val="22"/>
+        </w:rPr>
+        <w:t xml:space="preserve"> Ask supervisor: do parts of my analysis fall under design</w:t>
+      </w:r>
+      <w:r>
+        <w:rPr>
+          <w:szCs w:val="22"/>
+        </w:rPr>
+        <w:t>, timeline</w:t>
+      </w:r>
     </w:p>
     <w:p>
       <w:pPr>
         <w:pStyle w:val="Heading2"/>
       </w:pPr>
-      <w:bookmarkStart w:id="25" w:name="_Toc222978597"/>
-      <w:bookmarkStart w:id="26" w:name="_Toc192777708"/>
-      <w:bookmarkStart w:id="27" w:name="_Toc480449827"/>
+      <w:bookmarkStart w:id="29" w:name="_Toc222978597"/>
+      <w:bookmarkStart w:id="30" w:name="_Toc192777708"/>
+      <w:bookmarkStart w:id="31" w:name="_Toc480816554"/>
       <w:r>
         <w:t>Overall Architecture</w:t>
       </w:r>
-      <w:bookmarkEnd w:id="25"/>
-      <w:bookmarkEnd w:id="27"/>
+      <w:bookmarkEnd w:id="29"/>
+      <w:bookmarkEnd w:id="31"/>
     </w:p>
     <w:p/>
     <w:p>
       <w:pPr>
         <w:pStyle w:val="Heading2"/>
       </w:pPr>
-      <w:bookmarkStart w:id="28" w:name="_Toc222978598"/>
-      <w:bookmarkStart w:id="29" w:name="_Toc480449828"/>
+      <w:bookmarkStart w:id="32" w:name="_Toc222978598"/>
+      <w:bookmarkStart w:id="33" w:name="_Toc480816555"/>
       <w:r>
         <w:t>Detailed Design</w:t>
-      </w:r>
-      <w:bookmarkEnd w:id="28"/>
-      <w:bookmarkEnd w:id="29"/>
-      <w:r>
-        <w:t xml:space="preserve"> </w:t>
-      </w:r>
-    </w:p>
-    <w:p/>
-    <w:p>
-      <w:pPr>
-        <w:pStyle w:val="Heading3"/>
-      </w:pPr>
-      <w:bookmarkStart w:id="30" w:name="_Toc222978599"/>
-      <w:bookmarkStart w:id="31" w:name="_Toc480449829"/>
-      <w:r>
-        <w:t>Even More Detail</w:t>
-      </w:r>
-      <w:bookmarkEnd w:id="30"/>
-      <w:bookmarkEnd w:id="31"/>
-    </w:p>
-    <w:p/>
-    <w:p>
-      <w:pPr>
-        <w:pStyle w:val="Heading2"/>
-      </w:pPr>
-      <w:bookmarkStart w:id="32" w:name="_Toc222978600"/>
-      <w:bookmarkStart w:id="33" w:name="_Toc480449830"/>
-      <w:r>
-        <w:t>User Interface Design</w:t>
       </w:r>
       <w:bookmarkEnd w:id="32"/>
       <w:bookmarkEnd w:id="33"/>
@@ -7338,15 +8308,44 @@
     <w:p/>
     <w:p>
       <w:pPr>
-        <w:pStyle w:val="Heading2"/>
-      </w:pPr>
-      <w:bookmarkStart w:id="34" w:name="_Toc222978601"/>
-      <w:bookmarkStart w:id="35" w:name="_Toc480449831"/>
-      <w:r>
-        <w:t>Other Relevant Sections</w:t>
+        <w:pStyle w:val="Heading3"/>
+      </w:pPr>
+      <w:bookmarkStart w:id="34" w:name="_Toc222978599"/>
+      <w:bookmarkStart w:id="35" w:name="_Toc480816556"/>
+      <w:r>
+        <w:t>Even More Detail</w:t>
       </w:r>
       <w:bookmarkEnd w:id="34"/>
       <w:bookmarkEnd w:id="35"/>
+    </w:p>
+    <w:p/>
+    <w:p>
+      <w:pPr>
+        <w:pStyle w:val="Heading2"/>
+      </w:pPr>
+      <w:bookmarkStart w:id="36" w:name="_Toc222978600"/>
+      <w:bookmarkStart w:id="37" w:name="_Toc480816557"/>
+      <w:r>
+        <w:t>User Interface Design</w:t>
+      </w:r>
+      <w:bookmarkEnd w:id="36"/>
+      <w:bookmarkEnd w:id="37"/>
+      <w:r>
+        <w:t xml:space="preserve"> </w:t>
+      </w:r>
+    </w:p>
+    <w:p/>
+    <w:p>
+      <w:pPr>
+        <w:pStyle w:val="Heading2"/>
+      </w:pPr>
+      <w:bookmarkStart w:id="38" w:name="_Toc222978601"/>
+      <w:bookmarkStart w:id="39" w:name="_Toc480816558"/>
+      <w:r>
+        <w:t>Other Relevant Sections</w:t>
+      </w:r>
+      <w:bookmarkEnd w:id="38"/>
+      <w:bookmarkEnd w:id="39"/>
     </w:p>
     <w:p/>
     <w:p>
@@ -7365,15 +8364,15 @@
       <w:pPr>
         <w:pStyle w:val="Heading1"/>
       </w:pPr>
-      <w:bookmarkStart w:id="36" w:name="_Toc222978602"/>
-      <w:bookmarkStart w:id="37" w:name="_Toc480449832"/>
+      <w:bookmarkStart w:id="40" w:name="_Toc222978602"/>
+      <w:bookmarkStart w:id="41" w:name="_Toc480816559"/>
       <w:r>
         <w:lastRenderedPageBreak/>
         <w:t>Implementation</w:t>
       </w:r>
-      <w:bookmarkEnd w:id="26"/>
-      <w:bookmarkEnd w:id="36"/>
-      <w:bookmarkEnd w:id="37"/>
+      <w:bookmarkEnd w:id="30"/>
+      <w:bookmarkEnd w:id="40"/>
+      <w:bookmarkEnd w:id="41"/>
     </w:p>
     <w:p>
       <w:pPr>
@@ -7382,7 +8381,7 @@
           <w:lang w:val="en-US"/>
         </w:rPr>
       </w:pPr>
-      <w:bookmarkStart w:id="38" w:name="_Toc192777712"/>
+      <w:bookmarkStart w:id="42" w:name="_Toc192777712"/>
       <w:r>
         <w:rPr>
           <w:lang w:val="en-US"/>
@@ -7450,188 +8449,132 @@
       <w:pPr>
         <w:pStyle w:val="Heading1"/>
       </w:pPr>
-      <w:bookmarkStart w:id="39" w:name="_Toc222978603"/>
-      <w:bookmarkStart w:id="40" w:name="_Toc480449833"/>
+      <w:bookmarkStart w:id="43" w:name="_Toc222978603"/>
+      <w:bookmarkStart w:id="44" w:name="_Toc480816560"/>
       <w:r>
         <w:t>Testing</w:t>
       </w:r>
-      <w:bookmarkEnd w:id="38"/>
-      <w:bookmarkEnd w:id="39"/>
-      <w:bookmarkEnd w:id="40"/>
-    </w:p>
-    <w:p>
-      <w:r>
-        <w:t>Detailed descriptions of every test case are definitely not what is required here. What is important is to show that you adopted a sensible strategy that was, in principle, capable of testing the system adequately even if you did not have the time to test the system fully.</w:t>
-      </w:r>
-    </w:p>
-    <w:p>
-      <w:pPr>
-        <w:jc w:val="both"/>
-      </w:pPr>
-    </w:p>
-    <w:p>
-      <w:pPr>
-        <w:jc w:val="both"/>
-      </w:pPr>
-      <w:r>
-        <w:t>Provide information in the body of your report and the appendix to explain the testing that has been performed. How does this testing address the requirements and design for the project?</w:t>
-      </w:r>
-    </w:p>
-    <w:p>
-      <w:pPr>
-        <w:jc w:val="both"/>
-      </w:pPr>
-    </w:p>
-    <w:p>
-      <w:pPr>
-        <w:jc w:val="both"/>
-      </w:pPr>
-      <w:r>
-        <w:t>How comprehensive is the testing within the constraints of the project? Are you testing the normal working behaviour? Are you testing the exceptional behaviour, e.g. error conditions? Are you testing security issues if they are relevant for your project?</w:t>
-      </w:r>
-    </w:p>
-    <w:p>
-      <w:pPr>
-        <w:jc w:val="both"/>
-      </w:pPr>
-    </w:p>
-    <w:p>
-      <w:pPr>
-        <w:jc w:val="both"/>
-      </w:pPr>
-      <w:r>
-        <w:t>Have you tested your system on “real users”? For example, if your system is supposed to solve a problem for a business, then it would be appropriate to present your approach to involve</w:t>
-      </w:r>
-      <w:r>
-        <w:t xml:space="preserve"> </w:t>
-      </w:r>
-      <w:r>
-        <w:t>the users in the testing process and to record the results that you obtained. Depending on the level of detail, it is likely that you would put any detailed results in an appendix.</w:t>
-      </w:r>
-    </w:p>
-    <w:p>
-      <w:pPr>
-        <w:jc w:val="both"/>
-      </w:pPr>
-    </w:p>
-    <w:p>
-      <w:pPr>
-        <w:jc w:val="both"/>
-        <w:rPr>
-          <w:lang w:val="en-US"/>
-        </w:rPr>
-      </w:pPr>
-      <w:r>
-        <w:t>The following sections indicate some areas you might include. Other sections may be more appropriate to your project.</w:t>
-      </w:r>
-      <w:r>
-        <w:rPr>
-          <w:lang w:val="en-US"/>
-        </w:rPr>
-        <w:t xml:space="preserve"> </w:t>
-      </w:r>
-    </w:p>
-    <w:p>
-      <w:pPr>
-        <w:pStyle w:val="Heading2"/>
-        <w:rPr>
-          <w:lang w:val="en-US"/>
-        </w:rPr>
-      </w:pPr>
-      <w:bookmarkStart w:id="41" w:name="_Toc222978604"/>
-      <w:bookmarkStart w:id="42" w:name="_Toc480449834"/>
-      <w:r>
-        <w:rPr>
-          <w:lang w:val="en-US"/>
-        </w:rPr>
-        <w:t>Overall Approach to Testing</w:t>
-      </w:r>
-      <w:bookmarkEnd w:id="41"/>
       <w:bookmarkEnd w:id="42"/>
-      <w:r>
-        <w:rPr>
-          <w:lang w:val="en-US"/>
-        </w:rPr>
-        <w:t xml:space="preserve"> </w:t>
-      </w:r>
-    </w:p>
-    <w:p>
-      <w:pPr>
-        <w:rPr>
-          <w:lang w:val="en-US"/>
-        </w:rPr>
-      </w:pPr>
-    </w:p>
-    <w:p>
-      <w:pPr>
-        <w:pStyle w:val="Heading2"/>
-        <w:rPr>
-          <w:lang w:val="en-US"/>
-        </w:rPr>
-      </w:pPr>
-      <w:bookmarkStart w:id="43" w:name="_Toc222978605"/>
-      <w:bookmarkStart w:id="44" w:name="_Toc480449835"/>
-      <w:r>
-        <w:rPr>
-          <w:lang w:val="en-US"/>
-        </w:rPr>
-        <w:t>Automated Testing</w:t>
-      </w:r>
       <w:bookmarkEnd w:id="43"/>
       <w:bookmarkEnd w:id="44"/>
-      <w:r>
-        <w:rPr>
-          <w:lang w:val="en-US"/>
-        </w:rPr>
+    </w:p>
+    <w:p>
+      <w:r>
+        <w:t>Detailed descriptions of every test case are definitely not what is required here. What is important is to show that you adopted a sensible strategy that was, in principle, capable of testing the system adequately even if you did not have the time to test the system fully.</w:t>
+      </w:r>
+    </w:p>
+    <w:p>
+      <w:pPr>
+        <w:jc w:val="both"/>
+      </w:pPr>
+    </w:p>
+    <w:p>
+      <w:pPr>
+        <w:jc w:val="both"/>
+      </w:pPr>
+      <w:r>
+        <w:t>Provide information in the body of your report and the appendix to explain the testing that has been performed. How does this testing address the requirements and design for the project?</w:t>
+      </w:r>
+    </w:p>
+    <w:p>
+      <w:pPr>
+        <w:jc w:val="both"/>
+      </w:pPr>
+    </w:p>
+    <w:p>
+      <w:pPr>
+        <w:jc w:val="both"/>
+      </w:pPr>
+      <w:r>
+        <w:t>How comprehensive is the testing within the constraints of the project? Are you testing the normal working behaviour? Are you testing the exceptional behaviour, e.g. error conditions? Are you testing security issues if they are relevant for your project?</w:t>
+      </w:r>
+    </w:p>
+    <w:p>
+      <w:pPr>
+        <w:jc w:val="both"/>
+      </w:pPr>
+    </w:p>
+    <w:p>
+      <w:pPr>
+        <w:jc w:val="both"/>
+      </w:pPr>
+      <w:r>
+        <w:t>Have you tested your system on “real users”? For example, if your system is supposed to solve a problem for a business, then it would be appropriate to present your approach to involve</w:t>
+      </w:r>
+      <w:r>
         <w:t xml:space="preserve"> </w:t>
       </w:r>
-    </w:p>
-    <w:p>
-      <w:pPr>
-        <w:rPr>
-          <w:lang w:val="en-US"/>
-        </w:rPr>
-      </w:pPr>
-    </w:p>
-    <w:p>
-      <w:pPr>
-        <w:pStyle w:val="Heading3"/>
-        <w:rPr>
-          <w:lang w:val="en-US"/>
-        </w:rPr>
-      </w:pPr>
-      <w:bookmarkStart w:id="45" w:name="_Toc222978606"/>
-      <w:bookmarkStart w:id="46" w:name="_Toc480449836"/>
-      <w:r>
-        <w:rPr>
-          <w:lang w:val="en-US"/>
-        </w:rPr>
-        <w:t>Unit Tests</w:t>
+      <w:r>
+        <w:t>the users in the testing process and to record the results that you obtained. Depending on the level of detail, it is likely that you would put any detailed results in an appendix.</w:t>
+      </w:r>
+    </w:p>
+    <w:p>
+      <w:pPr>
+        <w:jc w:val="both"/>
+      </w:pPr>
+    </w:p>
+    <w:p>
+      <w:pPr>
+        <w:jc w:val="both"/>
+        <w:rPr>
+          <w:lang w:val="en-US"/>
+        </w:rPr>
+      </w:pPr>
+      <w:r>
+        <w:t>The following sections indicate some areas you might include. Other sections may be more appropriate to your project.</w:t>
+      </w:r>
+      <w:r>
+        <w:rPr>
+          <w:lang w:val="en-US"/>
+        </w:rPr>
+        <w:t xml:space="preserve"> </w:t>
+      </w:r>
+    </w:p>
+    <w:p>
+      <w:pPr>
+        <w:pStyle w:val="Heading2"/>
+        <w:rPr>
+          <w:lang w:val="en-US"/>
+        </w:rPr>
+      </w:pPr>
+      <w:bookmarkStart w:id="45" w:name="_Toc222978604"/>
+      <w:bookmarkStart w:id="46" w:name="_Toc480816561"/>
+      <w:r>
+        <w:rPr>
+          <w:lang w:val="en-US"/>
+        </w:rPr>
+        <w:t>Overall Approach to Testing</w:t>
       </w:r>
       <w:bookmarkEnd w:id="45"/>
       <w:bookmarkEnd w:id="46"/>
-    </w:p>
-    <w:p>
-      <w:pPr>
-        <w:rPr>
-          <w:lang w:val="en-US"/>
-        </w:rPr>
-      </w:pPr>
-    </w:p>
-    <w:p>
-      <w:pPr>
-        <w:pStyle w:val="Heading3"/>
-        <w:rPr>
-          <w:lang w:val="en-US"/>
-        </w:rPr>
-      </w:pPr>
-      <w:bookmarkStart w:id="47" w:name="_Toc222978607"/>
-      <w:bookmarkStart w:id="48" w:name="_Toc480449837"/>
-      <w:r>
-        <w:rPr>
-          <w:lang w:val="en-US"/>
-        </w:rPr>
-        <w:t>User Interface Testing</w:t>
+      <w:r>
+        <w:rPr>
+          <w:lang w:val="en-US"/>
+        </w:rPr>
+        <w:t xml:space="preserve"> </w:t>
+      </w:r>
+    </w:p>
+    <w:p>
+      <w:pPr>
+        <w:rPr>
+          <w:lang w:val="en-US"/>
+        </w:rPr>
+      </w:pPr>
+    </w:p>
+    <w:p>
+      <w:pPr>
+        <w:pStyle w:val="Heading2"/>
+        <w:rPr>
+          <w:lang w:val="en-US"/>
+        </w:rPr>
+      </w:pPr>
+      <w:bookmarkStart w:id="47" w:name="_Toc222978605"/>
+      <w:bookmarkStart w:id="48" w:name="_Toc480816562"/>
+      <w:r>
+        <w:rPr>
+          <w:lang w:val="en-US"/>
+        </w:rPr>
+        <w:t>Automated Testing</w:t>
       </w:r>
       <w:bookmarkEnd w:id="47"/>
       <w:bookmarkEnd w:id="48"/>
@@ -7656,22 +8599,16 @@
           <w:lang w:val="en-US"/>
         </w:rPr>
       </w:pPr>
-      <w:bookmarkStart w:id="49" w:name="_Toc222978608"/>
-      <w:bookmarkStart w:id="50" w:name="_Toc480449838"/>
-      <w:r>
-        <w:rPr>
-          <w:lang w:val="en-US"/>
-        </w:rPr>
-        <w:t>Stress Testing</w:t>
+      <w:bookmarkStart w:id="49" w:name="_Toc222978606"/>
+      <w:bookmarkStart w:id="50" w:name="_Toc480816563"/>
+      <w:r>
+        <w:rPr>
+          <w:lang w:val="en-US"/>
+        </w:rPr>
+        <w:t>Unit Tests</w:t>
       </w:r>
       <w:bookmarkEnd w:id="49"/>
       <w:bookmarkEnd w:id="50"/>
-      <w:r>
-        <w:rPr>
-          <w:lang w:val="en-US"/>
-        </w:rPr>
-        <w:t xml:space="preserve"> </w:t>
-      </w:r>
     </w:p>
     <w:p>
       <w:pPr>
@@ -7687,13 +8624,13 @@
           <w:lang w:val="en-US"/>
         </w:rPr>
       </w:pPr>
-      <w:bookmarkStart w:id="51" w:name="_Toc222978609"/>
-      <w:bookmarkStart w:id="52" w:name="_Toc480449839"/>
-      <w:r>
-        <w:rPr>
-          <w:lang w:val="en-US"/>
-        </w:rPr>
-        <w:t>Other Types of Testing</w:t>
+      <w:bookmarkStart w:id="51" w:name="_Toc222978607"/>
+      <w:bookmarkStart w:id="52" w:name="_Toc480816564"/>
+      <w:r>
+        <w:rPr>
+          <w:lang w:val="en-US"/>
+        </w:rPr>
+        <w:t>User Interface Testing</w:t>
       </w:r>
       <w:bookmarkEnd w:id="51"/>
       <w:bookmarkEnd w:id="52"/>
@@ -7713,18 +8650,18 @@
     </w:p>
     <w:p>
       <w:pPr>
-        <w:pStyle w:val="Heading2"/>
-        <w:rPr>
-          <w:lang w:val="en-US"/>
-        </w:rPr>
-      </w:pPr>
-      <w:bookmarkStart w:id="53" w:name="_Toc222978610"/>
-      <w:bookmarkStart w:id="54" w:name="_Toc480449840"/>
-      <w:r>
-        <w:rPr>
-          <w:lang w:val="en-US"/>
-        </w:rPr>
-        <w:t>Integration Testing</w:t>
+        <w:pStyle w:val="Heading3"/>
+        <w:rPr>
+          <w:lang w:val="en-US"/>
+        </w:rPr>
+      </w:pPr>
+      <w:bookmarkStart w:id="53" w:name="_Toc222978608"/>
+      <w:bookmarkStart w:id="54" w:name="_Toc480816565"/>
+      <w:r>
+        <w:rPr>
+          <w:lang w:val="en-US"/>
+        </w:rPr>
+        <w:t>Stress Testing</w:t>
       </w:r>
       <w:bookmarkEnd w:id="53"/>
       <w:bookmarkEnd w:id="54"/>
@@ -7744,53 +8681,115 @@
     </w:p>
     <w:p>
       <w:pPr>
-        <w:pStyle w:val="Heading2"/>
-        <w:rPr>
-          <w:lang w:val="en-US"/>
-        </w:rPr>
-      </w:pPr>
-      <w:bookmarkStart w:id="55" w:name="_Toc222978611"/>
-      <w:bookmarkStart w:id="56" w:name="_Toc480449841"/>
-      <w:r>
-        <w:rPr>
-          <w:lang w:val="en-US"/>
-        </w:rPr>
-        <w:t>User Testing</w:t>
+        <w:pStyle w:val="Heading3"/>
+        <w:rPr>
+          <w:lang w:val="en-US"/>
+        </w:rPr>
+      </w:pPr>
+      <w:bookmarkStart w:id="55" w:name="_Toc222978609"/>
+      <w:bookmarkStart w:id="56" w:name="_Toc480816566"/>
+      <w:r>
+        <w:rPr>
+          <w:lang w:val="en-US"/>
+        </w:rPr>
+        <w:t>Other Types of Testing</w:t>
       </w:r>
       <w:bookmarkEnd w:id="55"/>
       <w:bookmarkEnd w:id="56"/>
-    </w:p>
-    <w:p>
-      <w:pPr>
-        <w:rPr>
-          <w:lang w:val="en-US"/>
-        </w:rPr>
-      </w:pPr>
-      <w:r>
-        <w:rPr>
-          <w:lang w:val="en-US"/>
-        </w:rPr>
-        <w:br w:type="page"/>
-      </w:r>
-    </w:p>
-    <w:p>
-      <w:bookmarkStart w:id="57" w:name="_Toc192777716"/>
-    </w:p>
-    <w:p>
-      <w:pPr>
-        <w:pStyle w:val="Heading1"/>
-      </w:pPr>
-      <w:bookmarkStart w:id="58" w:name="_Toc222978612"/>
-      <w:bookmarkStart w:id="59" w:name="_Toc480449842"/>
-      <w:r>
-        <w:t xml:space="preserve">Critical </w:t>
-      </w:r>
-      <w:r>
-        <w:t>Evaluation</w:t>
+      <w:r>
+        <w:rPr>
+          <w:lang w:val="en-US"/>
+        </w:rPr>
+        <w:t xml:space="preserve"> </w:t>
+      </w:r>
+    </w:p>
+    <w:p>
+      <w:pPr>
+        <w:rPr>
+          <w:lang w:val="en-US"/>
+        </w:rPr>
+      </w:pPr>
+    </w:p>
+    <w:p>
+      <w:pPr>
+        <w:pStyle w:val="Heading2"/>
+        <w:rPr>
+          <w:lang w:val="en-US"/>
+        </w:rPr>
+      </w:pPr>
+      <w:bookmarkStart w:id="57" w:name="_Toc222978610"/>
+      <w:bookmarkStart w:id="58" w:name="_Toc480816567"/>
+      <w:r>
+        <w:rPr>
+          <w:lang w:val="en-US"/>
+        </w:rPr>
+        <w:t>Integration Testing</w:t>
       </w:r>
       <w:bookmarkEnd w:id="57"/>
       <w:bookmarkEnd w:id="58"/>
+      <w:r>
+        <w:rPr>
+          <w:lang w:val="en-US"/>
+        </w:rPr>
+        <w:t xml:space="preserve"> </w:t>
+      </w:r>
+    </w:p>
+    <w:p>
+      <w:pPr>
+        <w:rPr>
+          <w:lang w:val="en-US"/>
+        </w:rPr>
+      </w:pPr>
+    </w:p>
+    <w:p>
+      <w:pPr>
+        <w:pStyle w:val="Heading2"/>
+        <w:rPr>
+          <w:lang w:val="en-US"/>
+        </w:rPr>
+      </w:pPr>
+      <w:bookmarkStart w:id="59" w:name="_Toc222978611"/>
+      <w:bookmarkStart w:id="60" w:name="_Toc480816568"/>
+      <w:r>
+        <w:rPr>
+          <w:lang w:val="en-US"/>
+        </w:rPr>
+        <w:t>User Testing</w:t>
+      </w:r>
       <w:bookmarkEnd w:id="59"/>
+      <w:bookmarkEnd w:id="60"/>
+    </w:p>
+    <w:p>
+      <w:pPr>
+        <w:rPr>
+          <w:lang w:val="en-US"/>
+        </w:rPr>
+      </w:pPr>
+      <w:r>
+        <w:rPr>
+          <w:lang w:val="en-US"/>
+        </w:rPr>
+        <w:br w:type="page"/>
+      </w:r>
+    </w:p>
+    <w:p>
+      <w:bookmarkStart w:id="61" w:name="_Toc192777716"/>
+    </w:p>
+    <w:p>
+      <w:pPr>
+        <w:pStyle w:val="Heading1"/>
+      </w:pPr>
+      <w:bookmarkStart w:id="62" w:name="_Toc222978612"/>
+      <w:bookmarkStart w:id="63" w:name="_Toc480816569"/>
+      <w:r>
+        <w:t xml:space="preserve">Critical </w:t>
+      </w:r>
+      <w:r>
+        <w:t>Evaluation</w:t>
+      </w:r>
+      <w:bookmarkEnd w:id="61"/>
+      <w:bookmarkEnd w:id="62"/>
+      <w:bookmarkEnd w:id="63"/>
     </w:p>
     <w:p>
       <w:pPr>
@@ -8079,7 +9078,7 @@
           <w:szCs w:val="32"/>
         </w:rPr>
       </w:pPr>
-      <w:bookmarkStart w:id="60" w:name="_Toc192777717"/>
+      <w:bookmarkStart w:id="64" w:name="_Toc192777717"/>
       <w:r>
         <w:br w:type="page"/>
       </w:r>
@@ -8088,15 +9087,15 @@
       <w:pPr>
         <w:pStyle w:val="Heading1"/>
       </w:pPr>
-      <w:bookmarkStart w:id="61" w:name="_Toc222978613"/>
-      <w:bookmarkStart w:id="62" w:name="_Toc480449843"/>
+      <w:bookmarkStart w:id="65" w:name="_Toc222978613"/>
+      <w:bookmarkStart w:id="66" w:name="_Toc480816570"/>
       <w:r>
         <w:lastRenderedPageBreak/>
         <w:t>Appendices</w:t>
       </w:r>
-      <w:bookmarkEnd w:id="60"/>
-      <w:bookmarkEnd w:id="61"/>
-      <w:bookmarkEnd w:id="62"/>
+      <w:bookmarkEnd w:id="64"/>
+      <w:bookmarkEnd w:id="65"/>
+      <w:bookmarkEnd w:id="66"/>
     </w:p>
     <w:p>
       <w:pPr>
@@ -8150,8 +9149,8 @@
       <w:pPr>
         <w:pStyle w:val="AppendixSection"/>
       </w:pPr>
-      <w:bookmarkStart w:id="63" w:name="_Toc222978614"/>
-      <w:bookmarkStart w:id="64" w:name="_Toc480449844"/>
+      <w:bookmarkStart w:id="67" w:name="_Toc222978614"/>
+      <w:bookmarkStart w:id="68" w:name="_Toc480816571"/>
       <w:r>
         <w:t>Thi</w:t>
       </w:r>
@@ -8167,8 +9166,8 @@
       <w:r>
         <w:t xml:space="preserve"> and Libraries</w:t>
       </w:r>
-      <w:bookmarkEnd w:id="63"/>
-      <w:bookmarkEnd w:id="64"/>
+      <w:bookmarkEnd w:id="67"/>
+      <w:bookmarkEnd w:id="68"/>
     </w:p>
     <w:p>
       <w:pPr>
@@ -8328,13 +9327,13 @@
       <w:pPr>
         <w:pStyle w:val="AppendixSection"/>
       </w:pPr>
-      <w:bookmarkStart w:id="65" w:name="_Toc222978615"/>
-      <w:bookmarkStart w:id="66" w:name="_Toc480449845"/>
+      <w:bookmarkStart w:id="69" w:name="_Toc222978615"/>
+      <w:bookmarkStart w:id="70" w:name="_Toc480816572"/>
       <w:r>
         <w:lastRenderedPageBreak/>
         <w:t>Ethics Submission</w:t>
       </w:r>
-      <w:bookmarkEnd w:id="66"/>
+      <w:bookmarkEnd w:id="70"/>
     </w:p>
     <w:p>
       <w:r>
@@ -8359,13 +9358,13 @@
       <w:pPr>
         <w:pStyle w:val="AppendixSection"/>
       </w:pPr>
-      <w:bookmarkStart w:id="67" w:name="_Toc480449846"/>
+      <w:bookmarkStart w:id="71" w:name="_Toc480816573"/>
       <w:r>
         <w:lastRenderedPageBreak/>
         <w:t>Code Samples</w:t>
       </w:r>
-      <w:bookmarkEnd w:id="65"/>
-      <w:bookmarkEnd w:id="67"/>
+      <w:bookmarkEnd w:id="69"/>
+      <w:bookmarkEnd w:id="71"/>
     </w:p>
     <w:p/>
     <w:p>
@@ -8455,7 +9454,7 @@
       </w:r>
     </w:p>
     <w:p>
-      <w:bookmarkStart w:id="68" w:name="_Toc192777719"/>
+      <w:bookmarkStart w:id="72" w:name="_Toc192777719"/>
     </w:p>
     <w:p>
       <w:pPr>
@@ -8465,14 +9464,14 @@
           <w:numId w:val="0"/>
         </w:numPr>
       </w:pPr>
-      <w:bookmarkStart w:id="69" w:name="_Toc222978616"/>
-      <w:bookmarkStart w:id="70" w:name="_Toc480449847"/>
+      <w:bookmarkStart w:id="73" w:name="_Toc222978616"/>
+      <w:bookmarkStart w:id="74" w:name="_Toc480816574"/>
       <w:r>
         <w:t>Annotated Bibliography</w:t>
       </w:r>
-      <w:bookmarkEnd w:id="68"/>
-      <w:bookmarkEnd w:id="69"/>
-      <w:bookmarkEnd w:id="70"/>
+      <w:bookmarkEnd w:id="72"/>
+      <w:bookmarkEnd w:id="73"/>
+      <w:bookmarkEnd w:id="74"/>
     </w:p>
     <w:p>
       <w:r>
@@ -8488,7 +9487,7 @@
           <w:numId w:val="3"/>
         </w:numPr>
       </w:pPr>
-      <w:bookmarkStart w:id="71" w:name="_Ref180721199"/>
+      <w:bookmarkStart w:id="75" w:name="_Ref180721199"/>
       <w:r>
         <w:rPr>
           <w:lang w:val="en-US"/>
@@ -8681,7 +9680,7 @@
         <w:br/>
       </w:r>
     </w:p>
-    <w:bookmarkEnd w:id="71"/>
+    <w:bookmarkEnd w:id="75"/>
     <w:p>
       <w:pPr>
         <w:pStyle w:val="ListParagraph"/>
@@ -8906,12 +9905,6 @@
       <w:r>
         <w:t>, Chapters 3 &amp; 6.4.</w:t>
       </w:r>
-      <w:r>
-        <w:rPr>
-          <w:lang w:val="en-US"/>
-        </w:rPr>
-        <w:br/>
-      </w:r>
     </w:p>
     <w:p>
       <w:pPr>
@@ -8927,12 +9920,552 @@
         </w:numPr>
       </w:pPr>
       <w:r>
-        <w:t>CREDIT CAVIAR/DAIMLER OPENCV</w:t>
-      </w:r>
+        <w:rPr>
+          <w:bCs/>
+          <w:color w:val="000000"/>
+          <w:shd w:val="clear" w:color="auto" w:fill="FFFFFF"/>
+        </w:rPr>
+        <w:t>EC Funded CAVIAR project/IST 2001 37540, found at URL:</w:t>
+      </w:r>
+      <w:r>
+        <w:rPr>
+          <w:rStyle w:val="apple-converted-space"/>
+          <w:bCs/>
+          <w:color w:val="000000"/>
+          <w:shd w:val="clear" w:color="auto" w:fill="FFFFFF"/>
+        </w:rPr>
+        <w:t> </w:t>
+      </w:r>
+      <w:hyperlink r:id="rId22" w:history="1">
+        <w:r>
+          <w:rPr>
+            <w:rStyle w:val="Hyperlink"/>
+            <w:bCs/>
+            <w:i/>
+            <w:iCs/>
+            <w:shd w:val="clear" w:color="auto" w:fill="FFFFFF"/>
+          </w:rPr>
+          <w:t>http://homepages.inf.ed.ac.uk/rbf/CAVIAR/</w:t>
+        </w:r>
+      </w:hyperlink>
+      <w:r>
+        <w:rPr>
+          <w:bCs/>
+          <w:color w:val="000000"/>
+          <w:shd w:val="clear" w:color="auto" w:fill="FFFFFF"/>
+        </w:rPr>
+        <w:t>.</w:t>
+      </w:r>
+      <w:r>
+        <w:rPr>
+          <w:bCs/>
+          <w:color w:val="000000"/>
+          <w:shd w:val="clear" w:color="auto" w:fill="FFFFFF"/>
+        </w:rPr>
+        <w:t xml:space="preserve"> [Accessed 20 April 2017]</w:t>
+      </w:r>
+    </w:p>
+    <w:p>
+      <w:pPr>
+        <w:pStyle w:val="ListParagraph"/>
+      </w:pPr>
+    </w:p>
+    <w:p>
+      <w:pPr>
+        <w:pStyle w:val="ListParagraph"/>
+        <w:ind w:left="680"/>
+      </w:pPr>
+      <w:r>
+        <w:t>Dataset containing v</w:t>
+      </w:r>
+      <w:r>
+        <w:t>ideo footage for testing/demonstrating the project.</w:t>
+      </w:r>
+    </w:p>
+    <w:p>
+      <w:pPr>
+        <w:pStyle w:val="ListParagraph"/>
+      </w:pPr>
+    </w:p>
+    <w:p>
+      <w:pPr>
+        <w:pStyle w:val="Heading4"/>
+        <w:shd w:val="clear" w:color="auto" w:fill="FFFFFF"/>
+        <w:spacing w:before="225" w:line="285" w:lineRule="atLeast"/>
+        <w:ind w:left="680" w:hanging="680"/>
+        <w:rPr>
+          <w:rFonts w:ascii="Arial" w:hAnsi="Arial" w:cs="Arial"/>
+          <w:b w:val="0"/>
+          <w:color w:val="auto"/>
+          <w:szCs w:val="22"/>
+        </w:rPr>
+      </w:pPr>
+      <w:r>
+        <w:rPr>
+          <w:rFonts w:ascii="Arial" w:hAnsi="Arial" w:cs="Arial"/>
+          <w:b w:val="0"/>
+          <w:i w:val="0"/>
+          <w:color w:val="auto"/>
+          <w:szCs w:val="22"/>
+          <w:shd w:val="clear" w:color="auto" w:fill="FFFFFF"/>
+        </w:rPr>
+        <w:t>[9]</w:t>
+      </w:r>
+      <w:r>
+        <w:rPr>
+          <w:rFonts w:ascii="Arial" w:hAnsi="Arial" w:cs="Arial"/>
+          <w:b w:val="0"/>
+          <w:i w:val="0"/>
+          <w:color w:val="auto"/>
+          <w:szCs w:val="22"/>
+          <w:shd w:val="clear" w:color="auto" w:fill="FFFFFF"/>
+        </w:rPr>
+        <w:tab/>
+      </w:r>
+      <w:r>
+        <w:rPr>
+          <w:rFonts w:ascii="Arial" w:hAnsi="Arial" w:cs="Arial"/>
+          <w:b w:val="0"/>
+          <w:i w:val="0"/>
+          <w:color w:val="auto"/>
+          <w:szCs w:val="22"/>
+          <w:shd w:val="clear" w:color="auto" w:fill="FFFFFF"/>
+        </w:rPr>
+        <w:t xml:space="preserve"> </w:t>
+      </w:r>
+      <w:r>
+        <w:rPr>
+          <w:rFonts w:ascii="Arial" w:hAnsi="Arial" w:cs="Arial"/>
+          <w:b w:val="0"/>
+          <w:i w:val="0"/>
+          <w:color w:val="auto"/>
+          <w:szCs w:val="22"/>
+          <w:shd w:val="clear" w:color="auto" w:fill="FFFFFF"/>
+        </w:rPr>
+        <w:t>Jérôme Berclaz, François Fleuret, Engin Türetken, Pascal Fua</w:t>
+      </w:r>
+      <w:r>
+        <w:rPr>
+          <w:rFonts w:ascii="Arial" w:hAnsi="Arial" w:cs="Arial"/>
+          <w:b w:val="0"/>
+          <w:color w:val="auto"/>
+          <w:szCs w:val="22"/>
+        </w:rPr>
+        <w:t xml:space="preserve"> “Multiple Object Tracking using K-Shortest Paths Optimization”</w:t>
+      </w:r>
+      <w:r>
+        <w:rPr>
+          <w:rFonts w:ascii="Arial" w:hAnsi="Arial" w:cs="Arial"/>
+          <w:color w:val="auto"/>
+          <w:sz w:val="20"/>
+          <w:szCs w:val="20"/>
+        </w:rPr>
+        <w:br/>
+      </w:r>
+      <w:r>
+        <w:rPr>
+          <w:rFonts w:ascii="Arial" w:hAnsi="Arial" w:cs="Arial"/>
+          <w:b w:val="0"/>
+          <w:i w:val="0"/>
+          <w:iCs w:val="0"/>
+          <w:color w:val="auto"/>
+          <w:szCs w:val="22"/>
+          <w:shd w:val="clear" w:color="auto" w:fill="FFFFFF"/>
+        </w:rPr>
+        <w:t>IEEE Transactions on Pattern Analysis and Machine Intelligence</w:t>
+      </w:r>
+      <w:r>
+        <w:rPr>
+          <w:rFonts w:ascii="Arial" w:hAnsi="Arial" w:cs="Arial"/>
+          <w:b w:val="0"/>
+          <w:i w:val="0"/>
+          <w:color w:val="auto"/>
+          <w:szCs w:val="22"/>
+        </w:rPr>
+        <w:br/>
+      </w:r>
+      <w:r>
+        <w:rPr>
+          <w:rFonts w:ascii="Arial" w:hAnsi="Arial" w:cs="Arial"/>
+          <w:b w:val="0"/>
+          <w:i w:val="0"/>
+          <w:color w:val="auto"/>
+          <w:szCs w:val="22"/>
+          <w:shd w:val="clear" w:color="auto" w:fill="FFFFFF"/>
+        </w:rPr>
+        <w:t>2011</w:t>
+      </w:r>
+    </w:p>
+    <w:p>
+      <w:pPr>
+        <w:pStyle w:val="ListParagraph"/>
+        <w:ind w:left="680"/>
+        <w:rPr>
+          <w:szCs w:val="22"/>
+        </w:rPr>
+      </w:pPr>
+    </w:p>
+    <w:p>
+      <w:pPr>
+        <w:pStyle w:val="ListParagraph"/>
+        <w:ind w:left="680"/>
+        <w:rPr>
+          <w:szCs w:val="22"/>
+        </w:rPr>
+      </w:pPr>
+      <w:r>
+        <w:rPr>
+          <w:szCs w:val="22"/>
+          <w:shd w:val="clear" w:color="auto" w:fill="FFFFFF"/>
+        </w:rPr>
+        <w:lastRenderedPageBreak/>
+        <w:t xml:space="preserve">CVLab </w:t>
+      </w:r>
+      <w:r>
+        <w:rPr>
+          <w:szCs w:val="22"/>
+          <w:shd w:val="clear" w:color="auto" w:fill="FFFFFF"/>
+        </w:rPr>
+        <w:t>–</w:t>
+      </w:r>
+      <w:r>
+        <w:rPr>
+          <w:szCs w:val="22"/>
+          <w:shd w:val="clear" w:color="auto" w:fill="FFFFFF"/>
+        </w:rPr>
+        <w:t xml:space="preserve"> EPFL</w:t>
+      </w:r>
+      <w:r>
+        <w:rPr>
+          <w:szCs w:val="22"/>
+          <w:shd w:val="clear" w:color="auto" w:fill="FFFFFF"/>
+        </w:rPr>
+        <w:t>.</w:t>
+      </w:r>
+      <w:r>
+        <w:rPr>
+          <w:szCs w:val="22"/>
+          <w:shd w:val="clear" w:color="auto" w:fill="FFFFFF"/>
+        </w:rPr>
+        <w:t xml:space="preserve"> </w:t>
+      </w:r>
+      <w:r>
+        <w:rPr>
+          <w:szCs w:val="22"/>
+          <w:shd w:val="clear" w:color="auto" w:fill="FFFFFF"/>
+        </w:rPr>
+        <w:t>“</w:t>
+      </w:r>
+      <w:r>
+        <w:rPr>
+          <w:i/>
+          <w:szCs w:val="22"/>
+          <w:shd w:val="clear" w:color="auto" w:fill="FFFFFF"/>
+        </w:rPr>
+        <w:t>Multi-Camera pedestrian videos</w:t>
+      </w:r>
+      <w:r>
+        <w:rPr>
+          <w:szCs w:val="22"/>
+          <w:shd w:val="clear" w:color="auto" w:fill="FFFFFF"/>
+        </w:rPr>
+        <w:t>”</w:t>
+      </w:r>
+      <w:r>
+        <w:rPr>
+          <w:szCs w:val="22"/>
+          <w:shd w:val="clear" w:color="auto" w:fill="FFFFFF"/>
+        </w:rPr>
+        <w:t xml:space="preserve">, available at: </w:t>
+      </w:r>
+      <w:hyperlink r:id="rId23" w:history="1">
+        <w:r>
+          <w:rPr>
+            <w:rStyle w:val="Hyperlink"/>
+            <w:szCs w:val="22"/>
+            <w:shd w:val="clear" w:color="auto" w:fill="FFFFFF"/>
+          </w:rPr>
+          <w:t>http://cvlab.epfl.ch/data/pom</w:t>
+        </w:r>
+      </w:hyperlink>
+      <w:r>
+        <w:rPr>
+          <w:szCs w:val="22"/>
+          <w:shd w:val="clear" w:color="auto" w:fill="FFFFFF"/>
+        </w:rPr>
+        <w:t>.</w:t>
+      </w:r>
+      <w:r>
+        <w:rPr>
+          <w:szCs w:val="22"/>
+          <w:shd w:val="clear" w:color="auto" w:fill="FFFFFF"/>
+        </w:rPr>
+        <w:t xml:space="preserve"> [Accessed 20 April 2017]</w:t>
+      </w:r>
+    </w:p>
+    <w:p>
+      <w:pPr>
+        <w:pStyle w:val="ListParagraph"/>
+        <w:ind w:left="680"/>
+        <w:rPr>
+          <w:szCs w:val="22"/>
+        </w:rPr>
+      </w:pPr>
+    </w:p>
+    <w:p>
+      <w:pPr>
+        <w:ind w:left="680" w:hanging="680"/>
+        <w:rPr>
+          <w:szCs w:val="22"/>
+        </w:rPr>
+      </w:pPr>
+      <w:r>
+        <w:rPr>
+          <w:color w:val="000000"/>
+          <w:szCs w:val="22"/>
+          <w:shd w:val="clear" w:color="auto" w:fill="FFFFFF"/>
+        </w:rPr>
+        <w:t>[10]</w:t>
+      </w:r>
+      <w:r>
+        <w:rPr>
+          <w:color w:val="000000"/>
+          <w:szCs w:val="22"/>
+          <w:shd w:val="clear" w:color="auto" w:fill="FFFFFF"/>
+        </w:rPr>
+        <w:tab/>
+      </w:r>
+      <w:r>
+        <w:rPr>
+          <w:color w:val="000000"/>
+          <w:szCs w:val="22"/>
+          <w:shd w:val="clear" w:color="auto" w:fill="FFFFFF"/>
+        </w:rPr>
+        <w:t>F. Flohr and D. M. Gavrila.</w:t>
+      </w:r>
+      <w:r>
+        <w:rPr>
+          <w:rStyle w:val="apple-converted-space"/>
+          <w:color w:val="000000"/>
+          <w:szCs w:val="22"/>
+          <w:shd w:val="clear" w:color="auto" w:fill="FFFFFF"/>
+        </w:rPr>
+        <w:t> </w:t>
+      </w:r>
+      <w:r>
+        <w:rPr>
+          <w:color w:val="000000"/>
+          <w:szCs w:val="22"/>
+          <w:shd w:val="clear" w:color="auto" w:fill="FFFFFF"/>
+        </w:rPr>
+        <w:br/>
+      </w:r>
+      <w:r>
+        <w:rPr>
+          <w:bCs/>
+          <w:i/>
+          <w:color w:val="000000"/>
+          <w:szCs w:val="22"/>
+          <w:shd w:val="clear" w:color="auto" w:fill="FFFFFF"/>
+        </w:rPr>
+        <w:t>“</w:t>
+      </w:r>
+      <w:r>
+        <w:rPr>
+          <w:bCs/>
+          <w:i/>
+          <w:color w:val="000000"/>
+          <w:szCs w:val="22"/>
+          <w:shd w:val="clear" w:color="auto" w:fill="FFFFFF"/>
+        </w:rPr>
+        <w:t>PedCut: an iterative framework for pedestrian segmentation combining shape models and multiple data cues</w:t>
+      </w:r>
+      <w:r>
+        <w:rPr>
+          <w:i/>
+          <w:color w:val="000000"/>
+          <w:szCs w:val="22"/>
+          <w:shd w:val="clear" w:color="auto" w:fill="FFFFFF"/>
+        </w:rPr>
+        <w:t>.</w:t>
+      </w:r>
+      <w:r>
+        <w:rPr>
+          <w:i/>
+          <w:color w:val="000000"/>
+          <w:szCs w:val="22"/>
+          <w:shd w:val="clear" w:color="auto" w:fill="FFFFFF"/>
+        </w:rPr>
+        <w:t>”</w:t>
+      </w:r>
+      <w:r>
+        <w:rPr>
+          <w:rStyle w:val="apple-converted-space"/>
+          <w:color w:val="000000"/>
+          <w:szCs w:val="22"/>
+          <w:shd w:val="clear" w:color="auto" w:fill="FFFFFF"/>
+        </w:rPr>
+        <w:t> </w:t>
+      </w:r>
+      <w:r>
+        <w:rPr>
+          <w:iCs/>
+          <w:color w:val="000000"/>
+          <w:szCs w:val="22"/>
+          <w:shd w:val="clear" w:color="auto" w:fill="FFFFFF"/>
+        </w:rPr>
+        <w:t>Proc. of the British Machine Vision Conference</w:t>
+      </w:r>
+      <w:r>
+        <w:rPr>
+          <w:color w:val="000000"/>
+          <w:szCs w:val="22"/>
+          <w:shd w:val="clear" w:color="auto" w:fill="FFFFFF"/>
+        </w:rPr>
+        <w:t>, Bristol, UK, 2013</w:t>
+      </w:r>
+      <w:r>
+        <w:rPr>
+          <w:iCs/>
+          <w:color w:val="000000"/>
+          <w:szCs w:val="22"/>
+          <w:shd w:val="clear" w:color="auto" w:fill="FFFFFF"/>
+        </w:rPr>
+        <w:t>.</w:t>
+      </w:r>
+      <w:r>
+        <w:rPr>
+          <w:szCs w:val="22"/>
+        </w:rPr>
+        <w:t xml:space="preserve"> </w:t>
+      </w:r>
+    </w:p>
+    <w:p>
+      <w:pPr>
+        <w:pStyle w:val="ListParagraph"/>
+        <w:ind w:left="680"/>
+        <w:rPr>
+          <w:szCs w:val="22"/>
+        </w:rPr>
+      </w:pPr>
+    </w:p>
+    <w:p>
+      <w:pPr>
+        <w:pStyle w:val="ListParagraph"/>
+        <w:ind w:left="680"/>
+        <w:rPr>
+          <w:szCs w:val="22"/>
+        </w:rPr>
+      </w:pPr>
+      <w:r>
+        <w:rPr>
+          <w:szCs w:val="22"/>
+        </w:rPr>
+        <w:t xml:space="preserve">Daimler dataset, available: </w:t>
+      </w:r>
+      <w:hyperlink r:id="rId24" w:history="1">
+        <w:r>
+          <w:rPr>
+            <w:rStyle w:val="Hyperlink"/>
+            <w:szCs w:val="22"/>
+          </w:rPr>
+          <w:t>http://www.gavrila.net/Datasets/Daimler_Pedestrian_Benchmark_D/Daimler_Pedestrian_Segmentatio/daimler_pedestrian_segmentatio.html</w:t>
+        </w:r>
+      </w:hyperlink>
+      <w:r>
+        <w:rPr>
+          <w:szCs w:val="22"/>
+        </w:rPr>
+        <w:t xml:space="preserve"> [Accessed 20 April 2017]</w:t>
+      </w:r>
+    </w:p>
+    <w:p>
+      <w:pPr>
+        <w:rPr>
+          <w:szCs w:val="22"/>
+        </w:rPr>
+      </w:pPr>
+    </w:p>
+    <w:p>
+      <w:pPr>
+        <w:ind w:left="680" w:hanging="680"/>
+        <w:rPr>
+          <w:szCs w:val="22"/>
+        </w:rPr>
+      </w:pPr>
+      <w:r>
+        <w:rPr>
+          <w:szCs w:val="22"/>
+        </w:rPr>
+        <w:t>[11]</w:t>
+      </w:r>
+      <w:r>
+        <w:rPr>
+          <w:szCs w:val="22"/>
+        </w:rPr>
+        <w:tab/>
+        <w:t xml:space="preserve">OpenCV, </w:t>
+      </w:r>
+      <w:r>
+        <w:rPr>
+          <w:szCs w:val="22"/>
+        </w:rPr>
+        <w:t>“</w:t>
+      </w:r>
+      <w:r>
+        <w:rPr>
+          <w:i/>
+          <w:szCs w:val="22"/>
+        </w:rPr>
+        <w:t>Open source computer vision and machine learning software library</w:t>
+      </w:r>
+      <w:r>
+        <w:rPr>
+          <w:szCs w:val="22"/>
+        </w:rPr>
+        <w:t xml:space="preserve">”, </w:t>
+      </w:r>
+      <w:r>
+        <w:rPr>
+          <w:szCs w:val="22"/>
+        </w:rPr>
+        <w:t xml:space="preserve">available: </w:t>
+      </w:r>
+      <w:hyperlink r:id="rId25" w:history="1">
+        <w:r>
+          <w:rPr>
+            <w:rStyle w:val="Hyperlink"/>
+            <w:szCs w:val="22"/>
+          </w:rPr>
+          <w:t>http://opencv.org/</w:t>
+        </w:r>
+      </w:hyperlink>
+      <w:r>
+        <w:rPr>
+          <w:szCs w:val="22"/>
+        </w:rPr>
+        <w:t xml:space="preserve"> [Accessed 24 April 2017]</w:t>
+      </w:r>
+    </w:p>
+    <w:p>
+      <w:pPr>
+        <w:ind w:left="680" w:hanging="680"/>
+        <w:rPr>
+          <w:szCs w:val="22"/>
+        </w:rPr>
+      </w:pPr>
+    </w:p>
+    <w:p>
+      <w:pPr>
+        <w:ind w:left="680" w:hanging="680"/>
+        <w:rPr>
+          <w:szCs w:val="22"/>
+        </w:rPr>
+      </w:pPr>
     </w:p>
     <w:sectPr>
-      <w:headerReference w:type="default" r:id="rId22"/>
-      <w:footerReference w:type="default" r:id="rId23"/>
+      <w:headerReference w:type="default" r:id="rId26"/>
+      <w:footerReference w:type="default" r:id="rId27"/>
       <w:pgSz w:w="11900" w:h="16840"/>
       <w:pgMar w:top="1428" w:right="1800" w:bottom="1440" w:left="1800" w:header="708" w:footer="708" w:gutter="0"/>
       <w:pgNumType w:start="1"/>
@@ -9097,7 +10630,7 @@
       <w:rPr>
         <w:noProof/>
       </w:rPr>
-      <w:t>11</w:t>
+      <w:t>14</w:t>
     </w:r>
     <w:r>
       <w:fldChar w:fldCharType="end"/>
@@ -9128,7 +10661,7 @@
         <w:noProof/>
         <w:lang w:val="en-US"/>
       </w:rPr>
-      <w:t>20</w:t>
+      <w:t>23</w:t>
     </w:r>
     <w:r>
       <w:rPr>
@@ -12407,7 +13940,6 @@
     <w:next w:val="Normal"/>
     <w:link w:val="Heading4Char"/>
     <w:uiPriority w:val="9"/>
-    <w:semiHidden/>
     <w:unhideWhenUsed/>
     <w:qFormat/>
     <w:rsid w:val="007A3E41"/>
@@ -12856,7 +14388,6 @@
     <w:basedOn w:val="DefaultParagraphFont"/>
     <w:link w:val="Heading4"/>
     <w:uiPriority w:val="9"/>
-    <w:semiHidden/>
     <w:rsid w:val="007A3E41"/>
     <w:rPr>
       <w:rFonts w:asciiTheme="majorHAnsi" w:eastAsiaTheme="majorEastAsia" w:hAnsiTheme="majorHAnsi" w:cstheme="majorBidi"/>
@@ -13075,6 +14606,11 @@
       <w:color w:val="2B579A"/>
       <w:shd w:val="clear" w:color="auto" w:fill="E6E6E6"/>
     </w:rPr>
+  </w:style>
+  <w:style w:type="character" w:customStyle="1" w:styleId="apple-converted-space">
+    <w:name w:val="apple-converted-space"/>
+    <w:basedOn w:val="DefaultParagraphFont"/>
+    <w:rsid w:val="00BE2CDF"/>
   </w:style>
 </w:styles>
 </file>
@@ -13402,7 +14938,7 @@
 </file>
 
 <file path=customXml/itemProps1.xml><?xml version="1.0" encoding="utf-8"?>
-<ds:datastoreItem xmlns:ds="http://schemas.openxmlformats.org/officeDocument/2006/customXml" ds:itemID="{4269CA01-4C8D-415F-87E4-3FE35048B66A}">
+<ds:datastoreItem xmlns:ds="http://schemas.openxmlformats.org/officeDocument/2006/customXml" ds:itemID="{DED6DA09-F343-463F-97E0-70171E3DE4FE}">
   <ds:schemaRefs>
     <ds:schemaRef ds:uri="http://schemas.openxmlformats.org/officeDocument/2006/bibliography"/>
   </ds:schemaRefs>

</xml_diff>

<commit_message>
Section 2 Features list design plans first draft
</commit_message>
<xml_diff>
--- a/Alo14_MMP_Report.docx
+++ b/Alo14_MMP_Report.docx
@@ -4619,12 +4619,12 @@
         <w:pStyle w:val="Heading2"/>
         <w:jc w:val="both"/>
       </w:pPr>
-      <w:bookmarkStart w:id="8" w:name="_Toc192777706"/>
-      <w:bookmarkStart w:id="9" w:name="_Toc480971734"/>
+      <w:bookmarkStart w:id="8" w:name="_Toc480971734"/>
+      <w:bookmarkStart w:id="9" w:name="_Toc192777706"/>
       <w:r>
         <w:t>Background</w:t>
       </w:r>
-      <w:bookmarkEnd w:id="9"/>
+      <w:bookmarkEnd w:id="8"/>
       <w:r>
         <w:t xml:space="preserve"> </w:t>
       </w:r>
@@ -9151,7 +9151,7 @@
       <w:bookmarkStart w:id="27" w:name="_Toc192777707"/>
       <w:bookmarkStart w:id="28" w:name="_Toc222978596"/>
       <w:bookmarkStart w:id="29" w:name="_Toc480971750"/>
-      <w:bookmarkEnd w:id="8"/>
+      <w:bookmarkEnd w:id="9"/>
       <w:r>
         <w:lastRenderedPageBreak/>
         <w:t>Design</w:t>
@@ -9165,13 +9165,13 @@
         <w:pStyle w:val="Heading2"/>
       </w:pPr>
       <w:bookmarkStart w:id="30" w:name="_Toc222978597"/>
-      <w:bookmarkStart w:id="31" w:name="_Toc192777708"/>
-      <w:bookmarkStart w:id="32" w:name="_Toc480971751"/>
+      <w:bookmarkStart w:id="31" w:name="_Toc480971751"/>
+      <w:bookmarkStart w:id="32" w:name="_Toc192777708"/>
       <w:r>
         <w:t>Overall Architecture</w:t>
       </w:r>
       <w:bookmarkEnd w:id="30"/>
-      <w:bookmarkEnd w:id="32"/>
+      <w:bookmarkEnd w:id="31"/>
     </w:p>
     <w:p/>
     <w:p>
@@ -9399,6 +9399,9 @@
       <w:r>
         <w:t>Other ways this design is better than alternatives.</w:t>
       </w:r>
+      <w:r>
+        <w:t xml:space="preserve"> False positives with classification</w:t>
+      </w:r>
     </w:p>
     <w:p/>
     <w:p/>
@@ -9578,7 +9581,7 @@
         </w:numPr>
       </w:pPr>
       <w:r>
-        <w:t>Displaying the source video and BGS</w:t>
+        <w:t>Classifying shapes</w:t>
       </w:r>
     </w:p>
     <w:p>
@@ -9590,18 +9593,6 @@
         </w:numPr>
       </w:pPr>
       <w:r>
-        <w:t>Classifying shapes</w:t>
-      </w:r>
-    </w:p>
-    <w:p>
-      <w:pPr>
-        <w:pStyle w:val="ListParagraph"/>
-        <w:numPr>
-          <w:ilvl w:val="0"/>
-          <w:numId w:val="30"/>
-        </w:numPr>
-      </w:pPr>
-      <w:r>
         <w:t>Record findings</w:t>
       </w:r>
     </w:p>
@@ -9766,7 +9757,13 @@
         <w:t>A directory path is entered from the input menu of the program</w:t>
       </w:r>
       <w:r>
-        <w:t xml:space="preserve">, this path will lead to a folder containing the images that the </w:t>
+        <w:t xml:space="preserve">, this path </w:t>
+      </w:r>
+      <w:r>
+        <w:t>leads</w:t>
+      </w:r>
+      <w:r>
+        <w:t xml:space="preserve"> to a folder containing the images that the </w:t>
       </w:r>
       <w:r>
         <w:t>people finder will be trained on</w:t>
@@ -9801,21 +9798,8 @@
       <w:r>
         <w:t>Using OpenCV’s image handling, each image is loaded using the paths.</w:t>
       </w:r>
-      <w:bookmarkStart w:id="35" w:name="_GoBack"/>
-      <w:bookmarkEnd w:id="35"/>
     </w:p>
     <w:p/>
-    <w:p>
-      <w:r>
-        <w:t>a</w:t>
-      </w:r>
-      <w:r>
-        <w:t>ssuming the images are in binary format</w:t>
-      </w:r>
-      <w:r>
-        <w:t xml:space="preserve">. </w:t>
-      </w:r>
-    </w:p>
     <w:p>
       <w:pPr>
         <w:jc w:val="center"/>
@@ -9884,426 +9868,1121 @@
       <w:pPr>
         <w:pStyle w:val="Heading3"/>
       </w:pPr>
-      <w:bookmarkStart w:id="36" w:name="_Toc480971754"/>
+      <w:bookmarkStart w:id="35" w:name="_Toc480971754"/>
       <w:r>
         <w:t>Outlining</w:t>
       </w:r>
       <w:r>
         <w:t xml:space="preserve"> shape contours</w:t>
       </w:r>
+      <w:bookmarkEnd w:id="35"/>
+    </w:p>
+    <w:p/>
+    <w:p>
+      <w:pPr>
+        <w:jc w:val="center"/>
+      </w:pPr>
+      <w:r>
+        <w:rPr>
+          <w:noProof/>
+          <w:lang w:eastAsia="en-GB"/>
+        </w:rPr>
+        <w:drawing>
+          <wp:inline distT="0" distB="0" distL="0" distR="0" wp14:anchorId="6AB8B71C" wp14:editId="6FE18A7E">
+            <wp:extent cx="5270500" cy="5185410"/>
+            <wp:effectExtent l="0" t="0" r="6350" b="0"/>
+            <wp:docPr id="10" name="Picture 10"/>
+            <wp:cNvGraphicFramePr>
+              <a:graphicFrameLocks xmlns:a="http://schemas.openxmlformats.org/drawingml/2006/main" noChangeAspect="1"/>
+            </wp:cNvGraphicFramePr>
+            <a:graphic xmlns:a="http://schemas.openxmlformats.org/drawingml/2006/main">
+              <a:graphicData uri="http://schemas.openxmlformats.org/drawingml/2006/picture">
+                <pic:pic xmlns:pic="http://schemas.openxmlformats.org/drawingml/2006/picture">
+                  <pic:nvPicPr>
+                    <pic:cNvPr id="10" name="FlowOutlineLargeShapes.png"/>
+                    <pic:cNvPicPr/>
+                  </pic:nvPicPr>
+                  <pic:blipFill>
+                    <a:blip r:embed="rId20"/>
+                    <a:stretch>
+                      <a:fillRect/>
+                    </a:stretch>
+                  </pic:blipFill>
+                  <pic:spPr>
+                    <a:xfrm>
+                      <a:off x="0" y="0"/>
+                      <a:ext cx="5270500" cy="5185410"/>
+                    </a:xfrm>
+                    <a:prstGeom prst="rect">
+                      <a:avLst/>
+                    </a:prstGeom>
+                  </pic:spPr>
+                </pic:pic>
+              </a:graphicData>
+            </a:graphic>
+          </wp:inline>
+        </w:drawing>
+      </w:r>
+    </w:p>
+    <w:p>
+      <w:pPr>
+        <w:jc w:val="center"/>
+        <w:rPr>
+          <w:sz w:val="18"/>
+          <w:szCs w:val="18"/>
+        </w:rPr>
+      </w:pPr>
+      <w:r>
+        <w:rPr>
+          <w:sz w:val="18"/>
+          <w:szCs w:val="18"/>
+        </w:rPr>
+        <w:t>Fig 7. Flow chart for outlining shape contours.</w:t>
+      </w:r>
+    </w:p>
+    <w:p/>
+    <w:p>
+      <w:r>
+        <w:t xml:space="preserve">Outlining shape contours is needed </w:t>
+      </w:r>
+      <w:r>
+        <w:t>for training and testing.</w:t>
+      </w:r>
+      <w:r>
+        <w:t xml:space="preserve"> Input images for testing are resized and outlined so the people finder has a better idea of where the shape </w:t>
+      </w:r>
+      <w:r>
+        <w:lastRenderedPageBreak/>
+        <w:t>boundaries are</w:t>
+      </w:r>
+      <w:r>
+        <w:t>.</w:t>
+      </w:r>
+      <w:r>
+        <w:t xml:space="preserve"> </w:t>
+      </w:r>
+      <w:r>
+        <w:t xml:space="preserve">It is used during the video stage to extract the </w:t>
+      </w:r>
+      <w:r>
+        <w:t>larger moving shapes within the overall frame.</w:t>
+      </w:r>
+      <w:r>
+        <w:t xml:space="preserve"> It assumes that the input images it receives are in binary format.</w:t>
+      </w:r>
+      <w:r>
+        <w:t xml:space="preserve"> Resizing shapes to the same size makes it easier for the people finder to interpret them.</w:t>
+      </w:r>
+    </w:p>
+    <w:p/>
+    <w:p>
+      <w:pPr>
+        <w:pStyle w:val="Heading3"/>
+      </w:pPr>
+      <w:bookmarkStart w:id="36" w:name="_Toc480971755"/>
+      <w:r>
+        <w:t>Build</w:t>
+      </w:r>
+      <w:r>
+        <w:t>ing</w:t>
+      </w:r>
+      <w:r>
+        <w:t xml:space="preserve"> </w:t>
+      </w:r>
+      <w:r>
+        <w:t xml:space="preserve">the </w:t>
+      </w:r>
+      <w:r>
+        <w:t>pedestrian model</w:t>
+      </w:r>
       <w:bookmarkEnd w:id="36"/>
+      <w:r>
+        <w:t>s</w:t>
+      </w:r>
     </w:p>
     <w:p/>
     <w:p>
-      <w:r>
-        <w:t>Used for training and testing.</w:t>
-      </w:r>
+      <w:pPr>
+        <w:jc w:val="center"/>
+      </w:pPr>
+      <w:r>
+        <w:rPr>
+          <w:noProof/>
+          <w:lang w:eastAsia="en-GB"/>
+        </w:rPr>
+        <w:drawing>
+          <wp:inline distT="0" distB="0" distL="0" distR="0" wp14:anchorId="3827FE52" wp14:editId="57FEF1F2">
+            <wp:extent cx="5270500" cy="1327785"/>
+            <wp:effectExtent l="0" t="0" r="6350" b="5715"/>
+            <wp:docPr id="13" name="Picture 13"/>
+            <wp:cNvGraphicFramePr>
+              <a:graphicFrameLocks xmlns:a="http://schemas.openxmlformats.org/drawingml/2006/main" noChangeAspect="1"/>
+            </wp:cNvGraphicFramePr>
+            <a:graphic xmlns:a="http://schemas.openxmlformats.org/drawingml/2006/main">
+              <a:graphicData uri="http://schemas.openxmlformats.org/drawingml/2006/picture">
+                <pic:pic xmlns:pic="http://schemas.openxmlformats.org/drawingml/2006/picture">
+                  <pic:nvPicPr>
+                    <pic:cNvPr id="13" name="detection_summary.png"/>
+                    <pic:cNvPicPr/>
+                  </pic:nvPicPr>
+                  <pic:blipFill>
+                    <a:blip r:embed="rId21"/>
+                    <a:stretch>
+                      <a:fillRect/>
+                    </a:stretch>
+                  </pic:blipFill>
+                  <pic:spPr>
+                    <a:xfrm>
+                      <a:off x="0" y="0"/>
+                      <a:ext cx="5270500" cy="1327785"/>
+                    </a:xfrm>
+                    <a:prstGeom prst="rect">
+                      <a:avLst/>
+                    </a:prstGeom>
+                  </pic:spPr>
+                </pic:pic>
+              </a:graphicData>
+            </a:graphic>
+          </wp:inline>
+        </w:drawing>
+      </w:r>
+    </w:p>
+    <w:p>
+      <w:pPr>
+        <w:jc w:val="center"/>
+        <w:rPr>
+          <w:sz w:val="18"/>
+          <w:szCs w:val="18"/>
+        </w:rPr>
+      </w:pPr>
+      <w:r>
+        <w:rPr>
+          <w:sz w:val="18"/>
+          <w:szCs w:val="18"/>
+        </w:rPr>
+        <w:t>Fig 8. Summary of the detection process</w:t>
+      </w:r>
+      <w:r>
+        <w:rPr>
+          <w:sz w:val="18"/>
+          <w:szCs w:val="18"/>
+        </w:rPr>
+        <w:t xml:space="preserve"> using CVLAB</w:t>
+      </w:r>
+      <w:r>
+        <w:rPr>
+          <w:sz w:val="18"/>
+          <w:szCs w:val="18"/>
+        </w:rPr>
+        <w:t>’s dataset</w:t>
+      </w:r>
+      <w:r>
+        <w:rPr>
+          <w:sz w:val="18"/>
+          <w:szCs w:val="18"/>
+        </w:rPr>
+        <w:t xml:space="preserve"> [9]</w:t>
+      </w:r>
+      <w:r>
+        <w:rPr>
+          <w:sz w:val="18"/>
+          <w:szCs w:val="18"/>
+        </w:rPr>
+        <w:t>. Left to right: Source video, BGS, contour outline, pedestrian skeleton model</w:t>
+      </w:r>
+    </w:p>
+    <w:p>
+      <w:pPr>
+        <w:jc w:val="center"/>
+        <w:rPr>
+          <w:sz w:val="18"/>
+          <w:szCs w:val="18"/>
+        </w:rPr>
+      </w:pPr>
+    </w:p>
+    <w:p>
+      <w:r>
+        <w:t xml:space="preserve">As with the shape contours, building pedestrian models will have similar functionality when being used for </w:t>
+      </w:r>
+      <w:r>
+        <w:t>non-trained</w:t>
+      </w:r>
+      <w:r>
+        <w:t xml:space="preserve"> and trained</w:t>
+      </w:r>
+      <w:r>
+        <w:t xml:space="preserve"> examples</w:t>
+      </w:r>
+      <w:r>
+        <w:t>.</w:t>
+      </w:r>
+      <w:r>
+        <w:t xml:space="preserve"> The ma</w:t>
+      </w:r>
+      <w:r>
+        <w:t>in people finder class calls</w:t>
+      </w:r>
+      <w:r>
+        <w:t xml:space="preserve"> each of the local featur</w:t>
+      </w:r>
+      <w:r>
+        <w:t>e finding function to fit a pedestrian model to the shape.</w:t>
+      </w:r>
+      <w:r>
+        <w:t xml:space="preserve"> After locating the pedestrian features it plots them within the contour outline and connects the corresponding body parts.</w:t>
+      </w:r>
+      <w:r>
+        <w:t xml:space="preserve"> </w:t>
+      </w:r>
+      <w:r>
+        <w:t>The sub features for this process are discussed in 2.3.</w:t>
+      </w:r>
+    </w:p>
+    <w:p>
+      <w:pPr>
+        <w:pStyle w:val="Heading3"/>
+      </w:pPr>
+      <w:bookmarkStart w:id="37" w:name="_Toc480971756"/>
+      <w:r>
+        <w:t>Train</w:t>
+      </w:r>
+      <w:r>
+        <w:t>ing</w:t>
+      </w:r>
+      <w:r>
+        <w:t xml:space="preserve"> </w:t>
+      </w:r>
+      <w:r>
+        <w:t xml:space="preserve">the </w:t>
+      </w:r>
+      <w:r>
+        <w:t>pedestrian finder</w:t>
+      </w:r>
+      <w:bookmarkEnd w:id="37"/>
     </w:p>
     <w:p/>
     <w:p>
       <w:pPr>
+        <w:jc w:val="center"/>
+      </w:pPr>
+      <w:r>
+        <w:rPr>
+          <w:noProof/>
+          <w:lang w:eastAsia="en-GB"/>
+        </w:rPr>
+        <w:drawing>
+          <wp:inline distT="0" distB="0" distL="0" distR="0" wp14:anchorId="0A74DCC4" wp14:editId="21B35127">
+            <wp:extent cx="832152" cy="1638300"/>
+            <wp:effectExtent l="0" t="0" r="6350" b="0"/>
+            <wp:docPr id="11" name="Picture 11"/>
+            <wp:cNvGraphicFramePr>
+              <a:graphicFrameLocks xmlns:a="http://schemas.openxmlformats.org/drawingml/2006/main" noChangeAspect="1"/>
+            </wp:cNvGraphicFramePr>
+            <a:graphic xmlns:a="http://schemas.openxmlformats.org/drawingml/2006/main">
+              <a:graphicData uri="http://schemas.openxmlformats.org/drawingml/2006/picture">
+                <pic:pic xmlns:pic="http://schemas.openxmlformats.org/drawingml/2006/picture">
+                  <pic:nvPicPr>
+                    <pic:cNvPr id="11" name="head_range.png"/>
+                    <pic:cNvPicPr/>
+                  </pic:nvPicPr>
+                  <pic:blipFill>
+                    <a:blip r:embed="rId22"/>
+                    <a:stretch>
+                      <a:fillRect/>
+                    </a:stretch>
+                  </pic:blipFill>
+                  <pic:spPr>
+                    <a:xfrm>
+                      <a:off x="0" y="0"/>
+                      <a:ext cx="836556" cy="1646970"/>
+                    </a:xfrm>
+                    <a:prstGeom prst="rect">
+                      <a:avLst/>
+                    </a:prstGeom>
+                  </pic:spPr>
+                </pic:pic>
+              </a:graphicData>
+            </a:graphic>
+          </wp:inline>
+        </w:drawing>
+      </w:r>
+    </w:p>
+    <w:p>
+      <w:pPr>
+        <w:jc w:val="center"/>
+        <w:rPr>
+          <w:sz w:val="18"/>
+          <w:szCs w:val="18"/>
+        </w:rPr>
+      </w:pPr>
+      <w:r>
+        <w:rPr>
+          <w:sz w:val="18"/>
+          <w:szCs w:val="18"/>
+        </w:rPr>
+        <w:t xml:space="preserve">Fig 9. </w:t>
+      </w:r>
+      <w:r>
+        <w:rPr>
+          <w:sz w:val="18"/>
+          <w:szCs w:val="18"/>
+        </w:rPr>
+        <w:t>An example of t</w:t>
+      </w:r>
+      <w:r>
+        <w:rPr>
+          <w:sz w:val="18"/>
+          <w:szCs w:val="18"/>
+        </w:rPr>
+        <w:t>he minimum and maximum boundary that valid head features fall within (green square)</w:t>
+      </w:r>
+      <w:r>
+        <w:rPr>
+          <w:sz w:val="18"/>
+          <w:szCs w:val="18"/>
+        </w:rPr>
+        <w:t xml:space="preserve"> using the Daimler dataset [10].</w:t>
+      </w:r>
+    </w:p>
+    <w:p/>
+    <w:p>
+      <w:r>
+        <w:t xml:space="preserve">As </w:t>
+      </w:r>
+      <w:r>
+        <w:t xml:space="preserve">the people finder applies pedestrian models to the training images, </w:t>
+      </w:r>
+      <w:r>
+        <w:t xml:space="preserve">it takes the minimum and maximum </w:t>
+      </w:r>
+      <w:r>
+        <w:t xml:space="preserve">(x, y) positions </w:t>
+      </w:r>
+      <w:r>
+        <w:t>for each feature</w:t>
+      </w:r>
+      <w:r>
+        <w:t>.</w:t>
+      </w:r>
+      <w:r>
+        <w:t xml:space="preserve"> This creates rectangular regions which features from the video shapes must appear within </w:t>
+      </w:r>
+      <w:r>
+        <w:t>to</w:t>
+      </w:r>
+      <w:r>
+        <w:t xml:space="preserve"> count as a valid feature.</w:t>
+      </w:r>
+      <w:r>
+        <w:t xml:space="preserve"> </w:t>
+      </w:r>
+      <w:r>
+        <w:t>After the people finder is</w:t>
+      </w:r>
+      <w:r>
+        <w:t xml:space="preserve"> trained, </w:t>
+      </w:r>
+      <w:r>
+        <w:t xml:space="preserve">it </w:t>
+      </w:r>
+      <w:r>
+        <w:t>can differentiate</w:t>
+      </w:r>
+      <w:r>
+        <w:t xml:space="preserve"> </w:t>
+      </w:r>
+      <w:r>
+        <w:t>between pedestrians and noise</w:t>
+      </w:r>
+      <w:r>
+        <w:t xml:space="preserve"> using these position ranges</w:t>
+      </w:r>
+      <w:r>
+        <w:t>.</w:t>
+      </w:r>
+    </w:p>
+    <w:p>
+      <w:pPr>
         <w:pStyle w:val="Heading3"/>
       </w:pPr>
-      <w:bookmarkStart w:id="37" w:name="_Toc480971755"/>
-      <w:r>
-        <w:t>Build</w:t>
+      <w:bookmarkStart w:id="38" w:name="_Toc480971757"/>
+      <w:r>
+        <w:t>Run</w:t>
+      </w:r>
+      <w:r>
+        <w:t>ning</w:t>
+      </w:r>
+      <w:r>
+        <w:t xml:space="preserve"> the input video</w:t>
+      </w:r>
+      <w:bookmarkEnd w:id="38"/>
+    </w:p>
+    <w:p/>
+    <w:p>
+      <w:r>
+        <w:t>With the help of OpenCV, the video is loaded and a frame is opened each loop iteration.</w:t>
+      </w:r>
+      <w:r>
+        <w:t xml:space="preserve"> These frames are displayed in windows</w:t>
+      </w:r>
+      <w:r>
+        <w:t>, with the windows being updated with each new frame</w:t>
+      </w:r>
+      <w:r>
+        <w:t>. A</w:t>
+      </w:r>
+      <w:r>
+        <w:t xml:space="preserve">s long as the performance is optimal the </w:t>
+      </w:r>
+      <w:r>
+        <w:t>videos run smoothly on the screen.</w:t>
+      </w:r>
+      <w:r>
+        <w:t xml:space="preserve"> The BGS version of the frame will be visible alongside the source video as well as the outlined shapes.</w:t>
+      </w:r>
+    </w:p>
+    <w:p>
+      <w:pPr>
+        <w:pStyle w:val="Heading3"/>
+      </w:pPr>
+      <w:bookmarkStart w:id="39" w:name="_Toc480971758"/>
+      <w:r>
+        <w:lastRenderedPageBreak/>
+        <w:t>Apply</w:t>
       </w:r>
       <w:r>
         <w:t>ing</w:t>
       </w:r>
       <w:r>
+        <w:t xml:space="preserve"> BGS</w:t>
+      </w:r>
+      <w:bookmarkEnd w:id="39"/>
+    </w:p>
+    <w:p/>
+    <w:p>
+      <w:r>
+        <w:t>For each new frame</w:t>
+      </w:r>
+      <w:r>
+        <w:t>, OpenCV’</w:t>
+      </w:r>
+      <w:r>
+        <w:t>s BGS function is applied.</w:t>
+      </w:r>
+      <w:r>
         <w:t xml:space="preserve"> </w:t>
       </w:r>
       <w:r>
+        <w:t>The binary image created using the function is filtered to reduce the noise.</w:t>
+      </w:r>
+      <w:r>
+        <w:t xml:space="preserve"> </w:t>
+      </w:r>
+      <w:r>
+        <w:t>O</w:t>
+      </w:r>
+      <w:r>
+        <w:t>p</w:t>
+      </w:r>
+      <w:r>
+        <w:t xml:space="preserve">timal methods of filtering </w:t>
+      </w:r>
+      <w:r>
+        <w:t xml:space="preserve">involved </w:t>
+      </w:r>
+      <w:r>
+        <w:t>using a closing operation (dilation then erosion) followed by a</w:t>
+      </w:r>
+      <w:r>
+        <w:t xml:space="preserve">n opening operation (erosion then dilation) </w:t>
+      </w:r>
+      <w:r>
+        <w:t xml:space="preserve">to reduce the speckle noise produced in the videos </w:t>
+      </w:r>
+      <w:r>
+        <w:t>(</w:t>
+      </w:r>
+      <w:r>
+        <w:rPr>
+          <w:b/>
+        </w:rPr>
+        <w:t>see section 3/4)</w:t>
+      </w:r>
+      <w:r>
+        <w:rPr>
+          <w:b/>
+        </w:rPr>
+        <w:t>.</w:t>
+      </w:r>
+      <w:r>
+        <w:t xml:space="preserve"> </w:t>
+      </w:r>
+      <w:r>
+        <w:t xml:space="preserve">Dilation is the opposite </w:t>
+      </w:r>
+      <w:r>
+        <w:t>of erosion in that it looks to expand areas with low pixel values within the kernel.</w:t>
+      </w:r>
+      <w:r>
+        <w:t xml:space="preserve"> </w:t>
+      </w:r>
+      <w:r>
+        <w:t>These binary images</w:t>
+      </w:r>
+      <w:r>
+        <w:t xml:space="preserve"> are </w:t>
+      </w:r>
+      <w:r>
+        <w:t>sent to the blob detector so the larger shapes can be extracted.</w:t>
+      </w:r>
+    </w:p>
+    <w:p/>
+    <w:p>
+      <w:pPr>
+        <w:pStyle w:val="Heading3"/>
+      </w:pPr>
+      <w:bookmarkStart w:id="40" w:name="_Toc480971760"/>
+      <w:r>
+        <w:t>Classify</w:t>
+      </w:r>
+      <w:r>
+        <w:t>ing</w:t>
+      </w:r>
+      <w:r>
+        <w:t xml:space="preserve"> shape</w:t>
+      </w:r>
+      <w:bookmarkEnd w:id="40"/>
+      <w:r>
+        <w:t>s</w:t>
+      </w:r>
+    </w:p>
+    <w:p/>
+    <w:p>
+      <w:pPr>
+        <w:jc w:val="center"/>
+      </w:pPr>
+      <w:r>
+        <w:rPr>
+          <w:noProof/>
+          <w:lang w:eastAsia="en-GB"/>
+        </w:rPr>
+        <w:drawing>
+          <wp:inline distT="0" distB="0" distL="0" distR="0" wp14:anchorId="0BC3FC51" wp14:editId="712DBBAE">
+            <wp:extent cx="5270500" cy="4264660"/>
+            <wp:effectExtent l="0" t="0" r="6350" b="2540"/>
+            <wp:docPr id="14" name="Picture 14"/>
+            <wp:cNvGraphicFramePr>
+              <a:graphicFrameLocks xmlns:a="http://schemas.openxmlformats.org/drawingml/2006/main" noChangeAspect="1"/>
+            </wp:cNvGraphicFramePr>
+            <a:graphic xmlns:a="http://schemas.openxmlformats.org/drawingml/2006/main">
+              <a:graphicData uri="http://schemas.openxmlformats.org/drawingml/2006/picture">
+                <pic:pic xmlns:pic="http://schemas.openxmlformats.org/drawingml/2006/picture">
+                  <pic:nvPicPr>
+                    <pic:cNvPr id="14" name="FlowClassifier.png"/>
+                    <pic:cNvPicPr/>
+                  </pic:nvPicPr>
+                  <pic:blipFill>
+                    <a:blip r:embed="rId23"/>
+                    <a:stretch>
+                      <a:fillRect/>
+                    </a:stretch>
+                  </pic:blipFill>
+                  <pic:spPr>
+                    <a:xfrm>
+                      <a:off x="0" y="0"/>
+                      <a:ext cx="5270500" cy="4264660"/>
+                    </a:xfrm>
+                    <a:prstGeom prst="rect">
+                      <a:avLst/>
+                    </a:prstGeom>
+                  </pic:spPr>
+                </pic:pic>
+              </a:graphicData>
+            </a:graphic>
+          </wp:inline>
+        </w:drawing>
+      </w:r>
+    </w:p>
+    <w:p>
+      <w:pPr>
+        <w:jc w:val="center"/>
+        <w:rPr>
+          <w:sz w:val="18"/>
+          <w:szCs w:val="18"/>
+        </w:rPr>
+      </w:pPr>
+      <w:r>
+        <w:rPr>
+          <w:sz w:val="18"/>
+          <w:szCs w:val="18"/>
+        </w:rPr>
+        <w:t xml:space="preserve">Fig 10. </w:t>
+      </w:r>
+      <w:r>
+        <w:rPr>
+          <w:sz w:val="18"/>
+          <w:szCs w:val="18"/>
+        </w:rPr>
+        <w:t>Flow chart of the classification process</w:t>
+      </w:r>
+    </w:p>
+    <w:p/>
+    <w:p>
+      <w:r>
+        <w:t xml:space="preserve">The people finder </w:t>
+      </w:r>
+      <w:r>
+        <w:t xml:space="preserve">classifies </w:t>
+      </w:r>
+      <w:r>
         <w:t xml:space="preserve">the </w:t>
       </w:r>
       <w:r>
-        <w:t>pedestrian model</w:t>
-      </w:r>
-      <w:bookmarkEnd w:id="37"/>
-      <w:r>
-        <w:t>s</w:t>
+        <w:t>skeleton model</w:t>
+      </w:r>
+      <w:r>
+        <w:t xml:space="preserve"> </w:t>
+      </w:r>
+      <w:r>
+        <w:t>built within the current shape</w:t>
+      </w:r>
+      <w:r>
+        <w:t xml:space="preserve">. </w:t>
+      </w:r>
+      <w:r>
+        <w:t xml:space="preserve">The program uses a feature tally system to </w:t>
+      </w:r>
+      <w:r>
+        <w:t xml:space="preserve">decide </w:t>
+      </w:r>
+      <w:r>
+        <w:t>whether</w:t>
+      </w:r>
+      <w:r>
+        <w:t xml:space="preserve"> the shape is a pedestrian.</w:t>
+      </w:r>
+      <w:r>
+        <w:t xml:space="preserve"> </w:t>
+      </w:r>
+      <w:r>
+        <w:t xml:space="preserve">The feature skeleton consists of </w:t>
+      </w:r>
+      <w:r>
+        <w:t>ten</w:t>
+      </w:r>
+      <w:r>
+        <w:t xml:space="preserve"> (x, y) coordinates </w:t>
+      </w:r>
+      <w:r>
+        <w:t xml:space="preserve">that represent </w:t>
+      </w:r>
+      <w:r>
+        <w:t>the</w:t>
+      </w:r>
+      <w:r>
+        <w:t xml:space="preserve"> different parts of the pedestrian</w:t>
+      </w:r>
+      <w:r>
+        <w:t>.</w:t>
+      </w:r>
+      <w:r>
+        <w:t xml:space="preserve"> Each feature has their own (x, y) boundaries that wer</w:t>
+      </w:r>
+      <w:r>
+        <w:t>e set during the training phase.</w:t>
+      </w:r>
+      <w:r>
+        <w:t xml:space="preserve"> </w:t>
+      </w:r>
+      <w:r>
+        <w:t xml:space="preserve">Using the head feature for example, </w:t>
+      </w:r>
+      <w:r>
+        <w:t>if the head feature plotted in the current shape falls within the boundaries, the feature is considered valid and the score increases.</w:t>
+      </w:r>
+      <w:r>
+        <w:t xml:space="preserve"> This </w:t>
+      </w:r>
+      <w:r>
+        <w:t xml:space="preserve">is </w:t>
+      </w:r>
+      <w:r>
+        <w:t xml:space="preserve">done for every feature, the resulting score determines </w:t>
+      </w:r>
+      <w:r>
+        <w:t>what the verdict for the shape will be.</w:t>
       </w:r>
     </w:p>
     <w:p/>
     <w:p>
-      <w:r>
-        <w:t>Not trained and trained versions.</w:t>
-      </w:r>
+      <w:pPr>
+        <w:pStyle w:val="Heading3"/>
+      </w:pPr>
+      <w:bookmarkStart w:id="41" w:name="_Toc480971761"/>
+      <w:r>
+        <w:t>Record findings</w:t>
+      </w:r>
+      <w:bookmarkEnd w:id="41"/>
     </w:p>
     <w:p/>
     <w:p>
       <w:r>
-        <w:t>Lower level features discussed in 2.3</w:t>
+        <w:rPr>
+          <w:noProof/>
+          <w:lang w:eastAsia="en-GB"/>
+        </w:rPr>
+        <w:lastRenderedPageBreak/>
+        <w:drawing>
+          <wp:inline distT="0" distB="0" distL="0" distR="0" wp14:anchorId="7C070257" wp14:editId="36419DFA">
+            <wp:extent cx="5270500" cy="1234440"/>
+            <wp:effectExtent l="0" t="0" r="6350" b="3810"/>
+            <wp:docPr id="16" name="Picture 16"/>
+            <wp:cNvGraphicFramePr>
+              <a:graphicFrameLocks xmlns:a="http://schemas.openxmlformats.org/drawingml/2006/main" noChangeAspect="1"/>
+            </wp:cNvGraphicFramePr>
+            <a:graphic xmlns:a="http://schemas.openxmlformats.org/drawingml/2006/main">
+              <a:graphicData uri="http://schemas.openxmlformats.org/drawingml/2006/picture">
+                <pic:pic xmlns:pic="http://schemas.openxmlformats.org/drawingml/2006/picture">
+                  <pic:nvPicPr>
+                    <pic:cNvPr id="16" name="log example.png"/>
+                    <pic:cNvPicPr/>
+                  </pic:nvPicPr>
+                  <pic:blipFill>
+                    <a:blip r:embed="rId24"/>
+                    <a:stretch>
+                      <a:fillRect/>
+                    </a:stretch>
+                  </pic:blipFill>
+                  <pic:spPr>
+                    <a:xfrm>
+                      <a:off x="0" y="0"/>
+                      <a:ext cx="5270500" cy="1234440"/>
+                    </a:xfrm>
+                    <a:prstGeom prst="rect">
+                      <a:avLst/>
+                    </a:prstGeom>
+                  </pic:spPr>
+                </pic:pic>
+              </a:graphicData>
+            </a:graphic>
+          </wp:inline>
+        </w:drawing>
+      </w:r>
+    </w:p>
+    <w:p>
+      <w:pPr>
+        <w:jc w:val="center"/>
+        <w:rPr>
+          <w:sz w:val="18"/>
+          <w:szCs w:val="18"/>
+        </w:rPr>
+      </w:pPr>
+      <w:r>
+        <w:rPr>
+          <w:sz w:val="18"/>
+          <w:szCs w:val="18"/>
+        </w:rPr>
+        <w:t>Fig 11. Example of the record log produced by the program</w:t>
+      </w:r>
+      <w:r>
+        <w:rPr>
+          <w:sz w:val="18"/>
+          <w:szCs w:val="18"/>
+        </w:rPr>
+        <w:t xml:space="preserve"> that’s running a CVLAB video [9]</w:t>
       </w:r>
     </w:p>
     <w:p/>
     <w:p>
+      <w:r>
+        <w:t xml:space="preserve">A new HTML file </w:t>
+      </w:r>
+      <w:r>
+        <w:t>is created</w:t>
+      </w:r>
+      <w:r>
+        <w:t xml:space="preserve"> before running the video. </w:t>
+      </w:r>
+      <w:r>
+        <w:t xml:space="preserve">The settings and directories used </w:t>
+      </w:r>
+      <w:r>
+        <w:t xml:space="preserve">during runtime </w:t>
+      </w:r>
+      <w:r>
+        <w:t xml:space="preserve">are saved, and the table is initialised. </w:t>
+      </w:r>
+      <w:r>
+        <w:t>After classifying all the shapes found in the current frame,</w:t>
+      </w:r>
+      <w:r>
+        <w:t xml:space="preserve"> the log creates a new record for each one.</w:t>
+      </w:r>
+      <w:r>
+        <w:t xml:space="preserve"> The frame number and the timestamp indicate when the shape was found</w:t>
+      </w:r>
+      <w:r>
+        <w:t>, along with the source of the shape and how the pedestrian detector interpreted it.</w:t>
+      </w:r>
+      <w:bookmarkStart w:id="42" w:name="_GoBack"/>
+      <w:bookmarkEnd w:id="42"/>
+    </w:p>
+    <w:p/>
+    <w:p>
+      <w:pPr>
+        <w:pStyle w:val="Heading2"/>
+      </w:pPr>
+      <w:bookmarkStart w:id="43" w:name="_Toc480971762"/>
+      <w:r>
+        <w:t>Pedestrian model sub features</w:t>
+      </w:r>
+      <w:bookmarkEnd w:id="43"/>
+    </w:p>
+    <w:p/>
+    <w:p>
+      <w:r>
+        <w:t>IMAGE OF PEDESTRIAN SKELETONS</w:t>
+      </w:r>
+    </w:p>
+    <w:p>
       <w:pPr>
         <w:pStyle w:val="Heading3"/>
       </w:pPr>
-      <w:bookmarkStart w:id="38" w:name="_Toc480971756"/>
-      <w:r>
-        <w:t>Train</w:t>
-      </w:r>
-      <w:r>
-        <w:t>ing</w:t>
-      </w:r>
+      <w:bookmarkStart w:id="44" w:name="_Toc480971763"/>
+      <w:r>
+        <w:t>Search for the head</w:t>
+      </w:r>
+      <w:bookmarkEnd w:id="44"/>
+    </w:p>
+    <w:p>
+      <w:pPr>
+        <w:pStyle w:val="Heading2"/>
+      </w:pPr>
+      <w:r>
+        <w:t>Final classes</w:t>
+      </w:r>
+    </w:p>
+    <w:p/>
+    <w:p>
+      <w:pPr>
+        <w:pStyle w:val="Heading3"/>
+      </w:pPr>
+      <w:r>
+        <w:t>Data Structures</w:t>
+      </w:r>
+    </w:p>
+    <w:p/>
+    <w:p>
+      <w:pPr>
+        <w:pStyle w:val="Heading3"/>
+      </w:pPr>
+      <w:r>
+        <w:t>Method Allocation</w:t>
+      </w:r>
+    </w:p>
+    <w:p/>
+    <w:p>
+      <w:pPr>
+        <w:jc w:val="both"/>
+        <w:rPr>
+          <w:lang w:val="en-US"/>
+        </w:rPr>
+      </w:pPr>
+      <w:r>
+        <w:rPr>
+          <w:lang w:val="en-US"/>
+        </w:rPr>
+        <w:t>You should concentrate on the more important aspects of the design. It is essential that an overview is presented before going into detail. As well as describing the design adopted it must also explain what other designs were considered and why they were rejected.</w:t>
+      </w:r>
+    </w:p>
+    <w:p>
+      <w:pPr>
+        <w:jc w:val="both"/>
+        <w:rPr>
+          <w:lang w:val="en-US"/>
+        </w:rPr>
+      </w:pPr>
+    </w:p>
+    <w:p>
+      <w:pPr>
+        <w:jc w:val="both"/>
+        <w:rPr>
+          <w:lang w:val="en-US"/>
+        </w:rPr>
+      </w:pPr>
+      <w:r>
+        <w:rPr>
+          <w:lang w:val="en-US"/>
+        </w:rPr>
+        <w:t>The design should describe what you expected to do, and might also explain areas that you had to revise after some investigation.</w:t>
+      </w:r>
+    </w:p>
+    <w:p>
+      <w:pPr>
+        <w:jc w:val="both"/>
+        <w:rPr>
+          <w:lang w:val="en-US"/>
+        </w:rPr>
+      </w:pPr>
+    </w:p>
+    <w:p>
+      <w:pPr>
+        <w:jc w:val="both"/>
+        <w:rPr>
+          <w:lang w:val="en-US"/>
+        </w:rPr>
+      </w:pPr>
+      <w:r>
+        <w:rPr>
+          <w:lang w:val="en-US"/>
+        </w:rPr>
+        <w:t>Typically, for an object-oriented design, the discussion will focus on the choice of objects and classes and the allocation of methods to classes. The use made of reusable components should be described and their source referenced. Particularly important decisions concerning data structures usually affect the architecture of a system and so should be described here.</w:t>
+      </w:r>
+    </w:p>
+    <w:p>
+      <w:pPr>
+        <w:jc w:val="both"/>
+        <w:rPr>
+          <w:lang w:val="en-US"/>
+        </w:rPr>
+      </w:pPr>
+    </w:p>
+    <w:p>
+      <w:pPr>
+        <w:jc w:val="both"/>
+        <w:rPr>
+          <w:lang w:val="en-US"/>
+        </w:rPr>
+      </w:pPr>
+      <w:r>
+        <w:rPr>
+          <w:lang w:val="en-US"/>
+        </w:rPr>
+        <w:t>How much material you include on detailed design and implementation will depend very much on the nature of the project. It should not be padded out. Think about the significant aspects of your system. For example, describe the design of the user interface if it is a critical aspect of your system, or provide detail about methods and data structures that are not trivial. Do not spend time on long lists of trivial items and repetitive descriptions. If in doubt about what is appropriate, speak to your supervisor.</w:t>
+      </w:r>
+    </w:p>
+    <w:p>
+      <w:pPr>
+        <w:jc w:val="both"/>
+      </w:pPr>
       <w:r>
         <w:t xml:space="preserve"> </w:t>
       </w:r>
-      <w:r>
-        <w:t xml:space="preserve">the </w:t>
-      </w:r>
-      <w:r>
-        <w:t>pedestrian finder</w:t>
-      </w:r>
-      <w:bookmarkEnd w:id="38"/>
-    </w:p>
-    <w:p/>
-    <w:p>
-      <w:r>
-        <w:t>After its trained, can differentiate</w:t>
-      </w:r>
-    </w:p>
-    <w:p>
-      <w:pPr>
-        <w:pStyle w:val="Heading3"/>
-      </w:pPr>
-      <w:bookmarkStart w:id="39" w:name="_Toc480971757"/>
-      <w:r>
-        <w:t>Run</w:t>
-      </w:r>
-      <w:r>
-        <w:t>ning</w:t>
-      </w:r>
-      <w:r>
-        <w:t xml:space="preserve"> the input video</w:t>
-      </w:r>
-      <w:bookmarkEnd w:id="39"/>
-    </w:p>
-    <w:p/>
-    <w:p>
-      <w:pPr>
-        <w:pStyle w:val="Heading3"/>
-      </w:pPr>
-      <w:bookmarkStart w:id="40" w:name="_Toc480971758"/>
-      <w:r>
-        <w:t>Apply</w:t>
-      </w:r>
-      <w:r>
-        <w:t>ing</w:t>
-      </w:r>
-      <w:r>
-        <w:t xml:space="preserve"> BGS</w:t>
-      </w:r>
-      <w:bookmarkEnd w:id="40"/>
-    </w:p>
-    <w:p>
-      <w:r>
-        <w:t>filter</w:t>
-      </w:r>
-    </w:p>
-    <w:p/>
-    <w:p>
-      <w:pPr>
-        <w:pStyle w:val="Heading3"/>
-      </w:pPr>
-      <w:bookmarkStart w:id="41" w:name="_Toc480971759"/>
-      <w:r>
-        <w:t>Display</w:t>
-      </w:r>
-      <w:r>
-        <w:t>ing</w:t>
-      </w:r>
-      <w:r>
-        <w:t xml:space="preserve"> the</w:t>
-      </w:r>
-      <w:r>
-        <w:t xml:space="preserve"> source video and BGS</w:t>
-      </w:r>
-      <w:bookmarkEnd w:id="41"/>
-    </w:p>
-    <w:p/>
-    <w:p>
-      <w:pPr>
-        <w:pStyle w:val="Heading3"/>
-      </w:pPr>
-      <w:bookmarkStart w:id="42" w:name="_Toc480971760"/>
-      <w:r>
-        <w:t>Classify</w:t>
-      </w:r>
-      <w:r>
-        <w:t>ing</w:t>
-      </w:r>
-      <w:r>
-        <w:t xml:space="preserve"> shape</w:t>
-      </w:r>
-      <w:bookmarkEnd w:id="42"/>
-      <w:r>
-        <w:t>s</w:t>
-      </w:r>
-    </w:p>
-    <w:p/>
-    <w:p>
-      <w:r>
-        <w:t>After detecting shapes, return verdict points tally system</w:t>
-      </w:r>
-    </w:p>
-    <w:p/>
-    <w:p>
-      <w:pPr>
-        <w:pStyle w:val="Heading3"/>
-      </w:pPr>
-      <w:bookmarkStart w:id="43" w:name="_Toc480971761"/>
-      <w:r>
-        <w:t>Record findings</w:t>
-      </w:r>
-      <w:bookmarkEnd w:id="43"/>
-    </w:p>
-    <w:p/>
-    <w:p>
-      <w:pPr>
-        <w:pStyle w:val="Heading2"/>
-      </w:pPr>
-      <w:bookmarkStart w:id="44" w:name="_Toc480971762"/>
-      <w:r>
-        <w:t>Pedestrian model sub features</w:t>
-      </w:r>
-      <w:bookmarkEnd w:id="44"/>
-    </w:p>
-    <w:p/>
-    <w:p>
-      <w:pPr>
-        <w:pStyle w:val="Heading3"/>
-      </w:pPr>
-      <w:bookmarkStart w:id="45" w:name="_Toc480971763"/>
+    </w:p>
+    <w:p>
+      <w:pPr>
+        <w:jc w:val="both"/>
+        <w:rPr>
+          <w:lang w:val="en-US"/>
+        </w:rPr>
+      </w:pPr>
+      <w:r>
+        <w:rPr>
+          <w:lang w:val="en-US"/>
+        </w:rPr>
+        <w:t xml:space="preserve">You should </w:t>
+      </w:r>
+      <w:r>
+        <w:rPr>
+          <w:lang w:val="en-US"/>
+        </w:rPr>
+        <w:t>also identify a</w:t>
+      </w:r>
+      <w:r>
+        <w:rPr>
+          <w:lang w:val="en-US"/>
+        </w:rPr>
+        <w:t>ny support tools that you used. You should discuss your choice of implementation tools - programming language, compilers, database management system, program development environment, etc.</w:t>
+      </w:r>
+    </w:p>
+    <w:p>
+      <w:pPr>
+        <w:jc w:val="both"/>
+      </w:pPr>
+    </w:p>
+    <w:p>
+      <w:pPr>
+        <w:jc w:val="both"/>
+      </w:pPr>
       <w:r>
         <w:lastRenderedPageBreak/>
-        <w:t>Search for the head</w:t>
-      </w:r>
-      <w:bookmarkEnd w:id="45"/>
-    </w:p>
-    <w:p>
-      <w:pPr>
-        <w:pStyle w:val="Heading2"/>
-      </w:pPr>
-      <w:r>
-        <w:t>Final classes</w:t>
-      </w:r>
-    </w:p>
-    <w:p/>
-    <w:p>
-      <w:pPr>
-        <w:pStyle w:val="Heading3"/>
-      </w:pPr>
-      <w:r>
-        <w:t>Data Structures</w:t>
-      </w:r>
-    </w:p>
-    <w:p/>
-    <w:p>
-      <w:pPr>
-        <w:pStyle w:val="Heading3"/>
-      </w:pPr>
-      <w:r>
-        <w:t>Method Allocation</w:t>
-      </w:r>
-    </w:p>
-    <w:p/>
+        <w:t xml:space="preserve">Some example sub-sections may be as follows, but the specific sections are for you to define. </w:t>
+      </w:r>
+    </w:p>
     <w:p>
       <w:pPr>
         <w:jc w:val="both"/>
-        <w:rPr>
-          <w:lang w:val="en-US"/>
-        </w:rPr>
-      </w:pPr>
-      <w:r>
-        <w:rPr>
-          <w:lang w:val="en-US"/>
-        </w:rPr>
-        <w:t>You should concentrate on the more important aspects of the design. It is essential that an overview is presented before going into detail. As well as describing the design adopted it must also explain what other designs were considered and why they were rejected.</w:t>
-      </w:r>
+      </w:pPr>
     </w:p>
     <w:p>
       <w:pPr>
         <w:jc w:val="both"/>
-        <w:rPr>
-          <w:lang w:val="en-US"/>
-        </w:rPr>
-      </w:pPr>
+      </w:pPr>
+      <w:r>
+        <w:t xml:space="preserve">Section: Overall model </w:t>
+      </w:r>
+      <w:r>
+        <w:t xml:space="preserve">Flow/Flow of control chart. </w:t>
+      </w:r>
+      <w:r>
+        <w:t xml:space="preserve">Small class </w:t>
+      </w:r>
+      <w:r>
+        <w:t>UML/class diagrams</w:t>
+      </w:r>
+      <w:r>
+        <w:t xml:space="preserve"> at the end?</w:t>
+      </w:r>
+      <w:r>
+        <w:t xml:space="preserve">. </w:t>
+      </w:r>
+      <w:r>
+        <w:t xml:space="preserve">Section: </w:t>
+      </w:r>
+      <w:r>
+        <w:t xml:space="preserve">FDD </w:t>
+      </w:r>
+      <w:r>
+        <w:t xml:space="preserve">FEATURES LIST, </w:t>
+      </w:r>
+      <w:r>
+        <w:t xml:space="preserve">FIVE STAGES </w:t>
+      </w:r>
     </w:p>
     <w:p>
       <w:pPr>
         <w:jc w:val="both"/>
-        <w:rPr>
-          <w:lang w:val="en-US"/>
-        </w:rPr>
-      </w:pPr>
-      <w:r>
-        <w:rPr>
-          <w:lang w:val="en-US"/>
-        </w:rPr>
-        <w:t>The design should describe what you expected to do, and might also explain areas that you had to revise after some investigation.</w:t>
+      </w:pPr>
+      <w:r>
+        <w:t>Include a diagram of Source-&gt;BGS-&gt;Contours-&gt;Shape/Skeleton</w:t>
       </w:r>
     </w:p>
     <w:p>
       <w:pPr>
         <w:jc w:val="both"/>
-        <w:rPr>
-          <w:lang w:val="en-US"/>
-        </w:rPr>
-      </w:pPr>
+      </w:pPr>
+      <w:r>
+        <w:t xml:space="preserve">Section: each feature </w:t>
+      </w:r>
+      <w:r>
+        <w:t>plan design.</w:t>
+      </w:r>
+      <w:r>
+        <w:t xml:space="preserve"> TALK ABOUT WHAT THE FEATURE DOES</w:t>
+      </w:r>
+      <w:r>
+        <w:t xml:space="preserve"> INCLUDE OPENCV STUFF AS FEATURES</w:t>
+      </w:r>
+      <w:r>
+        <w:t>, SMALL FLOW CHARTS.</w:t>
+      </w:r>
     </w:p>
     <w:p>
       <w:pPr>
         <w:jc w:val="both"/>
-        <w:rPr>
-          <w:lang w:val="en-US"/>
-        </w:rPr>
-      </w:pPr>
-      <w:r>
-        <w:rPr>
-          <w:lang w:val="en-US"/>
-        </w:rPr>
-        <w:t>Typically, for an object-oriented design, the discussion will focus on the choice of objects and classes and the allocation of methods to classes. The use made of reusable components should be described and their source referenced. Particularly important decisions concerning data structures usually affect the architecture of a system and so should be described here.</w:t>
-      </w:r>
-    </w:p>
-    <w:p>
-      <w:pPr>
-        <w:jc w:val="both"/>
-        <w:rPr>
-          <w:lang w:val="en-US"/>
-        </w:rPr>
-      </w:pPr>
-    </w:p>
-    <w:p>
-      <w:pPr>
-        <w:jc w:val="both"/>
-        <w:rPr>
-          <w:lang w:val="en-US"/>
-        </w:rPr>
-      </w:pPr>
-      <w:r>
-        <w:rPr>
-          <w:lang w:val="en-US"/>
-        </w:rPr>
-        <w:t>How much material you include on detailed design and implementation will depend very much on the nature of the project. It should not be padded out. Think about the significant aspects of your system. For example, describe the design of the user interface if it is a critical aspect of your system, or provide detail about methods and data structures that are not trivial. Do not spend time on long lists of trivial items and repetitive descriptions. If in doubt about what is appropriate, speak to your supervisor.</w:t>
-      </w:r>
-    </w:p>
-    <w:p>
-      <w:pPr>
-        <w:jc w:val="both"/>
-      </w:pPr>
-      <w:r>
-        <w:t xml:space="preserve"> </w:t>
-      </w:r>
-    </w:p>
-    <w:p>
-      <w:pPr>
-        <w:jc w:val="both"/>
-        <w:rPr>
-          <w:lang w:val="en-US"/>
-        </w:rPr>
-      </w:pPr>
-      <w:r>
-        <w:rPr>
-          <w:lang w:val="en-US"/>
-        </w:rPr>
-        <w:t xml:space="preserve">You should </w:t>
-      </w:r>
-      <w:r>
-        <w:rPr>
-          <w:lang w:val="en-US"/>
-        </w:rPr>
-        <w:t>also identify a</w:t>
-      </w:r>
-      <w:r>
-        <w:rPr>
-          <w:lang w:val="en-US"/>
-        </w:rPr>
-        <w:t>ny support tools that you used. You should discuss your choice of implementation tools - programming language, compilers, database management system, program development environment, etc.</w:t>
-      </w:r>
-    </w:p>
-    <w:p>
-      <w:pPr>
-        <w:jc w:val="both"/>
-      </w:pPr>
-    </w:p>
-    <w:p>
-      <w:pPr>
-        <w:jc w:val="both"/>
-      </w:pPr>
-      <w:r>
-        <w:t xml:space="preserve">Some example sub-sections may be as follows, but the specific sections are for you to define. </w:t>
-      </w:r>
-    </w:p>
-    <w:p>
-      <w:pPr>
-        <w:jc w:val="both"/>
-      </w:pPr>
-    </w:p>
-    <w:p>
-      <w:pPr>
-        <w:jc w:val="both"/>
-      </w:pPr>
-      <w:r>
-        <w:t xml:space="preserve">Section: Overall model </w:t>
-      </w:r>
-      <w:r>
-        <w:t xml:space="preserve">Flow/Flow of control chart. </w:t>
-      </w:r>
-      <w:r>
-        <w:t xml:space="preserve">Small class </w:t>
-      </w:r>
-      <w:r>
-        <w:t>UML/class diagrams</w:t>
-      </w:r>
-      <w:r>
-        <w:t xml:space="preserve"> at the end?</w:t>
-      </w:r>
-      <w:r>
-        <w:t xml:space="preserve">. </w:t>
-      </w:r>
-      <w:r>
-        <w:t xml:space="preserve">Section: </w:t>
-      </w:r>
-      <w:r>
-        <w:t xml:space="preserve">FDD </w:t>
-      </w:r>
-      <w:r>
-        <w:t xml:space="preserve">FEATURES LIST, </w:t>
-      </w:r>
-      <w:r>
-        <w:t xml:space="preserve">FIVE STAGES </w:t>
-      </w:r>
-    </w:p>
-    <w:p>
-      <w:pPr>
-        <w:jc w:val="both"/>
-      </w:pPr>
-      <w:r>
-        <w:t>Include a diagram of Source-&gt;BGS-&gt;Contours-&gt;Shape/Skeleton</w:t>
-      </w:r>
-    </w:p>
-    <w:p>
-      <w:pPr>
-        <w:jc w:val="both"/>
-      </w:pPr>
-      <w:r>
-        <w:t xml:space="preserve">Section: each feature </w:t>
-      </w:r>
-      <w:r>
-        <w:t>plan design.</w:t>
-      </w:r>
-      <w:r>
-        <w:t xml:space="preserve"> TALK ABOUT WHAT THE FEATURE DOES</w:t>
-      </w:r>
-      <w:r>
-        <w:t xml:space="preserve"> INCLUDE OPENCV STUFF AS FEATURES</w:t>
-      </w:r>
-      <w:r>
-        <w:t>, SMALL FLOW CHARTS.</w:t>
+      </w:pPr>
+      <w:r>
+        <w:t>AN ALTERNATIVE APPROACH WAS.</w:t>
       </w:r>
     </w:p>
     <w:p>
@@ -10384,14 +11063,14 @@
       <w:pPr>
         <w:pStyle w:val="Heading1"/>
       </w:pPr>
-      <w:bookmarkStart w:id="46" w:name="_Toc222978602"/>
-      <w:bookmarkStart w:id="47" w:name="_Toc480971765"/>
+      <w:bookmarkStart w:id="45" w:name="_Toc222978602"/>
+      <w:bookmarkStart w:id="46" w:name="_Toc480971765"/>
       <w:r>
         <w:t>Implementation</w:t>
       </w:r>
-      <w:bookmarkEnd w:id="31"/>
+      <w:bookmarkEnd w:id="32"/>
+      <w:bookmarkEnd w:id="45"/>
       <w:bookmarkEnd w:id="46"/>
-      <w:bookmarkEnd w:id="47"/>
     </w:p>
     <w:p>
       <w:pPr>
@@ -10400,19 +11079,12 @@
           <w:lang w:val="en-US"/>
         </w:rPr>
       </w:pPr>
-      <w:bookmarkStart w:id="48" w:name="_Toc192777712"/>
+      <w:bookmarkStart w:id="47" w:name="_Toc192777712"/>
       <w:r>
         <w:rPr>
           <w:lang w:val="en-US"/>
         </w:rPr>
-        <w:t xml:space="preserve">The implementation should look at any issues you encountered as you tried to implement your design. During the work, you might have found that elements of your </w:t>
-      </w:r>
-      <w:r>
-        <w:rPr>
-          <w:lang w:val="en-US"/>
-        </w:rPr>
-        <w:lastRenderedPageBreak/>
-        <w:t>design were unnecessary or overly complex</w:t>
+        <w:t>The implementation should look at any issues you encountered as you tried to implement your design. During the work, you might have found that elements of your design were unnecessary or overly complex</w:t>
       </w:r>
       <w:r>
         <w:rPr>
@@ -10476,6 +11148,12 @@
         <w:t xml:space="preserve"> ISSUES AND PROBLEMS</w:t>
       </w:r>
       <w:r>
+        <w:t>. Negative training examples unnecessary.</w:t>
+      </w:r>
+      <w:r>
+        <w:t xml:space="preserve"> Apply pedestrian detection every second instead of every frame.</w:t>
+      </w:r>
+      <w:r>
         <w:br w:type="page"/>
       </w:r>
     </w:p>
@@ -10484,104 +11162,290 @@
       <w:pPr>
         <w:pStyle w:val="Heading1"/>
       </w:pPr>
-      <w:bookmarkStart w:id="49" w:name="_Toc222978603"/>
-      <w:bookmarkStart w:id="50" w:name="_Toc480971766"/>
+      <w:bookmarkStart w:id="48" w:name="_Toc222978603"/>
+      <w:bookmarkStart w:id="49" w:name="_Toc480971766"/>
       <w:r>
         <w:t>Testing</w:t>
       </w:r>
+      <w:bookmarkEnd w:id="47"/>
       <w:bookmarkEnd w:id="48"/>
       <w:bookmarkEnd w:id="49"/>
+    </w:p>
+    <w:p>
+      <w:r>
+        <w:t>Detailed descriptions of every test case are definitely not what is required here. What is important is to show that you adopted a sensible strategy that was, in principle, capable of testing the system adequately even if you did not have the time to test the system fully.</w:t>
+      </w:r>
+    </w:p>
+    <w:p>
+      <w:pPr>
+        <w:jc w:val="both"/>
+      </w:pPr>
+    </w:p>
+    <w:p>
+      <w:pPr>
+        <w:jc w:val="both"/>
+      </w:pPr>
+      <w:r>
+        <w:t>Provide information in the body of your report and the appendix to explain the testing that has been performed. How does this testing address the requirements and design for the project?</w:t>
+      </w:r>
+    </w:p>
+    <w:p>
+      <w:pPr>
+        <w:jc w:val="both"/>
+      </w:pPr>
+    </w:p>
+    <w:p>
+      <w:pPr>
+        <w:jc w:val="both"/>
+      </w:pPr>
+      <w:r>
+        <w:t>How comprehensive is the testing within the constraints of the project? Are you testing the normal working behaviour? Are you testing the exceptional behaviour, e.g. error conditions? Are you testing security issues if they are relevant for your project?</w:t>
+      </w:r>
+    </w:p>
+    <w:p>
+      <w:pPr>
+        <w:jc w:val="both"/>
+      </w:pPr>
+    </w:p>
+    <w:p>
+      <w:pPr>
+        <w:jc w:val="both"/>
+      </w:pPr>
+      <w:r>
+        <w:t>Have you tested your system on “real users”? For example, if your system is supposed to solve a problem for a business, then it would be appropriate to present your approach to involve</w:t>
+      </w:r>
+      <w:r>
+        <w:t xml:space="preserve"> </w:t>
+      </w:r>
+      <w:r>
+        <w:t>the users in the testing process and to record the results that you obtained. Depending on the level of detail, it is likely that you would put any detailed results in an appendix.</w:t>
+      </w:r>
+    </w:p>
+    <w:p>
+      <w:pPr>
+        <w:jc w:val="both"/>
+      </w:pPr>
+    </w:p>
+    <w:p>
+      <w:pPr>
+        <w:jc w:val="both"/>
+        <w:rPr>
+          <w:lang w:val="en-US"/>
+        </w:rPr>
+      </w:pPr>
+      <w:r>
+        <w:t>The following sections indicate some areas you might include. Other sections may be more appropriate to your project.</w:t>
+      </w:r>
+      <w:r>
+        <w:rPr>
+          <w:lang w:val="en-US"/>
+        </w:rPr>
+        <w:t xml:space="preserve"> </w:t>
+      </w:r>
+      <w:r>
+        <w:rPr>
+          <w:lang w:val="en-US"/>
+        </w:rPr>
+        <w:t>BGS TESTING SECTION 2.2.6. EROSION DILATION OPTIMAL.</w:t>
+      </w:r>
+    </w:p>
+    <w:p>
+      <w:pPr>
+        <w:pStyle w:val="Heading2"/>
+        <w:rPr>
+          <w:lang w:val="en-US"/>
+        </w:rPr>
+      </w:pPr>
+      <w:bookmarkStart w:id="50" w:name="_Toc222978604"/>
+      <w:bookmarkStart w:id="51" w:name="_Toc480971767"/>
+      <w:r>
+        <w:rPr>
+          <w:lang w:val="en-US"/>
+        </w:rPr>
+        <w:t>Overall Approach to Testing</w:t>
+      </w:r>
       <w:bookmarkEnd w:id="50"/>
-    </w:p>
-    <w:p>
-      <w:r>
-        <w:t>Detailed descriptions of every test case are definitely not what is required here. What is important is to show that you adopted a sensible strategy that was, in principle, capable of testing the system adequately even if you did not have the time to test the system fully.</w:t>
-      </w:r>
-    </w:p>
-    <w:p>
-      <w:pPr>
-        <w:jc w:val="both"/>
-      </w:pPr>
-    </w:p>
-    <w:p>
-      <w:pPr>
-        <w:jc w:val="both"/>
-      </w:pPr>
-      <w:r>
-        <w:t>Provide information in the body of your report and the appendix to explain the testing that has been performed. How does this testing address the requirements and design for the project?</w:t>
-      </w:r>
-    </w:p>
-    <w:p>
-      <w:pPr>
-        <w:jc w:val="both"/>
-      </w:pPr>
-    </w:p>
-    <w:p>
-      <w:pPr>
-        <w:jc w:val="both"/>
-      </w:pPr>
-      <w:r>
-        <w:t>How comprehensive is the testing within the constraints of the project? Are you testing the normal working behaviour? Are you testing the exceptional behaviour, e.g. error conditions? Are you testing security issues if they are relevant for your project?</w:t>
-      </w:r>
-    </w:p>
-    <w:p>
-      <w:pPr>
-        <w:jc w:val="both"/>
-      </w:pPr>
-    </w:p>
-    <w:p>
-      <w:pPr>
-        <w:jc w:val="both"/>
-      </w:pPr>
-      <w:r>
-        <w:t>Have you tested your system on “real users”? For example, if your system is supposed to solve a problem for a business, then it would be appropriate to present your approach to involve</w:t>
-      </w:r>
-      <w:r>
+      <w:bookmarkEnd w:id="51"/>
+      <w:r>
+        <w:rPr>
+          <w:lang w:val="en-US"/>
+        </w:rPr>
         <w:t xml:space="preserve"> </w:t>
       </w:r>
-      <w:r>
-        <w:t>the users in the testing process and to record the results that you obtained. Depending on the level of detail, it is likely that you would put any detailed results in an appendix.</w:t>
-      </w:r>
-    </w:p>
-    <w:p>
-      <w:pPr>
-        <w:jc w:val="both"/>
-      </w:pPr>
-    </w:p>
-    <w:p>
-      <w:pPr>
-        <w:jc w:val="both"/>
+    </w:p>
+    <w:p>
+      <w:pPr>
         <w:rPr>
           <w:lang w:val="en-US"/>
         </w:rPr>
       </w:pPr>
-      <w:r>
-        <w:t>The following sections indicate some areas you might include. Other sections may be more appropriate to your project.</w:t>
-      </w:r>
-      <w:r>
+    </w:p>
+    <w:p>
+      <w:pPr>
+        <w:pStyle w:val="Heading2"/>
         <w:rPr>
           <w:lang w:val="en-US"/>
         </w:rPr>
+      </w:pPr>
+      <w:bookmarkStart w:id="52" w:name="_Toc222978605"/>
+      <w:bookmarkStart w:id="53" w:name="_Toc480971768"/>
+      <w:r>
+        <w:rPr>
+          <w:lang w:val="en-US"/>
+        </w:rPr>
+        <w:t>Automated Testing</w:t>
+      </w:r>
+      <w:bookmarkEnd w:id="52"/>
+      <w:bookmarkEnd w:id="53"/>
+      <w:r>
+        <w:rPr>
+          <w:lang w:val="en-US"/>
+        </w:rPr>
         <w:t xml:space="preserve"> </w:t>
       </w:r>
     </w:p>
     <w:p>
       <w:pPr>
+        <w:rPr>
+          <w:lang w:val="en-US"/>
+        </w:rPr>
+      </w:pPr>
+    </w:p>
+    <w:p>
+      <w:pPr>
+        <w:pStyle w:val="Heading3"/>
+        <w:rPr>
+          <w:lang w:val="en-US"/>
+        </w:rPr>
+      </w:pPr>
+      <w:bookmarkStart w:id="54" w:name="_Toc222978606"/>
+      <w:bookmarkStart w:id="55" w:name="_Toc480971769"/>
+      <w:r>
+        <w:rPr>
+          <w:lang w:val="en-US"/>
+        </w:rPr>
+        <w:t>Unit Tests</w:t>
+      </w:r>
+      <w:bookmarkEnd w:id="54"/>
+      <w:bookmarkEnd w:id="55"/>
+    </w:p>
+    <w:p>
+      <w:pPr>
+        <w:rPr>
+          <w:lang w:val="en-US"/>
+        </w:rPr>
+      </w:pPr>
+    </w:p>
+    <w:p>
+      <w:pPr>
+        <w:pStyle w:val="Heading3"/>
+        <w:rPr>
+          <w:lang w:val="en-US"/>
+        </w:rPr>
+      </w:pPr>
+      <w:bookmarkStart w:id="56" w:name="_Toc222978607"/>
+      <w:bookmarkStart w:id="57" w:name="_Toc480971770"/>
+      <w:r>
+        <w:rPr>
+          <w:lang w:val="en-US"/>
+        </w:rPr>
+        <w:t>User Interface Testing</w:t>
+      </w:r>
+      <w:bookmarkEnd w:id="56"/>
+      <w:bookmarkEnd w:id="57"/>
+      <w:r>
+        <w:rPr>
+          <w:lang w:val="en-US"/>
+        </w:rPr>
+        <w:t xml:space="preserve"> </w:t>
+      </w:r>
+    </w:p>
+    <w:p>
+      <w:pPr>
+        <w:rPr>
+          <w:lang w:val="en-US"/>
+        </w:rPr>
+      </w:pPr>
+    </w:p>
+    <w:p>
+      <w:pPr>
+        <w:pStyle w:val="Heading3"/>
+        <w:rPr>
+          <w:lang w:val="en-US"/>
+        </w:rPr>
+      </w:pPr>
+      <w:bookmarkStart w:id="58" w:name="_Toc222978608"/>
+      <w:bookmarkStart w:id="59" w:name="_Toc480971771"/>
+      <w:r>
+        <w:rPr>
+          <w:lang w:val="en-US"/>
+        </w:rPr>
+        <w:t>Stress Testing</w:t>
+      </w:r>
+      <w:bookmarkEnd w:id="58"/>
+      <w:bookmarkEnd w:id="59"/>
+      <w:r>
+        <w:rPr>
+          <w:lang w:val="en-US"/>
+        </w:rPr>
+        <w:t xml:space="preserve"> </w:t>
+      </w:r>
+    </w:p>
+    <w:p>
+      <w:pPr>
+        <w:rPr>
+          <w:lang w:val="en-US"/>
+        </w:rPr>
+      </w:pPr>
+    </w:p>
+    <w:p>
+      <w:pPr>
+        <w:pStyle w:val="Heading3"/>
+        <w:rPr>
+          <w:lang w:val="en-US"/>
+        </w:rPr>
+      </w:pPr>
+      <w:bookmarkStart w:id="60" w:name="_Toc222978609"/>
+      <w:bookmarkStart w:id="61" w:name="_Toc480971772"/>
+      <w:r>
+        <w:rPr>
+          <w:lang w:val="en-US"/>
+        </w:rPr>
+        <w:t>Other Types of Testing</w:t>
+      </w:r>
+      <w:bookmarkEnd w:id="60"/>
+      <w:bookmarkEnd w:id="61"/>
+      <w:r>
+        <w:rPr>
+          <w:lang w:val="en-US"/>
+        </w:rPr>
+        <w:t xml:space="preserve"> </w:t>
+      </w:r>
+    </w:p>
+    <w:p>
+      <w:pPr>
+        <w:rPr>
+          <w:lang w:val="en-US"/>
+        </w:rPr>
+      </w:pPr>
+    </w:p>
+    <w:p>
+      <w:pPr>
         <w:pStyle w:val="Heading2"/>
         <w:rPr>
           <w:lang w:val="en-US"/>
         </w:rPr>
       </w:pPr>
-      <w:bookmarkStart w:id="51" w:name="_Toc222978604"/>
-      <w:bookmarkStart w:id="52" w:name="_Toc480971767"/>
+      <w:bookmarkStart w:id="62" w:name="_Toc222978610"/>
+      <w:bookmarkStart w:id="63" w:name="_Toc480971773"/>
       <w:r>
         <w:rPr>
           <w:lang w:val="en-US"/>
         </w:rPr>
-        <w:t>Overall Approach to Testing</w:t>
-      </w:r>
-      <w:bookmarkEnd w:id="51"/>
-      <w:bookmarkEnd w:id="52"/>
+        <w:t>Integration Testing</w:t>
+      </w:r>
+      <w:bookmarkEnd w:id="62"/>
+      <w:bookmarkEnd w:id="63"/>
       <w:r>
         <w:rPr>
           <w:lang w:val="en-US"/>
@@ -10603,228 +11467,48 @@
           <w:lang w:val="en-US"/>
         </w:rPr>
       </w:pPr>
-      <w:bookmarkStart w:id="53" w:name="_Toc222978605"/>
-      <w:bookmarkStart w:id="54" w:name="_Toc480971768"/>
+      <w:bookmarkStart w:id="64" w:name="_Toc222978611"/>
+      <w:bookmarkStart w:id="65" w:name="_Toc480971774"/>
       <w:r>
         <w:rPr>
           <w:lang w:val="en-US"/>
         </w:rPr>
-        <w:t>Automated Testing</w:t>
-      </w:r>
-      <w:bookmarkEnd w:id="53"/>
-      <w:bookmarkEnd w:id="54"/>
-      <w:r>
+        <w:t>User Testing</w:t>
+      </w:r>
+      <w:bookmarkEnd w:id="64"/>
+      <w:bookmarkEnd w:id="65"/>
+    </w:p>
+    <w:p>
+      <w:pPr>
         <w:rPr>
           <w:lang w:val="en-US"/>
         </w:rPr>
-        <w:t xml:space="preserve"> </w:t>
-      </w:r>
-    </w:p>
-    <w:p>
-      <w:pPr>
+      </w:pPr>
+      <w:r>
         <w:rPr>
           <w:lang w:val="en-US"/>
         </w:rPr>
-      </w:pPr>
-    </w:p>
-    <w:p>
-      <w:pPr>
-        <w:pStyle w:val="Heading3"/>
-        <w:rPr>
-          <w:lang w:val="en-US"/>
-        </w:rPr>
-      </w:pPr>
-      <w:bookmarkStart w:id="55" w:name="_Toc222978606"/>
-      <w:bookmarkStart w:id="56" w:name="_Toc480971769"/>
-      <w:r>
-        <w:rPr>
-          <w:lang w:val="en-US"/>
-        </w:rPr>
-        <w:t>Unit Tests</w:t>
-      </w:r>
-      <w:bookmarkEnd w:id="55"/>
-      <w:bookmarkEnd w:id="56"/>
-    </w:p>
-    <w:p>
-      <w:pPr>
-        <w:rPr>
-          <w:lang w:val="en-US"/>
-        </w:rPr>
-      </w:pPr>
-    </w:p>
-    <w:p>
-      <w:pPr>
-        <w:pStyle w:val="Heading3"/>
-        <w:rPr>
-          <w:lang w:val="en-US"/>
-        </w:rPr>
-      </w:pPr>
-      <w:bookmarkStart w:id="57" w:name="_Toc222978607"/>
-      <w:bookmarkStart w:id="58" w:name="_Toc480971770"/>
-      <w:r>
-        <w:rPr>
-          <w:lang w:val="en-US"/>
-        </w:rPr>
-        <w:t>User Interface Testing</w:t>
-      </w:r>
-      <w:bookmarkEnd w:id="57"/>
-      <w:bookmarkEnd w:id="58"/>
-      <w:r>
-        <w:rPr>
-          <w:lang w:val="en-US"/>
-        </w:rPr>
-        <w:t xml:space="preserve"> </w:t>
-      </w:r>
-    </w:p>
-    <w:p>
-      <w:pPr>
-        <w:rPr>
-          <w:lang w:val="en-US"/>
-        </w:rPr>
-      </w:pPr>
-    </w:p>
-    <w:p>
-      <w:pPr>
-        <w:pStyle w:val="Heading3"/>
-        <w:rPr>
-          <w:lang w:val="en-US"/>
-        </w:rPr>
-      </w:pPr>
-      <w:bookmarkStart w:id="59" w:name="_Toc222978608"/>
-      <w:bookmarkStart w:id="60" w:name="_Toc480971771"/>
-      <w:r>
-        <w:rPr>
-          <w:lang w:val="en-US"/>
-        </w:rPr>
-        <w:t>Stress Testing</w:t>
-      </w:r>
-      <w:bookmarkEnd w:id="59"/>
-      <w:bookmarkEnd w:id="60"/>
-      <w:r>
-        <w:rPr>
-          <w:lang w:val="en-US"/>
-        </w:rPr>
-        <w:t xml:space="preserve"> </w:t>
-      </w:r>
-    </w:p>
-    <w:p>
-      <w:pPr>
-        <w:rPr>
-          <w:lang w:val="en-US"/>
-        </w:rPr>
-      </w:pPr>
-    </w:p>
-    <w:p>
-      <w:pPr>
-        <w:pStyle w:val="Heading3"/>
-        <w:rPr>
-          <w:lang w:val="en-US"/>
-        </w:rPr>
-      </w:pPr>
-      <w:bookmarkStart w:id="61" w:name="_Toc222978609"/>
-      <w:bookmarkStart w:id="62" w:name="_Toc480971772"/>
-      <w:r>
-        <w:rPr>
-          <w:lang w:val="en-US"/>
-        </w:rPr>
-        <w:t>Other Types of Testing</w:t>
-      </w:r>
-      <w:bookmarkEnd w:id="61"/>
-      <w:bookmarkEnd w:id="62"/>
-      <w:r>
-        <w:rPr>
-          <w:lang w:val="en-US"/>
-        </w:rPr>
-        <w:t xml:space="preserve"> </w:t>
-      </w:r>
-    </w:p>
-    <w:p>
-      <w:pPr>
-        <w:rPr>
-          <w:lang w:val="en-US"/>
-        </w:rPr>
-      </w:pPr>
-    </w:p>
-    <w:p>
-      <w:pPr>
-        <w:pStyle w:val="Heading2"/>
-        <w:rPr>
-          <w:lang w:val="en-US"/>
-        </w:rPr>
-      </w:pPr>
-      <w:bookmarkStart w:id="63" w:name="_Toc222978610"/>
-      <w:bookmarkStart w:id="64" w:name="_Toc480971773"/>
-      <w:r>
-        <w:rPr>
-          <w:lang w:val="en-US"/>
-        </w:rPr>
-        <w:t>Integration Testing</w:t>
-      </w:r>
-      <w:bookmarkEnd w:id="63"/>
-      <w:bookmarkEnd w:id="64"/>
-      <w:r>
-        <w:rPr>
-          <w:lang w:val="en-US"/>
-        </w:rPr>
-        <w:t xml:space="preserve"> </w:t>
-      </w:r>
-    </w:p>
-    <w:p>
-      <w:pPr>
-        <w:rPr>
-          <w:lang w:val="en-US"/>
-        </w:rPr>
-      </w:pPr>
-    </w:p>
-    <w:p>
-      <w:pPr>
-        <w:pStyle w:val="Heading2"/>
-        <w:rPr>
-          <w:lang w:val="en-US"/>
-        </w:rPr>
-      </w:pPr>
-      <w:bookmarkStart w:id="65" w:name="_Toc222978611"/>
-      <w:bookmarkStart w:id="66" w:name="_Toc480971774"/>
-      <w:r>
-        <w:rPr>
-          <w:lang w:val="en-US"/>
-        </w:rPr>
-        <w:t>User Testing</w:t>
-      </w:r>
-      <w:bookmarkEnd w:id="65"/>
+        <w:br w:type="page"/>
+      </w:r>
+    </w:p>
+    <w:p>
+      <w:bookmarkStart w:id="66" w:name="_Toc192777716"/>
+    </w:p>
+    <w:p>
+      <w:pPr>
+        <w:pStyle w:val="Heading1"/>
+      </w:pPr>
+      <w:bookmarkStart w:id="67" w:name="_Toc222978612"/>
+      <w:bookmarkStart w:id="68" w:name="_Toc480971775"/>
+      <w:r>
+        <w:t xml:space="preserve">Critical </w:t>
+      </w:r>
+      <w:r>
+        <w:t>Evaluation</w:t>
+      </w:r>
       <w:bookmarkEnd w:id="66"/>
-    </w:p>
-    <w:p>
-      <w:pPr>
-        <w:rPr>
-          <w:lang w:val="en-US"/>
-        </w:rPr>
-      </w:pPr>
-      <w:r>
-        <w:rPr>
-          <w:lang w:val="en-US"/>
-        </w:rPr>
-        <w:br w:type="page"/>
-      </w:r>
-    </w:p>
-    <w:p>
-      <w:bookmarkStart w:id="67" w:name="_Toc192777716"/>
-    </w:p>
-    <w:p>
-      <w:pPr>
-        <w:pStyle w:val="Heading1"/>
-      </w:pPr>
-      <w:bookmarkStart w:id="68" w:name="_Toc222978612"/>
-      <w:bookmarkStart w:id="69" w:name="_Toc480971775"/>
-      <w:r>
-        <w:t xml:space="preserve">Critical </w:t>
-      </w:r>
-      <w:r>
-        <w:t>Evaluation</w:t>
-      </w:r>
       <w:bookmarkEnd w:id="67"/>
       <w:bookmarkEnd w:id="68"/>
-      <w:bookmarkEnd w:id="69"/>
     </w:p>
     <w:p>
       <w:pPr>
@@ -11119,7 +11803,7 @@
           <w:szCs w:val="32"/>
         </w:rPr>
       </w:pPr>
-      <w:bookmarkStart w:id="70" w:name="_Toc192777717"/>
+      <w:bookmarkStart w:id="69" w:name="_Toc192777717"/>
       <w:r>
         <w:br w:type="page"/>
       </w:r>
@@ -11128,93 +11812,99 @@
       <w:pPr>
         <w:pStyle w:val="Heading1"/>
       </w:pPr>
-      <w:bookmarkStart w:id="71" w:name="_Toc222978613"/>
-      <w:bookmarkStart w:id="72" w:name="_Toc480971776"/>
+      <w:bookmarkStart w:id="70" w:name="_Toc222978613"/>
+      <w:bookmarkStart w:id="71" w:name="_Toc480971776"/>
       <w:r>
         <w:lastRenderedPageBreak/>
         <w:t>Appendices</w:t>
       </w:r>
+      <w:bookmarkEnd w:id="69"/>
       <w:bookmarkEnd w:id="70"/>
       <w:bookmarkEnd w:id="71"/>
+    </w:p>
+    <w:p>
+      <w:pPr>
+        <w:jc w:val="both"/>
+      </w:pPr>
+      <w:r>
+        <w:t>The appendices are for additional content that is useful to support the discussion in the report. It is material that is not necessarily needed in the body of the report, but its inclusion in the appendices makes it easy to access.</w:t>
+      </w:r>
+    </w:p>
+    <w:p>
+      <w:pPr>
+        <w:jc w:val="both"/>
+      </w:pPr>
+    </w:p>
+    <w:p>
+      <w:pPr>
+        <w:jc w:val="both"/>
+      </w:pPr>
+      <w:r>
+        <w:t>For example, if you have developed a Design Specification document as part of a plan-driven approach for the project, then it would be appropriate to include that document as an appendix. In the body of your report you would highlight the most interesting aspects of the design, referring your reader to the full specification for further detail.</w:t>
+      </w:r>
+    </w:p>
+    <w:p>
+      <w:pPr>
+        <w:jc w:val="both"/>
+      </w:pPr>
+    </w:p>
+    <w:p>
+      <w:pPr>
+        <w:jc w:val="both"/>
+      </w:pPr>
+      <w:r>
+        <w:t>If you have taken an agile approach to developing the project, then you may be less likely to have developed a full requirements specification. Perhaps you use stories to keep track of the functionality and the ’future conversations’. It might not be relevant to include all of those in the body of your report. Instead, you might include those in an appendix.</w:t>
+      </w:r>
+    </w:p>
+    <w:p>
+      <w:pPr>
+        <w:jc w:val="both"/>
+      </w:pPr>
+    </w:p>
+    <w:p>
+      <w:pPr>
+        <w:jc w:val="both"/>
+      </w:pPr>
+      <w:r>
+        <w:t>There is a balance to be struck between what is relevant to include in the body of your report and whether additional supporting evidence is appropriate in the appendices. Speak to your supervisor or the module coordinator if you have questions about this.</w:t>
+      </w:r>
+      <w:r>
+        <w:t xml:space="preserve"> GITHUB LINK DIARY LINK.</w:t>
+      </w:r>
+      <w:r>
+        <w:t xml:space="preserve"> Microsoft windows library</w:t>
+      </w:r>
+      <w:r>
+        <w:t xml:space="preserve"> </w:t>
+      </w:r>
+      <w:r>
+        <w:t>https://www.draw.io/</w:t>
+      </w:r>
+    </w:p>
+    <w:p/>
+    <w:p>
+      <w:pPr>
+        <w:pStyle w:val="AppendixSection"/>
+      </w:pPr>
+      <w:bookmarkStart w:id="72" w:name="_Toc222978614"/>
+      <w:bookmarkStart w:id="73" w:name="_Toc480971777"/>
+      <w:r>
+        <w:t>Thi</w:t>
+      </w:r>
+      <w:r>
+        <w:t>rd</w:t>
+      </w:r>
+      <w:r>
+        <w:t>-</w:t>
+      </w:r>
+      <w:r>
+        <w:t>Party Code</w:t>
+      </w:r>
+      <w:r>
+        <w:t xml:space="preserve"> and Libraries</w:t>
+      </w:r>
       <w:bookmarkEnd w:id="72"/>
-    </w:p>
-    <w:p>
-      <w:pPr>
-        <w:jc w:val="both"/>
-      </w:pPr>
-      <w:r>
-        <w:t>The appendices are for additional content that is useful to support the discussion in the report. It is material that is not necessarily needed in the body of the report, but its inclusion in the appendices makes it easy to access.</w:t>
-      </w:r>
-    </w:p>
-    <w:p>
-      <w:pPr>
-        <w:jc w:val="both"/>
-      </w:pPr>
-    </w:p>
-    <w:p>
-      <w:pPr>
-        <w:jc w:val="both"/>
-      </w:pPr>
-      <w:r>
-        <w:t>For example, if you have developed a Design Specification document as part of a plan-driven approach for the project, then it would be appropriate to include that document as an appendix. In the body of your report you would highlight the most interesting aspects of the design, referring your reader to the full specification for further detail.</w:t>
-      </w:r>
-    </w:p>
-    <w:p>
-      <w:pPr>
-        <w:jc w:val="both"/>
-      </w:pPr>
-    </w:p>
-    <w:p>
-      <w:pPr>
-        <w:jc w:val="both"/>
-      </w:pPr>
-      <w:r>
-        <w:t>If you have taken an agile approach to developing the project, then you may be less likely to have developed a full requirements specification. Perhaps you use stories to keep track of the functionality and the ’future conversations’. It might not be relevant to include all of those in the body of your report. Instead, you might include those in an appendix.</w:t>
-      </w:r>
-    </w:p>
-    <w:p>
-      <w:pPr>
-        <w:jc w:val="both"/>
-      </w:pPr>
-    </w:p>
-    <w:p>
-      <w:pPr>
-        <w:jc w:val="both"/>
-      </w:pPr>
-      <w:r>
-        <w:t>There is a balance to be struck between what is relevant to include in the body of your report and whether additional supporting evidence is appropriate in the appendices. Speak to your supervisor or the module coordinator if you have questions about this.</w:t>
-      </w:r>
-      <w:r>
-        <w:t xml:space="preserve"> GITHUB LINK DIARY LINK.</w:t>
-      </w:r>
-      <w:r>
-        <w:t xml:space="preserve"> Microsoft windows library</w:t>
-      </w:r>
-    </w:p>
-    <w:p/>
-    <w:p>
-      <w:pPr>
-        <w:pStyle w:val="AppendixSection"/>
-      </w:pPr>
-      <w:bookmarkStart w:id="73" w:name="_Toc222978614"/>
-      <w:bookmarkStart w:id="74" w:name="_Toc480971777"/>
-      <w:r>
-        <w:t>Thi</w:t>
-      </w:r>
-      <w:r>
-        <w:t>rd</w:t>
-      </w:r>
-      <w:r>
-        <w:t>-</w:t>
-      </w:r>
-      <w:r>
-        <w:t>Party Code</w:t>
-      </w:r>
-      <w:r>
-        <w:t xml:space="preserve"> and Libraries</w:t>
-      </w:r>
       <w:bookmarkEnd w:id="73"/>
-      <w:bookmarkEnd w:id="74"/>
     </w:p>
     <w:p>
       <w:pPr>
@@ -11374,13 +12064,13 @@
       <w:pPr>
         <w:pStyle w:val="AppendixSection"/>
       </w:pPr>
+      <w:bookmarkStart w:id="74" w:name="_Toc480971778"/>
       <w:bookmarkStart w:id="75" w:name="_Toc222978615"/>
-      <w:bookmarkStart w:id="76" w:name="_Toc480971778"/>
       <w:r>
         <w:lastRenderedPageBreak/>
         <w:t>Ethics Submission</w:t>
       </w:r>
-      <w:bookmarkEnd w:id="76"/>
+      <w:bookmarkEnd w:id="74"/>
     </w:p>
     <w:p>
       <w:r>
@@ -11405,13 +12095,13 @@
       <w:pPr>
         <w:pStyle w:val="AppendixSection"/>
       </w:pPr>
-      <w:bookmarkStart w:id="77" w:name="_Toc480971779"/>
+      <w:bookmarkStart w:id="76" w:name="_Toc480971779"/>
       <w:r>
         <w:lastRenderedPageBreak/>
         <w:t>Code Samples</w:t>
       </w:r>
       <w:bookmarkEnd w:id="75"/>
-      <w:bookmarkEnd w:id="77"/>
+      <w:bookmarkEnd w:id="76"/>
     </w:p>
     <w:p/>
     <w:p>
@@ -11501,7 +12191,7 @@
       </w:r>
     </w:p>
     <w:p>
-      <w:bookmarkStart w:id="78" w:name="_Toc192777719"/>
+      <w:bookmarkStart w:id="77" w:name="_Toc192777719"/>
     </w:p>
     <w:p>
       <w:pPr>
@@ -11511,14 +12201,14 @@
           <w:numId w:val="0"/>
         </w:numPr>
       </w:pPr>
-      <w:bookmarkStart w:id="79" w:name="_Toc222978616"/>
-      <w:bookmarkStart w:id="80" w:name="_Toc480971780"/>
+      <w:bookmarkStart w:id="78" w:name="_Toc222978616"/>
+      <w:bookmarkStart w:id="79" w:name="_Toc480971780"/>
       <w:r>
         <w:t>Annotated Bibliography</w:t>
       </w:r>
+      <w:bookmarkEnd w:id="77"/>
       <w:bookmarkEnd w:id="78"/>
       <w:bookmarkEnd w:id="79"/>
-      <w:bookmarkEnd w:id="80"/>
     </w:p>
     <w:p>
       <w:r>
@@ -11534,7 +12224,7 @@
           <w:numId w:val="3"/>
         </w:numPr>
       </w:pPr>
-      <w:bookmarkStart w:id="81" w:name="_Ref180721199"/>
+      <w:bookmarkStart w:id="80" w:name="_Ref180721199"/>
       <w:r>
         <w:rPr>
           <w:lang w:val="en-US"/>
@@ -11601,7 +12291,7 @@
         </w:rPr>
         <w:t xml:space="preserve">Available: </w:t>
       </w:r>
-      <w:hyperlink r:id="rId20" w:history="1">
+      <w:hyperlink r:id="rId25" w:history="1">
         <w:r>
           <w:rPr>
             <w:rStyle w:val="Hyperlink"/>
@@ -11699,7 +12389,7 @@
         </w:rPr>
         <w:t xml:space="preserve">2004. Available: </w:t>
       </w:r>
-      <w:hyperlink r:id="rId21" w:history="1">
+      <w:hyperlink r:id="rId26" w:history="1">
         <w:r>
           <w:rPr>
             <w:rStyle w:val="Hyperlink"/>
@@ -11727,7 +12417,7 @@
         <w:br/>
       </w:r>
     </w:p>
-    <w:bookmarkEnd w:id="81"/>
+    <w:bookmarkEnd w:id="80"/>
     <w:p>
       <w:pPr>
         <w:pStyle w:val="ListParagraph"/>
@@ -11761,7 +12451,7 @@
       <w:r>
         <w:t xml:space="preserve">Available: </w:t>
       </w:r>
-      <w:hyperlink r:id="rId22" w:history="1">
+      <w:hyperlink r:id="rId27" w:history="1">
         <w:r>
           <w:rPr>
             <w:rStyle w:val="Hyperlink"/>
@@ -11834,7 +12524,7 @@
         </w:rPr>
         <w:t xml:space="preserve">. Available: </w:t>
       </w:r>
-      <w:hyperlink r:id="rId23" w:history="1">
+      <w:hyperlink r:id="rId28" w:history="1">
         <w:r>
           <w:rPr>
             <w:rStyle w:val="Hyperlink"/>
@@ -11983,7 +12673,7 @@
         </w:rPr>
         <w:t> </w:t>
       </w:r>
-      <w:hyperlink r:id="rId24" w:history="1">
+      <w:hyperlink r:id="rId29" w:history="1">
         <w:r>
           <w:rPr>
             <w:rStyle w:val="Hyperlink"/>
@@ -12225,7 +12915,7 @@
         </w:rPr>
         <w:t xml:space="preserve">, available at: </w:t>
       </w:r>
-      <w:hyperlink r:id="rId25" w:history="1">
+      <w:hyperlink r:id="rId30" w:history="1">
         <w:r>
           <w:rPr>
             <w:rStyle w:val="Hyperlink"/>
@@ -12410,7 +13100,7 @@
         </w:rPr>
         <w:t xml:space="preserve">Daimler dataset, available: </w:t>
       </w:r>
-      <w:hyperlink r:id="rId26" w:history="1">
+      <w:hyperlink r:id="rId31" w:history="1">
         <w:r>
           <w:rPr>
             <w:rStyle w:val="Hyperlink"/>
@@ -12478,7 +13168,7 @@
         </w:rPr>
         <w:t xml:space="preserve">available: </w:t>
       </w:r>
-      <w:hyperlink r:id="rId27" w:history="1">
+      <w:hyperlink r:id="rId32" w:history="1">
         <w:r>
           <w:rPr>
             <w:rStyle w:val="Hyperlink"/>
@@ -12511,8 +13201,8 @@
       </w:pPr>
     </w:p>
     <w:sectPr>
-      <w:headerReference w:type="default" r:id="rId28"/>
-      <w:footerReference w:type="default" r:id="rId29"/>
+      <w:headerReference w:type="default" r:id="rId33"/>
+      <w:footerReference w:type="default" r:id="rId34"/>
       <w:pgSz w:w="11900" w:h="16840"/>
       <w:pgMar w:top="1428" w:right="1800" w:bottom="1440" w:left="1800" w:header="708" w:footer="708" w:gutter="0"/>
       <w:pgNumType w:start="1"/>
@@ -12677,7 +13367,7 @@
       <w:rPr>
         <w:noProof/>
       </w:rPr>
-      <w:t>18</w:t>
+      <w:t>22</w:t>
     </w:r>
     <w:r>
       <w:fldChar w:fldCharType="end"/>
@@ -12708,7 +13398,7 @@
         <w:noProof/>
         <w:lang w:val="en-US"/>
       </w:rPr>
-      <w:t>28</w:t>
+      <w:t>30</w:t>
     </w:r>
     <w:r>
       <w:rPr>
@@ -17333,7 +18023,7 @@
 </file>
 
 <file path=customXml/itemProps1.xml><?xml version="1.0" encoding="utf-8"?>
-<ds:datastoreItem xmlns:ds="http://schemas.openxmlformats.org/officeDocument/2006/customXml" ds:itemID="{F1C55622-3898-4C60-8FAA-12C4EF06360D}">
+<ds:datastoreItem xmlns:ds="http://schemas.openxmlformats.org/officeDocument/2006/customXml" ds:itemID="{C6480455-A242-4E7D-8BFC-02915E8D0F0E}">
   <ds:schemaRefs>
     <ds:schemaRef ds:uri="http://schemas.openxmlformats.org/officeDocument/2006/bibliography"/>
   </ds:schemaRefs>

</xml_diff>

<commit_message>
Almost finished section 2
</commit_message>
<xml_diff>
--- a/Alo14_MMP_Report.docx
+++ b/Alo14_MMP_Report.docx
@@ -720,13 +720,16 @@
     <w:p/>
     <w:p>
       <w:r>
-        <w:t>I am grateful to…</w:t>
+        <w:t xml:space="preserve">I am grateful to my supervisor Bernie Tiddeman for his code suggestions and recommendations during development. </w:t>
       </w:r>
     </w:p>
     <w:p/>
     <w:p>
       <w:r>
-        <w:t>I’d like to thank…</w:t>
+        <w:t>I’d like to thank my family for proof-reading my report.</w:t>
+      </w:r>
+      <w:r>
+        <w:t xml:space="preserve"> And the actors who appeared in the videos and images within the datasets used.</w:t>
       </w:r>
     </w:p>
     <w:p>
@@ -6594,9 +6597,9 @@
           <w:lang w:eastAsia="en-GB"/>
         </w:rPr>
         <w:drawing>
-          <wp:inline distT="0" distB="0" distL="0" distR="0" wp14:anchorId="7D8862B7" wp14:editId="18A21833">
-            <wp:extent cx="1104900" cy="2206177"/>
-            <wp:effectExtent l="0" t="0" r="0" b="3810"/>
+          <wp:inline distT="0" distB="0" distL="0" distR="0" wp14:anchorId="7D8862B7" wp14:editId="2ED7FA56">
+            <wp:extent cx="1428750" cy="2852813"/>
+            <wp:effectExtent l="0" t="0" r="0" b="5080"/>
             <wp:docPr id="4" name="Picture 4"/>
             <wp:cNvGraphicFramePr>
               <a:graphicFrameLocks xmlns:a="http://schemas.openxmlformats.org/drawingml/2006/main" noChangeAspect="1"/>
@@ -6617,7 +6620,7 @@
                   <pic:spPr>
                     <a:xfrm>
                       <a:off x="0" y="0"/>
-                      <a:ext cx="1118310" cy="2232952"/>
+                      <a:ext cx="1449586" cy="2894417"/>
                     </a:xfrm>
                     <a:prstGeom prst="rect">
                       <a:avLst/>
@@ -6754,6 +6757,7 @@
       </w:pPr>
       <w:bookmarkStart w:id="14" w:name="_Toc480971738"/>
       <w:r>
+        <w:lastRenderedPageBreak/>
         <w:t>Motion Detection</w:t>
       </w:r>
       <w:bookmarkEnd w:id="14"/>
@@ -6775,14 +6779,7 @@
         <w:rPr>
           <w:szCs w:val="22"/>
         </w:rPr>
-        <w:t xml:space="preserve">usually moving, with CCTV cameras for example interesting frames usually involve people entering and leaving the </w:t>
-      </w:r>
-      <w:r>
-        <w:rPr>
-          <w:szCs w:val="22"/>
-        </w:rPr>
-        <w:lastRenderedPageBreak/>
-        <w:t>perspective.</w:t>
+        <w:t>usually moving, with CCTV cameras for example interesting frames usually involve people entering and leaving the perspective.</w:t>
       </w:r>
       <w:r>
         <w:rPr>
@@ -7064,7 +7061,21 @@
           <w:sz w:val="18"/>
           <w:szCs w:val="18"/>
         </w:rPr>
-        <w:t>. BGS being run on the CAVIAR dataset.</w:t>
+        <w:t>. BGS being run on the CAVIAR dataset</w:t>
+      </w:r>
+      <w:r>
+        <w:rPr>
+          <w:sz w:val="18"/>
+          <w:szCs w:val="18"/>
+        </w:rPr>
+        <w:t xml:space="preserve"> [8]</w:t>
+      </w:r>
+      <w:r>
+        <w:rPr>
+          <w:sz w:val="18"/>
+          <w:szCs w:val="18"/>
+        </w:rPr>
+        <w:t>.</w:t>
       </w:r>
     </w:p>
     <w:p>
@@ -7364,7 +7375,14 @@
         <w:rPr>
           <w:szCs w:val="22"/>
         </w:rPr>
-        <w:t>can adapt this threshold to deal with long term changes within the background, such as objects being placed in the scene and day/night cycles.</w:t>
+        <w:t xml:space="preserve">can adapt this threshold to deal with long term </w:t>
+      </w:r>
+      <w:r>
+        <w:rPr>
+          <w:szCs w:val="22"/>
+        </w:rPr>
+        <w:lastRenderedPageBreak/>
+        <w:t>changes within the background, such as objects being placed in the scene and day/night cycles.</w:t>
       </w:r>
     </w:p>
     <w:p>
@@ -7396,14 +7414,7 @@
         <w:rPr>
           <w:szCs w:val="22"/>
         </w:rPr>
-        <w:t xml:space="preserve"> An optical flow method </w:t>
-      </w:r>
-      <w:r>
-        <w:rPr>
-          <w:szCs w:val="22"/>
-        </w:rPr>
-        <w:lastRenderedPageBreak/>
-        <w:t>works out the direction of travel for each cell of an image.</w:t>
+        <w:t xml:space="preserve"> An optical flow method works out the direction of travel for each cell of an image.</w:t>
       </w:r>
       <w:r>
         <w:rPr>
@@ -7849,6 +7860,7 @@
         <w:t xml:space="preserve">An ideal project would have a menu or interface, where the user can input </w:t>
       </w:r>
       <w:r>
+        <w:lastRenderedPageBreak/>
         <w:t xml:space="preserve">threshold </w:t>
       </w:r>
       <w:r>
@@ -8180,586 +8192,588 @@
         <w:t>The ground truth images provided in this dataset could be useful for training the classifier</w:t>
       </w:r>
       <w:r>
-        <w:t xml:space="preserve">. It </w:t>
+        <w:t>. It provides a variety of formats for pedestrians including source images, contour outlines and binary ground truth shapes</w:t>
+      </w:r>
+      <w:r>
+        <w:t xml:space="preserve"> </w:t>
+      </w:r>
+      <w:r>
+        <w:t>[10].</w:t>
+      </w:r>
+    </w:p>
+    <w:p/>
+    <w:p>
+      <w:r>
+        <w:t xml:space="preserve">OpenCV is an open source computer vision library that is optimised for C++ programming. </w:t>
+      </w:r>
+      <w:r>
+        <w:t>OpenCV provides a wide range of implementations for feature selection methods such as Haar, as well as basic image processing/video reading functions that would be useful for the project.</w:t>
+      </w:r>
+      <w:r>
+        <w:t xml:space="preserve"> </w:t>
+      </w:r>
+    </w:p>
+    <w:p>
+      <w:r>
+        <w:t xml:space="preserve">The ‘Mat’ class </w:t>
+      </w:r>
+      <w:r>
+        <w:t>is OpenCV’</w:t>
+      </w:r>
+      <w:r>
+        <w:t>s basic image container used for reading and writing images</w:t>
+      </w:r>
+      <w:r>
+        <w:t>.</w:t>
+      </w:r>
+      <w:r>
+        <w:t xml:space="preserve"> </w:t>
+      </w:r>
+      <w:r>
+        <w:t xml:space="preserve">It is a matrix containing </w:t>
+      </w:r>
+      <w:r>
+        <w:t xml:space="preserve">pixel </w:t>
+      </w:r>
+      <w:r>
+        <w:t>intensities</w:t>
+      </w:r>
+      <w:r>
+        <w:t xml:space="preserve"> that come in various formats such as greyscale (0-255) and blue/red/green</w:t>
+      </w:r>
+      <w:r>
+        <w:t xml:space="preserve"> </w:t>
+      </w:r>
+      <w:r>
+        <w:t>(BGR).</w:t>
+      </w:r>
+      <w:r>
+        <w:t xml:space="preserve"> </w:t>
+      </w:r>
+      <w:r>
+        <w:t xml:space="preserve">Mat’s memory is also automatically allocated, even when passing on existing Mat objects. </w:t>
+      </w:r>
+      <w:r>
+        <w:t xml:space="preserve">This class can be used in </w:t>
+      </w:r>
+      <w:r>
+        <w:t xml:space="preserve">the </w:t>
+      </w:r>
+      <w:r>
+        <w:t xml:space="preserve">program for reading frames from video footage so they can be processed later, </w:t>
+      </w:r>
+      <w:r>
+        <w:t>as well as loading dataset images for training purposes</w:t>
+      </w:r>
+      <w:r>
+        <w:t xml:space="preserve"> [11]</w:t>
+      </w:r>
+      <w:r>
+        <w:t>.</w:t>
+      </w:r>
+      <w:r>
+        <w:t xml:space="preserve"> </w:t>
+      </w:r>
+    </w:p>
+    <w:p/>
+    <w:p>
+      <w:r>
+        <w:t xml:space="preserve">OpenCV has a ‘VideoCapture’ class </w:t>
+      </w:r>
+      <w:r>
+        <w:t>that outputs frames from a video into a Mat object</w:t>
+      </w:r>
+      <w:r>
+        <w:t>. The VideoCapture class allows videos to be played in real time by iterating over the frames while displaying each one.</w:t>
+      </w:r>
+      <w:r>
+        <w:t xml:space="preserve"> This would be useful for getting live feedback from not only the source footage but any analysis the program can give.</w:t>
+      </w:r>
+    </w:p>
+    <w:p/>
+    <w:p>
+      <w:pPr>
+        <w:pStyle w:val="Heading3"/>
+      </w:pPr>
+      <w:bookmarkStart w:id="19" w:name="_Toc480971742"/>
+      <w:r>
+        <w:t>Motion Detection Choice</w:t>
+      </w:r>
+      <w:bookmarkEnd w:id="19"/>
+    </w:p>
+    <w:p/>
+    <w:p>
+      <w:r>
+        <w:t xml:space="preserve">For pedestrian detection, the people that appear in the footage will be always moving in and out of the </w:t>
+      </w:r>
+      <w:r>
+        <w:t>scene</w:t>
+      </w:r>
+      <w:r>
+        <w:t>, so it makes sense to have a motion based system.</w:t>
+      </w:r>
+      <w:r>
+        <w:t xml:space="preserve"> Having a system that prioritises </w:t>
+      </w:r>
+      <w:r>
+        <w:t>movement will help filter hours of inactive scenes that occur in security footage backlogs.</w:t>
+      </w:r>
+      <w:r>
+        <w:t xml:space="preserve"> This also means that the motion detection must be reliable, as a low sensitive motion detector may miss key momen</w:t>
+      </w:r>
+      <w:r>
+        <w:t>ts that occur during the video</w:t>
+      </w:r>
+      <w:r>
+        <w:t>.</w:t>
+      </w:r>
+      <w:r>
+        <w:t xml:space="preserve"> Having an appropriately tuned motion detector ensures that the pedestrian detection can be reliable and precise.</w:t>
+      </w:r>
+    </w:p>
+    <w:p/>
+    <w:p>
+      <w:r>
+        <w:t xml:space="preserve">As discussed in 1.1.4., </w:t>
+      </w:r>
+      <w:r>
+        <w:t>BGS excels at highlighting moving objects from static perspectives</w:t>
+      </w:r>
+      <w:r>
+        <w:t xml:space="preserve"> such as a CCTV camera</w:t>
+      </w:r>
+      <w:r>
+        <w:t>.</w:t>
+      </w:r>
+      <w:r>
+        <w:t xml:space="preserve"> In a still environment such as an alleyway or corridor, pedestrians moving in the scene are highly noticeable, especially in BGS.</w:t>
+      </w:r>
+      <w:r>
+        <w:t xml:space="preserve"> While optical flow </w:t>
+      </w:r>
+      <w:r>
+        <w:t>helps represent large areas of motion, it would be more sensitive than BG</w:t>
+      </w:r>
+      <w:r>
+        <w:t>S in an environment such as these</w:t>
+      </w:r>
+      <w:r>
+        <w:t>.</w:t>
+      </w:r>
+      <w:r>
+        <w:t xml:space="preserve"> Optical flow could be considered overkill for such static environments, and may even perform worse depending on the quality of the cameras used.</w:t>
+      </w:r>
+      <w:r>
+        <w:t xml:space="preserve"> </w:t>
+      </w:r>
+      <w:r>
+        <w:t>Using BGS reduces the complexity of the project, as it outputs binary images. This makes processing and representing pedestrian shapes easier.</w:t>
+      </w:r>
+    </w:p>
+    <w:p/>
+    <w:p>
+      <w:r>
+        <w:t xml:space="preserve">OpenCV provides </w:t>
+      </w:r>
+      <w:r>
+        <w:t xml:space="preserve">several implementations of BGS, </w:t>
+      </w:r>
+      <w:r>
+        <w:t>with some flexibility to the thresholds used.</w:t>
+      </w:r>
+      <w:r>
+        <w:t xml:space="preserve"> Allowing the user to input the threshold values allows them to tune the pedestrian detection to suit the video’s scene.</w:t>
+      </w:r>
+      <w:r>
+        <w:t xml:space="preserve"> Some environments require different levels of history, depending how fast the pedestrians </w:t>
+      </w:r>
+      <w:r>
+        <w:t>move within the scene.</w:t>
+      </w:r>
+      <w:r>
+        <w:t xml:space="preserve"> </w:t>
+      </w:r>
+      <w:r>
+        <w:t>The BGS view can be displayed alongside the source video files, so the user can see what areas of the image are being processed.</w:t>
+      </w:r>
+    </w:p>
+    <w:p>
+      <w:pPr>
+        <w:pStyle w:val="Heading3"/>
+      </w:pPr>
+      <w:bookmarkStart w:id="20" w:name="_Toc480971743"/>
+      <w:r>
+        <w:t>Feature Selection and Classification</w:t>
+      </w:r>
+      <w:bookmarkEnd w:id="20"/>
+    </w:p>
+    <w:p/>
+    <w:p>
+      <w:r>
+        <w:t xml:space="preserve">Although BGS provides an adequate solution to </w:t>
+      </w:r>
+      <w:r>
+        <w:t>detecting moving areas of interest, it doesn’t interpret what it’s looking at like Haar/HOG do</w:t>
+      </w:r>
+      <w:r>
+        <w:t>es</w:t>
+      </w:r>
+      <w:r>
+        <w:t>.</w:t>
+      </w:r>
+      <w:r>
+        <w:t xml:space="preserve"> It’s important for programs such as these to not only </w:t>
+      </w:r>
+      <w:r>
+        <w:t>detect, but</w:t>
+      </w:r>
+      <w:r>
+        <w:t xml:space="preserve"> to draw conclusions from the data it’s given.</w:t>
+      </w:r>
+      <w:r>
+        <w:t xml:space="preserve"> By </w:t>
       </w:r>
       <w:r>
         <w:lastRenderedPageBreak/>
-        <w:t>provides a variety of formats for pedestrians including source images, contour outlines and binary ground truth shapes</w:t>
+        <w:t>combining BGS with feature selection, the program can use basic classification to distinguish between people and noise.</w:t>
+      </w:r>
+    </w:p>
+    <w:p/>
+    <w:p>
+      <w:r>
+        <w:t xml:space="preserve">OpenCV provides an implementation for </w:t>
+      </w:r>
+      <w:r>
+        <w:t xml:space="preserve">the </w:t>
+      </w:r>
+      <w:r>
+        <w:t>Haar</w:t>
+      </w:r>
+      <w:r>
+        <w:t xml:space="preserve"> c</w:t>
+      </w:r>
+      <w:r>
+        <w:t>ascade</w:t>
+      </w:r>
+      <w:r>
+        <w:t xml:space="preserve"> classifier</w:t>
+      </w:r>
+      <w:r>
+        <w:t xml:space="preserve">, </w:t>
+      </w:r>
+      <w:r>
+        <w:t>which was</w:t>
+      </w:r>
+      <w:r>
+        <w:t xml:space="preserve"> implemented to</w:t>
       </w:r>
       <w:r>
         <w:t xml:space="preserve"> </w:t>
       </w:r>
       <w:r>
-        <w:t>[10].</w:t>
+        <w:t xml:space="preserve">test how well it </w:t>
+      </w:r>
+      <w:r>
+        <w:t>performed</w:t>
+      </w:r>
+      <w:r>
+        <w:t xml:space="preserve"> on one of the CAVIAR videos.</w:t>
+      </w:r>
+      <w:r>
+        <w:t xml:space="preserve"> Despite trying out various minimum/ma</w:t>
+      </w:r>
+      <w:r>
+        <w:t xml:space="preserve">ximum ranges for </w:t>
+      </w:r>
+      <w:r>
+        <w:t xml:space="preserve">the object sizes, the ‘detectMultiScale’ function </w:t>
+      </w:r>
+      <w:r>
+        <w:t>had a slow performance</w:t>
+      </w:r>
+      <w:r>
+        <w:t xml:space="preserve"> along with many false positives.</w:t>
+      </w:r>
+      <w:r>
+        <w:t xml:space="preserve"> Instead of using the Haar algorithm, an alternative approach </w:t>
+      </w:r>
+      <w:r>
+        <w:t xml:space="preserve">was </w:t>
+      </w:r>
+      <w:r>
+        <w:t>taken involving localised feature detection</w:t>
+      </w:r>
+      <w:r>
+        <w:t xml:space="preserve"> combined with BGS</w:t>
+      </w:r>
+      <w:r>
+        <w:t>.</w:t>
+      </w:r>
+      <w:r>
+        <w:t xml:space="preserve"> BGS can be used to extract</w:t>
+      </w:r>
+      <w:r>
+        <w:t xml:space="preserve"> shapes from the source footage that may appear as pedestrians, and by </w:t>
+      </w:r>
+      <w:r>
+        <w:t>locating features within certain areas of the shape, a larger skeleton model can be derived.</w:t>
+      </w:r>
+      <w:r>
+        <w:t xml:space="preserve"> </w:t>
       </w:r>
     </w:p>
     <w:p/>
     <w:p>
       <w:r>
-        <w:t xml:space="preserve">OpenCV is an open source computer vision library that is optimised for C++ programming. </w:t>
-      </w:r>
-      <w:r>
-        <w:t>OpenCV provides a wide range of implementations for feature selection methods such as Haar, as well as basic image processing/video reading functions that would be useful for the project.</w:t>
+        <w:t xml:space="preserve">This skeleton model </w:t>
+      </w:r>
+      <w:r>
+        <w:t>attempt</w:t>
+      </w:r>
+      <w:r>
+        <w:t>s</w:t>
+      </w:r>
+      <w:r>
+        <w:t xml:space="preserve"> to locate human features such as the head, hands and feet within the s</w:t>
+      </w:r>
+      <w:r>
+        <w:t>hape.</w:t>
+      </w:r>
+      <w:r>
+        <w:t xml:space="preserve"> The regions that each feature appears in can be taught through the training phase, where</w:t>
+      </w:r>
+      <w:r>
+        <w:t xml:space="preserve"> the code fits the feature skeleton</w:t>
+      </w:r>
+      <w:r>
+        <w:t xml:space="preserve"> to</w:t>
+      </w:r>
+      <w:r>
+        <w:t xml:space="preserve"> exampl</w:t>
+      </w:r>
+      <w:r>
+        <w:t>es of pedestrians in BGS.</w:t>
+      </w:r>
+      <w:r>
+        <w:t xml:space="preserve"> Ground truth binary images such as those in the Daimler dataset have a similar appearance to shapes within BGS, so they are useful for the training stage.</w:t>
       </w:r>
       <w:r>
         <w:t xml:space="preserve"> </w:t>
       </w:r>
-    </w:p>
-    <w:p>
-      <w:r>
-        <w:t xml:space="preserve">The ‘Mat’ class </w:t>
-      </w:r>
-      <w:r>
-        <w:t>is OpenCV’</w:t>
-      </w:r>
-      <w:r>
-        <w:t>s basic image container used for reading and writing images</w:t>
+      <w:r>
+        <w:t>Once training is finished, the code will know which areas of the shape the features should appear. When running the skeleton finder on the video shapes, features located outside these regions will be considered invalid.</w:t>
+      </w:r>
+      <w:r>
+        <w:t xml:space="preserve"> The classifier can then count the number of features in the model that are valid, models with a certain </w:t>
+      </w:r>
+      <w:r>
+        <w:t>number</w:t>
+      </w:r>
+      <w:r>
+        <w:t xml:space="preserve"> of valid features will be considered pedestrians and recorded within the log.</w:t>
+      </w:r>
+    </w:p>
+    <w:p>
+      <w:pPr>
+        <w:pStyle w:val="Heading3"/>
+      </w:pPr>
+      <w:bookmarkStart w:id="21" w:name="_Toc480971744"/>
+      <w:r>
+        <w:t>Record Log</w:t>
+      </w:r>
+      <w:bookmarkEnd w:id="21"/>
+    </w:p>
+    <w:p/>
+    <w:p>
+      <w:r>
+        <w:t>Choices for storing the record log data came down</w:t>
+      </w:r>
+      <w:r>
+        <w:t xml:space="preserve"> </w:t>
+      </w:r>
+      <w:r>
+        <w:t xml:space="preserve">to using a table within a HTML/Excel file or using a database. </w:t>
+      </w:r>
+      <w:r>
+        <w:t>A database would be unnecessary for this</w:t>
+      </w:r>
+      <w:r>
+        <w:t xml:space="preserve"> project as it would bring redundant functionality. If this project was installed on a high security system, having a database with restricted access would be useful for protecting p</w:t>
+      </w:r>
+      <w:r>
+        <w:t>edes</w:t>
+      </w:r>
+      <w:r>
+        <w:t>trian logs from bein</w:t>
+      </w:r>
+      <w:r>
+        <w:t>g edited by unauthorised person</w:t>
+      </w:r>
+      <w:r>
+        <w:t>n</w:t>
+      </w:r>
+      <w:r>
+        <w:t>e</w:t>
+      </w:r>
+      <w:r>
+        <w:t>l.</w:t>
+      </w:r>
+      <w:r>
+        <w:t xml:space="preserve"> Writing code to output information to Excel format may be difficult, whereas HTML table tags are an easier alternative and can also be viewed on a wider variety of formats.</w:t>
+      </w:r>
+    </w:p>
+    <w:p>
+      <w:pPr>
+        <w:pStyle w:val="Heading3"/>
+      </w:pPr>
+      <w:bookmarkStart w:id="22" w:name="_Toc480971745"/>
+      <w:r>
+        <w:t>Issues</w:t>
+      </w:r>
+      <w:bookmarkEnd w:id="22"/>
+    </w:p>
+    <w:p/>
+    <w:p>
+      <w:r>
+        <w:t xml:space="preserve">Computer vision systems often </w:t>
+      </w:r>
+      <w:r>
+        <w:t xml:space="preserve">rely on assumptions, which can either be based on logic or </w:t>
+      </w:r>
+      <w:r>
+        <w:t>predications</w:t>
+      </w:r>
+      <w:r>
+        <w:t xml:space="preserve">. </w:t>
+      </w:r>
+      <w:r>
+        <w:t>Examples of logic assumptions include the ways that the skeleton model looks for features.</w:t>
+      </w:r>
+      <w:r>
+        <w:t xml:space="preserve"> It assumes that the head will always appear towards the top of the shape with shoulders just below, and that feet would appear below the waist.</w:t>
+      </w:r>
+      <w:r>
+        <w:t xml:space="preserve"> </w:t>
+      </w:r>
+      <w:r>
+        <w:t xml:space="preserve">A prediction assumption would be that the pedestrians are always walking in the videos, when they may stop to stretch or sit down. </w:t>
+      </w:r>
+      <w:r>
+        <w:t xml:space="preserve">These assumptions could lead the system to struggle with </w:t>
+      </w:r>
+      <w:r>
+        <w:t xml:space="preserve">particular </w:t>
+      </w:r>
+      <w:r>
+        <w:t>pedestrian</w:t>
+      </w:r>
+      <w:r>
+        <w:t xml:space="preserve"> </w:t>
+      </w:r>
+      <w:r>
+        <w:t>poses</w:t>
+      </w:r>
+      <w:r>
+        <w:t xml:space="preserve">. </w:t>
+      </w:r>
+    </w:p>
+    <w:p/>
+    <w:p>
+      <w:r>
+        <w:t>A big assumption is that pedestrian shape</w:t>
+      </w:r>
+      <w:r>
+        <w:t>s</w:t>
+      </w:r>
+      <w:r>
+        <w:t xml:space="preserve"> </w:t>
+      </w:r>
+      <w:r>
+        <w:t>will be isolated,</w:t>
+      </w:r>
+      <w:r>
+        <w:t xml:space="preserve"> </w:t>
+      </w:r>
+      <w:r>
+        <w:t xml:space="preserve">when more complex environments will have </w:t>
+      </w:r>
+      <w:r>
+        <w:t>groups of pedestrians passing by each other</w:t>
       </w:r>
       <w:r>
         <w:t>.</w:t>
       </w:r>
       <w:r>
+        <w:t xml:space="preserve"> Since </w:t>
+      </w:r>
+      <w:r>
+        <w:t>BGS relies on binary images, it will have less information for breaking down occluding shapes.</w:t>
+      </w:r>
+      <w:r>
+        <w:t xml:space="preserve"> The system will need to handle different orientations for people, </w:t>
+      </w:r>
+      <w:r>
+        <w:t>most environments will have people in different directions.</w:t>
+      </w:r>
+      <w:r>
+        <w:t xml:space="preserve"> Also need to consider how such a system can deal with lighting, shadows and reflections</w:t>
+      </w:r>
+      <w:r>
+        <w:t>, as they could distort the appearance of the shape.</w:t>
+      </w:r>
+    </w:p>
+    <w:p/>
+    <w:p>
+      <w:r>
+        <w:t>Not only will variations in orientations occur, there will be variations in pedestrian</w:t>
+      </w:r>
+      <w:r>
+        <w:t xml:space="preserve"> a</w:t>
+      </w:r>
+      <w:r>
+        <w:t>ppearance such as their clothing</w:t>
+      </w:r>
+      <w:r>
+        <w:t>, skin tone</w:t>
+      </w:r>
+      <w:r>
+        <w:t xml:space="preserve"> and size</w:t>
+      </w:r>
+      <w:r>
+        <w:t>.</w:t>
+      </w:r>
+      <w:r>
+        <w:t xml:space="preserve"> Environments</w:t>
+      </w:r>
+      <w:r>
+        <w:t xml:space="preserve"> such as military base</w:t>
+      </w:r>
+      <w:r>
+        <w:t>s and office</w:t>
+      </w:r>
+      <w:r>
+        <w:t>s</w:t>
+      </w:r>
+      <w:r>
         <w:t xml:space="preserve"> </w:t>
       </w:r>
       <w:r>
-        <w:t xml:space="preserve">It is a matrix containing </w:t>
-      </w:r>
-      <w:r>
-        <w:t xml:space="preserve">pixel </w:t>
-      </w:r>
-      <w:r>
-        <w:t>intensities</w:t>
-      </w:r>
-      <w:r>
-        <w:t xml:space="preserve"> that come in various formats such as greyscale (0-255) and blue/red/green</w:t>
-      </w:r>
-      <w:r>
-        <w:t xml:space="preserve"> </w:t>
-      </w:r>
-      <w:r>
-        <w:t>(BGR).</w:t>
-      </w:r>
-      <w:r>
-        <w:t xml:space="preserve"> </w:t>
-      </w:r>
-      <w:r>
-        <w:t xml:space="preserve">Mat’s memory is also automatically allocated, even when passing on existing Mat objects. </w:t>
-      </w:r>
-      <w:r>
-        <w:t xml:space="preserve">This class can be used in </w:t>
-      </w:r>
-      <w:r>
-        <w:t xml:space="preserve">the </w:t>
-      </w:r>
-      <w:r>
-        <w:t xml:space="preserve">program for reading frames from video footage so they can be processed later, </w:t>
-      </w:r>
-      <w:r>
-        <w:t>as well as loading dataset images for training purposes</w:t>
-      </w:r>
-      <w:r>
-        <w:t xml:space="preserve"> [11]</w:t>
+        <w:t>will have uniform clothing, public areas however would have greater variations in appearance</w:t>
       </w:r>
       <w:r>
         <w:t>.</w:t>
       </w:r>
       <w:r>
-        <w:t xml:space="preserve"> </w:t>
+        <w:t xml:space="preserve"> Also need to consider pedestrians with holding </w:t>
+      </w:r>
+      <w:r>
+        <w:lastRenderedPageBreak/>
+        <w:t>items, objects such as bags, rucksacks and equipment could potentially distort the binary shapes.</w:t>
       </w:r>
     </w:p>
     <w:p/>
     <w:p>
       <w:r>
-        <w:t xml:space="preserve">OpenCV has a ‘VideoCapture’ class </w:t>
-      </w:r>
-      <w:r>
-        <w:t>that outputs frames from a video into a Mat object</w:t>
-      </w:r>
-      <w:r>
-        <w:t>. The VideoCapture class allows videos to be played in real time by iterating over the frames while displaying each one.</w:t>
-      </w:r>
-      <w:r>
-        <w:t xml:space="preserve"> This would be useful for getting live feedback from not only the source footage but any analysis the program can give.</w:t>
-      </w:r>
-    </w:p>
-    <w:p/>
-    <w:p>
-      <w:pPr>
-        <w:pStyle w:val="Heading3"/>
-      </w:pPr>
-      <w:bookmarkStart w:id="19" w:name="_Toc480971742"/>
-      <w:r>
-        <w:t>Motion Detection Choice</w:t>
-      </w:r>
-      <w:bookmarkEnd w:id="19"/>
-    </w:p>
-    <w:p/>
-    <w:p>
-      <w:r>
-        <w:t xml:space="preserve">For pedestrian detection, the people that appear in the footage will be always moving in and out of the </w:t>
-      </w:r>
-      <w:r>
-        <w:t>scene</w:t>
-      </w:r>
-      <w:r>
-        <w:t>, so it makes sense to have a motion based system.</w:t>
-      </w:r>
-      <w:r>
-        <w:t xml:space="preserve"> Having a system that prioritises </w:t>
-      </w:r>
-      <w:r>
-        <w:t>movement will help filter hours of inactive scenes that occur in security footage backlogs.</w:t>
-      </w:r>
-      <w:r>
-        <w:t xml:space="preserve"> This also means that the motion detection must be reliable, as a low sensitive motion detector may miss key momen</w:t>
-      </w:r>
-      <w:r>
-        <w:t>ts that occur during the video</w:t>
-      </w:r>
-      <w:r>
-        <w:t>.</w:t>
-      </w:r>
-      <w:r>
-        <w:t xml:space="preserve"> Having an appropriately tuned motion detector ensures that the pedestrian detection can be reliable and precise.</w:t>
-      </w:r>
-    </w:p>
-    <w:p/>
-    <w:p>
-      <w:r>
-        <w:t xml:space="preserve">As discussed in 1.1.4., </w:t>
-      </w:r>
-      <w:r>
-        <w:t>BGS excels at highlighting moving objects from static perspectives</w:t>
-      </w:r>
-      <w:r>
-        <w:t xml:space="preserve"> such as a CCTV camera</w:t>
-      </w:r>
-      <w:r>
-        <w:t>.</w:t>
-      </w:r>
-      <w:r>
-        <w:t xml:space="preserve"> In a still environment such as an alleyway or corridor, pedestrians moving in the scene are highly noticeable, especially in BGS.</w:t>
-      </w:r>
-      <w:r>
-        <w:t xml:space="preserve"> While optical flow </w:t>
-      </w:r>
-      <w:r>
-        <w:t>helps represent large areas of motion, it would be more sensitive than BG</w:t>
-      </w:r>
-      <w:r>
-        <w:t>S in an environment such as these</w:t>
-      </w:r>
-      <w:r>
-        <w:t>.</w:t>
-      </w:r>
-      <w:r>
-        <w:t xml:space="preserve"> Optical flow could be considered overkill for such static environments, and may even perform worse depending on the quality of the cameras used.</w:t>
-      </w:r>
-      <w:r>
-        <w:t xml:space="preserve"> </w:t>
-      </w:r>
-      <w:r>
-        <w:t>Using BGS reduces the complexity of the project, as it outputs binary images. This makes processing and representing pedestrian shapes easier.</w:t>
-      </w:r>
-    </w:p>
-    <w:p/>
-    <w:p>
-      <w:r>
-        <w:t xml:space="preserve">OpenCV provides </w:t>
-      </w:r>
-      <w:r>
-        <w:t xml:space="preserve">several implementations of BGS, </w:t>
-      </w:r>
-      <w:r>
-        <w:t>with some flexibility to the thresholds used.</w:t>
-      </w:r>
-      <w:r>
-        <w:t xml:space="preserve"> Allowing the user to input the threshold values allows them to tune the pedestrian detection to suit the video’s scene.</w:t>
-      </w:r>
-      <w:r>
-        <w:t xml:space="preserve"> Some environments require different levels of history, depending how fast the pedestrians </w:t>
-      </w:r>
-      <w:r>
-        <w:t>move within the scene.</w:t>
-      </w:r>
-      <w:r>
-        <w:t xml:space="preserve"> </w:t>
-      </w:r>
-      <w:r>
-        <w:t>The BGS view can be displayed alongside the source video files, so the user can see what areas of the image are being processed.</w:t>
-      </w:r>
-    </w:p>
-    <w:p>
-      <w:pPr>
-        <w:pStyle w:val="Heading3"/>
-      </w:pPr>
-      <w:bookmarkStart w:id="20" w:name="_Toc480971743"/>
-      <w:r>
-        <w:t>Feature Selection and Classification</w:t>
-      </w:r>
-      <w:bookmarkEnd w:id="20"/>
-    </w:p>
-    <w:p/>
-    <w:p>
-      <w:r>
-        <w:t xml:space="preserve">Although BGS provides an adequate solution to </w:t>
-      </w:r>
-      <w:r>
-        <w:t>detecting moving areas of interest, it doesn’t interpret what it’s looking at like Haar/HOG do</w:t>
-      </w:r>
-      <w:r>
-        <w:t>es</w:t>
-      </w:r>
-      <w:r>
-        <w:t>.</w:t>
-      </w:r>
-      <w:r>
-        <w:t xml:space="preserve"> It’s important for programs such as these to not only </w:t>
-      </w:r>
-      <w:r>
-        <w:t>detect, but</w:t>
-      </w:r>
-      <w:r>
-        <w:t xml:space="preserve"> to draw conclusions from the data it’s given.</w:t>
-      </w:r>
-      <w:r>
-        <w:t xml:space="preserve"> By combining BGS with feature selection, the program can use basic classification to distinguish between people and noise.</w:t>
-      </w:r>
-    </w:p>
-    <w:p/>
-    <w:p>
-      <w:r>
-        <w:lastRenderedPageBreak/>
-        <w:t xml:space="preserve">OpenCV provides an implementation for </w:t>
-      </w:r>
-      <w:r>
-        <w:t xml:space="preserve">the </w:t>
-      </w:r>
-      <w:r>
-        <w:t>Haar</w:t>
-      </w:r>
-      <w:r>
-        <w:t xml:space="preserve"> c</w:t>
-      </w:r>
-      <w:r>
-        <w:t>ascade</w:t>
-      </w:r>
-      <w:r>
-        <w:t xml:space="preserve"> classifier</w:t>
-      </w:r>
-      <w:r>
-        <w:t xml:space="preserve">, </w:t>
-      </w:r>
-      <w:r>
-        <w:t>which was</w:t>
-      </w:r>
-      <w:r>
-        <w:t xml:space="preserve"> implemented to</w:t>
-      </w:r>
-      <w:r>
-        <w:t xml:space="preserve"> </w:t>
-      </w:r>
-      <w:r>
-        <w:t xml:space="preserve">test how well it </w:t>
-      </w:r>
-      <w:r>
-        <w:t>performed</w:t>
-      </w:r>
-      <w:r>
-        <w:t xml:space="preserve"> on one of the CAVIAR videos.</w:t>
-      </w:r>
-      <w:r>
-        <w:t xml:space="preserve"> Despite trying out various minimum/ma</w:t>
-      </w:r>
-      <w:r>
-        <w:t xml:space="preserve">ximum ranges for </w:t>
-      </w:r>
-      <w:r>
-        <w:t xml:space="preserve">the object sizes, the ‘detectMultiScale’ function </w:t>
-      </w:r>
-      <w:r>
-        <w:t>had a slow performance</w:t>
-      </w:r>
-      <w:r>
-        <w:t xml:space="preserve"> along with many false positives.</w:t>
-      </w:r>
-      <w:r>
-        <w:t xml:space="preserve"> Instead of using the Haar algorithm, an alternative approach </w:t>
-      </w:r>
-      <w:r>
-        <w:t xml:space="preserve">was </w:t>
-      </w:r>
-      <w:r>
-        <w:t>taken involving localised feature detection</w:t>
-      </w:r>
-      <w:r>
-        <w:t xml:space="preserve"> combined with BGS</w:t>
-      </w:r>
-      <w:r>
-        <w:t>.</w:t>
-      </w:r>
-      <w:r>
-        <w:t xml:space="preserve"> BGS can be used to extract</w:t>
-      </w:r>
-      <w:r>
-        <w:t xml:space="preserve"> shapes from the source footage that may appear as pedestrians, and by </w:t>
-      </w:r>
-      <w:r>
-        <w:t>locating features within certain areas of the shape, a larger skeleton model can be derived.</w:t>
-      </w:r>
-      <w:r>
-        <w:t xml:space="preserve"> </w:t>
-      </w:r>
-    </w:p>
-    <w:p/>
-    <w:p>
-      <w:r>
-        <w:t xml:space="preserve">This skeleton model </w:t>
-      </w:r>
-      <w:r>
-        <w:t>attempt</w:t>
-      </w:r>
-      <w:r>
-        <w:t>s</w:t>
-      </w:r>
-      <w:r>
-        <w:t xml:space="preserve"> to locate human features such as the head, hands and feet within the s</w:t>
-      </w:r>
-      <w:r>
-        <w:t>hape.</w:t>
-      </w:r>
-      <w:r>
-        <w:t xml:space="preserve"> The regions that each feature appears in can be taught through the training phase, where</w:t>
-      </w:r>
-      <w:r>
-        <w:t xml:space="preserve"> the code fits the feature skeleton</w:t>
-      </w:r>
-      <w:r>
-        <w:t xml:space="preserve"> to</w:t>
-      </w:r>
-      <w:r>
-        <w:t xml:space="preserve"> exampl</w:t>
-      </w:r>
-      <w:r>
-        <w:t>es of pedestrians in BGS.</w:t>
-      </w:r>
-      <w:r>
-        <w:t xml:space="preserve"> Ground truth binary images such as those in the Daimler dataset have a similar appearance to shapes within BGS, so they are useful for the training stage.</w:t>
-      </w:r>
-      <w:r>
-        <w:t xml:space="preserve"> </w:t>
-      </w:r>
-      <w:r>
-        <w:t>Once training is finished, the code will know which areas of the shape the features should appear. When running the skeleton finder on the video shapes, features located outside these regions will be considered invalid.</w:t>
-      </w:r>
-      <w:r>
-        <w:t xml:space="preserve"> The classifier can then count the number of features in the model that are valid, models with a certain </w:t>
-      </w:r>
-      <w:r>
-        <w:t>number</w:t>
-      </w:r>
-      <w:r>
-        <w:t xml:space="preserve"> of valid features will be considered pedestrians and recorded within the log.</w:t>
-      </w:r>
-    </w:p>
-    <w:p>
-      <w:pPr>
-        <w:pStyle w:val="Heading3"/>
-      </w:pPr>
-      <w:bookmarkStart w:id="21" w:name="_Toc480971744"/>
-      <w:r>
-        <w:t>Record Log</w:t>
-      </w:r>
-      <w:bookmarkEnd w:id="21"/>
-    </w:p>
-    <w:p/>
-    <w:p>
-      <w:r>
-        <w:t>Choices for storing the record log data came down</w:t>
-      </w:r>
-      <w:r>
-        <w:t xml:space="preserve"> </w:t>
-      </w:r>
-      <w:r>
-        <w:t xml:space="preserve">to using a table within a HTML/Excel file or using a database. </w:t>
-      </w:r>
-      <w:r>
-        <w:t>A database would be unnecessary for this</w:t>
-      </w:r>
-      <w:r>
-        <w:t xml:space="preserve"> project as it would bring redundant functionality. If this project was installed on a high security system, having a database with restricted access would be useful for protecting p</w:t>
-      </w:r>
-      <w:r>
-        <w:t>edes</w:t>
-      </w:r>
-      <w:r>
-        <w:t>trian logs from bein</w:t>
-      </w:r>
-      <w:r>
-        <w:t>g edited by unauthorised person</w:t>
-      </w:r>
-      <w:r>
-        <w:t>n</w:t>
-      </w:r>
-      <w:r>
-        <w:t>e</w:t>
-      </w:r>
-      <w:r>
-        <w:t>l.</w:t>
-      </w:r>
-      <w:r>
-        <w:t xml:space="preserve"> Writing code to output information to Excel format may be difficult, whereas HTML table tags are an easier alternative and can also be viewed on a wider variety of formats.</w:t>
-      </w:r>
-    </w:p>
-    <w:p>
-      <w:pPr>
-        <w:pStyle w:val="Heading3"/>
-      </w:pPr>
-      <w:bookmarkStart w:id="22" w:name="_Toc480971745"/>
-      <w:r>
-        <w:t>Issues</w:t>
-      </w:r>
-      <w:bookmarkEnd w:id="22"/>
-    </w:p>
-    <w:p/>
-    <w:p>
-      <w:r>
-        <w:t xml:space="preserve">Computer vision systems often </w:t>
-      </w:r>
-      <w:r>
-        <w:t xml:space="preserve">rely on assumptions, which can either be based on logic or </w:t>
-      </w:r>
-      <w:r>
-        <w:t>predications</w:t>
-      </w:r>
-      <w:r>
-        <w:t xml:space="preserve">. </w:t>
-      </w:r>
-      <w:r>
-        <w:t>Examples of logic assumptions include the ways that the skeleton model looks for features.</w:t>
-      </w:r>
-      <w:r>
-        <w:t xml:space="preserve"> It assumes that the head will always appear towards the top of the shape with shoulders just below, and that feet would appear below the waist.</w:t>
-      </w:r>
-      <w:r>
-        <w:t xml:space="preserve"> </w:t>
-      </w:r>
-      <w:r>
-        <w:t xml:space="preserve">A prediction assumption would be that the pedestrians are always walking in the videos, when they may stop to stretch or sit down. </w:t>
-      </w:r>
-      <w:r>
-        <w:t xml:space="preserve">These assumptions could lead the system to struggle with </w:t>
-      </w:r>
-      <w:r>
-        <w:t xml:space="preserve">particular </w:t>
-      </w:r>
-      <w:r>
-        <w:t>pedestrian</w:t>
-      </w:r>
-      <w:r>
-        <w:t xml:space="preserve"> </w:t>
-      </w:r>
-      <w:r>
-        <w:t>poses</w:t>
-      </w:r>
-      <w:r>
-        <w:t xml:space="preserve">. </w:t>
-      </w:r>
-    </w:p>
-    <w:p/>
-    <w:p>
-      <w:r>
-        <w:t>A big assumption is that pedestrian shape</w:t>
-      </w:r>
-      <w:r>
-        <w:t>s</w:t>
-      </w:r>
-      <w:r>
-        <w:t xml:space="preserve"> </w:t>
-      </w:r>
-      <w:r>
-        <w:t>will be isolated,</w:t>
-      </w:r>
-      <w:r>
-        <w:t xml:space="preserve"> </w:t>
-      </w:r>
-      <w:r>
-        <w:t xml:space="preserve">when more complex environments will have </w:t>
-      </w:r>
-      <w:r>
-        <w:t>groups of pedestrians passing by each other</w:t>
-      </w:r>
-      <w:r>
-        <w:t>.</w:t>
-      </w:r>
-      <w:r>
-        <w:t xml:space="preserve"> Since </w:t>
-      </w:r>
-      <w:r>
-        <w:t>BGS relies on binary images, it will have less information for breaking down occluding shapes.</w:t>
-      </w:r>
-      <w:r>
-        <w:t xml:space="preserve"> The system will need to handle different orientations for people, </w:t>
-      </w:r>
-      <w:r>
-        <w:t>most environments will have people in different directions.</w:t>
-      </w:r>
-      <w:r>
-        <w:t xml:space="preserve"> Also need to consider how such a system can deal with lighting, shadows and reflections</w:t>
-      </w:r>
-      <w:r>
-        <w:t>, as they could distort the appearance of the shape.</w:t>
-      </w:r>
-    </w:p>
-    <w:p/>
-    <w:p>
-      <w:r>
-        <w:t>Not only will variations in orientations occur, there will be variations in pedestrian</w:t>
-      </w:r>
-      <w:r>
-        <w:t xml:space="preserve"> a</w:t>
-      </w:r>
-      <w:r>
-        <w:t>ppearance such as their clothing</w:t>
-      </w:r>
-      <w:r>
-        <w:t>, skin tone</w:t>
-      </w:r>
-      <w:r>
-        <w:t xml:space="preserve"> and size</w:t>
-      </w:r>
-      <w:r>
-        <w:t>.</w:t>
-      </w:r>
-      <w:r>
-        <w:t xml:space="preserve"> Environments</w:t>
-      </w:r>
-      <w:r>
-        <w:t xml:space="preserve"> such as military base</w:t>
-      </w:r>
-      <w:r>
-        <w:t>s and office</w:t>
-      </w:r>
-      <w:r>
-        <w:t>s</w:t>
-      </w:r>
-      <w:r>
-        <w:t xml:space="preserve"> </w:t>
-      </w:r>
-      <w:r>
-        <w:t>will have uniform clothing, public areas however would have greater variations in appearance</w:t>
-      </w:r>
-      <w:r>
-        <w:t>.</w:t>
-      </w:r>
-      <w:r>
-        <w:t xml:space="preserve"> Also need to consider pedestrians with holding items, objects such as bags, rucksacks and equipment could potentially distort the binary shapes.</w:t>
-      </w:r>
-    </w:p>
-    <w:p/>
-    <w:p>
-      <w:r>
-        <w:lastRenderedPageBreak/>
         <w:t>One way to judge the performance of the pedestrian detector is by looking at the rate of false positives and negatives.</w:t>
       </w:r>
       <w:r>
@@ -9014,6 +9028,7 @@
       </w:pPr>
       <w:bookmarkStart w:id="26" w:name="_Toc480971749"/>
       <w:r>
+        <w:lastRenderedPageBreak/>
         <w:t>Support tools</w:t>
       </w:r>
       <w:bookmarkEnd w:id="26"/>
@@ -9054,7 +9069,6 @@
         <w:t xml:space="preserve">Studio </w:t>
       </w:r>
       <w:r>
-        <w:lastRenderedPageBreak/>
         <w:t xml:space="preserve">2015 </w:t>
       </w:r>
       <w:r>
@@ -9347,9 +9361,9 @@
       <w:r>
         <w:t xml:space="preserve"> The people finder’s interpretations of the shapes and verdicts are returned to the video loop so they can be recorded in the log.</w:t>
       </w:r>
-    </w:p>
-    <w:p/>
-    <w:p>
+      <w:r>
+        <w:t xml:space="preserve"> </w:t>
+      </w:r>
       <w:r>
         <w:t>The video loop</w:t>
       </w:r>
@@ -9375,14 +9389,23 @@
         <w:t>convolute it.</w:t>
       </w:r>
       <w:r>
-        <w:t xml:space="preserve"> BGS may also need to be integrated </w:t>
+        <w:t xml:space="preserve"> BGS also</w:t>
+      </w:r>
+      <w:r>
+        <w:t xml:space="preserve"> need</w:t>
+      </w:r>
+      <w:r>
+        <w:t>s</w:t>
+      </w:r>
+      <w:r>
+        <w:t xml:space="preserve"> to be integrated into the video loop, </w:t>
+      </w:r>
+      <w:r>
+        <w:t xml:space="preserve">as keeping </w:t>
       </w:r>
       <w:r>
         <w:lastRenderedPageBreak/>
-        <w:t xml:space="preserve">into the video loop, </w:t>
-      </w:r>
-      <w:r>
-        <w:t xml:space="preserve">as keeping the BGS </w:t>
+        <w:t xml:space="preserve">the BGS </w:t>
       </w:r>
       <w:r>
         <w:t xml:space="preserve">separate from the frames </w:t>
@@ -9391,20 +9414,18 @@
         <w:t>could interfere with the</w:t>
       </w:r>
       <w:r>
-        <w:t xml:space="preserve"> motion detection.</w:t>
-      </w:r>
-    </w:p>
-    <w:p/>
-    <w:p>
-      <w:r>
-        <w:t>Other ways this design is better than alternatives.</w:t>
-      </w:r>
-      <w:r>
-        <w:t xml:space="preserve"> False positives with classification</w:t>
-      </w:r>
-    </w:p>
-    <w:p/>
-    <w:p/>
+        <w:t xml:space="preserve"> motion detection</w:t>
+      </w:r>
+      <w:r>
+        <w:t xml:space="preserve"> by losing its frame history</w:t>
+      </w:r>
+      <w:r>
+        <w:t>.</w:t>
+      </w:r>
+      <w:r>
+        <w:t xml:space="preserve"> </w:t>
+      </w:r>
+    </w:p>
     <w:p>
       <w:pPr>
         <w:pStyle w:val="Heading2"/>
@@ -9693,25 +9714,6 @@
         <w:t>Hands</w:t>
       </w:r>
     </w:p>
-    <w:p>
-      <w:pPr>
-        <w:pStyle w:val="ListParagraph"/>
-        <w:numPr>
-          <w:ilvl w:val="0"/>
-          <w:numId w:val="31"/>
-        </w:numPr>
-      </w:pPr>
-      <w:r>
-        <w:t xml:space="preserve">Drawing the </w:t>
-      </w:r>
-      <w:r>
-        <w:t xml:space="preserve">feature </w:t>
-      </w:r>
-      <w:r>
-        <w:t>skeleton</w:t>
-      </w:r>
-    </w:p>
-    <w:p/>
     <w:p>
       <w:pPr>
         <w:pStyle w:val="Heading3"/>
@@ -9860,7 +9862,21 @@
           <w:sz w:val="18"/>
           <w:szCs w:val="18"/>
         </w:rPr>
-        <w:t>Fig 6. Binary images of pedestrians from the Daimler dataset [10]</w:t>
+        <w:t xml:space="preserve">Fig 6. Binary images of pedestrians </w:t>
+      </w:r>
+      <w:r>
+        <w:rPr>
+          <w:sz w:val="18"/>
+          <w:szCs w:val="18"/>
+        </w:rPr>
+        <w:t>that can be used for training. F</w:t>
+      </w:r>
+      <w:r>
+        <w:rPr>
+          <w:sz w:val="18"/>
+          <w:szCs w:val="18"/>
+        </w:rPr>
+        <w:t>rom the Daimler dataset [10]</w:t>
       </w:r>
     </w:p>
     <w:p/>
@@ -10135,7 +10151,13 @@
         <w:t xml:space="preserve"> </w:t>
       </w:r>
       <w:r>
-        <w:t>The sub features for this process are discussed in 2.3.</w:t>
+        <w:t xml:space="preserve">The sub features for this process are </w:t>
+      </w:r>
+      <w:r>
+        <w:t>outlined in</w:t>
+      </w:r>
+      <w:r>
+        <w:t xml:space="preserve"> 2.3.</w:t>
       </w:r>
     </w:p>
     <w:p>
@@ -10724,62 +10746,1216 @@
       <w:r>
         <w:t>, along with the source of the shape and how the pedestrian detector interpreted it.</w:t>
       </w:r>
-      <w:bookmarkStart w:id="42" w:name="_GoBack"/>
+    </w:p>
+    <w:p/>
+    <w:p>
+      <w:pPr>
+        <w:pStyle w:val="Heading2"/>
+      </w:pPr>
+      <w:bookmarkStart w:id="42" w:name="_Toc480971762"/>
+      <w:r>
+        <w:t xml:space="preserve">Pedestrian model </w:t>
+      </w:r>
       <w:bookmarkEnd w:id="42"/>
+      <w:r>
+        <w:t>algorithms</w:t>
+      </w:r>
+    </w:p>
+    <w:p>
+      <w:pPr>
+        <w:jc w:val="center"/>
+      </w:pPr>
+      <w:r>
+        <w:rPr>
+          <w:noProof/>
+          <w:lang w:eastAsia="en-GB"/>
+        </w:rPr>
+        <w:drawing>
+          <wp:inline distT="0" distB="0" distL="0" distR="0" wp14:anchorId="16EF61F9" wp14:editId="788E5768">
+            <wp:extent cx="4686954" cy="2419688"/>
+            <wp:effectExtent l="0" t="0" r="0" b="0"/>
+            <wp:docPr id="15" name="Picture 15"/>
+            <wp:cNvGraphicFramePr>
+              <a:graphicFrameLocks xmlns:a="http://schemas.openxmlformats.org/drawingml/2006/main" noChangeAspect="1"/>
+            </wp:cNvGraphicFramePr>
+            <a:graphic xmlns:a="http://schemas.openxmlformats.org/drawingml/2006/main">
+              <a:graphicData uri="http://schemas.openxmlformats.org/drawingml/2006/picture">
+                <pic:pic xmlns:pic="http://schemas.openxmlformats.org/drawingml/2006/picture">
+                  <pic:nvPicPr>
+                    <pic:cNvPr id="15" name="feature labels.png"/>
+                    <pic:cNvPicPr/>
+                  </pic:nvPicPr>
+                  <pic:blipFill>
+                    <a:blip r:embed="rId25"/>
+                    <a:stretch>
+                      <a:fillRect/>
+                    </a:stretch>
+                  </pic:blipFill>
+                  <pic:spPr>
+                    <a:xfrm>
+                      <a:off x="0" y="0"/>
+                      <a:ext cx="4686954" cy="2419688"/>
+                    </a:xfrm>
+                    <a:prstGeom prst="rect">
+                      <a:avLst/>
+                    </a:prstGeom>
+                  </pic:spPr>
+                </pic:pic>
+              </a:graphicData>
+            </a:graphic>
+          </wp:inline>
+        </w:drawing>
+      </w:r>
+    </w:p>
+    <w:p>
+      <w:pPr>
+        <w:jc w:val="center"/>
+        <w:rPr>
+          <w:sz w:val="18"/>
+          <w:szCs w:val="18"/>
+        </w:rPr>
+      </w:pPr>
+      <w:r>
+        <w:rPr>
+          <w:sz w:val="18"/>
+          <w:szCs w:val="18"/>
+        </w:rPr>
+        <w:t>Fig 12</w:t>
+      </w:r>
+      <w:r>
+        <w:rPr>
+          <w:sz w:val="18"/>
+          <w:szCs w:val="18"/>
+        </w:rPr>
+        <w:t>. Summary of the local features that make up the skeleton</w:t>
+      </w:r>
     </w:p>
     <w:p/>
     <w:p>
+      <w:r>
+        <w:t>Various algorithms are used for finding different features of the human body, with some being more complex than others.</w:t>
+      </w:r>
+      <w:r>
+        <w:t xml:space="preserve"> Some feature nodes require knowledge from other nodes to find their optimal position. For </w:t>
+      </w:r>
+      <w:r>
+        <w:t>example,</w:t>
+      </w:r>
+      <w:r>
+        <w:t xml:space="preserve"> the torso node being positioned relative to the head node and elbows relative to the shoulders.</w:t>
+      </w:r>
+      <w:r>
+        <w:t xml:space="preserve"> </w:t>
+      </w:r>
+      <w:r>
+        <w:t>Thresholds are</w:t>
+      </w:r>
+      <w:r>
+        <w:t xml:space="preserve"> applied to certain features </w:t>
+      </w:r>
+      <w:r>
+        <w:t>to make the positions more realistic.</w:t>
+      </w:r>
+      <w:r>
+        <w:t xml:space="preserve"> The original pedestrian model had no elbow nodes, which made estimating the hand positions more difficult and inaccurate. An alternative model considered implementing nodes for the knees, which would be use a similar algorithm to the elbows.</w:t>
+      </w:r>
+      <w:r>
+        <w:t xml:space="preserve"> Searching for more features increases the total classification score, resulting in a more detailed classification process.</w:t>
+      </w:r>
+      <w:r>
+        <w:t xml:space="preserve"> This would however increase the complexity </w:t>
+      </w:r>
+      <w:r>
+        <w:t xml:space="preserve">of the people finder class, </w:t>
+      </w:r>
+      <w:r>
+        <w:t>and many models that were produced showed little variation in knee positions.</w:t>
+      </w:r>
+      <w:r>
+        <w:t xml:space="preserve"> The feet positions reveal enough information about the legs.</w:t>
+      </w:r>
+    </w:p>
+    <w:p>
+      <w:pPr>
+        <w:jc w:val="center"/>
+      </w:pPr>
+      <w:r>
+        <w:rPr>
+          <w:noProof/>
+          <w:lang w:eastAsia="en-GB"/>
+        </w:rPr>
+        <w:lastRenderedPageBreak/>
+        <w:drawing>
+          <wp:inline distT="0" distB="0" distL="0" distR="0" wp14:anchorId="565A67A5" wp14:editId="65471123">
+            <wp:extent cx="2419688" cy="2400635"/>
+            <wp:effectExtent l="0" t="0" r="0" b="0"/>
+            <wp:docPr id="9" name="Picture 9"/>
+            <wp:cNvGraphicFramePr>
+              <a:graphicFrameLocks xmlns:a="http://schemas.openxmlformats.org/drawingml/2006/main" noChangeAspect="1"/>
+            </wp:cNvGraphicFramePr>
+            <a:graphic xmlns:a="http://schemas.openxmlformats.org/drawingml/2006/main">
+              <a:graphicData uri="http://schemas.openxmlformats.org/drawingml/2006/picture">
+                <pic:pic xmlns:pic="http://schemas.openxmlformats.org/drawingml/2006/picture">
+                  <pic:nvPicPr>
+                    <pic:cNvPr id="9" name="skeleton_demo.png"/>
+                    <pic:cNvPicPr/>
+                  </pic:nvPicPr>
+                  <pic:blipFill>
+                    <a:blip r:embed="rId26"/>
+                    <a:stretch>
+                      <a:fillRect/>
+                    </a:stretch>
+                  </pic:blipFill>
+                  <pic:spPr>
+                    <a:xfrm>
+                      <a:off x="0" y="0"/>
+                      <a:ext cx="2419688" cy="2400635"/>
+                    </a:xfrm>
+                    <a:prstGeom prst="rect">
+                      <a:avLst/>
+                    </a:prstGeom>
+                  </pic:spPr>
+                </pic:pic>
+              </a:graphicData>
+            </a:graphic>
+          </wp:inline>
+        </w:drawing>
+      </w:r>
+    </w:p>
+    <w:p>
+      <w:pPr>
+        <w:jc w:val="center"/>
+        <w:rPr>
+          <w:sz w:val="18"/>
+          <w:szCs w:val="18"/>
+        </w:rPr>
+      </w:pPr>
+      <w:r>
+        <w:rPr>
+          <w:sz w:val="18"/>
+          <w:szCs w:val="18"/>
+        </w:rPr>
+        <w:t>Fig 13</w:t>
+      </w:r>
+      <w:r>
+        <w:rPr>
+          <w:sz w:val="18"/>
+          <w:szCs w:val="18"/>
+        </w:rPr>
+        <w:t>. Pedestrian skeletons created on the Daimler dataset [10]</w:t>
+      </w:r>
+    </w:p>
+    <w:p>
+      <w:pPr>
+        <w:jc w:val="center"/>
+      </w:pPr>
+    </w:p>
+    <w:p>
+      <w:pPr>
+        <w:pStyle w:val="Heading3"/>
+      </w:pPr>
+      <w:bookmarkStart w:id="43" w:name="_Toc480971763"/>
+      <w:r>
+        <w:t>Search for the head</w:t>
+      </w:r>
+      <w:bookmarkEnd w:id="43"/>
+    </w:p>
+    <w:p/>
+    <w:p>
+      <w:r>
+        <w:rPr>
+          <w:noProof/>
+          <w:lang w:eastAsia="en-GB"/>
+        </w:rPr>
+        <w:drawing>
+          <wp:inline distT="0" distB="0" distL="0" distR="0" wp14:anchorId="0C7AB5F9" wp14:editId="130002A8">
+            <wp:extent cx="2686425" cy="1552792"/>
+            <wp:effectExtent l="0" t="0" r="0" b="9525"/>
+            <wp:docPr id="19" name="Picture 19"/>
+            <wp:cNvGraphicFramePr>
+              <a:graphicFrameLocks xmlns:a="http://schemas.openxmlformats.org/drawingml/2006/main" noChangeAspect="1"/>
+            </wp:cNvGraphicFramePr>
+            <a:graphic xmlns:a="http://schemas.openxmlformats.org/drawingml/2006/main">
+              <a:graphicData uri="http://schemas.openxmlformats.org/drawingml/2006/picture">
+                <pic:pic xmlns:pic="http://schemas.openxmlformats.org/drawingml/2006/picture">
+                  <pic:nvPicPr>
+                    <pic:cNvPr id="19" name="head_feature.png"/>
+                    <pic:cNvPicPr/>
+                  </pic:nvPicPr>
+                  <pic:blipFill>
+                    <a:blip r:embed="rId27"/>
+                    <a:stretch>
+                      <a:fillRect/>
+                    </a:stretch>
+                  </pic:blipFill>
+                  <pic:spPr>
+                    <a:xfrm>
+                      <a:off x="0" y="0"/>
+                      <a:ext cx="2686425" cy="1552792"/>
+                    </a:xfrm>
+                    <a:prstGeom prst="rect">
+                      <a:avLst/>
+                    </a:prstGeom>
+                  </pic:spPr>
+                </pic:pic>
+              </a:graphicData>
+            </a:graphic>
+          </wp:inline>
+        </w:drawing>
+      </w:r>
+    </w:p>
+    <w:p>
+      <w:pPr>
+        <w:pStyle w:val="Heading3"/>
+      </w:pPr>
+      <w:r>
+        <w:t>Torso</w:t>
+      </w:r>
+    </w:p>
+    <w:p/>
+    <w:p>
+      <w:r>
+        <w:rPr>
+          <w:noProof/>
+          <w:lang w:eastAsia="en-GB"/>
+        </w:rPr>
+        <w:drawing>
+          <wp:inline distT="0" distB="0" distL="0" distR="0" wp14:anchorId="03B09DE0" wp14:editId="6091EDE1">
+            <wp:extent cx="4420217" cy="2095792"/>
+            <wp:effectExtent l="0" t="0" r="0" b="0"/>
+            <wp:docPr id="20" name="Picture 20"/>
+            <wp:cNvGraphicFramePr>
+              <a:graphicFrameLocks xmlns:a="http://schemas.openxmlformats.org/drawingml/2006/main" noChangeAspect="1"/>
+            </wp:cNvGraphicFramePr>
+            <a:graphic xmlns:a="http://schemas.openxmlformats.org/drawingml/2006/main">
+              <a:graphicData uri="http://schemas.openxmlformats.org/drawingml/2006/picture">
+                <pic:pic xmlns:pic="http://schemas.openxmlformats.org/drawingml/2006/picture">
+                  <pic:nvPicPr>
+                    <pic:cNvPr id="20" name="torso_feature.png"/>
+                    <pic:cNvPicPr/>
+                  </pic:nvPicPr>
+                  <pic:blipFill>
+                    <a:blip r:embed="rId28"/>
+                    <a:stretch>
+                      <a:fillRect/>
+                    </a:stretch>
+                  </pic:blipFill>
+                  <pic:spPr>
+                    <a:xfrm>
+                      <a:off x="0" y="0"/>
+                      <a:ext cx="4420217" cy="2095792"/>
+                    </a:xfrm>
+                    <a:prstGeom prst="rect">
+                      <a:avLst/>
+                    </a:prstGeom>
+                  </pic:spPr>
+                </pic:pic>
+              </a:graphicData>
+            </a:graphic>
+          </wp:inline>
+        </w:drawing>
+      </w:r>
+    </w:p>
+    <w:p>
+      <w:pPr>
+        <w:pStyle w:val="Heading3"/>
+      </w:pPr>
+      <w:r>
+        <w:t>Waist</w:t>
+      </w:r>
+    </w:p>
+    <w:p/>
+    <w:p>
+      <w:r>
+        <w:rPr>
+          <w:noProof/>
+          <w:lang w:eastAsia="en-GB"/>
+        </w:rPr>
+        <w:lastRenderedPageBreak/>
+        <w:drawing>
+          <wp:inline distT="0" distB="0" distL="0" distR="0" wp14:anchorId="7B5A2B37" wp14:editId="2E046E6E">
+            <wp:extent cx="3991532" cy="2095792"/>
+            <wp:effectExtent l="0" t="0" r="9525" b="0"/>
+            <wp:docPr id="21" name="Picture 21"/>
+            <wp:cNvGraphicFramePr>
+              <a:graphicFrameLocks xmlns:a="http://schemas.openxmlformats.org/drawingml/2006/main" noChangeAspect="1"/>
+            </wp:cNvGraphicFramePr>
+            <a:graphic xmlns:a="http://schemas.openxmlformats.org/drawingml/2006/main">
+              <a:graphicData uri="http://schemas.openxmlformats.org/drawingml/2006/picture">
+                <pic:pic xmlns:pic="http://schemas.openxmlformats.org/drawingml/2006/picture">
+                  <pic:nvPicPr>
+                    <pic:cNvPr id="21" name="waist_feature.png"/>
+                    <pic:cNvPicPr/>
+                  </pic:nvPicPr>
+                  <pic:blipFill>
+                    <a:blip r:embed="rId29"/>
+                    <a:stretch>
+                      <a:fillRect/>
+                    </a:stretch>
+                  </pic:blipFill>
+                  <pic:spPr>
+                    <a:xfrm>
+                      <a:off x="0" y="0"/>
+                      <a:ext cx="3991532" cy="2095792"/>
+                    </a:xfrm>
+                    <a:prstGeom prst="rect">
+                      <a:avLst/>
+                    </a:prstGeom>
+                  </pic:spPr>
+                </pic:pic>
+              </a:graphicData>
+            </a:graphic>
+          </wp:inline>
+        </w:drawing>
+      </w:r>
+    </w:p>
+    <w:p>
+      <w:pPr>
+        <w:pStyle w:val="Heading3"/>
+      </w:pPr>
+      <w:r>
+        <w:t>Feet</w:t>
+      </w:r>
+    </w:p>
+    <w:p/>
+    <w:p>
+      <w:r>
+        <w:rPr>
+          <w:noProof/>
+          <w:lang w:eastAsia="en-GB"/>
+        </w:rPr>
+        <w:drawing>
+          <wp:inline distT="0" distB="0" distL="0" distR="0" wp14:anchorId="40B3F400" wp14:editId="1AE30B22">
+            <wp:extent cx="4134427" cy="1810003"/>
+            <wp:effectExtent l="0" t="0" r="0" b="0"/>
+            <wp:docPr id="22" name="Picture 22"/>
+            <wp:cNvGraphicFramePr>
+              <a:graphicFrameLocks xmlns:a="http://schemas.openxmlformats.org/drawingml/2006/main" noChangeAspect="1"/>
+            </wp:cNvGraphicFramePr>
+            <a:graphic xmlns:a="http://schemas.openxmlformats.org/drawingml/2006/main">
+              <a:graphicData uri="http://schemas.openxmlformats.org/drawingml/2006/picture">
+                <pic:pic xmlns:pic="http://schemas.openxmlformats.org/drawingml/2006/picture">
+                  <pic:nvPicPr>
+                    <pic:cNvPr id="22" name="feet_features.png"/>
+                    <pic:cNvPicPr/>
+                  </pic:nvPicPr>
+                  <pic:blipFill>
+                    <a:blip r:embed="rId30"/>
+                    <a:stretch>
+                      <a:fillRect/>
+                    </a:stretch>
+                  </pic:blipFill>
+                  <pic:spPr>
+                    <a:xfrm>
+                      <a:off x="0" y="0"/>
+                      <a:ext cx="4134427" cy="1810003"/>
+                    </a:xfrm>
+                    <a:prstGeom prst="rect">
+                      <a:avLst/>
+                    </a:prstGeom>
+                  </pic:spPr>
+                </pic:pic>
+              </a:graphicData>
+            </a:graphic>
+          </wp:inline>
+        </w:drawing>
+      </w:r>
+    </w:p>
+    <w:p/>
+    <w:p>
+      <w:r>
+        <w:t>Euclidean distance is used to calculate the current distance. Where (</w:t>
+      </w:r>
+      <w:r>
+        <w:rPr>
+          <w:rFonts w:ascii="Cambria Math" w:hAnsi="Cambria Math"/>
+        </w:rPr>
+        <w:t>x1</w:t>
+      </w:r>
+      <w:r>
+        <w:t xml:space="preserve">, </w:t>
+      </w:r>
+      <w:r>
+        <w:rPr>
+          <w:rFonts w:ascii="Cambria Math" w:hAnsi="Cambria Math"/>
+        </w:rPr>
+        <w:t>y1</w:t>
+      </w:r>
+      <w:r>
+        <w:t>) are the corner’s coordinates and (</w:t>
+      </w:r>
+      <w:r>
+        <w:rPr>
+          <w:rFonts w:ascii="Cambria Math" w:hAnsi="Cambria Math"/>
+        </w:rPr>
+        <w:t>x2</w:t>
+      </w:r>
+      <w:r>
+        <w:t xml:space="preserve">, </w:t>
+      </w:r>
+      <w:r>
+        <w:rPr>
+          <w:rFonts w:ascii="Cambria Math" w:hAnsi="Cambria Math"/>
+        </w:rPr>
+        <w:t>y2</w:t>
+      </w:r>
+      <w:r>
+        <w:t>) are the current pixel’s location.</w:t>
+      </w:r>
+    </w:p>
+    <w:p/>
+    <w:p>
+      <m:oMathPara>
+        <m:oMathParaPr>
+          <m:jc m:val="center"/>
+        </m:oMathParaPr>
+        <m:oMath>
+          <m:r>
+            <w:rPr>
+              <w:rFonts w:ascii="Cambria Math" w:hAnsi="Cambria Math"/>
+              <w:color w:val="222222"/>
+              <w:sz w:val="24"/>
+              <w:shd w:val="clear" w:color="auto" w:fill="FFFFFF"/>
+            </w:rPr>
+            <m:t>√(</m:t>
+          </m:r>
+          <m:r>
+            <w:rPr>
+              <w:rFonts w:ascii="Cambria Math" w:hAnsi="Cambria Math"/>
+              <w:color w:val="222222"/>
+              <w:sz w:val="24"/>
+              <w:shd w:val="clear" w:color="auto" w:fill="FFFFFF"/>
+            </w:rPr>
+            <m:t>x1</m:t>
+          </m:r>
+          <m:r>
+            <w:rPr>
+              <w:rFonts w:ascii="Cambria Math" w:hAnsi="Cambria Math"/>
+              <w:color w:val="222222"/>
+              <w:sz w:val="24"/>
+              <w:shd w:val="clear" w:color="auto" w:fill="FFFFFF"/>
+            </w:rPr>
+            <m:t xml:space="preserve">– </m:t>
+          </m:r>
+          <m:r>
+            <w:rPr>
+              <w:rFonts w:ascii="Cambria Math" w:hAnsi="Cambria Math"/>
+              <w:color w:val="222222"/>
+              <w:sz w:val="24"/>
+              <w:shd w:val="clear" w:color="auto" w:fill="FFFFFF"/>
+            </w:rPr>
+            <m:t>x2</m:t>
+          </m:r>
+          <m:r>
+            <w:rPr>
+              <w:rFonts w:ascii="Cambria Math" w:hAnsi="Cambria Math"/>
+              <w:color w:val="222222"/>
+              <w:sz w:val="24"/>
+              <w:shd w:val="clear" w:color="auto" w:fill="FFFFFF"/>
+            </w:rPr>
+            <m:t>)</m:t>
+          </m:r>
+          <m:r>
+            <w:rPr>
+              <w:rFonts w:ascii="Cambria Math" w:hAnsi="Cambria Math"/>
+              <w:color w:val="222222"/>
+              <w:sz w:val="24"/>
+              <w:shd w:val="clear" w:color="auto" w:fill="FFFFFF"/>
+            </w:rPr>
+            <m:t>² + (</m:t>
+          </m:r>
+          <m:r>
+            <w:rPr>
+              <w:rFonts w:ascii="Cambria Math" w:hAnsi="Cambria Math"/>
+              <w:color w:val="222222"/>
+              <w:sz w:val="24"/>
+              <w:shd w:val="clear" w:color="auto" w:fill="FFFFFF"/>
+            </w:rPr>
+            <m:t>y1</m:t>
+          </m:r>
+          <m:r>
+            <w:rPr>
+              <w:rFonts w:ascii="Cambria Math" w:hAnsi="Cambria Math"/>
+              <w:color w:val="222222"/>
+              <w:sz w:val="24"/>
+              <w:shd w:val="clear" w:color="auto" w:fill="FFFFFF"/>
+            </w:rPr>
+            <m:t xml:space="preserve"> – </m:t>
+          </m:r>
+          <m:r>
+            <w:rPr>
+              <w:rFonts w:ascii="Cambria Math" w:hAnsi="Cambria Math"/>
+              <w:color w:val="222222"/>
+              <w:sz w:val="24"/>
+              <w:shd w:val="clear" w:color="auto" w:fill="FFFFFF"/>
+            </w:rPr>
+            <m:t>y2</m:t>
+          </m:r>
+          <m:r>
+            <w:rPr>
+              <w:rFonts w:ascii="Cambria Math" w:hAnsi="Cambria Math"/>
+              <w:color w:val="222222"/>
+              <w:sz w:val="24"/>
+              <w:shd w:val="clear" w:color="auto" w:fill="FFFFFF"/>
+            </w:rPr>
+            <m:t>)</m:t>
+          </m:r>
+          <m:r>
+            <w:rPr>
+              <w:rFonts w:ascii="Cambria Math" w:hAnsi="Cambria Math"/>
+              <w:color w:val="222222"/>
+              <w:sz w:val="24"/>
+              <w:shd w:val="clear" w:color="auto" w:fill="FFFFFF"/>
+            </w:rPr>
+            <m:t>²</m:t>
+          </m:r>
+        </m:oMath>
+      </m:oMathPara>
+    </w:p>
+    <w:p/>
+    <w:p>
+      <w:pPr>
+        <w:pStyle w:val="Heading3"/>
+      </w:pPr>
+      <w:r>
+        <w:t>Shoulders</w:t>
+      </w:r>
+    </w:p>
+    <w:p/>
+    <w:p>
+      <w:r>
+        <w:rPr>
+          <w:noProof/>
+          <w:lang w:eastAsia="en-GB"/>
+        </w:rPr>
+        <w:drawing>
+          <wp:inline distT="0" distB="0" distL="0" distR="0" wp14:anchorId="05E3B369" wp14:editId="235A43AE">
+            <wp:extent cx="4048690" cy="2953162"/>
+            <wp:effectExtent l="0" t="0" r="9525" b="0"/>
+            <wp:docPr id="23" name="Picture 23"/>
+            <wp:cNvGraphicFramePr>
+              <a:graphicFrameLocks xmlns:a="http://schemas.openxmlformats.org/drawingml/2006/main" noChangeAspect="1"/>
+            </wp:cNvGraphicFramePr>
+            <a:graphic xmlns:a="http://schemas.openxmlformats.org/drawingml/2006/main">
+              <a:graphicData uri="http://schemas.openxmlformats.org/drawingml/2006/picture">
+                <pic:pic xmlns:pic="http://schemas.openxmlformats.org/drawingml/2006/picture">
+                  <pic:nvPicPr>
+                    <pic:cNvPr id="23" name="shoulder_features.png"/>
+                    <pic:cNvPicPr/>
+                  </pic:nvPicPr>
+                  <pic:blipFill>
+                    <a:blip r:embed="rId31"/>
+                    <a:stretch>
+                      <a:fillRect/>
+                    </a:stretch>
+                  </pic:blipFill>
+                  <pic:spPr>
+                    <a:xfrm>
+                      <a:off x="0" y="0"/>
+                      <a:ext cx="4048690" cy="2953162"/>
+                    </a:xfrm>
+                    <a:prstGeom prst="rect">
+                      <a:avLst/>
+                    </a:prstGeom>
+                  </pic:spPr>
+                </pic:pic>
+              </a:graphicData>
+            </a:graphic>
+          </wp:inline>
+        </w:drawing>
+      </w:r>
+    </w:p>
+    <w:p>
+      <w:pPr>
+        <w:pStyle w:val="Heading3"/>
+      </w:pPr>
+      <w:r>
+        <w:lastRenderedPageBreak/>
+        <w:t>Elbows</w:t>
+      </w:r>
+    </w:p>
+    <w:p>
+      <w:r>
+        <w:rPr>
+          <w:noProof/>
+          <w:lang w:eastAsia="en-GB"/>
+        </w:rPr>
+        <w:drawing>
+          <wp:inline distT="0" distB="0" distL="0" distR="0" wp14:anchorId="1B4FF563" wp14:editId="65859F0B">
+            <wp:extent cx="4515480" cy="4515480"/>
+            <wp:effectExtent l="0" t="0" r="0" b="0"/>
+            <wp:docPr id="26" name="Picture 26"/>
+            <wp:cNvGraphicFramePr>
+              <a:graphicFrameLocks xmlns:a="http://schemas.openxmlformats.org/drawingml/2006/main" noChangeAspect="1"/>
+            </wp:cNvGraphicFramePr>
+            <a:graphic xmlns:a="http://schemas.openxmlformats.org/drawingml/2006/main">
+              <a:graphicData uri="http://schemas.openxmlformats.org/drawingml/2006/picture">
+                <pic:pic xmlns:pic="http://schemas.openxmlformats.org/drawingml/2006/picture">
+                  <pic:nvPicPr>
+                    <pic:cNvPr id="26" name="elbow features.png"/>
+                    <pic:cNvPicPr/>
+                  </pic:nvPicPr>
+                  <pic:blipFill>
+                    <a:blip r:embed="rId32"/>
+                    <a:stretch>
+                      <a:fillRect/>
+                    </a:stretch>
+                  </pic:blipFill>
+                  <pic:spPr>
+                    <a:xfrm>
+                      <a:off x="0" y="0"/>
+                      <a:ext cx="4515480" cy="4515480"/>
+                    </a:xfrm>
+                    <a:prstGeom prst="rect">
+                      <a:avLst/>
+                    </a:prstGeom>
+                  </pic:spPr>
+                </pic:pic>
+              </a:graphicData>
+            </a:graphic>
+          </wp:inline>
+        </w:drawing>
+      </w:r>
+    </w:p>
+    <w:p>
+      <w:r>
+        <w:t xml:space="preserve">Euclidean distance </w:t>
+      </w:r>
+      <w:r>
+        <w:t xml:space="preserve">is </w:t>
+      </w:r>
+      <w:r>
+        <w:t>used again, where (</w:t>
+      </w:r>
+      <w:r>
+        <w:rPr>
+          <w:rFonts w:ascii="Cambria Math" w:hAnsi="Cambria Math"/>
+        </w:rPr>
+        <w:t>x1, y1</w:t>
+      </w:r>
+      <w:r>
+        <w:t>) is the valid pixel’s location and (</w:t>
+      </w:r>
+      <w:r>
+        <w:rPr>
+          <w:rFonts w:ascii="Cambria Math" w:hAnsi="Cambria Math"/>
+        </w:rPr>
+        <w:t>x2, y2</w:t>
+      </w:r>
+      <w:r>
+        <w:t>) is the shoulder node’s location.</w:t>
+      </w:r>
+    </w:p>
+    <w:p>
+      <w:pPr>
+        <w:pStyle w:val="Heading3"/>
+      </w:pPr>
+      <w:r>
+        <w:t>Hands</w:t>
+      </w:r>
+    </w:p>
+    <w:p>
+      <w:r>
+        <w:rPr>
+          <w:noProof/>
+          <w:lang w:eastAsia="en-GB"/>
+        </w:rPr>
+        <w:drawing>
+          <wp:inline distT="0" distB="0" distL="0" distR="0" wp14:anchorId="440E9AFC" wp14:editId="6E26031B">
+            <wp:extent cx="4239217" cy="3419952"/>
+            <wp:effectExtent l="0" t="0" r="9525" b="0"/>
+            <wp:docPr id="27" name="Picture 27"/>
+            <wp:cNvGraphicFramePr>
+              <a:graphicFrameLocks xmlns:a="http://schemas.openxmlformats.org/drawingml/2006/main" noChangeAspect="1"/>
+            </wp:cNvGraphicFramePr>
+            <a:graphic xmlns:a="http://schemas.openxmlformats.org/drawingml/2006/main">
+              <a:graphicData uri="http://schemas.openxmlformats.org/drawingml/2006/picture">
+                <pic:pic xmlns:pic="http://schemas.openxmlformats.org/drawingml/2006/picture">
+                  <pic:nvPicPr>
+                    <pic:cNvPr id="27" name="hand_features.png"/>
+                    <pic:cNvPicPr/>
+                  </pic:nvPicPr>
+                  <pic:blipFill>
+                    <a:blip r:embed="rId33"/>
+                    <a:stretch>
+                      <a:fillRect/>
+                    </a:stretch>
+                  </pic:blipFill>
+                  <pic:spPr>
+                    <a:xfrm>
+                      <a:off x="0" y="0"/>
+                      <a:ext cx="4239217" cy="3419952"/>
+                    </a:xfrm>
+                    <a:prstGeom prst="rect">
+                      <a:avLst/>
+                    </a:prstGeom>
+                  </pic:spPr>
+                </pic:pic>
+              </a:graphicData>
+            </a:graphic>
+          </wp:inline>
+        </w:drawing>
+      </w:r>
+    </w:p>
+    <w:p>
+      <w:pPr>
+        <w:rPr>
+          <w:iCs/>
+          <w:color w:val="222222"/>
+          <w:sz w:val="24"/>
+          <w:shd w:val="clear" w:color="auto" w:fill="FFFFFF"/>
+        </w:rPr>
+      </w:pPr>
+      <w:r>
+        <w:lastRenderedPageBreak/>
+        <w:t>The f</w:t>
+      </w:r>
+      <w:r>
+        <w:t>ollowing equation calculates the ideal position of the hand, where (</w:t>
+      </w:r>
+      <w:r>
+        <w:rPr>
+          <w:rFonts w:ascii="Cambria Math" w:hAnsi="Cambria Math"/>
+        </w:rPr>
+        <w:t>x, y</w:t>
+      </w:r>
+      <w:r>
+        <w:t xml:space="preserve">) is the elbow location, </w:t>
+      </w:r>
+      <w:r>
+        <w:rPr>
+          <w:rFonts w:ascii="Cambria Math" w:hAnsi="Cambria Math"/>
+        </w:rPr>
+        <w:t>d</w:t>
+      </w:r>
+      <w:r>
+        <w:t xml:space="preserve"> is the halfway distance, and </w:t>
+      </w:r>
+      <m:oMath>
+        <m:r>
+          <w:rPr>
+            <w:rFonts w:ascii="Cambria Math" w:hAnsi="Cambria Math"/>
+            <w:color w:val="222222"/>
+            <w:sz w:val="24"/>
+            <w:shd w:val="clear" w:color="auto" w:fill="FFFFFF"/>
+          </w:rPr>
+          <m:t>θ</m:t>
+        </m:r>
+      </m:oMath>
+      <w:r>
+        <w:rPr>
+          <w:iCs/>
+          <w:color w:val="222222"/>
+          <w:sz w:val="24"/>
+          <w:shd w:val="clear" w:color="auto" w:fill="FFFFFF"/>
+        </w:rPr>
+        <w:t xml:space="preserve"> is the average angle.</w:t>
+      </w:r>
+    </w:p>
+    <w:p/>
+    <w:p>
+      <m:oMathPara>
+        <m:oMathParaPr>
+          <m:jc m:val="center"/>
+        </m:oMathParaPr>
+        <m:oMath>
+          <m:d>
+            <m:dPr>
+              <m:ctrlPr>
+                <w:rPr>
+                  <w:rFonts w:ascii="Cambria Math" w:hAnsi="Cambria Math"/>
+                  <w:i/>
+                  <w:iCs/>
+                  <w:color w:val="222222"/>
+                  <w:sz w:val="24"/>
+                  <w:shd w:val="clear" w:color="auto" w:fill="FFFFFF"/>
+                </w:rPr>
+              </m:ctrlPr>
+            </m:dPr>
+            <m:e>
+              <m:r>
+                <w:rPr>
+                  <w:rFonts w:ascii="Cambria Math" w:hAnsi="Cambria Math"/>
+                  <w:color w:val="222222"/>
+                  <w:sz w:val="24"/>
+                  <w:shd w:val="clear" w:color="auto" w:fill="FFFFFF"/>
+                </w:rPr>
+                <m:t>x+dtan</m:t>
+              </m:r>
+              <m:d>
+                <m:dPr>
+                  <m:ctrlPr>
+                    <w:rPr>
+                      <w:rFonts w:ascii="Cambria Math" w:hAnsi="Cambria Math"/>
+                      <w:i/>
+                      <w:iCs/>
+                      <w:color w:val="222222"/>
+                      <w:sz w:val="24"/>
+                      <w:shd w:val="clear" w:color="auto" w:fill="FFFFFF"/>
+                    </w:rPr>
+                  </m:ctrlPr>
+                </m:dPr>
+                <m:e>
+                  <m:r>
+                    <w:rPr>
+                      <w:rFonts w:ascii="Cambria Math" w:hAnsi="Cambria Math"/>
+                      <w:color w:val="222222"/>
+                      <w:sz w:val="24"/>
+                      <w:shd w:val="clear" w:color="auto" w:fill="FFFFFF"/>
+                    </w:rPr>
+                    <m:t>θ</m:t>
+                  </m:r>
+                </m:e>
+              </m:d>
+            </m:e>
+          </m:d>
+          <m:r>
+            <w:rPr>
+              <w:rFonts w:ascii="Cambria Math" w:hAnsi="Cambria Math"/>
+              <w:color w:val="222222"/>
+              <w:sz w:val="24"/>
+              <w:shd w:val="clear" w:color="auto" w:fill="FFFFFF"/>
+            </w:rPr>
+            <m:t>, (y+dsin(θ))</m:t>
+          </m:r>
+        </m:oMath>
+      </m:oMathPara>
+    </w:p>
+    <w:p/>
+    <w:p>
       <w:pPr>
         <w:pStyle w:val="Heading2"/>
       </w:pPr>
-      <w:bookmarkStart w:id="43" w:name="_Toc480971762"/>
-      <w:r>
-        <w:t>Pedestrian model sub features</w:t>
-      </w:r>
-      <w:bookmarkEnd w:id="43"/>
+      <w:r>
+        <w:rPr>
+          <w:noProof/>
+          <w:lang w:eastAsia="en-GB"/>
+        </w:rPr>
+        <w:drawing>
+          <wp:anchor distT="0" distB="0" distL="114300" distR="114300" simplePos="0" relativeHeight="251658240" behindDoc="1" locked="0" layoutInCell="1" allowOverlap="1" wp14:anchorId="35E2AEA8" wp14:editId="64C276EC">
+            <wp:simplePos x="0" y="0"/>
+            <wp:positionH relativeFrom="page">
+              <wp:posOffset>107950</wp:posOffset>
+            </wp:positionH>
+            <wp:positionV relativeFrom="paragraph">
+              <wp:posOffset>346075</wp:posOffset>
+            </wp:positionV>
+            <wp:extent cx="7362825" cy="5742940"/>
+            <wp:effectExtent l="0" t="0" r="9525" b="0"/>
+            <wp:wrapNone/>
+            <wp:docPr id="28" name="Picture 28"/>
+            <wp:cNvGraphicFramePr>
+              <a:graphicFrameLocks xmlns:a="http://schemas.openxmlformats.org/drawingml/2006/main" noChangeAspect="1"/>
+            </wp:cNvGraphicFramePr>
+            <a:graphic xmlns:a="http://schemas.openxmlformats.org/drawingml/2006/main">
+              <a:graphicData uri="http://schemas.openxmlformats.org/drawingml/2006/picture">
+                <pic:pic xmlns:pic="http://schemas.openxmlformats.org/drawingml/2006/picture">
+                  <pic:nvPicPr>
+                    <pic:cNvPr id="28" name="UML.png"/>
+                    <pic:cNvPicPr/>
+                  </pic:nvPicPr>
+                  <pic:blipFill>
+                    <a:blip r:embed="rId34"/>
+                    <a:stretch>
+                      <a:fillRect/>
+                    </a:stretch>
+                  </pic:blipFill>
+                  <pic:spPr>
+                    <a:xfrm>
+                      <a:off x="0" y="0"/>
+                      <a:ext cx="7362825" cy="5742940"/>
+                    </a:xfrm>
+                    <a:prstGeom prst="rect">
+                      <a:avLst/>
+                    </a:prstGeom>
+                  </pic:spPr>
+                </pic:pic>
+              </a:graphicData>
+            </a:graphic>
+            <wp14:sizeRelH relativeFrom="margin">
+              <wp14:pctWidth>0</wp14:pctWidth>
+            </wp14:sizeRelH>
+            <wp14:sizeRelV relativeFrom="margin">
+              <wp14:pctHeight>0</wp14:pctHeight>
+            </wp14:sizeRelV>
+          </wp:anchor>
+        </w:drawing>
+      </w:r>
+      <w:r>
+        <w:t>Final classes</w:t>
+      </w:r>
     </w:p>
     <w:p/>
-    <w:p>
-      <w:r>
-        <w:t>IMAGE OF PEDESTRIAN SKELETONS</w:t>
-      </w:r>
-    </w:p>
+    <w:p/>
+    <w:p/>
+    <w:p/>
+    <w:p/>
+    <w:p/>
+    <w:p/>
+    <w:p/>
+    <w:p/>
+    <w:p/>
+    <w:p/>
+    <w:p/>
+    <w:p/>
+    <w:p/>
+    <w:p/>
+    <w:p/>
+    <w:p/>
+    <w:p/>
+    <w:p/>
+    <w:p/>
+    <w:p/>
+    <w:p/>
+    <w:p/>
+    <w:p/>
+    <w:p/>
+    <w:p/>
+    <w:p/>
+    <w:p/>
+    <w:p/>
+    <w:p/>
+    <w:p/>
+    <w:p/>
+    <w:p/>
+    <w:p/>
+    <w:p/>
+    <w:p>
+      <w:pPr>
+        <w:jc w:val="center"/>
+      </w:pPr>
+    </w:p>
+    <w:p>
+      <w:pPr>
+        <w:jc w:val="center"/>
+        <w:rPr>
+          <w:sz w:val="18"/>
+          <w:szCs w:val="18"/>
+        </w:rPr>
+      </w:pPr>
+      <w:r>
+        <w:rPr>
+          <w:sz w:val="18"/>
+          <w:szCs w:val="18"/>
+        </w:rPr>
+        <w:t xml:space="preserve">Fig 14. UML diagram for </w:t>
+      </w:r>
+      <w:r>
+        <w:rPr>
+          <w:sz w:val="18"/>
+          <w:szCs w:val="18"/>
+        </w:rPr>
+        <w:t xml:space="preserve">version 1.0 of the </w:t>
+      </w:r>
+      <w:r>
+        <w:rPr>
+          <w:sz w:val="18"/>
+          <w:szCs w:val="18"/>
+        </w:rPr>
+        <w:t>system.</w:t>
+      </w:r>
+    </w:p>
+    <w:p/>
+    <w:p>
+      <w:r>
+        <w:t>Regarding the initial features list, Functionality for features involving the training data and building/classifying pedestrian models is within the ‘PeopleFinder’ class.  Functionality for features involving applying BGS/ and running the video is within the ‘BGS’ class.</w:t>
+      </w:r>
+      <w:r>
+        <w:t xml:space="preserve"> </w:t>
+      </w:r>
+      <w:r>
+        <w:t xml:space="preserve">The </w:t>
+      </w:r>
+      <w:r>
+        <w:t>‘</w:t>
+      </w:r>
+      <w:r>
+        <w:t>BGS</w:t>
+      </w:r>
+      <w:r>
+        <w:t>’</w:t>
+      </w:r>
+      <w:r>
+        <w:t xml:space="preserve"> class </w:t>
+      </w:r>
+      <w:r>
+        <w:t xml:space="preserve">runs </w:t>
+      </w:r>
+      <w:r>
+        <w:t>OpenCV’s BGS function alongside the noise reducing functions.</w:t>
+      </w:r>
+      <w:r>
+        <w:t xml:space="preserve"> The </w:t>
+      </w:r>
+      <w:r>
+        <w:t>‘</w:t>
+      </w:r>
+      <w:r>
+        <w:t>Blob</w:t>
+      </w:r>
+      <w:r>
+        <w:t>Detector</w:t>
+      </w:r>
+      <w:r>
+        <w:t>’</w:t>
+      </w:r>
+      <w:r>
+        <w:t xml:space="preserve"> class handles shape outlining and extraction and is used on the frames extracted from BGS.</w:t>
+      </w:r>
+      <w:r>
+        <w:t xml:space="preserve"> </w:t>
+      </w:r>
+      <w:r>
+        <w:t>‘</w:t>
+      </w:r>
+      <w:r>
+        <w:t>People</w:t>
+      </w:r>
+      <w:r>
+        <w:t>Finder</w:t>
+      </w:r>
+      <w:r>
+        <w:t>’</w:t>
+      </w:r>
+      <w:r>
+        <w:t xml:space="preserve"> has the code for creating and classifying </w:t>
+      </w:r>
+      <w:r>
+        <w:t>pedestrian</w:t>
+      </w:r>
+      <w:r>
+        <w:t xml:space="preserve"> models gen</w:t>
+      </w:r>
+      <w:r>
+        <w:t xml:space="preserve">erated in the shapes. </w:t>
+      </w:r>
+      <w:r>
+        <w:t>‘</w:t>
+      </w:r>
+      <w:r>
+        <w:t>RecordLog</w:t>
+      </w:r>
+      <w:r>
+        <w:t>’</w:t>
+      </w:r>
+      <w:r>
+        <w:t xml:space="preserve"> </w:t>
+      </w:r>
+      <w:r>
+        <w:t>handles the HTML log functionality. This includes creating the log and exporting images of the shapes and pedestrians detected to the log</w:t>
+      </w:r>
+      <w:r>
+        <w:t>.</w:t>
+      </w:r>
+    </w:p>
+    <w:p/>
+    <w:p>
+      <w:r>
+        <w:t>T</w:t>
+      </w:r>
+      <w:r>
+        <w:t xml:space="preserve">he main provides a menu </w:t>
+      </w:r>
+      <w:r>
+        <w:t xml:space="preserve">for inputting the training folder and video paths. It also </w:t>
+      </w:r>
+      <w:r>
+        <w:t xml:space="preserve">allows the user to enter the history and distance threshold parameters for the BGS. </w:t>
+      </w:r>
+      <w:r>
+        <w:t xml:space="preserve">An alternative solution was to have the input options within their respective classes, however that would </w:t>
+      </w:r>
+      <w:r>
+        <w:t xml:space="preserve">make the runtime more inconsistent. </w:t>
+      </w:r>
+      <w:r>
+        <w:t>Rather than having the program pause each time the class object’s values are need</w:t>
+      </w:r>
+      <w:r>
+        <w:t>ed</w:t>
+      </w:r>
+      <w:r>
+        <w:t>, the user inputs all necessary informa</w:t>
+      </w:r>
+      <w:r>
+        <w:t>tion at the beginning and then allows</w:t>
+      </w:r>
+      <w:r>
+        <w:t xml:space="preserve"> the system run</w:t>
+      </w:r>
+      <w:r>
+        <w:t xml:space="preserve"> without stopping</w:t>
+      </w:r>
+      <w:r>
+        <w:t>.</w:t>
+      </w:r>
+      <w:r>
+        <w:t xml:space="preserve"> </w:t>
+      </w:r>
+    </w:p>
+    <w:p/>
     <w:p>
       <w:pPr>
         <w:pStyle w:val="Heading3"/>
       </w:pPr>
-      <w:bookmarkStart w:id="44" w:name="_Toc480971763"/>
-      <w:r>
-        <w:t>Search for the head</w:t>
-      </w:r>
+      <w:r>
+        <w:t>Data Structures</w:t>
+      </w:r>
+    </w:p>
+    <w:p/>
+    <w:p>
+      <w:r>
+        <w:t>The core video loop side of the architecture is incorporated into the BGS class. Since the BGS is what generates the shapes, it is logical to make it accessible to the ‘BlobDetector’ and ‘PeopleFinder’</w:t>
+      </w:r>
+      <w:bookmarkStart w:id="44" w:name="_GoBack"/>
       <w:bookmarkEnd w:id="44"/>
     </w:p>
-    <w:p>
-      <w:pPr>
-        <w:pStyle w:val="Heading2"/>
-      </w:pPr>
-      <w:r>
-        <w:t>Final classes</w:t>
-      </w:r>
-    </w:p>
     <w:p/>
     <w:p>
+      <w:r>
+        <w:t>C</w:t>
+      </w:r>
+      <w:r>
+        <w:t xml:space="preserve">++ string support more optimal than </w:t>
+      </w:r>
+      <w:r>
+        <w:t xml:space="preserve">C’s </w:t>
+      </w:r>
+      <w:r>
+        <w:t xml:space="preserve">char manipulation, </w:t>
+      </w:r>
+      <w:r>
+        <w:t>Vectors, Mat, OpenCV image handling</w:t>
+      </w:r>
+      <w:r>
+        <w:t>, recordlog as BGS variable made it easy to rack/manipulate</w:t>
+      </w:r>
+    </w:p>
+    <w:p/>
+    <w:p>
       <w:pPr>
         <w:pStyle w:val="Heading3"/>
       </w:pPr>
       <w:r>
-        <w:t>Data Structures</w:t>
+        <w:t>Function</w:t>
+      </w:r>
+      <w:r>
+        <w:t xml:space="preserve"> Allocation</w:t>
       </w:r>
     </w:p>
     <w:p/>
     <w:p>
-      <w:pPr>
-        <w:pStyle w:val="Heading3"/>
-      </w:pPr>
-      <w:r>
-        <w:t>Method Allocation</w:t>
-      </w:r>
-    </w:p>
+      <w:r>
+        <w:t>Only the ‘PeopleFinder’ class requires the training directory, so the functionality resides within it’s ‘search_dataset_files’ and ‘load_datasets_files’ functions.</w:t>
+      </w:r>
+    </w:p>
+    <w:p/>
+    <w:p>
+      <w:r>
+        <w:t>Each feature split into functions, important to make elbow detection rather than left/right separate.</w:t>
+      </w:r>
+    </w:p>
+    <w:p/>
     <w:p/>
     <w:p>
       <w:pPr>
@@ -10919,145 +12095,8 @@
         <w:jc w:val="both"/>
       </w:pPr>
       <w:r>
-        <w:t xml:space="preserve">Section: Overall model </w:t>
-      </w:r>
-      <w:r>
-        <w:t xml:space="preserve">Flow/Flow of control chart. </w:t>
-      </w:r>
-      <w:r>
-        <w:t xml:space="preserve">Small class </w:t>
-      </w:r>
-      <w:r>
-        <w:t>UML/class diagrams</w:t>
-      </w:r>
-      <w:r>
-        <w:t xml:space="preserve"> at the end?</w:t>
-      </w:r>
-      <w:r>
-        <w:t xml:space="preserve">. </w:t>
-      </w:r>
-      <w:r>
-        <w:t xml:space="preserve">Section: </w:t>
-      </w:r>
-      <w:r>
-        <w:t xml:space="preserve">FDD </w:t>
-      </w:r>
-      <w:r>
-        <w:t xml:space="preserve">FEATURES LIST, </w:t>
-      </w:r>
-      <w:r>
-        <w:t xml:space="preserve">FIVE STAGES </w:t>
-      </w:r>
-    </w:p>
-    <w:p>
-      <w:pPr>
-        <w:jc w:val="both"/>
-      </w:pPr>
-      <w:r>
-        <w:t>Include a diagram of Source-&gt;BGS-&gt;Contours-&gt;Shape/Skeleton</w:t>
-      </w:r>
-    </w:p>
-    <w:p>
-      <w:pPr>
-        <w:jc w:val="both"/>
-      </w:pPr>
-      <w:r>
-        <w:t xml:space="preserve">Section: each feature </w:t>
-      </w:r>
-      <w:r>
-        <w:t>plan design.</w:t>
-      </w:r>
-      <w:r>
-        <w:t xml:space="preserve"> TALK ABOUT WHAT THE FEATURE DOES</w:t>
-      </w:r>
-      <w:r>
-        <w:t xml:space="preserve"> INCLUDE OPENCV STUFF AS FEATURES</w:t>
-      </w:r>
-      <w:r>
-        <w:t>, SMALL FLOW CHARTS.</w:t>
-      </w:r>
-    </w:p>
-    <w:p>
-      <w:pPr>
-        <w:jc w:val="both"/>
-      </w:pPr>
-      <w:r>
         <w:t>AN ALTERNATIVE APPROACH WAS.</w:t>
       </w:r>
-    </w:p>
-    <w:p>
-      <w:pPr>
-        <w:jc w:val="both"/>
-      </w:pPr>
-      <w:r>
-        <w:t xml:space="preserve">2.2 FEATURES LIST = PLAN </w:t>
-      </w:r>
-      <w:r>
-        <w:t>TALK, 2.4 FULL MONTY CODE TALK.</w:t>
-      </w:r>
-    </w:p>
-    <w:p>
-      <w:pPr>
-        <w:jc w:val="both"/>
-        <w:rPr>
-          <w:szCs w:val="22"/>
-        </w:rPr>
-      </w:pPr>
-      <w:r>
-        <w:t>OpenCV’s BGSKNN BGSMOG.</w:t>
-      </w:r>
-      <w:r>
-        <w:rPr>
-          <w:szCs w:val="22"/>
-        </w:rPr>
-        <w:t xml:space="preserve"> </w:t>
-      </w:r>
-      <w:r>
-        <w:rPr>
-          <w:szCs w:val="22"/>
-        </w:rPr>
-        <w:t>OpenCVs BGS equation(design?) Ask supervisor: do parts of my analysis fall under design, timeline</w:t>
-      </w:r>
-      <w:r>
-        <w:t xml:space="preserve"> </w:t>
-      </w:r>
-      <w:r>
-        <w:t>Visio projessional.</w:t>
-      </w:r>
-    </w:p>
-    <w:p>
-      <w:pPr>
-        <w:jc w:val="both"/>
-        <w:rPr>
-          <w:szCs w:val="22"/>
-        </w:rPr>
-      </w:pPr>
-    </w:p>
-    <w:p>
-      <w:pPr>
-        <w:jc w:val="both"/>
-      </w:pPr>
-      <w:r>
-        <w:rPr>
-          <w:szCs w:val="22"/>
-        </w:rPr>
-        <w:t xml:space="preserve">Split up localised features </w:t>
-      </w:r>
-      <w:r>
-        <w:rPr>
-          <w:szCs w:val="22"/>
-        </w:rPr>
-        <w:t>into sections, pseudocode the algorithms (Not at mathematic level just yet).</w:t>
-      </w:r>
-    </w:p>
-    <w:p>
-      <w:pPr>
-        <w:rPr>
-          <w:rFonts w:asciiTheme="majorHAnsi" w:eastAsiaTheme="majorEastAsia" w:hAnsiTheme="majorHAnsi" w:cstheme="majorBidi"/>
-          <w:sz w:val="32"/>
-          <w:szCs w:val="32"/>
-        </w:rPr>
-      </w:pPr>
     </w:p>
     <w:p>
       <w:pPr>
@@ -11129,11 +12168,6 @@
     <w:p>
       <w:pPr>
         <w:jc w:val="both"/>
-        <w:rPr>
-          <w:rFonts w:asciiTheme="majorHAnsi" w:eastAsiaTheme="majorEastAsia" w:hAnsiTheme="majorHAnsi" w:cstheme="majorBidi"/>
-          <w:sz w:val="32"/>
-          <w:szCs w:val="32"/>
-        </w:rPr>
       </w:pPr>
       <w:r>
         <w:t xml:space="preserve">You can conclude this section by reviewing the end of the implementation stage against the planned requirements. </w:t>
@@ -11145,7 +12179,13 @@
         <w:t xml:space="preserve"> Nodes vector for features helps keep it together (providing index numbers remembered).</w:t>
       </w:r>
       <w:r>
-        <w:t xml:space="preserve"> ISSUES AND PROBLEMS</w:t>
+        <w:t xml:space="preserve"> </w:t>
+      </w:r>
+      <w:r>
+        <w:t xml:space="preserve">How each feature algorithm was implemented. </w:t>
+      </w:r>
+      <w:r>
+        <w:t>ISSUES AND PROBLEMS</w:t>
       </w:r>
       <w:r>
         <w:t>. Negative training examples unnecessary.</w:t>
@@ -11154,9 +12194,72 @@
         <w:t xml:space="preserve"> Apply pedestrian detection every second instead of every frame.</w:t>
       </w:r>
       <w:r>
-        <w:br w:type="page"/>
-      </w:r>
-    </w:p>
+        <w:t xml:space="preserve"> X,y positions mirrored when referring to rows and cols.</w:t>
+      </w:r>
+    </w:p>
+    <w:p>
+      <w:pPr>
+        <w:jc w:val="both"/>
+      </w:pPr>
+    </w:p>
+    <w:p>
+      <w:pPr>
+        <w:pStyle w:val="Heading2"/>
+      </w:pPr>
+      <w:r>
+        <w:t>BGS</w:t>
+      </w:r>
+    </w:p>
+    <w:p/>
+    <w:p>
+      <w:pPr>
+        <w:jc w:val="both"/>
+        <w:rPr>
+          <w:szCs w:val="22"/>
+        </w:rPr>
+      </w:pPr>
+      <w:r>
+        <w:t xml:space="preserve">DISCUSS OPENCV EQUATIONS IMPLEMENTATIONS </w:t>
+      </w:r>
+      <w:r>
+        <w:t xml:space="preserve"> </w:t>
+      </w:r>
+      <w:r>
+        <w:t>OpenCV’s BGSKNN BGSMOG.</w:t>
+      </w:r>
+      <w:r>
+        <w:rPr>
+          <w:szCs w:val="22"/>
+        </w:rPr>
+        <w:t xml:space="preserve"> </w:t>
+      </w:r>
+      <w:r>
+        <w:rPr>
+          <w:szCs w:val="22"/>
+        </w:rPr>
+        <w:t xml:space="preserve">OpenCVs BGS equation(design?) </w:t>
+      </w:r>
+    </w:p>
+    <w:p/>
+    <w:p>
+      <w:pPr>
+        <w:pStyle w:val="Heading2"/>
+      </w:pPr>
+      <w:r>
+        <w:t>PeopleFinder</w:t>
+      </w:r>
+    </w:p>
+    <w:p/>
+    <w:p>
+      <w:r>
+        <w:t>File handling</w:t>
+      </w:r>
+    </w:p>
+    <w:p/>
+    <w:p/>
+    <w:p/>
+    <w:p/>
+    <w:p/>
     <w:p/>
     <w:p>
       <w:pPr>
@@ -11792,6 +12895,12 @@
         </w:rPr>
         <w:t>In the latter stages of the module, we will discuss the evaluation. That will probably be around week 9, although that differs each year.</w:t>
       </w:r>
+      <w:r>
+        <w:rPr>
+          <w:lang w:val="en-US"/>
+        </w:rPr>
+        <w:t xml:space="preserve"> DISCUSS HOW CODE COULD BE STRUCTURED BETTER, REFACTORED RECORDS INTO UNIQUE CLASS. PEDESTRIAN MODEL OBJECTS.</w:t>
+      </w:r>
     </w:p>
     <w:p/>
     <w:p/>
@@ -11877,8 +12986,16 @@
       <w:r>
         <w:t xml:space="preserve"> </w:t>
       </w:r>
-      <w:r>
-        <w:t>https://www.draw.io/</w:t>
+      <w:hyperlink r:id="rId35" w:history="1">
+        <w:r>
+          <w:rPr>
+            <w:rStyle w:val="Hyperlink"/>
+          </w:rPr>
+          <w:t>https://www.draw.io/</w:t>
+        </w:r>
+      </w:hyperlink>
+      <w:r>
+        <w:t xml:space="preserve"> glyffy.</w:t>
       </w:r>
     </w:p>
     <w:p/>
@@ -12291,7 +13408,7 @@
         </w:rPr>
         <w:t xml:space="preserve">Available: </w:t>
       </w:r>
-      <w:hyperlink r:id="rId25" w:history="1">
+      <w:hyperlink r:id="rId36" w:history="1">
         <w:r>
           <w:rPr>
             <w:rStyle w:val="Hyperlink"/>
@@ -12389,7 +13506,7 @@
         </w:rPr>
         <w:t xml:space="preserve">2004. Available: </w:t>
       </w:r>
-      <w:hyperlink r:id="rId26" w:history="1">
+      <w:hyperlink r:id="rId37" w:history="1">
         <w:r>
           <w:rPr>
             <w:rStyle w:val="Hyperlink"/>
@@ -12451,7 +13568,7 @@
       <w:r>
         <w:t xml:space="preserve">Available: </w:t>
       </w:r>
-      <w:hyperlink r:id="rId27" w:history="1">
+      <w:hyperlink r:id="rId38" w:history="1">
         <w:r>
           <w:rPr>
             <w:rStyle w:val="Hyperlink"/>
@@ -12524,7 +13641,7 @@
         </w:rPr>
         <w:t xml:space="preserve">. Available: </w:t>
       </w:r>
-      <w:hyperlink r:id="rId28" w:history="1">
+      <w:hyperlink r:id="rId39" w:history="1">
         <w:r>
           <w:rPr>
             <w:rStyle w:val="Hyperlink"/>
@@ -12673,7 +13790,7 @@
         </w:rPr>
         <w:t> </w:t>
       </w:r>
-      <w:hyperlink r:id="rId29" w:history="1">
+      <w:hyperlink r:id="rId40" w:history="1">
         <w:r>
           <w:rPr>
             <w:rStyle w:val="Hyperlink"/>
@@ -12915,7 +14032,7 @@
         </w:rPr>
         <w:t xml:space="preserve">, available at: </w:t>
       </w:r>
-      <w:hyperlink r:id="rId30" w:history="1">
+      <w:hyperlink r:id="rId41" w:history="1">
         <w:r>
           <w:rPr>
             <w:rStyle w:val="Hyperlink"/>
@@ -13100,7 +14217,7 @@
         </w:rPr>
         <w:t xml:space="preserve">Daimler dataset, available: </w:t>
       </w:r>
-      <w:hyperlink r:id="rId31" w:history="1">
+      <w:hyperlink r:id="rId42" w:history="1">
         <w:r>
           <w:rPr>
             <w:rStyle w:val="Hyperlink"/>
@@ -13168,7 +14285,7 @@
         </w:rPr>
         <w:t xml:space="preserve">available: </w:t>
       </w:r>
-      <w:hyperlink r:id="rId32" w:history="1">
+      <w:hyperlink r:id="rId43" w:history="1">
         <w:r>
           <w:rPr>
             <w:rStyle w:val="Hyperlink"/>
@@ -13201,8 +14318,8 @@
       </w:pPr>
     </w:p>
     <w:sectPr>
-      <w:headerReference w:type="default" r:id="rId33"/>
-      <w:footerReference w:type="default" r:id="rId34"/>
+      <w:headerReference w:type="default" r:id="rId44"/>
+      <w:footerReference w:type="default" r:id="rId45"/>
       <w:pgSz w:w="11900" w:h="16840"/>
       <w:pgMar w:top="1428" w:right="1800" w:bottom="1440" w:left="1800" w:header="708" w:footer="708" w:gutter="0"/>
       <w:pgNumType w:start="1"/>
@@ -13367,7 +14484,7 @@
       <w:rPr>
         <w:noProof/>
       </w:rPr>
-      <w:t>22</w:t>
+      <w:t>35</w:t>
     </w:r>
     <w:r>
       <w:fldChar w:fldCharType="end"/>
@@ -13398,7 +14515,7 @@
         <w:noProof/>
         <w:lang w:val="en-US"/>
       </w:rPr>
-      <w:t>30</w:t>
+      <w:t>35</w:t>
     </w:r>
     <w:r>
       <w:rPr>
@@ -18023,7 +19140,7 @@
 </file>
 
 <file path=customXml/itemProps1.xml><?xml version="1.0" encoding="utf-8"?>
-<ds:datastoreItem xmlns:ds="http://schemas.openxmlformats.org/officeDocument/2006/customXml" ds:itemID="{C6480455-A242-4E7D-8BFC-02915E8D0F0E}">
+<ds:datastoreItem xmlns:ds="http://schemas.openxmlformats.org/officeDocument/2006/customXml" ds:itemID="{014A9731-AECA-4CF3-B9EB-80078ECB0426}">
   <ds:schemaRefs>
     <ds:schemaRef ds:uri="http://schemas.openxmlformats.org/officeDocument/2006/bibliography"/>
   </ds:schemaRefs>

</xml_diff>

<commit_message>
Section 3.2 done, started 3.3
</commit_message>
<xml_diff>
--- a/Alo14_MMP_Report.docx
+++ b/Alo14_MMP_Report.docx
@@ -941,7 +941,7 @@
         <w:rPr>
           <w:noProof/>
         </w:rPr>
-        <w:instrText xml:space="preserve"> PAGEREF _Toc481407274 \h </w:instrText>
+        <w:instrText xml:space="preserve"> PAGEREF _Toc481426649 \h </w:instrText>
       </w:r>
       <w:r>
         <w:rPr>
@@ -1018,7 +1018,7 @@
         <w:rPr>
           <w:noProof/>
         </w:rPr>
-        <w:instrText xml:space="preserve"> PAGEREF _Toc481407275 \h </w:instrText>
+        <w:instrText xml:space="preserve"> PAGEREF _Toc481426650 \h </w:instrText>
       </w:r>
       <w:r>
         <w:rPr>
@@ -1095,7 +1095,7 @@
         <w:rPr>
           <w:noProof/>
         </w:rPr>
-        <w:instrText xml:space="preserve"> PAGEREF _Toc481407276 \h </w:instrText>
+        <w:instrText xml:space="preserve"> PAGEREF _Toc481426651 \h </w:instrText>
       </w:r>
       <w:r>
         <w:rPr>
@@ -1172,7 +1172,7 @@
         <w:rPr>
           <w:noProof/>
         </w:rPr>
-        <w:instrText xml:space="preserve"> PAGEREF _Toc481407277 \h </w:instrText>
+        <w:instrText xml:space="preserve"> PAGEREF _Toc481426652 \h </w:instrText>
       </w:r>
       <w:r>
         <w:rPr>
@@ -1249,7 +1249,7 @@
         <w:rPr>
           <w:noProof/>
         </w:rPr>
-        <w:instrText xml:space="preserve"> PAGEREF _Toc481407278 \h </w:instrText>
+        <w:instrText xml:space="preserve"> PAGEREF _Toc481426653 \h </w:instrText>
       </w:r>
       <w:r>
         <w:rPr>
@@ -1326,7 +1326,7 @@
         <w:rPr>
           <w:noProof/>
         </w:rPr>
-        <w:instrText xml:space="preserve"> PAGEREF _Toc481407279 \h </w:instrText>
+        <w:instrText xml:space="preserve"> PAGEREF _Toc481426654 \h </w:instrText>
       </w:r>
       <w:r>
         <w:rPr>
@@ -1403,7 +1403,7 @@
         <w:rPr>
           <w:noProof/>
         </w:rPr>
-        <w:instrText xml:space="preserve"> PAGEREF _Toc481407280 \h </w:instrText>
+        <w:instrText xml:space="preserve"> PAGEREF _Toc481426655 \h </w:instrText>
       </w:r>
       <w:r>
         <w:rPr>
@@ -1480,7 +1480,7 @@
         <w:rPr>
           <w:noProof/>
         </w:rPr>
-        <w:instrText xml:space="preserve"> PAGEREF _Toc481407281 \h </w:instrText>
+        <w:instrText xml:space="preserve"> PAGEREF _Toc481426656 \h </w:instrText>
       </w:r>
       <w:r>
         <w:rPr>
@@ -1557,7 +1557,7 @@
         <w:rPr>
           <w:noProof/>
         </w:rPr>
-        <w:instrText xml:space="preserve"> PAGEREF _Toc481407282 \h </w:instrText>
+        <w:instrText xml:space="preserve"> PAGEREF _Toc481426657 \h </w:instrText>
       </w:r>
       <w:r>
         <w:rPr>
@@ -1634,7 +1634,7 @@
         <w:rPr>
           <w:noProof/>
         </w:rPr>
-        <w:instrText xml:space="preserve"> PAGEREF _Toc481407283 \h </w:instrText>
+        <w:instrText xml:space="preserve"> PAGEREF _Toc481426658 \h </w:instrText>
       </w:r>
       <w:r>
         <w:rPr>
@@ -1711,7 +1711,7 @@
         <w:rPr>
           <w:noProof/>
         </w:rPr>
-        <w:instrText xml:space="preserve"> PAGEREF _Toc481407284 \h </w:instrText>
+        <w:instrText xml:space="preserve"> PAGEREF _Toc481426659 \h </w:instrText>
       </w:r>
       <w:r>
         <w:rPr>
@@ -1788,7 +1788,7 @@
         <w:rPr>
           <w:noProof/>
         </w:rPr>
-        <w:instrText xml:space="preserve"> PAGEREF _Toc481407285 \h </w:instrText>
+        <w:instrText xml:space="preserve"> PAGEREF _Toc481426660 \h </w:instrText>
       </w:r>
       <w:r>
         <w:rPr>
@@ -1865,7 +1865,7 @@
         <w:rPr>
           <w:noProof/>
         </w:rPr>
-        <w:instrText xml:space="preserve"> PAGEREF _Toc481407286 \h </w:instrText>
+        <w:instrText xml:space="preserve"> PAGEREF _Toc481426661 \h </w:instrText>
       </w:r>
       <w:r>
         <w:rPr>
@@ -1942,7 +1942,7 @@
         <w:rPr>
           <w:noProof/>
         </w:rPr>
-        <w:instrText xml:space="preserve"> PAGEREF _Toc481407287 \h </w:instrText>
+        <w:instrText xml:space="preserve"> PAGEREF _Toc481426662 \h </w:instrText>
       </w:r>
       <w:r>
         <w:rPr>
@@ -2019,7 +2019,7 @@
         <w:rPr>
           <w:noProof/>
         </w:rPr>
-        <w:instrText xml:space="preserve"> PAGEREF _Toc481407288 \h </w:instrText>
+        <w:instrText xml:space="preserve"> PAGEREF _Toc481426663 \h </w:instrText>
       </w:r>
       <w:r>
         <w:rPr>
@@ -2096,7 +2096,7 @@
         <w:rPr>
           <w:noProof/>
         </w:rPr>
-        <w:instrText xml:space="preserve"> PAGEREF _Toc481407289 \h </w:instrText>
+        <w:instrText xml:space="preserve"> PAGEREF _Toc481426664 \h </w:instrText>
       </w:r>
       <w:r>
         <w:rPr>
@@ -2173,7 +2173,7 @@
         <w:rPr>
           <w:noProof/>
         </w:rPr>
-        <w:instrText xml:space="preserve"> PAGEREF _Toc481407290 \h </w:instrText>
+        <w:instrText xml:space="preserve"> PAGEREF _Toc481426665 \h </w:instrText>
       </w:r>
       <w:r>
         <w:rPr>
@@ -2252,7 +2252,7 @@
         <w:rPr>
           <w:noProof/>
         </w:rPr>
-        <w:instrText xml:space="preserve"> PAGEREF _Toc481407291 \h </w:instrText>
+        <w:instrText xml:space="preserve"> PAGEREF _Toc481426666 \h </w:instrText>
       </w:r>
       <w:r>
         <w:rPr>
@@ -2329,7 +2329,7 @@
         <w:rPr>
           <w:noProof/>
         </w:rPr>
-        <w:instrText xml:space="preserve"> PAGEREF _Toc481407292 \h </w:instrText>
+        <w:instrText xml:space="preserve"> PAGEREF _Toc481426667 \h </w:instrText>
       </w:r>
       <w:r>
         <w:rPr>
@@ -2406,7 +2406,7 @@
         <w:rPr>
           <w:noProof/>
         </w:rPr>
-        <w:instrText xml:space="preserve"> PAGEREF _Toc481407293 \h </w:instrText>
+        <w:instrText xml:space="preserve"> PAGEREF _Toc481426668 \h </w:instrText>
       </w:r>
       <w:r>
         <w:rPr>
@@ -2483,7 +2483,7 @@
         <w:rPr>
           <w:noProof/>
         </w:rPr>
-        <w:instrText xml:space="preserve"> PAGEREF _Toc481407294 \h </w:instrText>
+        <w:instrText xml:space="preserve"> PAGEREF _Toc481426669 \h </w:instrText>
       </w:r>
       <w:r>
         <w:rPr>
@@ -2560,7 +2560,7 @@
         <w:rPr>
           <w:noProof/>
         </w:rPr>
-        <w:instrText xml:space="preserve"> PAGEREF _Toc481407295 \h </w:instrText>
+        <w:instrText xml:space="preserve"> PAGEREF _Toc481426670 \h </w:instrText>
       </w:r>
       <w:r>
         <w:rPr>
@@ -2637,7 +2637,7 @@
         <w:rPr>
           <w:noProof/>
         </w:rPr>
-        <w:instrText xml:space="preserve"> PAGEREF _Toc481407296 \h </w:instrText>
+        <w:instrText xml:space="preserve"> PAGEREF _Toc481426671 \h </w:instrText>
       </w:r>
       <w:r>
         <w:rPr>
@@ -2714,7 +2714,7 @@
         <w:rPr>
           <w:noProof/>
         </w:rPr>
-        <w:instrText xml:space="preserve"> PAGEREF _Toc481407297 \h </w:instrText>
+        <w:instrText xml:space="preserve"> PAGEREF _Toc481426672 \h </w:instrText>
       </w:r>
       <w:r>
         <w:rPr>
@@ -2791,7 +2791,7 @@
         <w:rPr>
           <w:noProof/>
         </w:rPr>
-        <w:instrText xml:space="preserve"> PAGEREF _Toc481407298 \h </w:instrText>
+        <w:instrText xml:space="preserve"> PAGEREF _Toc481426673 \h </w:instrText>
       </w:r>
       <w:r>
         <w:rPr>
@@ -2868,7 +2868,7 @@
         <w:rPr>
           <w:noProof/>
         </w:rPr>
-        <w:instrText xml:space="preserve"> PAGEREF _Toc481407299 \h </w:instrText>
+        <w:instrText xml:space="preserve"> PAGEREF _Toc481426674 \h </w:instrText>
       </w:r>
       <w:r>
         <w:rPr>
@@ -2945,7 +2945,7 @@
         <w:rPr>
           <w:noProof/>
         </w:rPr>
-        <w:instrText xml:space="preserve"> PAGEREF _Toc481407300 \h </w:instrText>
+        <w:instrText xml:space="preserve"> PAGEREF _Toc481426675 \h </w:instrText>
       </w:r>
       <w:r>
         <w:rPr>
@@ -3022,7 +3022,7 @@
         <w:rPr>
           <w:noProof/>
         </w:rPr>
-        <w:instrText xml:space="preserve"> PAGEREF _Toc481407301 \h </w:instrText>
+        <w:instrText xml:space="preserve"> PAGEREF _Toc481426676 \h </w:instrText>
       </w:r>
       <w:r>
         <w:rPr>
@@ -3099,7 +3099,7 @@
         <w:rPr>
           <w:noProof/>
         </w:rPr>
-        <w:instrText xml:space="preserve"> PAGEREF _Toc481407302 \h </w:instrText>
+        <w:instrText xml:space="preserve"> PAGEREF _Toc481426677 \h </w:instrText>
       </w:r>
       <w:r>
         <w:rPr>
@@ -3176,7 +3176,7 @@
         <w:rPr>
           <w:noProof/>
         </w:rPr>
-        <w:instrText xml:space="preserve"> PAGEREF _Toc481407303 \h </w:instrText>
+        <w:instrText xml:space="preserve"> PAGEREF _Toc481426678 \h </w:instrText>
       </w:r>
       <w:r>
         <w:rPr>
@@ -3253,7 +3253,7 @@
         <w:rPr>
           <w:noProof/>
         </w:rPr>
-        <w:instrText xml:space="preserve"> PAGEREF _Toc481407304 \h </w:instrText>
+        <w:instrText xml:space="preserve"> PAGEREF _Toc481426679 \h </w:instrText>
       </w:r>
       <w:r>
         <w:rPr>
@@ -3330,7 +3330,7 @@
         <w:rPr>
           <w:noProof/>
         </w:rPr>
-        <w:instrText xml:space="preserve"> PAGEREF _Toc481407305 \h </w:instrText>
+        <w:instrText xml:space="preserve"> PAGEREF _Toc481426680 \h </w:instrText>
       </w:r>
       <w:r>
         <w:rPr>
@@ -3407,7 +3407,7 @@
         <w:rPr>
           <w:noProof/>
         </w:rPr>
-        <w:instrText xml:space="preserve"> PAGEREF _Toc481407306 \h </w:instrText>
+        <w:instrText xml:space="preserve"> PAGEREF _Toc481426681 \h </w:instrText>
       </w:r>
       <w:r>
         <w:rPr>
@@ -3484,7 +3484,7 @@
         <w:rPr>
           <w:noProof/>
         </w:rPr>
-        <w:instrText xml:space="preserve"> PAGEREF _Toc481407307 \h </w:instrText>
+        <w:instrText xml:space="preserve"> PAGEREF _Toc481426682 \h </w:instrText>
       </w:r>
       <w:r>
         <w:rPr>
@@ -3561,7 +3561,7 @@
         <w:rPr>
           <w:noProof/>
         </w:rPr>
-        <w:instrText xml:space="preserve"> PAGEREF _Toc481407308 \h </w:instrText>
+        <w:instrText xml:space="preserve"> PAGEREF _Toc481426683 \h </w:instrText>
       </w:r>
       <w:r>
         <w:rPr>
@@ -3638,7 +3638,7 @@
         <w:rPr>
           <w:noProof/>
         </w:rPr>
-        <w:instrText xml:space="preserve"> PAGEREF _Toc481407309 \h </w:instrText>
+        <w:instrText xml:space="preserve"> PAGEREF _Toc481426684 \h </w:instrText>
       </w:r>
       <w:r>
         <w:rPr>
@@ -3715,7 +3715,7 @@
         <w:rPr>
           <w:noProof/>
         </w:rPr>
-        <w:instrText xml:space="preserve"> PAGEREF _Toc481407310 \h </w:instrText>
+        <w:instrText xml:space="preserve"> PAGEREF _Toc481426685 \h </w:instrText>
       </w:r>
       <w:r>
         <w:rPr>
@@ -3792,7 +3792,7 @@
         <w:rPr>
           <w:noProof/>
         </w:rPr>
-        <w:instrText xml:space="preserve"> PAGEREF _Toc481407311 \h </w:instrText>
+        <w:instrText xml:space="preserve"> PAGEREF _Toc481426686 \h </w:instrText>
       </w:r>
       <w:r>
         <w:rPr>
@@ -3869,7 +3869,7 @@
         <w:rPr>
           <w:noProof/>
         </w:rPr>
-        <w:instrText xml:space="preserve"> PAGEREF _Toc481407312 \h </w:instrText>
+        <w:instrText xml:space="preserve"> PAGEREF _Toc481426687 \h </w:instrText>
       </w:r>
       <w:r>
         <w:rPr>
@@ -3946,7 +3946,7 @@
         <w:rPr>
           <w:noProof/>
         </w:rPr>
-        <w:instrText xml:space="preserve"> PAGEREF _Toc481407313 \h </w:instrText>
+        <w:instrText xml:space="preserve"> PAGEREF _Toc481426688 \h </w:instrText>
       </w:r>
       <w:r>
         <w:rPr>
@@ -4025,7 +4025,7 @@
         <w:rPr>
           <w:noProof/>
         </w:rPr>
-        <w:instrText xml:space="preserve"> PAGEREF _Toc481407314 \h </w:instrText>
+        <w:instrText xml:space="preserve"> PAGEREF _Toc481426689 \h </w:instrText>
       </w:r>
       <w:r>
         <w:rPr>
@@ -4102,7 +4102,7 @@
         <w:rPr>
           <w:noProof/>
         </w:rPr>
-        <w:instrText xml:space="preserve"> PAGEREF _Toc481407315 \h </w:instrText>
+        <w:instrText xml:space="preserve"> PAGEREF _Toc481426690 \h </w:instrText>
       </w:r>
       <w:r>
         <w:rPr>
@@ -4179,7 +4179,7 @@
         <w:rPr>
           <w:noProof/>
         </w:rPr>
-        <w:instrText xml:space="preserve"> PAGEREF _Toc481407316 \h </w:instrText>
+        <w:instrText xml:space="preserve"> PAGEREF _Toc481426691 \h </w:instrText>
       </w:r>
       <w:r>
         <w:rPr>
@@ -4256,7 +4256,7 @@
         <w:rPr>
           <w:noProof/>
         </w:rPr>
-        <w:instrText xml:space="preserve"> PAGEREF _Toc481407317 \h </w:instrText>
+        <w:instrText xml:space="preserve"> PAGEREF _Toc481426692 \h </w:instrText>
       </w:r>
       <w:r>
         <w:rPr>
@@ -4333,7 +4333,7 @@
         <w:rPr>
           <w:noProof/>
         </w:rPr>
-        <w:instrText xml:space="preserve"> PAGEREF _Toc481407318 \h </w:instrText>
+        <w:instrText xml:space="preserve"> PAGEREF _Toc481426693 \h </w:instrText>
       </w:r>
       <w:r>
         <w:rPr>
@@ -4350,7 +4350,7 @@
         <w:rPr>
           <w:noProof/>
         </w:rPr>
-        <w:t>30</w:t>
+        <w:t>31</w:t>
       </w:r>
       <w:r>
         <w:rPr>
@@ -4410,7 +4410,7 @@
         <w:rPr>
           <w:noProof/>
         </w:rPr>
-        <w:instrText xml:space="preserve"> PAGEREF _Toc481407319 \h </w:instrText>
+        <w:instrText xml:space="preserve"> PAGEREF _Toc481426694 \h </w:instrText>
       </w:r>
       <w:r>
         <w:rPr>
@@ -4427,7 +4427,7 @@
         <w:rPr>
           <w:noProof/>
         </w:rPr>
-        <w:t>30</w:t>
+        <w:t>31</w:t>
       </w:r>
       <w:r>
         <w:rPr>
@@ -4487,7 +4487,7 @@
         <w:rPr>
           <w:noProof/>
         </w:rPr>
-        <w:instrText xml:space="preserve"> PAGEREF _Toc481407320 \h </w:instrText>
+        <w:instrText xml:space="preserve"> PAGEREF _Toc481426695 \h </w:instrText>
       </w:r>
       <w:r>
         <w:rPr>
@@ -4504,7 +4504,161 @@
         <w:rPr>
           <w:noProof/>
         </w:rPr>
-        <w:t>30</w:t>
+        <w:t>33</w:t>
+      </w:r>
+      <w:r>
+        <w:rPr>
+          <w:noProof/>
+        </w:rPr>
+        <w:fldChar w:fldCharType="end"/>
+      </w:r>
+    </w:p>
+    <w:p>
+      <w:pPr>
+        <w:pStyle w:val="TOC3"/>
+        <w:tabs>
+          <w:tab w:val="left" w:pos="1320"/>
+          <w:tab w:val="right" w:leader="dot" w:pos="8290"/>
+        </w:tabs>
+        <w:rPr>
+          <w:rFonts w:asciiTheme="minorHAnsi" w:hAnsiTheme="minorHAnsi" w:cstheme="minorBidi"/>
+          <w:i w:val="0"/>
+          <w:noProof/>
+          <w:lang w:eastAsia="en-GB"/>
+        </w:rPr>
+      </w:pPr>
+      <w:r>
+        <w:rPr>
+          <w:noProof/>
+        </w:rPr>
+        <w:t>3.2.1.</w:t>
+      </w:r>
+      <w:r>
+        <w:rPr>
+          <w:rFonts w:asciiTheme="minorHAnsi" w:hAnsiTheme="minorHAnsi" w:cstheme="minorBidi"/>
+          <w:i w:val="0"/>
+          <w:noProof/>
+          <w:lang w:eastAsia="en-GB"/>
+        </w:rPr>
+        <w:tab/>
+      </w:r>
+      <w:r>
+        <w:rPr>
+          <w:noProof/>
+        </w:rPr>
+        <w:t>Setup</w:t>
+      </w:r>
+      <w:r>
+        <w:rPr>
+          <w:noProof/>
+        </w:rPr>
+        <w:tab/>
+      </w:r>
+      <w:r>
+        <w:rPr>
+          <w:noProof/>
+        </w:rPr>
+        <w:fldChar w:fldCharType="begin"/>
+      </w:r>
+      <w:r>
+        <w:rPr>
+          <w:noProof/>
+        </w:rPr>
+        <w:instrText xml:space="preserve"> PAGEREF _Toc481426696 \h </w:instrText>
+      </w:r>
+      <w:r>
+        <w:rPr>
+          <w:noProof/>
+        </w:rPr>
+      </w:r>
+      <w:r>
+        <w:rPr>
+          <w:noProof/>
+        </w:rPr>
+        <w:fldChar w:fldCharType="separate"/>
+      </w:r>
+      <w:r>
+        <w:rPr>
+          <w:noProof/>
+        </w:rPr>
+        <w:t>33</w:t>
+      </w:r>
+      <w:r>
+        <w:rPr>
+          <w:noProof/>
+        </w:rPr>
+        <w:fldChar w:fldCharType="end"/>
+      </w:r>
+    </w:p>
+    <w:p>
+      <w:pPr>
+        <w:pStyle w:val="TOC3"/>
+        <w:tabs>
+          <w:tab w:val="left" w:pos="1320"/>
+          <w:tab w:val="right" w:leader="dot" w:pos="8290"/>
+        </w:tabs>
+        <w:rPr>
+          <w:rFonts w:asciiTheme="minorHAnsi" w:hAnsiTheme="minorHAnsi" w:cstheme="minorBidi"/>
+          <w:i w:val="0"/>
+          <w:noProof/>
+          <w:lang w:eastAsia="en-GB"/>
+        </w:rPr>
+      </w:pPr>
+      <w:r>
+        <w:rPr>
+          <w:noProof/>
+        </w:rPr>
+        <w:t>3.2.2.</w:t>
+      </w:r>
+      <w:r>
+        <w:rPr>
+          <w:rFonts w:asciiTheme="minorHAnsi" w:hAnsiTheme="minorHAnsi" w:cstheme="minorBidi"/>
+          <w:i w:val="0"/>
+          <w:noProof/>
+          <w:lang w:eastAsia="en-GB"/>
+        </w:rPr>
+        <w:tab/>
+      </w:r>
+      <w:r>
+        <w:rPr>
+          <w:noProof/>
+        </w:rPr>
+        <w:t>Contours and Hulls</w:t>
+      </w:r>
+      <w:r>
+        <w:rPr>
+          <w:noProof/>
+        </w:rPr>
+        <w:tab/>
+      </w:r>
+      <w:r>
+        <w:rPr>
+          <w:noProof/>
+        </w:rPr>
+        <w:fldChar w:fldCharType="begin"/>
+      </w:r>
+      <w:r>
+        <w:rPr>
+          <w:noProof/>
+        </w:rPr>
+        <w:instrText xml:space="preserve"> PAGEREF _Toc481426697 \h </w:instrText>
+      </w:r>
+      <w:r>
+        <w:rPr>
+          <w:noProof/>
+        </w:rPr>
+      </w:r>
+      <w:r>
+        <w:rPr>
+          <w:noProof/>
+        </w:rPr>
+        <w:fldChar w:fldCharType="separate"/>
+      </w:r>
+      <w:r>
+        <w:rPr>
+          <w:noProof/>
+        </w:rPr>
+        <w:t>33</w:t>
       </w:r>
       <w:r>
         <w:rPr>
@@ -4564,7 +4718,7 @@
         <w:rPr>
           <w:noProof/>
         </w:rPr>
-        <w:instrText xml:space="preserve"> PAGEREF _Toc481407321 \h </w:instrText>
+        <w:instrText xml:space="preserve"> PAGEREF _Toc481426698 \h </w:instrText>
       </w:r>
       <w:r>
         <w:rPr>
@@ -4581,7 +4735,7 @@
         <w:rPr>
           <w:noProof/>
         </w:rPr>
-        <w:t>31</w:t>
+        <w:t>33</w:t>
       </w:r>
       <w:r>
         <w:rPr>
@@ -4608,6 +4762,7 @@
         <w:rPr>
           <w:noProof/>
         </w:rPr>
+        <w:lastRenderedPageBreak/>
         <w:t>3.4.</w:t>
       </w:r>
       <w:r>
@@ -4641,7 +4796,7 @@
         <w:rPr>
           <w:noProof/>
         </w:rPr>
-        <w:instrText xml:space="preserve"> PAGEREF _Toc481407322 \h </w:instrText>
+        <w:instrText xml:space="preserve"> PAGEREF _Toc481426699 \h </w:instrText>
       </w:r>
       <w:r>
         <w:rPr>
@@ -4658,7 +4813,7 @@
         <w:rPr>
           <w:noProof/>
         </w:rPr>
-        <w:t>31</w:t>
+        <w:t>33</w:t>
       </w:r>
       <w:r>
         <w:rPr>
@@ -4718,7 +4873,7 @@
         <w:rPr>
           <w:noProof/>
         </w:rPr>
-        <w:instrText xml:space="preserve"> PAGEREF _Toc481407323 \h </w:instrText>
+        <w:instrText xml:space="preserve"> PAGEREF _Toc481426700 \h </w:instrText>
       </w:r>
       <w:r>
         <w:rPr>
@@ -4735,7 +4890,7 @@
         <w:rPr>
           <w:noProof/>
         </w:rPr>
-        <w:t>31</w:t>
+        <w:t>33</w:t>
       </w:r>
       <w:r>
         <w:rPr>
@@ -4763,7 +4918,6 @@
         <w:rPr>
           <w:noProof/>
         </w:rPr>
-        <w:lastRenderedPageBreak/>
         <w:t>4.</w:t>
       </w:r>
       <w:r>
@@ -4798,7 +4952,7 @@
         <w:rPr>
           <w:noProof/>
         </w:rPr>
-        <w:instrText xml:space="preserve"> PAGEREF _Toc481407324 \h </w:instrText>
+        <w:instrText xml:space="preserve"> PAGEREF _Toc481426701 \h </w:instrText>
       </w:r>
       <w:r>
         <w:rPr>
@@ -4815,7 +4969,7 @@
         <w:rPr>
           <w:noProof/>
         </w:rPr>
-        <w:t>31</w:t>
+        <w:t>34</w:t>
       </w:r>
       <w:r>
         <w:rPr>
@@ -4877,7 +5031,7 @@
         <w:rPr>
           <w:noProof/>
         </w:rPr>
-        <w:instrText xml:space="preserve"> PAGEREF _Toc481407325 \h </w:instrText>
+        <w:instrText xml:space="preserve"> PAGEREF _Toc481426702 \h </w:instrText>
       </w:r>
       <w:r>
         <w:rPr>
@@ -4894,7 +5048,7 @@
         <w:rPr>
           <w:noProof/>
         </w:rPr>
-        <w:t>32</w:t>
+        <w:t>34</w:t>
       </w:r>
       <w:r>
         <w:rPr>
@@ -4956,7 +5110,7 @@
         <w:rPr>
           <w:noProof/>
         </w:rPr>
-        <w:instrText xml:space="preserve"> PAGEREF _Toc481407326 \h </w:instrText>
+        <w:instrText xml:space="preserve"> PAGEREF _Toc481426703 \h </w:instrText>
       </w:r>
       <w:r>
         <w:rPr>
@@ -4973,7 +5127,7 @@
         <w:rPr>
           <w:noProof/>
         </w:rPr>
-        <w:t>32</w:t>
+        <w:t>34</w:t>
       </w:r>
       <w:r>
         <w:rPr>
@@ -5035,7 +5189,7 @@
         <w:rPr>
           <w:noProof/>
         </w:rPr>
-        <w:instrText xml:space="preserve"> PAGEREF _Toc481407327 \h </w:instrText>
+        <w:instrText xml:space="preserve"> PAGEREF _Toc481426704 \h </w:instrText>
       </w:r>
       <w:r>
         <w:rPr>
@@ -5052,7 +5206,7 @@
         <w:rPr>
           <w:noProof/>
         </w:rPr>
-        <w:t>32</w:t>
+        <w:t>34</w:t>
       </w:r>
       <w:r>
         <w:rPr>
@@ -5114,7 +5268,7 @@
         <w:rPr>
           <w:noProof/>
         </w:rPr>
-        <w:instrText xml:space="preserve"> PAGEREF _Toc481407328 \h </w:instrText>
+        <w:instrText xml:space="preserve"> PAGEREF _Toc481426705 \h </w:instrText>
       </w:r>
       <w:r>
         <w:rPr>
@@ -5131,7 +5285,7 @@
         <w:rPr>
           <w:noProof/>
         </w:rPr>
-        <w:t>32</w:t>
+        <w:t>34</w:t>
       </w:r>
       <w:r>
         <w:rPr>
@@ -5193,7 +5347,7 @@
         <w:rPr>
           <w:noProof/>
         </w:rPr>
-        <w:instrText xml:space="preserve"> PAGEREF _Toc481407329 \h </w:instrText>
+        <w:instrText xml:space="preserve"> PAGEREF _Toc481426706 \h </w:instrText>
       </w:r>
       <w:r>
         <w:rPr>
@@ -5210,7 +5364,7 @@
         <w:rPr>
           <w:noProof/>
         </w:rPr>
-        <w:t>32</w:t>
+        <w:t>34</w:t>
       </w:r>
       <w:r>
         <w:rPr>
@@ -5272,7 +5426,7 @@
         <w:rPr>
           <w:noProof/>
         </w:rPr>
-        <w:instrText xml:space="preserve"> PAGEREF _Toc481407330 \h </w:instrText>
+        <w:instrText xml:space="preserve"> PAGEREF _Toc481426707 \h </w:instrText>
       </w:r>
       <w:r>
         <w:rPr>
@@ -5289,7 +5443,7 @@
         <w:rPr>
           <w:noProof/>
         </w:rPr>
-        <w:t>32</w:t>
+        <w:t>34</w:t>
       </w:r>
       <w:r>
         <w:rPr>
@@ -5351,7 +5505,7 @@
         <w:rPr>
           <w:noProof/>
         </w:rPr>
-        <w:instrText xml:space="preserve"> PAGEREF _Toc481407331 \h </w:instrText>
+        <w:instrText xml:space="preserve"> PAGEREF _Toc481426708 \h </w:instrText>
       </w:r>
       <w:r>
         <w:rPr>
@@ -5368,7 +5522,7 @@
         <w:rPr>
           <w:noProof/>
         </w:rPr>
-        <w:t>32</w:t>
+        <w:t>34</w:t>
       </w:r>
       <w:r>
         <w:rPr>
@@ -5430,7 +5584,7 @@
         <w:rPr>
           <w:noProof/>
         </w:rPr>
-        <w:instrText xml:space="preserve"> PAGEREF _Toc481407332 \h </w:instrText>
+        <w:instrText xml:space="preserve"> PAGEREF _Toc481426709 \h </w:instrText>
       </w:r>
       <w:r>
         <w:rPr>
@@ -5447,7 +5601,7 @@
         <w:rPr>
           <w:noProof/>
         </w:rPr>
-        <w:t>32</w:t>
+        <w:t>35</w:t>
       </w:r>
       <w:r>
         <w:rPr>
@@ -5509,7 +5663,7 @@
         <w:rPr>
           <w:noProof/>
         </w:rPr>
-        <w:instrText xml:space="preserve"> PAGEREF _Toc481407333 \h </w:instrText>
+        <w:instrText xml:space="preserve"> PAGEREF _Toc481426710 \h </w:instrText>
       </w:r>
       <w:r>
         <w:rPr>
@@ -5526,7 +5680,7 @@
         <w:rPr>
           <w:noProof/>
         </w:rPr>
-        <w:t>33</w:t>
+        <w:t>36</w:t>
       </w:r>
       <w:r>
         <w:rPr>
@@ -5588,7 +5742,7 @@
         <w:rPr>
           <w:noProof/>
         </w:rPr>
-        <w:instrText xml:space="preserve"> PAGEREF _Toc481407334 \h </w:instrText>
+        <w:instrText xml:space="preserve"> PAGEREF _Toc481426711 \h </w:instrText>
       </w:r>
       <w:r>
         <w:rPr>
@@ -5605,7 +5759,7 @@
         <w:rPr>
           <w:noProof/>
         </w:rPr>
-        <w:t>34</w:t>
+        <w:t>37</w:t>
       </w:r>
       <w:r>
         <w:rPr>
@@ -5665,7 +5819,7 @@
         <w:rPr>
           <w:noProof/>
         </w:rPr>
-        <w:instrText xml:space="preserve"> PAGEREF _Toc481407335 \h </w:instrText>
+        <w:instrText xml:space="preserve"> PAGEREF _Toc481426712 \h </w:instrText>
       </w:r>
       <w:r>
         <w:rPr>
@@ -5682,7 +5836,7 @@
         <w:rPr>
           <w:noProof/>
         </w:rPr>
-        <w:t>34</w:t>
+        <w:t>37</w:t>
       </w:r>
       <w:r>
         <w:rPr>
@@ -5742,7 +5896,7 @@
         <w:rPr>
           <w:noProof/>
         </w:rPr>
-        <w:instrText xml:space="preserve"> PAGEREF _Toc481407336 \h </w:instrText>
+        <w:instrText xml:space="preserve"> PAGEREF _Toc481426713 \h </w:instrText>
       </w:r>
       <w:r>
         <w:rPr>
@@ -5759,7 +5913,7 @@
         <w:rPr>
           <w:noProof/>
         </w:rPr>
-        <w:t>35</w:t>
+        <w:t>38</w:t>
       </w:r>
       <w:r>
         <w:rPr>
@@ -5819,7 +5973,7 @@
         <w:rPr>
           <w:noProof/>
         </w:rPr>
-        <w:instrText xml:space="preserve"> PAGEREF _Toc481407337 \h </w:instrText>
+        <w:instrText xml:space="preserve"> PAGEREF _Toc481426714 \h </w:instrText>
       </w:r>
       <w:r>
         <w:rPr>
@@ -5836,7 +5990,7 @@
         <w:rPr>
           <w:noProof/>
         </w:rPr>
-        <w:t>36</w:t>
+        <w:t>39</w:t>
       </w:r>
       <w:r>
         <w:rPr>
@@ -5881,7 +6035,7 @@
         <w:rPr>
           <w:noProof/>
         </w:rPr>
-        <w:instrText xml:space="preserve"> PAGEREF _Toc481407338 \h </w:instrText>
+        <w:instrText xml:space="preserve"> PAGEREF _Toc481426715 \h </w:instrText>
       </w:r>
       <w:r>
         <w:rPr>
@@ -5898,7 +6052,7 @@
         <w:rPr>
           <w:noProof/>
         </w:rPr>
-        <w:t>37</w:t>
+        <w:t>40</w:t>
       </w:r>
       <w:r>
         <w:rPr>
@@ -5923,7 +6077,7 @@
       </w:pPr>
       <w:bookmarkStart w:id="5" w:name="_Toc192777705"/>
       <w:bookmarkStart w:id="6" w:name="_Toc222978592"/>
-      <w:bookmarkStart w:id="7" w:name="_Toc481407274"/>
+      <w:bookmarkStart w:id="7" w:name="_Toc481426649"/>
       <w:r>
         <w:lastRenderedPageBreak/>
         <w:t xml:space="preserve">Background, Analysis </w:t>
@@ -5943,12 +6097,12 @@
         <w:pStyle w:val="Heading2"/>
         <w:jc w:val="both"/>
       </w:pPr>
-      <w:bookmarkStart w:id="8" w:name="_Toc192777706"/>
-      <w:bookmarkStart w:id="9" w:name="_Toc481407275"/>
+      <w:bookmarkStart w:id="8" w:name="_Toc481426650"/>
+      <w:bookmarkStart w:id="9" w:name="_Toc192777706"/>
       <w:r>
         <w:t>Background</w:t>
       </w:r>
-      <w:bookmarkEnd w:id="9"/>
+      <w:bookmarkEnd w:id="8"/>
       <w:r>
         <w:t xml:space="preserve"> </w:t>
       </w:r>
@@ -5957,7 +6111,7 @@
       <w:pPr>
         <w:pStyle w:val="Heading3"/>
       </w:pPr>
-      <w:bookmarkStart w:id="10" w:name="_Toc481407276"/>
+      <w:bookmarkStart w:id="10" w:name="_Toc481426651"/>
       <w:r>
         <w:t xml:space="preserve">Security and </w:t>
       </w:r>
@@ -6539,7 +6693,7 @@
       <w:pPr>
         <w:pStyle w:val="Heading3"/>
       </w:pPr>
-      <w:bookmarkStart w:id="12" w:name="_Toc481407277"/>
+      <w:bookmarkStart w:id="12" w:name="_Toc481426652"/>
       <w:r>
         <w:t>Detection through Vision</w:t>
       </w:r>
@@ -7449,7 +7603,7 @@
       <w:pPr>
         <w:pStyle w:val="Heading3"/>
       </w:pPr>
-      <w:bookmarkStart w:id="13" w:name="_Toc481407278"/>
+      <w:bookmarkStart w:id="13" w:name="_Toc481426653"/>
       <w:r>
         <w:t>Pedestrian Detection</w:t>
       </w:r>
@@ -8141,7 +8295,7 @@
       <w:pPr>
         <w:pStyle w:val="Heading3"/>
       </w:pPr>
-      <w:bookmarkStart w:id="14" w:name="_Toc481407279"/>
+      <w:bookmarkStart w:id="14" w:name="_Toc481426654"/>
       <w:r>
         <w:lastRenderedPageBreak/>
         <w:t>Motion Detection</w:t>
@@ -9106,7 +9260,7 @@
         <w:pStyle w:val="Heading2"/>
         <w:jc w:val="both"/>
       </w:pPr>
-      <w:bookmarkStart w:id="16" w:name="_Toc481407280"/>
+      <w:bookmarkStart w:id="16" w:name="_Toc481426655"/>
       <w:r>
         <w:t>Analysis</w:t>
       </w:r>
@@ -9119,7 +9273,7 @@
       <w:pPr>
         <w:pStyle w:val="Heading3"/>
       </w:pPr>
-      <w:bookmarkStart w:id="17" w:name="_Toc481407281"/>
+      <w:bookmarkStart w:id="17" w:name="_Toc481426656"/>
       <w:r>
         <w:t>Objectives</w:t>
       </w:r>
@@ -9416,7 +9570,7 @@
       <w:pPr>
         <w:pStyle w:val="Heading3"/>
       </w:pPr>
-      <w:bookmarkStart w:id="18" w:name="_Toc481407282"/>
+      <w:bookmarkStart w:id="18" w:name="_Toc481426657"/>
       <w:r>
         <w:t>Datasets and Frameworks</w:t>
       </w:r>
@@ -9684,7 +9838,7 @@
       <w:pPr>
         <w:pStyle w:val="Heading3"/>
       </w:pPr>
-      <w:bookmarkStart w:id="19" w:name="_Toc481407283"/>
+      <w:bookmarkStart w:id="19" w:name="_Toc481426658"/>
       <w:r>
         <w:t>Motion Detection Choice</w:t>
       </w:r>
@@ -9790,7 +9944,7 @@
       <w:pPr>
         <w:pStyle w:val="Heading3"/>
       </w:pPr>
-      <w:bookmarkStart w:id="20" w:name="_Toc481407284"/>
+      <w:bookmarkStart w:id="20" w:name="_Toc481426659"/>
       <w:r>
         <w:t>Feature Selection and Classification</w:t>
       </w:r>
@@ -9966,7 +10120,7 @@
       <w:pPr>
         <w:pStyle w:val="Heading3"/>
       </w:pPr>
-      <w:bookmarkStart w:id="21" w:name="_Toc481407285"/>
+      <w:bookmarkStart w:id="21" w:name="_Toc481426660"/>
       <w:r>
         <w:t>Record Log</w:t>
       </w:r>
@@ -10015,7 +10169,7 @@
       <w:pPr>
         <w:pStyle w:val="Heading3"/>
       </w:pPr>
-      <w:bookmarkStart w:id="22" w:name="_Toc481407286"/>
+      <w:bookmarkStart w:id="22" w:name="_Toc481426661"/>
       <w:r>
         <w:t xml:space="preserve">Computer Vision </w:t>
       </w:r>
@@ -10203,7 +10357,7 @@
       <w:pPr>
         <w:pStyle w:val="Heading3"/>
       </w:pPr>
-      <w:bookmarkStart w:id="23" w:name="_Toc481407287"/>
+      <w:bookmarkStart w:id="23" w:name="_Toc481426662"/>
       <w:r>
         <w:t>Security</w:t>
       </w:r>
@@ -10256,7 +10410,7 @@
         <w:pStyle w:val="Heading2"/>
         <w:jc w:val="both"/>
       </w:pPr>
-      <w:bookmarkStart w:id="24" w:name="_Toc481407288"/>
+      <w:bookmarkStart w:id="24" w:name="_Toc481426663"/>
       <w:r>
         <w:t>Process</w:t>
       </w:r>
@@ -10269,7 +10423,7 @@
       <w:pPr>
         <w:pStyle w:val="Heading3"/>
       </w:pPr>
-      <w:bookmarkStart w:id="25" w:name="_Toc481407289"/>
+      <w:bookmarkStart w:id="25" w:name="_Toc481426664"/>
       <w:r>
         <w:t>Methodology</w:t>
       </w:r>
@@ -10418,7 +10572,7 @@
       <w:pPr>
         <w:pStyle w:val="Heading3"/>
       </w:pPr>
-      <w:bookmarkStart w:id="26" w:name="_Toc481407290"/>
+      <w:bookmarkStart w:id="26" w:name="_Toc481426665"/>
       <w:r>
         <w:lastRenderedPageBreak/>
         <w:t>Support tools</w:t>
@@ -10556,8 +10710,8 @@
       </w:pPr>
       <w:bookmarkStart w:id="27" w:name="_Toc192777707"/>
       <w:bookmarkStart w:id="28" w:name="_Toc222978596"/>
-      <w:bookmarkStart w:id="29" w:name="_Toc481407291"/>
-      <w:bookmarkEnd w:id="8"/>
+      <w:bookmarkStart w:id="29" w:name="_Toc481426666"/>
+      <w:bookmarkEnd w:id="9"/>
       <w:r>
         <w:lastRenderedPageBreak/>
         <w:t>Design</w:t>
@@ -10571,13 +10725,13 @@
         <w:pStyle w:val="Heading2"/>
       </w:pPr>
       <w:bookmarkStart w:id="30" w:name="_Toc222978597"/>
-      <w:bookmarkStart w:id="31" w:name="_Toc192777708"/>
-      <w:bookmarkStart w:id="32" w:name="_Toc481407292"/>
+      <w:bookmarkStart w:id="31" w:name="_Toc481426667"/>
+      <w:bookmarkStart w:id="32" w:name="_Toc192777708"/>
       <w:r>
         <w:t>Overall Architecture</w:t>
       </w:r>
       <w:bookmarkEnd w:id="30"/>
-      <w:bookmarkEnd w:id="32"/>
+      <w:bookmarkEnd w:id="31"/>
     </w:p>
     <w:p/>
     <w:p>
@@ -10822,7 +10976,7 @@
       <w:pPr>
         <w:pStyle w:val="Heading2"/>
       </w:pPr>
-      <w:bookmarkStart w:id="33" w:name="_Toc481407293"/>
+      <w:bookmarkStart w:id="33" w:name="_Toc481426668"/>
       <w:r>
         <w:t>Features List</w:t>
       </w:r>
@@ -11110,7 +11264,7 @@
       <w:pPr>
         <w:pStyle w:val="Heading3"/>
       </w:pPr>
-      <w:bookmarkStart w:id="34" w:name="_Toc481407294"/>
+      <w:bookmarkStart w:id="34" w:name="_Toc481426669"/>
       <w:r>
         <w:t>Input threshold values and paths into a menu</w:t>
       </w:r>
@@ -11135,7 +11289,7 @@
       <w:pPr>
         <w:pStyle w:val="Heading3"/>
       </w:pPr>
-      <w:bookmarkStart w:id="35" w:name="_Toc481407295"/>
+      <w:bookmarkStart w:id="35" w:name="_Toc481426670"/>
       <w:r>
         <w:t>Loading</w:t>
       </w:r>
@@ -11278,7 +11432,7 @@
       <w:pPr>
         <w:pStyle w:val="Heading3"/>
       </w:pPr>
-      <w:bookmarkStart w:id="36" w:name="_Toc481407296"/>
+      <w:bookmarkStart w:id="36" w:name="_Toc481426671"/>
       <w:r>
         <w:t>Outlining</w:t>
       </w:r>
@@ -11389,7 +11543,7 @@
       <w:pPr>
         <w:pStyle w:val="Heading3"/>
       </w:pPr>
-      <w:bookmarkStart w:id="37" w:name="_Toc481407297"/>
+      <w:bookmarkStart w:id="37" w:name="_Toc481426672"/>
       <w:r>
         <w:t>Build</w:t>
       </w:r>
@@ -11558,7 +11712,7 @@
       <w:pPr>
         <w:pStyle w:val="Heading3"/>
       </w:pPr>
-      <w:bookmarkStart w:id="38" w:name="_Toc481407298"/>
+      <w:bookmarkStart w:id="38" w:name="_Toc481426673"/>
       <w:r>
         <w:t>Train</w:t>
       </w:r>
@@ -11721,7 +11875,7 @@
       <w:pPr>
         <w:pStyle w:val="Heading3"/>
       </w:pPr>
-      <w:bookmarkStart w:id="39" w:name="_Toc481407299"/>
+      <w:bookmarkStart w:id="39" w:name="_Toc481426674"/>
       <w:r>
         <w:t>Run</w:t>
       </w:r>
@@ -11761,7 +11915,7 @@
       <w:pPr>
         <w:pStyle w:val="Heading3"/>
       </w:pPr>
-      <w:bookmarkStart w:id="40" w:name="_Toc481407300"/>
+      <w:bookmarkStart w:id="40" w:name="_Toc481426675"/>
       <w:r>
         <w:lastRenderedPageBreak/>
         <w:t>Apply</w:t>
@@ -11866,7 +12020,7 @@
       <w:pPr>
         <w:pStyle w:val="Heading3"/>
       </w:pPr>
-      <w:bookmarkStart w:id="41" w:name="_Toc481407301"/>
+      <w:bookmarkStart w:id="41" w:name="_Toc481426676"/>
       <w:r>
         <w:t>Classify</w:t>
       </w:r>
@@ -12043,7 +12197,7 @@
       <w:pPr>
         <w:pStyle w:val="Heading3"/>
       </w:pPr>
-      <w:bookmarkStart w:id="42" w:name="_Toc481407302"/>
+      <w:bookmarkStart w:id="42" w:name="_Toc481426677"/>
       <w:r>
         <w:t>Record findings</w:t>
       </w:r>
@@ -12155,7 +12309,7 @@
       <w:pPr>
         <w:pStyle w:val="Heading2"/>
       </w:pPr>
-      <w:bookmarkStart w:id="43" w:name="_Toc481407303"/>
+      <w:bookmarkStart w:id="43" w:name="_Toc481426678"/>
       <w:r>
         <w:t xml:space="preserve">Pedestrian model </w:t>
       </w:r>
@@ -12357,7 +12511,7 @@
       <w:pPr>
         <w:pStyle w:val="Heading3"/>
       </w:pPr>
-      <w:bookmarkStart w:id="44" w:name="_Toc481407304"/>
+      <w:bookmarkStart w:id="44" w:name="_Toc481426679"/>
       <w:r>
         <w:t>Search for the head</w:t>
       </w:r>
@@ -12411,7 +12565,7 @@
       <w:pPr>
         <w:pStyle w:val="Heading3"/>
       </w:pPr>
-      <w:bookmarkStart w:id="45" w:name="_Toc481407305"/>
+      <w:bookmarkStart w:id="45" w:name="_Toc481426680"/>
       <w:r>
         <w:t>Torso</w:t>
       </w:r>
@@ -12465,7 +12619,7 @@
       <w:pPr>
         <w:pStyle w:val="Heading3"/>
       </w:pPr>
-      <w:bookmarkStart w:id="46" w:name="_Toc481407306"/>
+      <w:bookmarkStart w:id="46" w:name="_Toc481426681"/>
       <w:r>
         <w:t>Waist</w:t>
       </w:r>
@@ -12520,7 +12674,7 @@
       <w:pPr>
         <w:pStyle w:val="Heading3"/>
       </w:pPr>
-      <w:bookmarkStart w:id="47" w:name="_Toc481407307"/>
+      <w:bookmarkStart w:id="47" w:name="_Toc481426682"/>
       <w:r>
         <w:t>Feet</w:t>
       </w:r>
@@ -12636,7 +12790,7 @@
       <w:pPr>
         <w:pStyle w:val="Heading3"/>
       </w:pPr>
-      <w:bookmarkStart w:id="48" w:name="_Toc481407308"/>
+      <w:bookmarkStart w:id="48" w:name="_Toc481426683"/>
       <w:r>
         <w:t>Shoulders</w:t>
       </w:r>
@@ -12690,7 +12844,7 @@
       <w:pPr>
         <w:pStyle w:val="Heading3"/>
       </w:pPr>
-      <w:bookmarkStart w:id="49" w:name="_Toc481407309"/>
+      <w:bookmarkStart w:id="49" w:name="_Toc481426684"/>
       <w:r>
         <w:lastRenderedPageBreak/>
         <w:t>Elbows</w:t>
@@ -12773,7 +12927,7 @@
       <w:pPr>
         <w:pStyle w:val="Heading3"/>
       </w:pPr>
-      <w:bookmarkStart w:id="50" w:name="_Toc481407310"/>
+      <w:bookmarkStart w:id="50" w:name="_Toc481426685"/>
       <w:r>
         <w:t>Hands</w:t>
       </w:r>
@@ -12951,7 +13105,7 @@
       <w:pPr>
         <w:pStyle w:val="Heading2"/>
       </w:pPr>
-      <w:bookmarkStart w:id="51" w:name="_Toc481407311"/>
+      <w:bookmarkStart w:id="51" w:name="_Toc481426686"/>
       <w:r>
         <w:t>Final classes</w:t>
       </w:r>
@@ -13213,7 +13367,7 @@
       <w:pPr>
         <w:pStyle w:val="Heading3"/>
       </w:pPr>
-      <w:bookmarkStart w:id="52" w:name="_Toc481407312"/>
+      <w:bookmarkStart w:id="52" w:name="_Toc481426687"/>
       <w:r>
         <w:t>Data Structures</w:t>
       </w:r>
@@ -13927,7 +14081,7 @@
       <w:pPr>
         <w:pStyle w:val="Heading3"/>
       </w:pPr>
-      <w:bookmarkStart w:id="53" w:name="_Toc481407313"/>
+      <w:bookmarkStart w:id="53" w:name="_Toc481426688"/>
       <w:r>
         <w:t>Function</w:t>
       </w:r>
@@ -14357,12 +14511,12 @@
         <w:pStyle w:val="Heading1"/>
       </w:pPr>
       <w:bookmarkStart w:id="54" w:name="_Toc222978602"/>
-      <w:bookmarkStart w:id="55" w:name="_Toc481407314"/>
+      <w:bookmarkStart w:id="55" w:name="_Toc481426689"/>
       <w:r>
         <w:t>Implementation</w:t>
       </w:r>
       <w:bookmarkStart w:id="56" w:name="_Toc192777712"/>
-      <w:bookmarkEnd w:id="31"/>
+      <w:bookmarkEnd w:id="32"/>
       <w:bookmarkEnd w:id="54"/>
       <w:bookmarkEnd w:id="55"/>
     </w:p>
@@ -14370,7 +14524,7 @@
       <w:pPr>
         <w:pStyle w:val="Heading2"/>
       </w:pPr>
-      <w:bookmarkStart w:id="57" w:name="_Toc481407315"/>
+      <w:bookmarkStart w:id="57" w:name="_Toc481426690"/>
       <w:r>
         <w:t>BGS</w:t>
       </w:r>
@@ -14380,7 +14534,7 @@
       <w:pPr>
         <w:pStyle w:val="Heading3"/>
       </w:pPr>
-      <w:bookmarkStart w:id="58" w:name="_Toc481407316"/>
+      <w:bookmarkStart w:id="58" w:name="_Toc481426691"/>
       <w:r>
         <w:t>Setup</w:t>
       </w:r>
@@ -15050,7 +15204,7 @@
       <w:pPr>
         <w:pStyle w:val="Heading3"/>
       </w:pPr>
-      <w:bookmarkStart w:id="59" w:name="_Toc481407317"/>
+      <w:bookmarkStart w:id="59" w:name="_Toc481426692"/>
       <w:r>
         <w:t>KNN vs MOG</w:t>
       </w:r>
@@ -15493,13 +15647,7 @@
         <w:rPr>
           <w:i/>
         </w:rPr>
-        <w:t>BackgroundSubtractorKNN</w:t>
-      </w:r>
-      <w:r>
-        <w:rPr>
-          <w:i/>
-        </w:rPr>
-        <w:t xml:space="preserve"> </w:t>
+        <w:t xml:space="preserve">BackgroundSubtractorKNN </w:t>
       </w:r>
       <w:r>
         <w:t>is also capable of distinguishing shadows in the shapes.</w:t>
@@ -15669,7 +15817,7 @@
       <w:pPr>
         <w:pStyle w:val="Heading3"/>
       </w:pPr>
-      <w:bookmarkStart w:id="60" w:name="_Toc481407318"/>
+      <w:bookmarkStart w:id="60" w:name="_Toc481426693"/>
       <w:r>
         <w:lastRenderedPageBreak/>
         <w:t>Reducing Noise</w:t>
@@ -16160,7 +16308,7 @@
       <w:pPr>
         <w:pStyle w:val="Heading3"/>
       </w:pPr>
-      <w:bookmarkStart w:id="61" w:name="_Toc481407319"/>
+      <w:bookmarkStart w:id="61" w:name="_Toc481426694"/>
       <w:r>
         <w:t>Problems</w:t>
       </w:r>
@@ -16499,7 +16647,7 @@
       <w:pPr>
         <w:pStyle w:val="Heading2"/>
       </w:pPr>
-      <w:bookmarkStart w:id="62" w:name="_Toc481407320"/>
+      <w:bookmarkStart w:id="62" w:name="_Toc481426695"/>
       <w:r>
         <w:t>BlobDetector</w:t>
       </w:r>
@@ -16509,9 +16657,11 @@
       <w:pPr>
         <w:pStyle w:val="Heading3"/>
       </w:pPr>
+      <w:bookmarkStart w:id="63" w:name="_Toc481426696"/>
       <w:r>
         <w:t>Setup</w:t>
       </w:r>
+      <w:bookmarkEnd w:id="63"/>
     </w:p>
     <w:p/>
     <w:p>
@@ -16572,92 +16722,1187 @@
       <w:r>
         <w:t xml:space="preserve">because </w:t>
       </w:r>
-      <w:bookmarkStart w:id="63" w:name="_GoBack"/>
-      <w:bookmarkEnd w:id="63"/>
       <w:r>
         <w:t>the convex hulls show which shapes are being analysed in the live feedback</w:t>
       </w:r>
       <w:r>
         <w:t>.</w:t>
       </w:r>
+      <w:r>
+        <w:t xml:space="preserve"> </w:t>
+      </w:r>
+      <w:r>
+        <w:rPr>
+          <w:i/>
+        </w:rPr>
+        <w:t>BlobDetector</w:t>
+      </w:r>
+      <w:r>
+        <w:t xml:space="preserve"> has a class member called </w:t>
+      </w:r>
+      <w:r>
+        <w:rPr>
+          <w:i/>
+        </w:rPr>
+        <w:t>src</w:t>
+      </w:r>
+      <w:r>
+        <w:rPr>
+          <w:i/>
+        </w:rPr>
+        <w:softHyphen/>
+        <w:t>_shapes</w:t>
+      </w:r>
+      <w:r>
+        <w:rPr>
+          <w:i/>
+        </w:rPr>
+        <w:t>,</w:t>
+      </w:r>
+      <w:r>
+        <w:rPr>
+          <w:i/>
+        </w:rPr>
+        <w:t xml:space="preserve"> </w:t>
+      </w:r>
+      <w:r>
+        <w:t xml:space="preserve">which is a </w:t>
+      </w:r>
+      <w:r>
+        <w:rPr>
+          <w:i/>
+        </w:rPr>
+        <w:t>vector</w:t>
+      </w:r>
+      <w:r>
+        <w:t xml:space="preserve"> of </w:t>
+      </w:r>
+      <w:r>
+        <w:rPr>
+          <w:i/>
+        </w:rPr>
+        <w:t>Mat</w:t>
+      </w:r>
+      <w:r>
+        <w:t xml:space="preserve"> objects</w:t>
+      </w:r>
+      <w:r>
+        <w:t xml:space="preserve">. This class member is used to store the </w:t>
+      </w:r>
+      <w:r>
+        <w:t>shape sources</w:t>
+      </w:r>
+      <w:r>
+        <w:t xml:space="preserve"> </w:t>
+      </w:r>
+      <w:r>
+        <w:t>so</w:t>
+      </w:r>
+      <w:r>
+        <w:t xml:space="preserve"> they can be exported to the log</w:t>
+      </w:r>
+      <w:r>
+        <w:t>.</w:t>
+      </w:r>
+      <w:r>
+        <w:t xml:space="preserve"> Since this class</w:t>
+      </w:r>
+      <w:r>
+        <w:t xml:space="preserve"> contains </w:t>
+      </w:r>
+      <w:r>
+        <w:t>the code for extracting shape outlines, the same functionality can be used for extracting the corresponding source shapes.</w:t>
+      </w:r>
     </w:p>
     <w:p/>
     <w:p>
-      <w:r>
-        <w:t>What it does</w:t>
-      </w:r>
+      <w:pPr>
+        <w:pStyle w:val="Heading3"/>
+      </w:pPr>
+      <w:bookmarkStart w:id="64" w:name="_Toc481426697"/>
+      <w:r>
+        <w:t>Contours and Hulls</w:t>
+      </w:r>
+      <w:bookmarkEnd w:id="64"/>
     </w:p>
     <w:p/>
     <w:p>
+      <w:r>
+        <w:rPr>
+          <w:i/>
+        </w:rPr>
+        <w:t>BlobDetector</w:t>
+      </w:r>
+      <w:r>
+        <w:t xml:space="preserve"> relies on contours and convex hulls for outlin</w:t>
+      </w:r>
+      <w:r>
+        <w:t>ing and extracting large shapes, which OpenCV can calculate.</w:t>
+      </w:r>
+      <w:r>
+        <w:t xml:space="preserve"> </w:t>
+      </w:r>
+      <w:r>
+        <w:t xml:space="preserve">OpenCV’s </w:t>
+      </w:r>
+      <w:r>
+        <w:rPr>
+          <w:i/>
+        </w:rPr>
+        <w:t>findContours</w:t>
+      </w:r>
+      <w:r>
+        <w:rPr>
+          <w:i/>
+        </w:rPr>
+        <w:t>()</w:t>
+      </w:r>
+      <w:r>
+        <w:t xml:space="preserve"> </w:t>
+      </w:r>
+      <w:r>
+        <w:t xml:space="preserve">retrieves </w:t>
+      </w:r>
+      <w:r>
+        <w:t xml:space="preserve">the boundaries from a binary image </w:t>
+      </w:r>
+      <w:r>
+        <w:t xml:space="preserve">as a 2D </w:t>
+      </w:r>
+      <w:r>
+        <w:rPr>
+          <w:i/>
+        </w:rPr>
+        <w:t xml:space="preserve">vector </w:t>
+      </w:r>
+      <w:r>
+        <w:t xml:space="preserve">of </w:t>
+      </w:r>
+      <w:r>
+        <w:rPr>
+          <w:i/>
+        </w:rPr>
+        <w:t>Points</w:t>
+      </w:r>
+      <w:r>
+        <w:t>.</w:t>
+      </w:r>
+      <w:r>
+        <w:t xml:space="preserve"> The function has </w:t>
+      </w:r>
+      <w:r>
+        <w:t xml:space="preserve">an optional </w:t>
+      </w:r>
+      <w:r>
+        <w:rPr>
+          <w:i/>
+        </w:rPr>
+        <w:t>hierarchy</w:t>
+      </w:r>
+      <w:r>
+        <w:t xml:space="preserve"> parameter </w:t>
+      </w:r>
+      <w:r>
+        <w:t>which contains information about image topology,</w:t>
+      </w:r>
+      <w:r>
+        <w:t xml:space="preserve"> but is only used for the drawing the annotations in </w:t>
+      </w:r>
+      <w:r>
+        <w:rPr>
+          <w:i/>
+        </w:rPr>
+        <w:t>draw_annotations()</w:t>
+      </w:r>
+      <w:r>
+        <w:t>.</w:t>
+      </w:r>
+      <w:r>
+        <w:t xml:space="preserve"> </w:t>
+      </w:r>
+      <w:r>
+        <w:rPr>
+          <w:i/>
+        </w:rPr>
+        <w:t>FindContours()</w:t>
+      </w:r>
+      <w:r>
+        <w:t xml:space="preserve"> also has alternative modes for contour retrieval and approximation.</w:t>
+      </w:r>
+      <w:r>
+        <w:t xml:space="preserve"> </w:t>
+      </w:r>
+      <w:r>
+        <w:t>CV</w:t>
+      </w:r>
+      <w:r>
+        <w:t>_RETR_EXTERNAL</w:t>
+      </w:r>
+      <w:r>
+        <w:t xml:space="preserve"> </w:t>
+      </w:r>
+      <w:r>
+        <w:t xml:space="preserve">retrieval </w:t>
+      </w:r>
+      <w:r>
+        <w:t>was used as it only retrieves the outer contours</w:t>
+      </w:r>
+      <w:r>
+        <w:t>, and hierarchical computation is unnecessary.</w:t>
+      </w:r>
+      <w:r>
+        <w:t xml:space="preserve"> The function uses </w:t>
+      </w:r>
+      <w:r>
+        <w:t>CV_CHAIN_APPROX_SIMPLE</w:t>
+      </w:r>
+      <w:r>
+        <w:t xml:space="preserve"> approximation</w:t>
+      </w:r>
+      <w:r>
+        <w:t xml:space="preserve"> </w:t>
+      </w:r>
+      <w:r>
+        <w:t>to compress the contours.</w:t>
+      </w:r>
+      <w:r>
+        <w:t xml:space="preserve"> </w:t>
+      </w:r>
+    </w:p>
+    <w:p/>
+    <w:p>
+      <w:r>
+        <w:rPr>
+          <w:i/>
+        </w:rPr>
+        <w:t>ConvexHull()</w:t>
+      </w:r>
+      <w:r>
+        <w:t xml:space="preserve"> finds the convex hull of a </w:t>
+      </w:r>
+      <w:r>
+        <w:rPr>
+          <w:i/>
+        </w:rPr>
+        <w:t>Point vector</w:t>
+      </w:r>
+      <w:r>
+        <w:rPr>
+          <w:i/>
+        </w:rPr>
+        <w:t xml:space="preserve"> </w:t>
+      </w:r>
+      <w:r>
+        <w:t>and outputs the hull as the same data structure</w:t>
+      </w:r>
+      <w:r>
+        <w:t xml:space="preserve">. </w:t>
+      </w:r>
+      <w:r>
+        <w:t xml:space="preserve">The </w:t>
+      </w:r>
+      <w:r>
+        <w:rPr>
+          <w:i/>
+        </w:rPr>
+        <w:t xml:space="preserve">highlight_contours() </w:t>
+      </w:r>
+      <w:r>
+        <w:t xml:space="preserve">function in </w:t>
+      </w:r>
+      <w:r>
+        <w:rPr>
+          <w:i/>
+        </w:rPr>
+        <w:t xml:space="preserve">BlobDetector </w:t>
+      </w:r>
+      <w:r>
+        <w:t xml:space="preserve">uses </w:t>
+      </w:r>
+      <w:r>
+        <w:rPr>
+          <w:i/>
+        </w:rPr>
+        <w:t>findContours()</w:t>
+      </w:r>
+      <w:r>
+        <w:t xml:space="preserve"> </w:t>
+      </w:r>
+      <w:r>
+        <w:t>to create cont</w:t>
+      </w:r>
+      <w:r>
+        <w:t>our outlines on the binary image</w:t>
+      </w:r>
+      <w:r>
+        <w:t xml:space="preserve"> from </w:t>
+      </w:r>
+      <w:r>
+        <w:rPr>
+          <w:i/>
+        </w:rPr>
+        <w:t>BGS</w:t>
+      </w:r>
+      <w:r>
+        <w:t xml:space="preserve">. </w:t>
+      </w:r>
+      <w:r>
+        <w:t xml:space="preserve">A 2D </w:t>
+      </w:r>
+      <w:r>
+        <w:rPr>
+          <w:i/>
+        </w:rPr>
+        <w:t xml:space="preserve">vector </w:t>
+      </w:r>
+      <w:r>
+        <w:t xml:space="preserve">of </w:t>
+      </w:r>
+      <w:r>
+        <w:rPr>
+          <w:i/>
+        </w:rPr>
+        <w:t>Points</w:t>
+      </w:r>
+      <w:r>
+        <w:t xml:space="preserve"> is made for storing the hulls using the number of contours found.</w:t>
+      </w:r>
+      <w:r>
+        <w:t xml:space="preserve"> </w:t>
+      </w:r>
+      <w:r>
+        <w:t xml:space="preserve">Every contour with an area more than 300 </w:t>
+      </w:r>
+      <w:r>
+        <w:t xml:space="preserve">has a hull created using </w:t>
+      </w:r>
+      <w:r>
+        <w:rPr>
+          <w:i/>
+        </w:rPr>
+        <w:t>convexHull()</w:t>
+      </w:r>
+      <w:r>
+        <w:t>.</w:t>
+      </w:r>
+      <w:r>
+        <w:t xml:space="preserve"> T</w:t>
+      </w:r>
+      <w:r>
+        <w:t xml:space="preserve">his allows the </w:t>
+      </w:r>
+      <w:r>
+        <w:rPr>
+          <w:i/>
+        </w:rPr>
+        <w:t>BlobDetector</w:t>
+      </w:r>
+      <w:r>
+        <w:t xml:space="preserve"> to skip over smaller shapes that would most likely not be pedestrians.</w:t>
+      </w:r>
+      <w:r>
+        <w:t xml:space="preserve"> </w:t>
+      </w:r>
+      <w:r>
+        <w:rPr>
+          <w:i/>
+        </w:rPr>
+        <w:t>Draw_annotations()</w:t>
+      </w:r>
+      <w:r>
+        <w:t xml:space="preserve"> is then used to visualise the contours/hulls in their respective images.</w:t>
+      </w:r>
+    </w:p>
+    <w:p/>
+    <w:p>
       <w:pPr>
         <w:pStyle w:val="Heading3"/>
       </w:pPr>
       <w:r>
-        <w:t>Contours and Hulls</w:t>
+        <w:t>Shape Extraction</w:t>
       </w:r>
     </w:p>
     <w:p/>
     <w:p>
       <w:r>
-        <w:t>Contours and convexhull very useful.</w:t>
+        <w:rPr>
+          <w:i/>
+        </w:rPr>
+        <w:t>Get_large_shapes()</w:t>
+      </w:r>
+      <w:r>
+        <w:t xml:space="preserve"> requires several parameters for</w:t>
+      </w:r>
+      <w:r>
+        <w:t xml:space="preserve"> find</w:t>
+      </w:r>
+      <w:r>
+        <w:t xml:space="preserve">ing </w:t>
+      </w:r>
+      <w:r>
+        <w:t>shapes within the overall image.</w:t>
+      </w:r>
+      <w:r>
+        <w:t xml:space="preserve"> Both the source image and the </w:t>
+      </w:r>
+      <w:r>
+        <w:t xml:space="preserve">filtered foreground mask is needed so the </w:t>
+      </w:r>
+      <w:r>
+        <w:rPr>
+          <w:i/>
+        </w:rPr>
+        <w:t>BlobDetector</w:t>
+      </w:r>
+      <w:r>
+        <w:t xml:space="preserve"> can save the source images as its processing the shapes.</w:t>
+      </w:r>
+      <w:r>
+        <w:t xml:space="preserve"> The hulls </w:t>
+      </w:r>
+      <w:r>
+        <w:rPr>
+          <w:i/>
+        </w:rPr>
+        <w:t>vector</w:t>
+      </w:r>
+      <w:r>
+        <w:t xml:space="preserve"> and size are needed, as well as an </w:t>
+      </w:r>
+      <w:r>
+        <w:rPr>
+          <w:i/>
+        </w:rPr>
+        <w:t>edge</w:t>
+      </w:r>
+      <w:r>
+        <w:rPr>
+          <w:i/>
+        </w:rPr>
+        <w:softHyphen/>
+        <w:t>_space</w:t>
+      </w:r>
+      <w:r>
+        <w:t xml:space="preserve"> </w:t>
+      </w:r>
+      <w:r>
+        <w:t>integer</w:t>
+      </w:r>
+      <w:r>
+        <w:t>.</w:t>
+      </w:r>
+      <w:r>
+        <w:t xml:space="preserve"> </w:t>
+      </w:r>
+      <w:r>
+        <w:t xml:space="preserve">When each image is saved as </w:t>
+      </w:r>
+      <w:r>
+        <w:t>its</w:t>
+      </w:r>
+      <w:r>
+        <w:t xml:space="preserve"> own </w:t>
+      </w:r>
+      <w:r>
+        <w:rPr>
+          <w:i/>
+        </w:rPr>
+        <w:t xml:space="preserve">Mat </w:t>
+      </w:r>
+      <w:r>
+        <w:t xml:space="preserve">object, </w:t>
+      </w:r>
+      <w:r>
+        <w:t>an empty pixel border is added to push the shape towards the centre</w:t>
+      </w:r>
+      <w:r>
+        <w:t>.</w:t>
+      </w:r>
+      <w:r>
+        <w:t xml:space="preserve"> </w:t>
+      </w:r>
+      <w:r>
+        <w:t>In the Daimler training examples, none of the ground truth images had pixels touching the borders of the image</w:t>
+      </w:r>
+      <w:r>
+        <w:t>, so extracted shapes filling these areas would be considered invalid</w:t>
+      </w:r>
+      <w:r>
+        <w:t>.</w:t>
+      </w:r>
+      <w:r>
+        <w:t xml:space="preserve"> </w:t>
+      </w:r>
+      <w:r>
+        <w:t>The</w:t>
+      </w:r>
+      <w:r>
+        <w:t xml:space="preserve"> </w:t>
+      </w:r>
+      <w:r>
+        <w:rPr>
+          <w:i/>
+        </w:rPr>
+        <w:t xml:space="preserve">edge_space </w:t>
+      </w:r>
+      <w:r>
+        <w:t>parameter</w:t>
+      </w:r>
+      <w:r>
+        <w:t xml:space="preserve"> </w:t>
+      </w:r>
+      <w:r>
+        <w:t xml:space="preserve">defines how large the </w:t>
+      </w:r>
+      <w:r>
+        <w:t>empty areas on each side of the shape will be.</w:t>
+      </w:r>
+      <w:r>
+        <w:t xml:space="preserve"> </w:t>
+      </w:r>
+    </w:p>
+    <w:p>
+      <w:r>
+        <w:lastRenderedPageBreak/>
+        <w:t xml:space="preserve">The function then finds the top left and bottom right </w:t>
+      </w:r>
+      <w:r>
+        <w:rPr>
+          <w:i/>
+        </w:rPr>
+        <w:t>Points</w:t>
+      </w:r>
+      <w:r>
+        <w:t xml:space="preserve"> in each hull </w:t>
+      </w:r>
+      <w:r>
+        <w:t>so it can draw a rectangle around the hull’s area.</w:t>
+      </w:r>
+      <w:r>
+        <w:t xml:space="preserve"> An </w:t>
+      </w:r>
+      <w:r>
+        <w:rPr>
+          <w:i/>
+        </w:rPr>
+        <w:t xml:space="preserve">is_within_bound() </w:t>
+      </w:r>
+      <w:r>
+        <w:t>check is used to ensure the</w:t>
+      </w:r>
+      <w:r>
+        <w:rPr>
+          <w:i/>
+        </w:rPr>
+        <w:t xml:space="preserve"> edge_space </w:t>
+      </w:r>
+      <w:r>
+        <w:t>parameter</w:t>
+      </w:r>
+      <w:r>
+        <w:t xml:space="preserve"> doesn’t fall outside of the image boundaries.</w:t>
+      </w:r>
+      <w:r>
+        <w:t xml:space="preserve"> If the shape passes the check, then the </w:t>
+      </w:r>
+      <w:r>
+        <w:rPr>
+          <w:i/>
+        </w:rPr>
+        <w:t>edge_space</w:t>
+      </w:r>
+      <w:r>
+        <w:rPr>
+          <w:i/>
+        </w:rPr>
+        <w:softHyphen/>
+      </w:r>
+      <w:r>
+        <w:t xml:space="preserve"> is added</w:t>
+      </w:r>
+      <w:r>
+        <w:t xml:space="preserve"> to each side of the rectangle.</w:t>
+      </w:r>
+      <w:r>
+        <w:t xml:space="preserve"> These rectangles will then cover the entire shape, which is then </w:t>
+      </w:r>
+      <w:r>
+        <w:t xml:space="preserve">resized and </w:t>
+      </w:r>
+      <w:r>
+        <w:t xml:space="preserve">saved as its own </w:t>
+      </w:r>
+      <w:r>
+        <w:rPr>
+          <w:i/>
+        </w:rPr>
+        <w:t xml:space="preserve">Mat </w:t>
+      </w:r>
+      <w:r>
+        <w:t xml:space="preserve">object in </w:t>
+      </w:r>
+      <w:r>
+        <w:rPr>
+          <w:i/>
+        </w:rPr>
+        <w:t>bg</w:t>
+      </w:r>
+      <w:r>
+        <w:rPr>
+          <w:i/>
+        </w:rPr>
+        <w:t>_shapes</w:t>
+      </w:r>
+      <w:r>
+        <w:t>.</w:t>
+      </w:r>
+      <w:r>
+        <w:t xml:space="preserve"> Before resizing the shape, the sources of each image are stored in the </w:t>
+      </w:r>
+      <w:r>
+        <w:rPr>
+          <w:i/>
+        </w:rPr>
+        <w:t>src_shapes</w:t>
+      </w:r>
+      <w:r>
+        <w:t xml:space="preserve"> class member.</w:t>
+      </w:r>
+    </w:p>
+    <w:p>
+      <w:pPr>
+        <w:pStyle w:val="Heading2"/>
+      </w:pPr>
+      <w:bookmarkStart w:id="65" w:name="_Toc481426698"/>
+      <w:r>
+        <w:t>PeopleFinder</w:t>
+      </w:r>
+      <w:bookmarkEnd w:id="65"/>
+    </w:p>
+    <w:p>
+      <w:pPr>
+        <w:pStyle w:val="Heading3"/>
+      </w:pPr>
+      <w:r>
+        <w:t>Setup</w:t>
       </w:r>
     </w:p>
     <w:p/>
     <w:p>
+      <w:r>
+        <w:t xml:space="preserve">The </w:t>
+      </w:r>
+      <w:r>
+        <w:rPr>
+          <w:i/>
+        </w:rPr>
+        <w:t xml:space="preserve">min_range </w:t>
+      </w:r>
+      <w:r>
+        <w:t xml:space="preserve">and </w:t>
+      </w:r>
+      <w:r>
+        <w:rPr>
+          <w:i/>
+        </w:rPr>
+        <w:t>max_range</w:t>
+      </w:r>
+      <w:r>
+        <w:t xml:space="preserve"> class members</w:t>
+      </w:r>
+      <w:r>
+        <w:t xml:space="preserve"> are </w:t>
+      </w:r>
+      <w:r>
+        <w:rPr>
+          <w:i/>
+        </w:rPr>
+        <w:t xml:space="preserve">vectors </w:t>
+      </w:r>
+      <w:r>
+        <w:t>containing 10</w:t>
+      </w:r>
+      <w:r>
+        <w:t xml:space="preserve"> </w:t>
+      </w:r>
+      <w:r>
+        <w:rPr>
+          <w:i/>
+        </w:rPr>
+        <w:t>Points</w:t>
+      </w:r>
+      <w:r>
+        <w:rPr>
+          <w:i/>
+        </w:rPr>
+        <w:t xml:space="preserve">, </w:t>
+      </w:r>
+      <w:r>
+        <w:t xml:space="preserve">each </w:t>
+      </w:r>
+      <w:r>
+        <w:rPr>
+          <w:i/>
+        </w:rPr>
+        <w:t>Point</w:t>
+      </w:r>
+      <w:r>
+        <w:t xml:space="preserve"> representing</w:t>
+      </w:r>
+      <w:r>
+        <w:t xml:space="preserve"> minimum and maximum </w:t>
+      </w:r>
+      <w:r>
+        <w:t xml:space="preserve">valid </w:t>
+      </w:r>
+      <w:r>
+        <w:t xml:space="preserve">positions </w:t>
+      </w:r>
+      <w:r>
+        <w:t>for each feature</w:t>
+      </w:r>
+      <w:r>
+        <w:t>.</w:t>
+      </w:r>
+      <w:r>
+        <w:t xml:space="preserve"> These ranges</w:t>
+      </w:r>
+      <w:r>
+        <w:t xml:space="preserve"> </w:t>
+      </w:r>
+      <w:r>
+        <w:t>are used to determine whether a feature found during testing falls within the valid</w:t>
+      </w:r>
+      <w:r>
+        <w:t>ation</w:t>
+      </w:r>
+      <w:r>
+        <w:t xml:space="preserve"> boundaries.</w:t>
+      </w:r>
+      <w:r>
+        <w:t xml:space="preserve"> </w:t>
+      </w:r>
+      <w:r>
+        <w:rPr>
+          <w:i/>
+        </w:rPr>
+        <w:t>Verdicts</w:t>
+      </w:r>
+      <w:r>
+        <w:t xml:space="preserve"> is a </w:t>
+      </w:r>
+      <w:r>
+        <w:rPr>
+          <w:i/>
+        </w:rPr>
+        <w:t xml:space="preserve">vector </w:t>
+      </w:r>
+      <w:r>
+        <w:t xml:space="preserve">of </w:t>
+      </w:r>
+      <w:r>
+        <w:rPr>
+          <w:i/>
+        </w:rPr>
+        <w:t xml:space="preserve">strings </w:t>
+      </w:r>
+      <w:r>
+        <w:t xml:space="preserve">that </w:t>
+      </w:r>
+      <w:r>
+        <w:t xml:space="preserve">contains the </w:t>
+      </w:r>
+      <w:r>
+        <w:t>classification results for each of the shapes.</w:t>
+      </w:r>
+      <w:r>
+        <w:t xml:space="preserve"> </w:t>
+      </w:r>
+      <w:r>
+        <w:t xml:space="preserve">The </w:t>
+      </w:r>
+      <w:r>
+        <w:rPr>
+          <w:i/>
+        </w:rPr>
+        <w:t>bad_skel_flag</w:t>
+      </w:r>
+      <w:r>
+        <w:rPr>
+          <w:i/>
+        </w:rPr>
+        <w:t xml:space="preserve"> </w:t>
+      </w:r>
+      <w:r>
+        <w:t xml:space="preserve">is a </w:t>
+      </w:r>
+      <w:r>
+        <w:rPr>
+          <w:i/>
+        </w:rPr>
+        <w:t>boo</w:t>
+      </w:r>
+      <w:r>
+        <w:rPr>
+          <w:i/>
+        </w:rPr>
+        <w:t>l</w:t>
+      </w:r>
+      <w:r>
+        <w:t xml:space="preserve"> that is set to true whenever the </w:t>
+      </w:r>
+      <w:r>
+        <w:rPr>
+          <w:i/>
+        </w:rPr>
+        <w:t>PeopleFinder</w:t>
+      </w:r>
+      <w:r>
+        <w:t xml:space="preserve"> can’t process </w:t>
+      </w:r>
+      <w:r>
+        <w:t>the shape.</w:t>
+      </w:r>
+    </w:p>
+    <w:p/>
+    <w:p>
+      <w:r>
+        <w:rPr>
+          <w:i/>
+        </w:rPr>
+        <w:t xml:space="preserve">Demo(), train() </w:t>
+      </w:r>
+      <w:r>
+        <w:t xml:space="preserve">and </w:t>
+      </w:r>
+      <w:r>
+        <w:rPr>
+          <w:i/>
+        </w:rPr>
+        <w:t>test()</w:t>
+      </w:r>
+      <w:r>
+        <w:t xml:space="preserve"> all run the skeleton building functions for different purposes. </w:t>
+      </w:r>
+      <w:r>
+        <w:rPr>
+          <w:i/>
+        </w:rPr>
+        <w:t xml:space="preserve">Demo() </w:t>
+      </w:r>
+      <w:r>
+        <w:t xml:space="preserve">iterates through the training directory </w:t>
+      </w:r>
+      <w:r>
+        <w:t xml:space="preserve">and visualises how the </w:t>
+      </w:r>
+      <w:r>
+        <w:t>skeleton mode</w:t>
+      </w:r>
+      <w:r>
+        <w:t>ls in the training data appear.</w:t>
+      </w:r>
+      <w:r>
+        <w:t xml:space="preserve"> </w:t>
+      </w:r>
+      <w:r>
+        <w:rPr>
+          <w:i/>
+        </w:rPr>
+        <w:t xml:space="preserve">Train() </w:t>
+      </w:r>
+      <w:r>
+        <w:t xml:space="preserve">creates skeleton models for all of the training files while adjusting the </w:t>
+      </w:r>
+      <w:r>
+        <w:rPr>
+          <w:i/>
+        </w:rPr>
+        <w:t>min</w:t>
+      </w:r>
+      <w:r>
+        <w:rPr>
+          <w:i/>
+        </w:rPr>
+        <w:softHyphen/>
+        <w:t xml:space="preserve">_range </w:t>
+      </w:r>
+      <w:r>
+        <w:t xml:space="preserve">and </w:t>
+      </w:r>
+      <w:r>
+        <w:rPr>
+          <w:i/>
+        </w:rPr>
+        <w:t>max_range</w:t>
+      </w:r>
+      <w:r>
+        <w:t xml:space="preserve"> </w:t>
+      </w:r>
+      <w:r>
+        <w:t>class members accordingly.</w:t>
+      </w:r>
+      <w:r>
+        <w:t xml:space="preserve"> </w:t>
+      </w:r>
+      <w:r>
+        <w:rPr>
+          <w:i/>
+        </w:rPr>
+        <w:t>Test()</w:t>
+      </w:r>
+      <w:r>
+        <w:t xml:space="preserve"> </w:t>
+      </w:r>
+      <w:r>
+        <w:t xml:space="preserve">uses the shapes passed through </w:t>
+      </w:r>
+      <w:r>
+        <w:rPr>
+          <w:i/>
+        </w:rPr>
+        <w:t>BGS/BlobDetection</w:t>
+      </w:r>
+      <w:r>
+        <w:rPr>
+          <w:i/>
+        </w:rPr>
+        <w:t xml:space="preserve"> </w:t>
+      </w:r>
+      <w:r>
+        <w:t>and creates skeletons within each one.</w:t>
+      </w:r>
+      <w:r>
+        <w:t xml:space="preserve"> </w:t>
+      </w:r>
+      <w:r>
+        <w:t>From here the feature score is calculated and a classification for the shape is given.</w:t>
+      </w:r>
+    </w:p>
+    <w:p/>
+    <w:p>
+      <w:r>
+        <w:t xml:space="preserve">When creating the pedestrian skeleton models, all source images </w:t>
+      </w:r>
+      <w:r>
+        <w:t xml:space="preserve">are </w:t>
+      </w:r>
+      <w:r>
+        <w:t xml:space="preserve">resized to </w:t>
+      </w:r>
+      <w:r>
+        <w:t>128x64</w:t>
+      </w:r>
+      <w:r>
+        <w:t xml:space="preserve">, as the </w:t>
+      </w:r>
+      <w:r>
+        <w:t>detection algorithms were more robust when working with a uniform size.</w:t>
+      </w:r>
+      <w:r>
+        <w:t xml:space="preserve"> Initial efforts to make feature detection</w:t>
+      </w:r>
+      <w:r>
+        <w:t xml:space="preserve"> </w:t>
+      </w:r>
+      <w:r>
+        <w:t xml:space="preserve">work regardless of size were difficult to the </w:t>
+      </w:r>
+      <w:r>
+        <w:t xml:space="preserve">seemingly </w:t>
+      </w:r>
+      <w:r>
+        <w:t xml:space="preserve">infinite complexity </w:t>
+      </w:r>
+      <w:r>
+        <w:t>of size</w:t>
+      </w:r>
+      <w:r>
+        <w:t>.</w:t>
+      </w:r>
+      <w:r>
+        <w:t xml:space="preserve"> </w:t>
+      </w:r>
+      <w:r>
+        <w:t xml:space="preserve">Pixels </w:t>
+      </w:r>
+      <w:r>
+        <w:t xml:space="preserve">in the </w:t>
+      </w:r>
+      <w:r>
+        <w:t xml:space="preserve">shape images are </w:t>
+      </w:r>
+      <w:r>
+        <w:t>colour coded</w:t>
+      </w:r>
+      <w:r>
+        <w:t xml:space="preserve"> with the red pixels being the contour outlines</w:t>
+      </w:r>
+      <w:r>
+        <w:t>,</w:t>
+      </w:r>
+      <w:r>
+        <w:t xml:space="preserve"> black pixels are considered outer shape and blue pixels are inner shape</w:t>
+      </w:r>
+      <w:r>
+        <w:t xml:space="preserve">. </w:t>
+      </w:r>
+      <w:r>
+        <w:t>This made storing pixel data relatively simple and helped keep detected features inside the shape.</w:t>
+      </w:r>
+    </w:p>
+    <w:p/>
+    <w:p>
+      <w:r>
+        <w:t>p</w:t>
+      </w:r>
+      <w:r>
+        <w:t>ixels,</w:t>
+      </w:r>
+      <w:r>
+        <w:t xml:space="preserve"> problem with </w:t>
+      </w:r>
+      <w:r>
+        <w:t xml:space="preserve">opencv </w:t>
+      </w:r>
+      <w:bookmarkStart w:id="66" w:name="_GoBack"/>
+      <w:bookmarkEnd w:id="66"/>
+      <w:r>
+        <w:t>flood</w:t>
+      </w:r>
+      <w:r>
+        <w:t>filling.</w:t>
+      </w:r>
+    </w:p>
+    <w:p/>
+    <w:p>
+      <w:pPr>
+        <w:pStyle w:val="Heading3"/>
+      </w:pPr>
+      <w:r>
+        <w:t>File handling</w:t>
+      </w:r>
+    </w:p>
+    <w:p/>
+    <w:p>
+      <w:r>
+        <w:t>File handling different per OS difficult to predict working directory when porting to different machine,</w:t>
+      </w:r>
+    </w:p>
+    <w:p>
+      <w:pPr>
+        <w:pStyle w:val="Heading3"/>
+      </w:pPr>
+      <w:r>
+        <w:t>Training, testing and classification</w:t>
+      </w:r>
+    </w:p>
+    <w:p/>
+    <w:p>
+      <w:pPr>
+        <w:pStyle w:val="Heading3"/>
+      </w:pPr>
+      <w:r>
+        <w:t>Head and torso detection</w:t>
+      </w:r>
+    </w:p>
+    <w:p/>
+    <w:p>
+      <w:pPr>
+        <w:pStyle w:val="Heading3"/>
+      </w:pPr>
+      <w:r>
+        <w:t>Waist and feet detection</w:t>
+      </w:r>
+    </w:p>
+    <w:p/>
+    <w:p>
+      <w:pPr>
+        <w:pStyle w:val="Heading3"/>
+      </w:pPr>
+      <w:r>
+        <w:t>Shoulder detection</w:t>
+      </w:r>
+    </w:p>
+    <w:p/>
+    <w:p>
+      <w:pPr>
+        <w:pStyle w:val="Heading3"/>
+      </w:pPr>
+      <w:r>
+        <w:lastRenderedPageBreak/>
+        <w:t>Elbow detection</w:t>
+      </w:r>
+    </w:p>
+    <w:p/>
+    <w:p>
+      <w:r>
+        <w:t>MAJORITY OF DETAIL</w:t>
+      </w:r>
+    </w:p>
+    <w:p>
+      <w:r>
+        <w:t>Elbows above head</w:t>
+      </w:r>
+    </w:p>
+    <w:p>
+      <w:pPr>
+        <w:pStyle w:val="Heading3"/>
+      </w:pPr>
+      <w:r>
+        <w:t>Hand detection</w:t>
+      </w:r>
+    </w:p>
+    <w:p/>
+    <w:p>
+      <w:r>
+        <w:t>MAJORITY OF DTAILS</w:t>
+      </w:r>
+    </w:p>
+    <w:p>
+      <w:pPr>
+        <w:pStyle w:val="Heading3"/>
+      </w:pPr>
+      <w:r>
+        <w:t>Dealing with bad shapes</w:t>
+      </w:r>
+    </w:p>
+    <w:p>
+      <w:r>
+        <w:t>Section on applying PeopleFinder to BGS shapes, problematic shapes.</w:t>
+      </w:r>
+    </w:p>
+    <w:p/>
+    <w:p>
+      <w:r>
+        <w:t>WEAVE ISSUES INTO EACH SECTION</w:t>
+      </w:r>
+      <w:r>
+        <w:t>.</w:t>
+      </w:r>
+    </w:p>
+    <w:p>
       <w:pPr>
         <w:pStyle w:val="Heading2"/>
       </w:pPr>
-      <w:bookmarkStart w:id="64" w:name="_Toc481407321"/>
-      <w:r>
-        <w:t>PeopleFinder</w:t>
-      </w:r>
-      <w:bookmarkEnd w:id="64"/>
+      <w:bookmarkStart w:id="67" w:name="_Toc481426699"/>
+      <w:r>
+        <w:t>RecordLog</w:t>
+      </w:r>
+      <w:bookmarkEnd w:id="67"/>
+    </w:p>
+    <w:p>
+      <w:pPr>
+        <w:pStyle w:val="Heading2"/>
+      </w:pPr>
+      <w:bookmarkStart w:id="68" w:name="_Toc481426700"/>
+      <w:r>
+        <w:t>Requirements Review</w:t>
+      </w:r>
+      <w:bookmarkEnd w:id="68"/>
     </w:p>
     <w:p/>
     <w:p>
-      <w:r>
-        <w:t>File handling</w:t>
-      </w:r>
-      <w:r>
-        <w:t xml:space="preserve"> different per OS</w:t>
-      </w:r>
-      <w:r>
-        <w:t xml:space="preserve"> difficult to predict working directory when porting to different machine</w:t>
-      </w:r>
-      <w:r>
-        <w:t>, issues with each feature. Lots of detail/figures available for hand detection</w:t>
-      </w:r>
-      <w:r>
-        <w:t>.</w:t>
-      </w:r>
-      <w:r>
-        <w:t xml:space="preserve"> Section on applying PeopleFinder to BGS shapes, problematic shapes.</w:t>
-      </w:r>
-    </w:p>
-    <w:p/>
-    <w:p/>
-    <w:p>
-      <w:pPr>
-        <w:pStyle w:val="Heading2"/>
-      </w:pPr>
-      <w:bookmarkStart w:id="65" w:name="_Toc481407322"/>
-      <w:r>
-        <w:t>RecordLog</w:t>
-      </w:r>
-      <w:bookmarkEnd w:id="65"/>
-    </w:p>
-    <w:p>
-      <w:pPr>
-        <w:pStyle w:val="Heading2"/>
-      </w:pPr>
-      <w:bookmarkStart w:id="66" w:name="_Toc481407323"/>
-      <w:r>
-        <w:t>Requirements Review</w:t>
-      </w:r>
-      <w:bookmarkEnd w:id="66"/>
-    </w:p>
-    <w:p/>
-    <w:p>
       <w:pPr>
         <w:jc w:val="both"/>
         <w:rPr>
@@ -16715,11 +17960,7 @@
         <w:jc w:val="both"/>
       </w:pPr>
       <w:r>
-        <w:t xml:space="preserve">You can conclude this section by reviewing the end of the implementation stage against the planned requirements. Code? Nodes vector for features helps keep it together (providing index numbers remembered). How each feature algorithm was implemented. ISSUES AND PROBLEMS. Negative training examples unnecessary. Apply pedestrian detection every second instead of every frame. X,y positions mirrored when referring to rows and cols. PEOPLEFINDER ISSUES WITH ALGORITHM </w:t>
-      </w:r>
-      <w:r>
-        <w:lastRenderedPageBreak/>
-        <w:t>IMPLEMENTATIONS. Ensuring peoplefinder can handle bad shapes, bad shape flag. Reference log?</w:t>
+        <w:t>You can conclude this section by reviewing the end of the implementation stage against the planned requirements. Code? Nodes vector for features helps keep it together (providing index numbers remembered). How each feature algorithm was implemented. ISSUES AND PROBLEMS. Negative training examples unnecessary. Apply pedestrian detection every second instead of every frame. X,y positions mirrored when referring to rows and cols. PEOPLEFINDER ISSUES WITH ALGORITHM IMPLEMENTATIONS. Ensuring peoplefinder can handle bad shapes, bad shape flag. Reference log?</w:t>
       </w:r>
     </w:p>
     <w:p/>
@@ -16729,151 +17970,120 @@
       <w:pPr>
         <w:pStyle w:val="Heading1"/>
       </w:pPr>
-      <w:bookmarkStart w:id="67" w:name="_Toc222978603"/>
-      <w:bookmarkStart w:id="68" w:name="_Toc481407324"/>
+      <w:bookmarkStart w:id="69" w:name="_Toc222978603"/>
+      <w:bookmarkStart w:id="70" w:name="_Toc481426701"/>
       <w:r>
         <w:t>Testing</w:t>
       </w:r>
       <w:bookmarkEnd w:id="56"/>
-      <w:bookmarkEnd w:id="67"/>
-      <w:bookmarkEnd w:id="68"/>
-    </w:p>
-    <w:p>
-      <w:r>
-        <w:t>Detailed descriptions of every test case are definitely not what is required here. What is important is to show that you adopted a sensible strategy that was, in principle, capable of testing the system adequately even if you did not have the time to test the system fully.</w:t>
-      </w:r>
-    </w:p>
-    <w:p>
-      <w:pPr>
-        <w:jc w:val="both"/>
-      </w:pPr>
-    </w:p>
-    <w:p>
-      <w:pPr>
-        <w:jc w:val="both"/>
-      </w:pPr>
-      <w:r>
-        <w:t>Provide information in the body of your report and the appendix to explain the testing that has been performed. How does this testing address the requirements and design for the project?</w:t>
-      </w:r>
-    </w:p>
-    <w:p>
-      <w:pPr>
-        <w:jc w:val="both"/>
-      </w:pPr>
-    </w:p>
-    <w:p>
-      <w:pPr>
-        <w:jc w:val="both"/>
-      </w:pPr>
-      <w:r>
-        <w:t>How comprehensive is the testing within the constraints of the project? Are you testing the normal working behaviour? Are you testing the exceptional behaviour, e.g. error conditions? Are you testing security issues if they are relevant for your project?</w:t>
-      </w:r>
-    </w:p>
-    <w:p>
-      <w:pPr>
-        <w:jc w:val="both"/>
-      </w:pPr>
-    </w:p>
-    <w:p>
-      <w:pPr>
-        <w:jc w:val="both"/>
-      </w:pPr>
-      <w:r>
-        <w:t>Have you tested your system on “real users”? For example, if your system is supposed to solve a problem for a business, then it would be appropriate to present your approach to involve</w:t>
-      </w:r>
-      <w:r>
-        <w:t xml:space="preserve"> </w:t>
-      </w:r>
-      <w:r>
-        <w:t>the users in the testing process and to record the results that you obtained. Depending on the level of detail, it is likely that you would put any detailed results in an appendix.</w:t>
-      </w:r>
-    </w:p>
-    <w:p>
-      <w:pPr>
-        <w:jc w:val="both"/>
-      </w:pPr>
-    </w:p>
-    <w:p>
-      <w:pPr>
-        <w:jc w:val="both"/>
-        <w:rPr>
-          <w:lang w:val="en-US"/>
-        </w:rPr>
-      </w:pPr>
-      <w:r>
-        <w:t>The following sections indicate some areas you might include. Other sections may be more appropriate to your project.</w:t>
-      </w:r>
-      <w:r>
-        <w:rPr>
-          <w:lang w:val="en-US"/>
-        </w:rPr>
-        <w:t xml:space="preserve"> </w:t>
-      </w:r>
-      <w:r>
-        <w:rPr>
-          <w:lang w:val="en-US"/>
-        </w:rPr>
-        <w:t>BGS TESTING SECTION 2.2.6. EROSION DILATION OPTIMAL.</w:t>
-      </w:r>
-      <w:r>
-        <w:rPr>
-          <w:lang w:val="en-US"/>
-        </w:rPr>
-        <w:t xml:space="preserve"> RUN DIFFERENT BGS SETTINGS AND PUT IN GRAPH TO SHOW UNSTABLE PEDESTRIAN DETECTION.</w:t>
-      </w:r>
-    </w:p>
-    <w:p>
-      <w:pPr>
-        <w:jc w:val="both"/>
-        <w:rPr>
-          <w:lang w:val="en-US"/>
-        </w:rPr>
-      </w:pPr>
-    </w:p>
-    <w:p>
-      <w:pPr>
-        <w:jc w:val="both"/>
-        <w:rPr>
-          <w:lang w:val="en-US"/>
-        </w:rPr>
-      </w:pPr>
-      <w:r>
-        <w:rPr>
-          <w:lang w:val="en-US"/>
-        </w:rPr>
-        <w:t>Just have unit testing and experiments.</w:t>
-      </w:r>
-    </w:p>
-    <w:p>
-      <w:pPr>
-        <w:pStyle w:val="Heading2"/>
-        <w:rPr>
-          <w:lang w:val="en-US"/>
-        </w:rPr>
-      </w:pPr>
-      <w:bookmarkStart w:id="69" w:name="_Toc222978604"/>
-      <w:bookmarkStart w:id="70" w:name="_Toc481407325"/>
-      <w:r>
-        <w:rPr>
-          <w:lang w:val="en-US"/>
-        </w:rPr>
-        <w:t>Overall Approach to Testing</w:t>
-      </w:r>
       <w:bookmarkEnd w:id="69"/>
       <w:bookmarkEnd w:id="70"/>
-      <w:r>
+    </w:p>
+    <w:p>
+      <w:r>
+        <w:t>Detailed descriptions of every test case are definitely not what is required here. What is important is to show that you adopted a sensible strategy that was, in principle, capable of testing the system adequately even if you did not have the time to test the system fully.</w:t>
+      </w:r>
+    </w:p>
+    <w:p>
+      <w:pPr>
+        <w:jc w:val="both"/>
+      </w:pPr>
+    </w:p>
+    <w:p>
+      <w:pPr>
+        <w:jc w:val="both"/>
+      </w:pPr>
+      <w:r>
+        <w:t>Provide information in the body of your report and the appendix to explain the testing that has been performed. How does this testing address the requirements and design for the project?</w:t>
+      </w:r>
+    </w:p>
+    <w:p>
+      <w:pPr>
+        <w:jc w:val="both"/>
+      </w:pPr>
+    </w:p>
+    <w:p>
+      <w:pPr>
+        <w:jc w:val="both"/>
+      </w:pPr>
+      <w:r>
+        <w:t>How comprehensive is the testing within the constraints of the project? Are you testing the normal working behaviour? Are you testing the exceptional behaviour, e.g. error conditions? Are you testing security issues if they are relevant for your project?</w:t>
+      </w:r>
+    </w:p>
+    <w:p>
+      <w:pPr>
+        <w:jc w:val="both"/>
+      </w:pPr>
+    </w:p>
+    <w:p>
+      <w:pPr>
+        <w:jc w:val="both"/>
+      </w:pPr>
+      <w:r>
+        <w:t>Have you tested your system on “real users”? For example, if your system is supposed to solve a problem for a business, then it would be appropriate to present your approach to involve</w:t>
+      </w:r>
+      <w:r>
+        <w:t xml:space="preserve"> </w:t>
+      </w:r>
+      <w:r>
+        <w:t>the users in the testing process and to record the results that you obtained. Depending on the level of detail, it is likely that you would put any detailed results in an appendix.</w:t>
+      </w:r>
+    </w:p>
+    <w:p>
+      <w:pPr>
+        <w:jc w:val="both"/>
+      </w:pPr>
+    </w:p>
+    <w:p>
+      <w:pPr>
+        <w:jc w:val="both"/>
         <w:rPr>
           <w:lang w:val="en-US"/>
         </w:rPr>
+      </w:pPr>
+      <w:r>
+        <w:t>The following sections indicate some areas you might include. Other sections may be more appropriate to your project.</w:t>
+      </w:r>
+      <w:r>
+        <w:rPr>
+          <w:lang w:val="en-US"/>
+        </w:rPr>
         <w:t xml:space="preserve"> </w:t>
       </w:r>
-    </w:p>
-    <w:p>
-      <w:pPr>
+      <w:r>
         <w:rPr>
           <w:lang w:val="en-US"/>
         </w:rPr>
-      </w:pPr>
+        <w:t>BGS TESTING SECTION 2.2.6. EROSION DILATION OPTIMAL.</w:t>
+      </w:r>
+      <w:r>
+        <w:rPr>
+          <w:lang w:val="en-US"/>
+        </w:rPr>
+        <w:t xml:space="preserve"> RUN DIFFERENT BGS SETTINGS AND PUT IN GRAPH TO SHOW UNSTABLE PEDESTRIAN DETECTION.</w:t>
+      </w:r>
+    </w:p>
+    <w:p>
+      <w:pPr>
+        <w:jc w:val="both"/>
+        <w:rPr>
+          <w:lang w:val="en-US"/>
+        </w:rPr>
+      </w:pPr>
+    </w:p>
+    <w:p>
+      <w:pPr>
+        <w:jc w:val="both"/>
+        <w:rPr>
+          <w:lang w:val="en-US"/>
+        </w:rPr>
+      </w:pPr>
+      <w:r>
+        <w:rPr>
+          <w:lang w:val="en-US"/>
+        </w:rPr>
+        <w:t>Just have unit testing and experiments.</w:t>
+      </w:r>
     </w:p>
     <w:p>
       <w:pPr>
@@ -16882,13 +18092,13 @@
           <w:lang w:val="en-US"/>
         </w:rPr>
       </w:pPr>
-      <w:bookmarkStart w:id="71" w:name="_Toc222978605"/>
-      <w:bookmarkStart w:id="72" w:name="_Toc481407326"/>
+      <w:bookmarkStart w:id="71" w:name="_Toc222978604"/>
+      <w:bookmarkStart w:id="72" w:name="_Toc481426702"/>
       <w:r>
         <w:rPr>
           <w:lang w:val="en-US"/>
         </w:rPr>
-        <w:t>Automated Testing</w:t>
+        <w:t>Overall Approach to Testing</w:t>
       </w:r>
       <w:bookmarkEnd w:id="71"/>
       <w:bookmarkEnd w:id="72"/>
@@ -16908,27 +18118,33 @@
     </w:p>
     <w:p>
       <w:pPr>
-        <w:pStyle w:val="Heading3"/>
+        <w:pStyle w:val="Heading2"/>
         <w:rPr>
           <w:lang w:val="en-US"/>
         </w:rPr>
       </w:pPr>
-      <w:bookmarkStart w:id="73" w:name="_Toc222978606"/>
-      <w:bookmarkStart w:id="74" w:name="_Toc481407327"/>
+      <w:bookmarkStart w:id="73" w:name="_Toc222978605"/>
+      <w:bookmarkStart w:id="74" w:name="_Toc481426703"/>
       <w:r>
         <w:rPr>
           <w:lang w:val="en-US"/>
         </w:rPr>
-        <w:t>Unit Tests</w:t>
+        <w:t>Automated Testing</w:t>
       </w:r>
       <w:bookmarkEnd w:id="73"/>
       <w:bookmarkEnd w:id="74"/>
-    </w:p>
-    <w:p>
-      <w:pPr>
+      <w:r>
         <w:rPr>
           <w:lang w:val="en-US"/>
         </w:rPr>
+        <w:t xml:space="preserve"> </w:t>
+      </w:r>
+    </w:p>
+    <w:p>
+      <w:pPr>
+        <w:rPr>
+          <w:lang w:val="en-US"/>
+        </w:rPr>
       </w:pPr>
     </w:p>
     <w:p>
@@ -16938,44 +18154,38 @@
           <w:lang w:val="en-US"/>
         </w:rPr>
       </w:pPr>
-      <w:bookmarkStart w:id="75" w:name="_Toc222978607"/>
-      <w:bookmarkStart w:id="76" w:name="_Toc481407328"/>
+      <w:bookmarkStart w:id="75" w:name="_Toc222978606"/>
+      <w:bookmarkStart w:id="76" w:name="_Toc481426704"/>
       <w:r>
         <w:rPr>
           <w:lang w:val="en-US"/>
         </w:rPr>
-        <w:t>User Interface Testing</w:t>
+        <w:t>Unit Tests</w:t>
       </w:r>
       <w:bookmarkEnd w:id="75"/>
       <w:bookmarkEnd w:id="76"/>
-      <w:r>
+    </w:p>
+    <w:p>
+      <w:pPr>
         <w:rPr>
           <w:lang w:val="en-US"/>
         </w:rPr>
-        <w:t xml:space="preserve"> </w:t>
-      </w:r>
-    </w:p>
-    <w:p>
-      <w:pPr>
+      </w:pPr>
+    </w:p>
+    <w:p>
+      <w:pPr>
+        <w:pStyle w:val="Heading3"/>
         <w:rPr>
           <w:lang w:val="en-US"/>
         </w:rPr>
       </w:pPr>
-    </w:p>
-    <w:p>
-      <w:pPr>
-        <w:pStyle w:val="Heading3"/>
+      <w:bookmarkStart w:id="77" w:name="_Toc222978607"/>
+      <w:bookmarkStart w:id="78" w:name="_Toc481426705"/>
+      <w:r>
         <w:rPr>
           <w:lang w:val="en-US"/>
         </w:rPr>
-      </w:pPr>
-      <w:bookmarkStart w:id="77" w:name="_Toc222978608"/>
-      <w:bookmarkStart w:id="78" w:name="_Toc481407329"/>
-      <w:r>
-        <w:rPr>
-          <w:lang w:val="en-US"/>
-        </w:rPr>
-        <w:t>Stress Testing</w:t>
+        <w:t>User Interface Testing</w:t>
       </w:r>
       <w:bookmarkEnd w:id="77"/>
       <w:bookmarkEnd w:id="78"/>
@@ -17000,13 +18210,13 @@
           <w:lang w:val="en-US"/>
         </w:rPr>
       </w:pPr>
-      <w:bookmarkStart w:id="79" w:name="_Toc222978609"/>
-      <w:bookmarkStart w:id="80" w:name="_Toc481407330"/>
+      <w:bookmarkStart w:id="79" w:name="_Toc222978608"/>
+      <w:bookmarkStart w:id="80" w:name="_Toc481426706"/>
       <w:r>
         <w:rPr>
           <w:lang w:val="en-US"/>
         </w:rPr>
-        <w:t>Other Types of Testing</w:t>
+        <w:t>Stress Testing</w:t>
       </w:r>
       <w:bookmarkEnd w:id="79"/>
       <w:bookmarkEnd w:id="80"/>
@@ -17026,18 +18236,18 @@
     </w:p>
     <w:p>
       <w:pPr>
-        <w:pStyle w:val="Heading2"/>
+        <w:pStyle w:val="Heading3"/>
         <w:rPr>
           <w:lang w:val="en-US"/>
         </w:rPr>
       </w:pPr>
-      <w:bookmarkStart w:id="81" w:name="_Toc222978610"/>
-      <w:bookmarkStart w:id="82" w:name="_Toc481407331"/>
+      <w:bookmarkStart w:id="81" w:name="_Toc222978609"/>
+      <w:bookmarkStart w:id="82" w:name="_Toc481426707"/>
       <w:r>
         <w:rPr>
           <w:lang w:val="en-US"/>
         </w:rPr>
-        <w:t>Integration Testing</w:t>
+        <w:t>Other Types of Testing</w:t>
       </w:r>
       <w:bookmarkEnd w:id="81"/>
       <w:bookmarkEnd w:id="82"/>
@@ -17062,49 +18272,79 @@
           <w:lang w:val="en-US"/>
         </w:rPr>
       </w:pPr>
-      <w:bookmarkStart w:id="83" w:name="_Toc222978611"/>
-      <w:bookmarkStart w:id="84" w:name="_Toc481407332"/>
+      <w:bookmarkStart w:id="83" w:name="_Toc222978610"/>
+      <w:bookmarkStart w:id="84" w:name="_Toc481426708"/>
       <w:r>
         <w:rPr>
           <w:lang w:val="en-US"/>
         </w:rPr>
-        <w:lastRenderedPageBreak/>
-        <w:t>User Testing</w:t>
+        <w:t>Integration Testing</w:t>
       </w:r>
       <w:bookmarkEnd w:id="83"/>
       <w:bookmarkEnd w:id="84"/>
-    </w:p>
-    <w:p>
-      <w:pPr>
+      <w:r>
         <w:rPr>
           <w:lang w:val="en-US"/>
         </w:rPr>
-      </w:pPr>
-      <w:r>
+        <w:t xml:space="preserve"> </w:t>
+      </w:r>
+    </w:p>
+    <w:p>
+      <w:pPr>
         <w:rPr>
           <w:lang w:val="en-US"/>
         </w:rPr>
-        <w:br w:type="page"/>
-      </w:r>
-    </w:p>
-    <w:p>
-      <w:bookmarkStart w:id="85" w:name="_Toc192777716"/>
-    </w:p>
-    <w:p>
-      <w:pPr>
-        <w:pStyle w:val="Heading1"/>
-      </w:pPr>
-      <w:bookmarkStart w:id="86" w:name="_Toc222978612"/>
-      <w:bookmarkStart w:id="87" w:name="_Toc481407333"/>
-      <w:r>
-        <w:t xml:space="preserve">Critical </w:t>
-      </w:r>
-      <w:r>
-        <w:t>Evaluation</w:t>
+      </w:pPr>
+    </w:p>
+    <w:p>
+      <w:pPr>
+        <w:pStyle w:val="Heading2"/>
+        <w:rPr>
+          <w:lang w:val="en-US"/>
+        </w:rPr>
+      </w:pPr>
+      <w:bookmarkStart w:id="85" w:name="_Toc222978611"/>
+      <w:bookmarkStart w:id="86" w:name="_Toc481426709"/>
+      <w:r>
+        <w:rPr>
+          <w:lang w:val="en-US"/>
+        </w:rPr>
+        <w:t>User Testing</w:t>
       </w:r>
       <w:bookmarkEnd w:id="85"/>
       <w:bookmarkEnd w:id="86"/>
+    </w:p>
+    <w:p>
+      <w:pPr>
+        <w:rPr>
+          <w:lang w:val="en-US"/>
+        </w:rPr>
+      </w:pPr>
+      <w:r>
+        <w:rPr>
+          <w:lang w:val="en-US"/>
+        </w:rPr>
+        <w:br w:type="page"/>
+      </w:r>
+    </w:p>
+    <w:p>
+      <w:bookmarkStart w:id="87" w:name="_Toc192777716"/>
+    </w:p>
+    <w:p>
+      <w:pPr>
+        <w:pStyle w:val="Heading1"/>
+      </w:pPr>
+      <w:bookmarkStart w:id="88" w:name="_Toc222978612"/>
+      <w:bookmarkStart w:id="89" w:name="_Toc481426710"/>
+      <w:r>
+        <w:t xml:space="preserve">Critical </w:t>
+      </w:r>
+      <w:r>
+        <w:t>Evaluation</w:t>
+      </w:r>
       <w:bookmarkEnd w:id="87"/>
+      <w:bookmarkEnd w:id="88"/>
+      <w:bookmarkEnd w:id="89"/>
     </w:p>
     <w:p>
       <w:pPr>
@@ -17455,7 +18695,57 @@
         <w:rPr>
           <w:lang w:val="en-US"/>
         </w:rPr>
-        <w:t xml:space="preserve"> Incorporate time delta into video player to accomadate lag.</w:t>
+        <w:t xml:space="preserve"> More flexible vectors</w:t>
+      </w:r>
+      <w:r>
+        <w:rPr>
+          <w:lang w:val="en-US"/>
+        </w:rPr>
+        <w:t>(index_shapes_found instead of 20)</w:t>
+      </w:r>
+      <w:r>
+        <w:rPr>
+          <w:lang w:val="en-US"/>
+        </w:rPr>
+        <w:t>.</w:t>
+      </w:r>
+      <w:r>
+        <w:rPr>
+          <w:lang w:val="en-US"/>
+        </w:rPr>
+        <w:t xml:space="preserve"> </w:t>
+      </w:r>
+      <w:r>
+        <w:rPr>
+          <w:lang w:val="en-US"/>
+        </w:rPr>
+        <w:t>More features-&gt;more detailed classification-&gt; enum more classification types</w:t>
+      </w:r>
+      <w:r>
+        <w:rPr>
+          <w:lang w:val="en-US"/>
+        </w:rPr>
+        <w:t>.</w:t>
+      </w:r>
+    </w:p>
+    <w:p>
+      <w:pPr>
+        <w:rPr>
+          <w:lang w:val="en-US"/>
+        </w:rPr>
+      </w:pPr>
+    </w:p>
+    <w:p>
+      <w:pPr>
+        <w:rPr>
+          <w:lang w:val="en-US"/>
+        </w:rPr>
+      </w:pPr>
+      <w:r>
+        <w:rPr>
+          <w:lang w:val="en-US"/>
+        </w:rPr>
+        <w:t>Incorporate time delta into video player to accomadate lag.</w:t>
       </w:r>
     </w:p>
     <w:p>
@@ -17531,7 +18821,7 @@
           <w:szCs w:val="32"/>
         </w:rPr>
       </w:pPr>
-      <w:bookmarkStart w:id="88" w:name="_Toc192777717"/>
+      <w:bookmarkStart w:id="90" w:name="_Toc192777717"/>
       <w:r>
         <w:br w:type="page"/>
       </w:r>
@@ -17540,15 +18830,15 @@
       <w:pPr>
         <w:pStyle w:val="Heading1"/>
       </w:pPr>
-      <w:bookmarkStart w:id="89" w:name="_Toc222978613"/>
-      <w:bookmarkStart w:id="90" w:name="_Toc481407334"/>
+      <w:bookmarkStart w:id="91" w:name="_Toc222978613"/>
+      <w:bookmarkStart w:id="92" w:name="_Toc481426711"/>
       <w:r>
         <w:lastRenderedPageBreak/>
         <w:t>Appendices</w:t>
       </w:r>
-      <w:bookmarkEnd w:id="88"/>
-      <w:bookmarkEnd w:id="89"/>
       <w:bookmarkEnd w:id="90"/>
+      <w:bookmarkEnd w:id="91"/>
+      <w:bookmarkEnd w:id="92"/>
     </w:p>
     <w:p>
       <w:pPr>
@@ -17616,14 +18906,17 @@
       <w:r>
         <w:t xml:space="preserve"> glyffy.</w:t>
       </w:r>
+      <w:r>
+        <w:t xml:space="preserve"> OPENCV</w:t>
+      </w:r>
     </w:p>
     <w:p/>
     <w:p>
       <w:pPr>
         <w:pStyle w:val="AppendixSection"/>
       </w:pPr>
-      <w:bookmarkStart w:id="91" w:name="_Toc222978614"/>
-      <w:bookmarkStart w:id="92" w:name="_Toc481407335"/>
+      <w:bookmarkStart w:id="93" w:name="_Toc222978614"/>
+      <w:bookmarkStart w:id="94" w:name="_Toc481426712"/>
       <w:r>
         <w:t>Thi</w:t>
       </w:r>
@@ -17639,8 +18932,8 @@
       <w:r>
         <w:t xml:space="preserve"> and Libraries</w:t>
       </w:r>
-      <w:bookmarkEnd w:id="91"/>
-      <w:bookmarkEnd w:id="92"/>
+      <w:bookmarkEnd w:id="93"/>
+      <w:bookmarkEnd w:id="94"/>
     </w:p>
     <w:p>
       <w:pPr>
@@ -17800,13 +19093,13 @@
       <w:pPr>
         <w:pStyle w:val="AppendixSection"/>
       </w:pPr>
-      <w:bookmarkStart w:id="93" w:name="_Toc222978615"/>
-      <w:bookmarkStart w:id="94" w:name="_Toc481407336"/>
+      <w:bookmarkStart w:id="95" w:name="_Toc481426713"/>
+      <w:bookmarkStart w:id="96" w:name="_Toc222978615"/>
       <w:r>
         <w:lastRenderedPageBreak/>
         <w:t>Ethics Submission</w:t>
       </w:r>
-      <w:bookmarkEnd w:id="94"/>
+      <w:bookmarkEnd w:id="95"/>
     </w:p>
     <w:p>
       <w:r>
@@ -17831,13 +19124,13 @@
       <w:pPr>
         <w:pStyle w:val="AppendixSection"/>
       </w:pPr>
-      <w:bookmarkStart w:id="95" w:name="_Toc481407337"/>
+      <w:bookmarkStart w:id="97" w:name="_Toc481426714"/>
       <w:r>
         <w:lastRenderedPageBreak/>
         <w:t>Code Samples</w:t>
       </w:r>
-      <w:bookmarkEnd w:id="93"/>
-      <w:bookmarkEnd w:id="95"/>
+      <w:bookmarkEnd w:id="96"/>
+      <w:bookmarkEnd w:id="97"/>
     </w:p>
     <w:p/>
     <w:p>
@@ -17927,7 +19220,7 @@
       </w:r>
     </w:p>
     <w:p>
-      <w:bookmarkStart w:id="96" w:name="_Toc192777719"/>
+      <w:bookmarkStart w:id="98" w:name="_Toc192777719"/>
     </w:p>
     <w:p>
       <w:pPr>
@@ -17937,14 +19230,14 @@
           <w:numId w:val="0"/>
         </w:numPr>
       </w:pPr>
-      <w:bookmarkStart w:id="97" w:name="_Toc222978616"/>
-      <w:bookmarkStart w:id="98" w:name="_Toc481407338"/>
+      <w:bookmarkStart w:id="99" w:name="_Toc222978616"/>
+      <w:bookmarkStart w:id="100" w:name="_Toc481426715"/>
       <w:r>
         <w:t>Annotated Bibliography</w:t>
       </w:r>
-      <w:bookmarkEnd w:id="96"/>
-      <w:bookmarkEnd w:id="97"/>
       <w:bookmarkEnd w:id="98"/>
+      <w:bookmarkEnd w:id="99"/>
+      <w:bookmarkEnd w:id="100"/>
     </w:p>
     <w:p>
       <w:r>
@@ -17960,7 +19253,7 @@
           <w:numId w:val="3"/>
         </w:numPr>
       </w:pPr>
-      <w:bookmarkStart w:id="99" w:name="_Ref180721199"/>
+      <w:bookmarkStart w:id="101" w:name="_Ref180721199"/>
       <w:r>
         <w:rPr>
           <w:lang w:val="en-US"/>
@@ -18153,7 +19446,7 @@
         <w:br/>
       </w:r>
     </w:p>
-    <w:bookmarkEnd w:id="99"/>
+    <w:bookmarkEnd w:id="101"/>
     <w:p>
       <w:pPr>
         <w:pStyle w:val="ListParagraph"/>
@@ -19117,7 +20410,7 @@
       <w:rPr>
         <w:noProof/>
       </w:rPr>
-      <w:t>33</w:t>
+      <w:t>34</w:t>
     </w:r>
     <w:r>
       <w:fldChar w:fldCharType="end"/>
@@ -19148,7 +20441,7 @@
         <w:noProof/>
         <w:lang w:val="en-US"/>
       </w:rPr>
-      <w:t>41</w:t>
+      <w:t>42</w:t>
     </w:r>
     <w:r>
       <w:rPr>
@@ -23784,7 +25077,7 @@
 </file>
 
 <file path=customXml/itemProps1.xml><?xml version="1.0" encoding="utf-8"?>
-<ds:datastoreItem xmlns:ds="http://schemas.openxmlformats.org/officeDocument/2006/customXml" ds:itemID="{7D168F41-23D2-4CC8-BC52-EB7F5D50F011}">
+<ds:datastoreItem xmlns:ds="http://schemas.openxmlformats.org/officeDocument/2006/customXml" ds:itemID="{84368F7F-33C6-4D2F-BF50-9FC1D546B422}">
   <ds:schemaRefs>
     <ds:schemaRef ds:uri="http://schemas.openxmlformats.org/officeDocument/2006/bibliography"/>
   </ds:schemaRefs>

</xml_diff>

<commit_message>
section 3 almost done
</commit_message>
<xml_diff>
--- a/Alo14_MMP_Report.docx
+++ b/Alo14_MMP_Report.docx
@@ -12313,10 +12313,10 @@
       <w:r>
         <w:t xml:space="preserve">Pedestrian model </w:t>
       </w:r>
-      <w:r>
-        <w:t>algorithms</w:t>
-      </w:r>
       <w:bookmarkEnd w:id="43"/>
+      <w:r>
+        <w:t>pseudocode</w:t>
+      </w:r>
     </w:p>
     <w:p>
       <w:pPr>
@@ -17754,24 +17754,3469 @@
     <w:p/>
     <w:p>
       <w:r>
-        <w:t>p</w:t>
-      </w:r>
-      <w:r>
-        <w:t>ixels,</w:t>
-      </w:r>
-      <w:r>
-        <w:t xml:space="preserve"> problem with </w:t>
-      </w:r>
-      <w:r>
-        <w:t xml:space="preserve">opencv </w:t>
-      </w:r>
+        <w:t xml:space="preserve">OpenCV’s </w:t>
+      </w:r>
+      <w:r>
+        <w:rPr>
+          <w:i/>
+        </w:rPr>
+        <w:t xml:space="preserve">floodFill() </w:t>
+      </w:r>
+      <w:r>
+        <w:t>function proved u</w:t>
+      </w:r>
+      <w:r>
+        <w:t xml:space="preserve">seful for colour coding pixels. Assuming the pixel in the centre of the 128x64 image is inside the shape, </w:t>
+      </w:r>
+      <w:r>
+        <w:t>the entire shape can be filled.</w:t>
+      </w:r>
+      <w:r>
+        <w:t xml:space="preserve"> </w:t>
+      </w:r>
+      <w:r>
+        <w:t xml:space="preserve">That way pixels inside the shape can be easily distinguished by colour. </w:t>
+      </w:r>
+      <w:r>
+        <w:t xml:space="preserve">Problems can arise if the </w:t>
+      </w:r>
+      <w:r>
+        <w:t>middle of the image</w:t>
+      </w:r>
+      <w:r>
+        <w:t xml:space="preserve"> is outside the shape</w:t>
+      </w:r>
+      <w:r>
+        <w:t xml:space="preserve">, or </w:t>
+      </w:r>
+      <w:r>
+        <w:t xml:space="preserve">if </w:t>
+      </w:r>
+      <w:r>
+        <w:t>the shape</w:t>
+      </w:r>
+      <w:r>
+        <w:t xml:space="preserve"> outline intersects the centre pixel.</w:t>
+      </w:r>
+    </w:p>
+    <w:p/>
+    <w:p>
+      <w:pPr>
+        <w:jc w:val="center"/>
+      </w:pPr>
+      <w:r>
+        <w:rPr>
+          <w:noProof/>
+          <w:lang w:eastAsia="en-GB"/>
+        </w:rPr>
+        <w:drawing>
+          <wp:inline distT="0" distB="0" distL="0" distR="0" wp14:anchorId="42D9502D" wp14:editId="184888AA">
+            <wp:extent cx="1588218" cy="1531088"/>
+            <wp:effectExtent l="0" t="0" r="0" b="0"/>
+            <wp:docPr id="18" name="Picture 18"/>
+            <wp:cNvGraphicFramePr>
+              <a:graphicFrameLocks xmlns:a="http://schemas.openxmlformats.org/drawingml/2006/main" noChangeAspect="1"/>
+            </wp:cNvGraphicFramePr>
+            <a:graphic xmlns:a="http://schemas.openxmlformats.org/drawingml/2006/main">
+              <a:graphicData uri="http://schemas.openxmlformats.org/drawingml/2006/picture">
+                <pic:pic xmlns:pic="http://schemas.openxmlformats.org/drawingml/2006/picture">
+                  <pic:nvPicPr>
+                    <pic:cNvPr id="18" name="gapsshape.png"/>
+                    <pic:cNvPicPr/>
+                  </pic:nvPicPr>
+                  <pic:blipFill>
+                    <a:blip r:embed="rId39"/>
+                    <a:stretch>
+                      <a:fillRect/>
+                    </a:stretch>
+                  </pic:blipFill>
+                  <pic:spPr>
+                    <a:xfrm>
+                      <a:off x="0" y="0"/>
+                      <a:ext cx="1602118" cy="1544488"/>
+                    </a:xfrm>
+                    <a:prstGeom prst="rect">
+                      <a:avLst/>
+                    </a:prstGeom>
+                  </pic:spPr>
+                </pic:pic>
+              </a:graphicData>
+            </a:graphic>
+          </wp:inline>
+        </w:drawing>
+      </w:r>
+    </w:p>
+    <w:p>
+      <w:pPr>
+        <w:jc w:val="center"/>
+        <w:rPr>
+          <w:sz w:val="18"/>
+          <w:szCs w:val="18"/>
+        </w:rPr>
+      </w:pPr>
+      <w:r>
+        <w:rPr>
+          <w:sz w:val="18"/>
+          <w:szCs w:val="18"/>
+        </w:rPr>
+        <w:t>Fig 19</w:t>
+      </w:r>
+      <w:r>
+        <w:rPr>
+          <w:sz w:val="18"/>
+          <w:szCs w:val="18"/>
+        </w:rPr>
+        <w:t>.</w:t>
+      </w:r>
+      <w:r>
+        <w:rPr>
+          <w:sz w:val="18"/>
+          <w:szCs w:val="18"/>
+        </w:rPr>
+        <w:t xml:space="preserve"> Example of gap</w:t>
+      </w:r>
+      <w:r>
+        <w:rPr>
+          <w:sz w:val="18"/>
+          <w:szCs w:val="18"/>
+        </w:rPr>
+        <w:t xml:space="preserve"> interference causing the fill</w:t>
+      </w:r>
+      <w:r>
+        <w:rPr>
+          <w:sz w:val="18"/>
+          <w:szCs w:val="18"/>
+        </w:rPr>
+        <w:t xml:space="preserve"> </w:t>
+      </w:r>
+      <w:r>
+        <w:rPr>
+          <w:sz w:val="18"/>
+          <w:szCs w:val="18"/>
+        </w:rPr>
+        <w:t>pixel</w:t>
+      </w:r>
+      <w:r>
+        <w:rPr>
+          <w:sz w:val="18"/>
+          <w:szCs w:val="18"/>
+        </w:rPr>
+        <w:t xml:space="preserve"> (</w:t>
+      </w:r>
+      <w:r>
+        <w:rPr>
+          <w:sz w:val="18"/>
+          <w:szCs w:val="18"/>
+        </w:rPr>
+        <w:t>green</w:t>
+      </w:r>
+      <w:r>
+        <w:rPr>
+          <w:sz w:val="18"/>
+          <w:szCs w:val="18"/>
+        </w:rPr>
+        <w:t>)</w:t>
+      </w:r>
+      <w:r>
+        <w:rPr>
+          <w:sz w:val="18"/>
+          <w:szCs w:val="18"/>
+        </w:rPr>
+        <w:t xml:space="preserve"> to be outside the shape.</w:t>
+      </w:r>
+    </w:p>
+    <w:p>
+      <w:pPr>
+        <w:jc w:val="center"/>
+        <w:rPr>
+          <w:sz w:val="18"/>
+          <w:szCs w:val="18"/>
+        </w:rPr>
+      </w:pPr>
+    </w:p>
+    <w:p>
+      <w:pPr>
+        <w:jc w:val="center"/>
+        <w:rPr>
+          <w:sz w:val="18"/>
+          <w:szCs w:val="18"/>
+        </w:rPr>
+      </w:pPr>
+    </w:p>
+    <w:p>
+      <w:r>
+        <w:t xml:space="preserve">When referencing a position in the </w:t>
+      </w:r>
+      <w:r>
+        <w:rPr>
+          <w:i/>
+        </w:rPr>
+        <w:t xml:space="preserve">Mat, x </w:t>
+      </w:r>
+      <w:r>
+        <w:t xml:space="preserve">refers to the row number and </w:t>
+      </w:r>
+      <w:r>
+        <w:rPr>
+          <w:i/>
+        </w:rPr>
+        <w:t xml:space="preserve">y </w:t>
+      </w:r>
+      <w:r>
+        <w:t xml:space="preserve">refers to the column number. </w:t>
+      </w:r>
+      <w:r>
+        <w:rPr>
+          <w:i/>
+        </w:rPr>
+        <w:t xml:space="preserve">Mat </w:t>
+      </w:r>
+      <w:r>
+        <w:t>coordinates start from the top left hand corner.</w:t>
+      </w:r>
+    </w:p>
+    <w:p>
+      <w:pPr>
+        <w:jc w:val="center"/>
+      </w:pPr>
+      <w:r>
+        <w:rPr>
+          <w:noProof/>
+          <w:lang w:eastAsia="en-GB"/>
+        </w:rPr>
+        <w:lastRenderedPageBreak/>
+        <w:drawing>
+          <wp:inline distT="0" distB="0" distL="0" distR="0" wp14:anchorId="2E1E418C" wp14:editId="7472AA13">
+            <wp:extent cx="3315163" cy="2953162"/>
+            <wp:effectExtent l="0" t="0" r="0" b="0"/>
+            <wp:docPr id="30" name="Picture 30"/>
+            <wp:cNvGraphicFramePr>
+              <a:graphicFrameLocks xmlns:a="http://schemas.openxmlformats.org/drawingml/2006/main" noChangeAspect="1"/>
+            </wp:cNvGraphicFramePr>
+            <a:graphic xmlns:a="http://schemas.openxmlformats.org/drawingml/2006/main">
+              <a:graphicData uri="http://schemas.openxmlformats.org/drawingml/2006/picture">
+                <pic:pic xmlns:pic="http://schemas.openxmlformats.org/drawingml/2006/picture">
+                  <pic:nvPicPr>
+                    <pic:cNvPr id="30" name="scale.png"/>
+                    <pic:cNvPicPr/>
+                  </pic:nvPicPr>
+                  <pic:blipFill>
+                    <a:blip r:embed="rId40"/>
+                    <a:stretch>
+                      <a:fillRect/>
+                    </a:stretch>
+                  </pic:blipFill>
+                  <pic:spPr>
+                    <a:xfrm>
+                      <a:off x="0" y="0"/>
+                      <a:ext cx="3315163" cy="2953162"/>
+                    </a:xfrm>
+                    <a:prstGeom prst="rect">
+                      <a:avLst/>
+                    </a:prstGeom>
+                  </pic:spPr>
+                </pic:pic>
+              </a:graphicData>
+            </a:graphic>
+          </wp:inline>
+        </w:drawing>
+      </w:r>
+    </w:p>
+    <w:p>
+      <w:pPr>
+        <w:jc w:val="center"/>
+        <w:rPr>
+          <w:sz w:val="18"/>
+          <w:szCs w:val="18"/>
+        </w:rPr>
+      </w:pPr>
+      <w:r>
+        <w:rPr>
+          <w:sz w:val="18"/>
+          <w:szCs w:val="18"/>
+        </w:rPr>
+        <w:t xml:space="preserve">Fig 20. </w:t>
+      </w:r>
+      <w:r>
+        <w:rPr>
+          <w:sz w:val="18"/>
+          <w:szCs w:val="18"/>
+        </w:rPr>
+        <w:t xml:space="preserve">Summary of the </w:t>
+      </w:r>
+      <w:r>
+        <w:rPr>
+          <w:sz w:val="18"/>
+          <w:szCs w:val="18"/>
+        </w:rPr>
+        <w:t xml:space="preserve">scale used with </w:t>
+      </w:r>
+      <w:r>
+        <w:rPr>
+          <w:i/>
+          <w:sz w:val="18"/>
+          <w:szCs w:val="18"/>
+        </w:rPr>
+        <w:t xml:space="preserve">Mat </w:t>
+      </w:r>
+      <w:r>
+        <w:rPr>
+          <w:sz w:val="18"/>
+          <w:szCs w:val="18"/>
+        </w:rPr>
+        <w:t xml:space="preserve">and </w:t>
+      </w:r>
+      <w:r>
+        <w:rPr>
+          <w:i/>
+          <w:sz w:val="18"/>
+          <w:szCs w:val="18"/>
+        </w:rPr>
+        <w:t>Point</w:t>
+      </w:r>
+      <w:r>
+        <w:rPr>
+          <w:sz w:val="18"/>
+          <w:szCs w:val="18"/>
+        </w:rPr>
+        <w:t>.</w:t>
+      </w:r>
+    </w:p>
+    <w:p>
+      <w:pPr>
+        <w:pStyle w:val="Heading3"/>
+      </w:pPr>
+      <w:r>
+        <w:t>File handling</w:t>
+      </w:r>
+    </w:p>
+    <w:p/>
+    <w:p>
+      <w:r>
+        <w:rPr>
+          <w:i/>
+        </w:rPr>
+        <w:t xml:space="preserve">PeopleFinder </w:t>
+      </w:r>
+      <w:r>
+        <w:t xml:space="preserve">uses the </w:t>
+      </w:r>
+      <w:r>
+        <w:rPr>
+          <w:i/>
+        </w:rPr>
+        <w:t xml:space="preserve">WINAPI HANDLEs </w:t>
+      </w:r>
+      <w:r>
+        <w:t xml:space="preserve">from the </w:t>
+      </w:r>
+      <w:r>
+        <w:t>Windows</w:t>
+      </w:r>
+      <w:r>
+        <w:t xml:space="preserve"> library to get the file names for the training images,</w:t>
+      </w:r>
+      <w:r>
+        <w:t xml:space="preserve"> using </w:t>
+      </w:r>
+      <w:r>
+        <w:rPr>
+          <w:i/>
+        </w:rPr>
+        <w:t xml:space="preserve">FindFirstFile() </w:t>
+      </w:r>
+      <w:r>
+        <w:t xml:space="preserve">and </w:t>
+      </w:r>
+      <w:r>
+        <w:rPr>
+          <w:i/>
+        </w:rPr>
+        <w:t xml:space="preserve">FindNextFile() </w:t>
+      </w:r>
+      <w:r>
+        <w:t xml:space="preserve">the paths for each image are stored in a </w:t>
+      </w:r>
+      <w:r>
+        <w:rPr>
+          <w:i/>
+        </w:rPr>
+        <w:t>vector</w:t>
+      </w:r>
+      <w:r>
+        <w:t xml:space="preserve"> of </w:t>
+      </w:r>
+      <w:r>
+        <w:rPr>
+          <w:i/>
+        </w:rPr>
+        <w:t>strings</w:t>
+      </w:r>
+      <w:r>
+        <w:t>.</w:t>
+      </w:r>
+      <w:r>
+        <w:t xml:space="preserve"> </w:t>
+      </w:r>
+      <w:r>
+        <w:t xml:space="preserve">The code initially searched for files by finding the current working directory and navigating the path, </w:t>
+      </w:r>
+      <w:r>
+        <w:t xml:space="preserve">but this proved difficult to maintain in different working environments. </w:t>
+      </w:r>
+      <w:r>
+        <w:t>Release/debug modes had different working directories, and the access levels to the training/video folders wasn’t always clear</w:t>
+      </w:r>
+      <w:r>
+        <w:t xml:space="preserve"> when running from a different computer</w:t>
+      </w:r>
+      <w:r>
+        <w:t>.</w:t>
+      </w:r>
+      <w:r>
+        <w:t xml:space="preserve"> The final version of the </w:t>
+      </w:r>
+      <w:r>
+        <w:rPr>
+          <w:i/>
+        </w:rPr>
+        <w:t>search</w:t>
+      </w:r>
+      <w:r>
+        <w:rPr>
+          <w:i/>
+        </w:rPr>
+        <w:t xml:space="preserve">_dataset_files() </w:t>
+      </w:r>
+      <w:r>
+        <w:t>was changed so the full path is required.</w:t>
+      </w:r>
+    </w:p>
+    <w:p/>
+    <w:p>
+      <w:pPr>
+        <w:pStyle w:val="Heading3"/>
+      </w:pPr>
+      <w:r>
+        <w:t>Create skeleton function</w:t>
+      </w:r>
+    </w:p>
+    <w:p/>
+    <w:p>
+      <w:r>
+        <w:rPr>
+          <w:i/>
+        </w:rPr>
+        <w:t>Create_skeleton()</w:t>
+      </w:r>
+      <w:r>
+        <w:t xml:space="preserve"> is the core function that prepares the shape for analysing and calls each feature detection function.</w:t>
+      </w:r>
+      <w:r>
+        <w:t xml:space="preserve"> </w:t>
+      </w:r>
+      <w:r>
+        <w:rPr>
+          <w:i/>
+        </w:rPr>
+        <w:t>Shape_pixels</w:t>
+      </w:r>
+      <w:r>
+        <w:t xml:space="preserve"> </w:t>
+      </w:r>
+      <w:r>
+        <w:t xml:space="preserve">and </w:t>
+      </w:r>
+      <w:r>
+        <w:rPr>
+          <w:i/>
+        </w:rPr>
+        <w:t>Outline_pixels are</w:t>
+      </w:r>
+      <w:r>
+        <w:t xml:space="preserve"> </w:t>
+      </w:r>
+      <w:r>
+        <w:rPr>
+          <w:i/>
+        </w:rPr>
+        <w:t>Point vector</w:t>
+      </w:r>
+      <w:r>
+        <w:rPr>
+          <w:i/>
+        </w:rPr>
+        <w:t>s</w:t>
+      </w:r>
+      <w:r>
+        <w:t xml:space="preserve"> that contains the (x,y) positions of </w:t>
+      </w:r>
+      <w:r>
+        <w:t xml:space="preserve">key pixels in the current </w:t>
+      </w:r>
+      <w:r>
+        <w:rPr>
+          <w:i/>
+        </w:rPr>
+        <w:t>Mat</w:t>
+      </w:r>
+      <w:r>
+        <w:t xml:space="preserve"> object.</w:t>
+      </w:r>
+      <w:r>
+        <w:t xml:space="preserve"> </w:t>
+      </w:r>
+      <w:r>
+        <w:rPr>
+          <w:i/>
+        </w:rPr>
+        <w:t>Shape_pixels</w:t>
+      </w:r>
+      <w:r>
+        <w:t xml:space="preserve"> refers to each pixel that is inside the shape, whereas </w:t>
+      </w:r>
+      <w:r>
+        <w:rPr>
+          <w:i/>
+        </w:rPr>
+        <w:t>outline_pixels</w:t>
+      </w:r>
+      <w:r>
+        <w:t xml:space="preserve"> refers to the pixels in the contour lines.</w:t>
+      </w:r>
+      <w:r>
+        <w:t xml:space="preserve"> </w:t>
+      </w:r>
+      <w:r>
+        <w:rPr>
+          <w:i/>
+        </w:rPr>
+        <w:t>Nodes</w:t>
+      </w:r>
+      <w:r>
+        <w:t xml:space="preserve"> is a </w:t>
+      </w:r>
+      <w:r>
+        <w:rPr>
+          <w:i/>
+        </w:rPr>
+        <w:t xml:space="preserve">vector </w:t>
+      </w:r>
+      <w:r>
+        <w:t xml:space="preserve">of </w:t>
+      </w:r>
+      <w:r>
+        <w:rPr>
+          <w:i/>
+        </w:rPr>
+        <w:t>Points</w:t>
+      </w:r>
+      <w:r>
+        <w:t xml:space="preserve"> that contains the (x,y) positions of each feature detected.</w:t>
+      </w:r>
+      <w:r>
+        <w:t xml:space="preserve"> </w:t>
+      </w:r>
+      <w:r>
+        <w:t>Certain feature detection functions iterate through the shape pixels to skip areas that most likely won’t contain that feature</w:t>
+      </w:r>
+      <w:r>
+        <w:t xml:space="preserve">, the indexes for specific features are also stored as </w:t>
+      </w:r>
+      <w:r>
+        <w:rPr>
+          <w:i/>
+        </w:rPr>
+        <w:t>ints</w:t>
+      </w:r>
+      <w:r>
+        <w:t xml:space="preserve"> to speed up the iteration process.</w:t>
+      </w:r>
+      <w:r>
+        <w:t xml:space="preserve"> </w:t>
+      </w:r>
+      <w:r>
+        <w:t>After</w:t>
+      </w:r>
+      <w:r>
+        <w:t xml:space="preserve"> the pixel colours have been assigned</w:t>
+      </w:r>
+      <w:r>
+        <w:t>,</w:t>
+      </w:r>
+      <w:r>
+        <w:t xml:space="preserve"> </w:t>
+      </w:r>
+      <w:r>
+        <w:rPr>
+          <w:i/>
+        </w:rPr>
+        <w:t>create_skeleton()</w:t>
+      </w:r>
+      <w:r>
+        <w:t xml:space="preserve"> loops through each pixel of the </w:t>
+      </w:r>
+      <w:r>
+        <w:rPr>
+          <w:i/>
+        </w:rPr>
+        <w:t>Mat</w:t>
+      </w:r>
+      <w:r>
+        <w:t xml:space="preserve"> adding (x,y) positions to the respective </w:t>
+      </w:r>
+      <w:r>
+        <w:rPr>
+          <w:i/>
+        </w:rPr>
+        <w:t>Point vector.</w:t>
+      </w:r>
+      <w:r>
+        <w:t xml:space="preserve"> Once the inner/outline </w:t>
+      </w:r>
+      <w:r>
+        <w:t>shape pixels are established</w:t>
+      </w:r>
+      <w:r>
+        <w:t>,</w:t>
+      </w:r>
+      <w:r>
+        <w:t xml:space="preserve"> the feature detection funtions are called.</w:t>
+      </w:r>
+      <w:r>
+        <w:t xml:space="preserve"> The pixels in each </w:t>
+      </w:r>
+      <w:r>
+        <w:rPr>
+          <w:i/>
+        </w:rPr>
+        <w:t>vector</w:t>
+      </w:r>
+      <w:r>
+        <w:t xml:space="preserve"> are stored row by row, which is useful when calculating distances between shape sides, but inefficient when it com</w:t>
+      </w:r>
+      <w:r>
+        <w:t>es to examining neighbouring pix</w:t>
+      </w:r>
+      <w:r>
+        <w:t>els.</w:t>
+      </w:r>
+    </w:p>
+    <w:p/>
+    <w:p>
+      <w:pPr>
+        <w:pStyle w:val="Heading3"/>
+      </w:pPr>
+      <w:r>
+        <w:t>Head and torso detection</w:t>
+      </w:r>
+    </w:p>
+    <w:p/>
+    <w:p>
+      <w:r>
+        <w:t>Head detection has the simplest algorit</w:t>
+      </w:r>
+      <w:r>
+        <w:t>hm out of the feature detectors.</w:t>
+      </w:r>
+      <w:r>
+        <w:t xml:space="preserve"> </w:t>
+      </w:r>
+      <w:r>
+        <w:rPr>
+          <w:i/>
+        </w:rPr>
+        <w:t xml:space="preserve">Find_head_feature() </w:t>
+      </w:r>
+      <w:r>
+        <w:t>finds the highest point in the shape,</w:t>
+      </w:r>
+      <w:r>
+        <w:t xml:space="preserve"> and offsets it slightly by an arbitrary threshold.</w:t>
+      </w:r>
+      <w:r>
+        <w:t xml:space="preserve"> The loop assumes that if it has iterated </w:t>
+      </w:r>
+      <w:r>
+        <w:t xml:space="preserve">passed the first few rows of the </w:t>
+      </w:r>
+      <w:r>
+        <w:rPr>
+          <w:i/>
+        </w:rPr>
+        <w:t>shape_pixels</w:t>
+      </w:r>
+      <w:r>
+        <w:t xml:space="preserve">, </w:t>
+      </w:r>
+      <w:r>
+        <w:t xml:space="preserve">then the </w:t>
+      </w:r>
+      <w:r>
+        <w:t>(x,y) positions for the head node have been found.</w:t>
+      </w:r>
+      <w:r>
+        <w:t xml:space="preserve"> This </w:t>
+      </w:r>
+      <w:r>
+        <w:lastRenderedPageBreak/>
+        <w:t>reduces the search time as the lower parts of the shape don’t need to be considered when searching for the head.</w:t>
+      </w:r>
+    </w:p>
+    <w:p/>
+    <w:p>
+      <w:r>
+        <w:rPr>
+          <w:i/>
+        </w:rPr>
+        <w:t xml:space="preserve">Find_torso_feature() </w:t>
+      </w:r>
+      <w:r>
+        <w:t xml:space="preserve">uses </w:t>
+      </w:r>
+      <w:r>
+        <w:rPr>
+          <w:i/>
+        </w:rPr>
+        <w:t>lower</w:t>
+      </w:r>
+      <w:r>
+        <w:rPr>
+          <w:i/>
+        </w:rPr>
+        <w:softHyphen/>
+      </w:r>
+      <w:r>
+        <w:rPr>
+          <w:i/>
+        </w:rPr>
+        <w:softHyphen/>
+        <w:t xml:space="preserve">_bound_x </w:t>
+      </w:r>
+      <w:r>
+        <w:t xml:space="preserve"> to ensure that the torso</w:t>
+      </w:r>
+      <w:r>
+        <w:t xml:space="preserve"> feature is</w:t>
+      </w:r>
+      <w:r>
+        <w:t xml:space="preserve"> near </w:t>
+      </w:r>
+      <w:r>
+        <w:t xml:space="preserve">the head. It then loops through each </w:t>
+      </w:r>
+      <w:r>
+        <w:rPr>
+          <w:i/>
+        </w:rPr>
+        <w:t>shape</w:t>
+      </w:r>
+      <w:r>
+        <w:rPr>
+          <w:i/>
+        </w:rPr>
+        <w:softHyphen/>
+        <w:t xml:space="preserve">_pixeI </w:t>
+      </w:r>
+      <w:r>
+        <w:t xml:space="preserve">ahead of the head feature </w:t>
+      </w:r>
+      <w:r>
+        <w:t>and counts the number of pixels that appear on the same row</w:t>
+      </w:r>
+      <w:r>
+        <w:t>.</w:t>
+      </w:r>
+      <w:r>
+        <w:t xml:space="preserve"> </w:t>
+      </w:r>
+      <w:r>
+        <w:rPr>
+          <w:i/>
+        </w:rPr>
+        <w:t xml:space="preserve">Best_fit_node </w:t>
+      </w:r>
+      <w:r>
+        <w:t xml:space="preserve">is a </w:t>
+      </w:r>
+      <w:r>
+        <w:rPr>
+          <w:i/>
+        </w:rPr>
+        <w:t>Point</w:t>
+      </w:r>
+      <w:r>
+        <w:t xml:space="preserve"> object that locates the end pixel of th</w:t>
+      </w:r>
+      <w:r>
+        <w:t>e</w:t>
+      </w:r>
+      <w:r>
+        <w:t xml:space="preserve"> best row.</w:t>
+      </w:r>
+      <w:r>
+        <w:t xml:space="preserve"> </w:t>
+      </w:r>
+      <w:r>
+        <w:t xml:space="preserve">The loop considers rows that appear just below the head position, the row with the least </w:t>
+      </w:r>
+      <w:r>
+        <w:t>number</w:t>
+      </w:r>
+      <w:r>
+        <w:t xml:space="preserve"> of pixels will be chosen.</w:t>
+      </w:r>
+      <w:r>
+        <w:t xml:space="preserve"> The torso feature’</w:t>
+      </w:r>
+      <w:r>
+        <w:t>s position is then declared as:</w:t>
+      </w:r>
+    </w:p>
+    <w:p/>
+    <w:p>
+      <w:pPr>
+        <w:autoSpaceDE w:val="0"/>
+        <w:autoSpaceDN w:val="0"/>
+        <w:adjustRightInd w:val="0"/>
+        <w:rPr>
+          <w:rFonts w:ascii="Consolas" w:hAnsi="Consolas" w:cs="Consolas"/>
+          <w:color w:val="000000"/>
+          <w:sz w:val="19"/>
+          <w:szCs w:val="19"/>
+        </w:rPr>
+      </w:pPr>
+      <w:r>
+        <w:rPr>
+          <w:rFonts w:ascii="Consolas" w:hAnsi="Consolas" w:cs="Consolas"/>
+          <w:color w:val="000000"/>
+          <w:sz w:val="19"/>
+          <w:szCs w:val="19"/>
+        </w:rPr>
+        <w:t>torsonode.x=best_fit_node.x+</w:t>
+      </w:r>
+      <w:r>
+        <w:rPr>
+          <w:rFonts w:ascii="Consolas" w:hAnsi="Consolas" w:cs="Consolas"/>
+          <w:color w:val="808080"/>
+          <w:sz w:val="19"/>
+          <w:szCs w:val="19"/>
+        </w:rPr>
+        <w:t>threshold</w:t>
+      </w:r>
+      <w:r>
+        <w:rPr>
+          <w:rFonts w:ascii="Consolas" w:hAnsi="Consolas" w:cs="Consolas"/>
+          <w:color w:val="000000"/>
+          <w:sz w:val="19"/>
+          <w:szCs w:val="19"/>
+        </w:rPr>
+        <w:t>;</w:t>
+      </w:r>
+    </w:p>
+    <w:p>
+      <w:r>
+        <w:rPr>
+          <w:rFonts w:ascii="Consolas" w:hAnsi="Consolas" w:cs="Consolas"/>
+          <w:color w:val="000000"/>
+          <w:sz w:val="19"/>
+          <w:szCs w:val="19"/>
+        </w:rPr>
+        <w:t>torsonode.y=best_fit_node.y-</w:t>
+      </w:r>
+      <w:r>
+        <w:rPr>
+          <w:rFonts w:ascii="Consolas" w:hAnsi="Consolas" w:cs="Consolas"/>
+          <w:color w:val="000000"/>
+          <w:sz w:val="19"/>
+          <w:szCs w:val="19"/>
+        </w:rPr>
+        <w:t>(shortest_dist/</w:t>
+      </w:r>
+      <w:r>
+        <w:rPr>
+          <w:rFonts w:ascii="Consolas" w:hAnsi="Consolas" w:cs="Consolas"/>
+          <w:color w:val="000000"/>
+          <w:sz w:val="19"/>
+          <w:szCs w:val="19"/>
+        </w:rPr>
+        <w:t>2);</w:t>
+      </w:r>
+      <w:r>
+        <w:t xml:space="preserve"> </w:t>
+      </w:r>
+    </w:p>
+    <w:p/>
+    <w:p>
+      <w:pPr>
+        <w:pStyle w:val="Heading3"/>
+      </w:pPr>
+      <w:r>
+        <w:t>Waist and feet detection</w:t>
+      </w:r>
+    </w:p>
+    <w:p/>
+    <w:p>
+      <w:r>
+        <w:rPr>
+          <w:i/>
+        </w:rPr>
+        <w:t>Find_waist_feature()</w:t>
+      </w:r>
+      <w:r>
+        <w:t xml:space="preserve"> </w:t>
+      </w:r>
+      <w:r>
+        <w:t xml:space="preserve">function has two </w:t>
+      </w:r>
+      <w:r>
+        <w:t xml:space="preserve">integer </w:t>
+      </w:r>
+      <w:r>
+        <w:t xml:space="preserve">boundaries, </w:t>
+      </w:r>
+      <w:r>
+        <w:rPr>
+          <w:i/>
+        </w:rPr>
+        <w:t xml:space="preserve">upper_bound_x </w:t>
+      </w:r>
+      <w:r>
+        <w:t xml:space="preserve">and </w:t>
+      </w:r>
+      <w:r>
+        <w:rPr>
+          <w:i/>
+        </w:rPr>
+        <w:t>lower_bound_x</w:t>
+      </w:r>
+      <w:r>
+        <w:rPr>
+          <w:i/>
+        </w:rPr>
+        <w:t xml:space="preserve"> </w:t>
+      </w:r>
+      <w:r>
+        <w:t>that ensure the waist feature is in the lower half of the image</w:t>
+      </w:r>
+      <w:r>
+        <w:rPr>
+          <w:i/>
+        </w:rPr>
+        <w:t>.</w:t>
+      </w:r>
+      <w:r>
+        <w:t xml:space="preserve"> </w:t>
+      </w:r>
+      <w:r>
+        <w:t xml:space="preserve">The upper boundary is </w:t>
+      </w:r>
+      <w:r>
+        <w:t>64 (</w:t>
+      </w:r>
+      <w:r>
+        <w:t>halfway</w:t>
+      </w:r>
+      <w:r>
+        <w:t>)</w:t>
+      </w:r>
+      <w:r>
+        <w:t xml:space="preserve">, some anomaly images had </w:t>
+      </w:r>
+      <w:r>
+        <w:t xml:space="preserve">torso positions that </w:t>
+      </w:r>
+      <w:r>
+        <w:t xml:space="preserve">were </w:t>
+      </w:r>
+      <w:r>
+        <w:t>below this, so the function was changed so the upper boundary can be altered.</w:t>
+      </w:r>
+      <w:r>
+        <w:t xml:space="preserve"> Waist detection uses similar code to torso detection, except it searches for the row with the largest number of </w:t>
+      </w:r>
+      <w:r>
+        <w:rPr>
+          <w:i/>
+        </w:rPr>
+        <w:t>shape_pixels.</w:t>
+      </w:r>
+      <w:r>
+        <w:t xml:space="preserve"> </w:t>
+      </w:r>
+      <w:r>
+        <w:t xml:space="preserve">Waist detection excludes discontinuities </w:t>
+      </w:r>
+      <w:r>
+        <w:t xml:space="preserve">cause by arms </w:t>
+      </w:r>
+      <w:r>
+        <w:t xml:space="preserve">when searching for the largest distance, </w:t>
+      </w:r>
+      <w:r>
+        <w:t xml:space="preserve">for example if the </w:t>
+      </w:r>
+      <w:r>
+        <w:rPr>
+          <w:i/>
+        </w:rPr>
+        <w:t xml:space="preserve">y </w:t>
+      </w:r>
+      <w:r>
+        <w:t>position of the current pixel jumps from 10 to 12</w:t>
+      </w:r>
+      <w:r>
+        <w:t xml:space="preserve">, </w:t>
+      </w:r>
+      <w:r>
+        <w:t>the loop iterates to the next row.</w:t>
+      </w:r>
+    </w:p>
+    <w:p/>
+    <w:p>
+      <w:r>
+        <w:rPr>
+          <w:i/>
+        </w:rPr>
+        <w:t>PeopleFinder</w:t>
+      </w:r>
+      <w:r>
+        <w:t xml:space="preserve"> can use </w:t>
+      </w:r>
+      <w:r>
+        <w:rPr>
+          <w:i/>
+        </w:rPr>
+        <w:t>find_foot_feature()</w:t>
+      </w:r>
+      <w:r>
+        <w:t xml:space="preserve"> for both </w:t>
+      </w:r>
+      <w:r>
+        <w:t xml:space="preserve">feet, the </w:t>
+      </w:r>
+      <w:r>
+        <w:rPr>
+          <w:i/>
+        </w:rPr>
+        <w:t xml:space="preserve">Point </w:t>
+      </w:r>
+      <w:r>
+        <w:rPr>
+          <w:i/>
+        </w:rPr>
+        <w:t xml:space="preserve">corner </w:t>
+      </w:r>
+      <w:r>
+        <w:t>is the location</w:t>
+      </w:r>
+      <w:r>
+        <w:t xml:space="preserve"> that the foot should ideally be close towards.</w:t>
+      </w:r>
+      <w:r>
+        <w:t xml:space="preserve"> By using the bottom corners of the image, the foot features will be drawn towards them.</w:t>
+      </w:r>
+      <w:r>
+        <w:t xml:space="preserve"> The upper boundary ensures that the foot feature is below the waist.</w:t>
+      </w:r>
+      <w:r>
+        <w:t xml:space="preserve"> </w:t>
+      </w:r>
+      <w:r>
+        <w:t xml:space="preserve">The resulting foot feature is the closest </w:t>
+      </w:r>
+      <w:r>
+        <w:rPr>
+          <w:i/>
+        </w:rPr>
+        <w:t>shape_pixel</w:t>
+      </w:r>
+      <w:r>
+        <w:t xml:space="preserve"> to the </w:t>
+      </w:r>
+      <w:r>
+        <w:rPr>
+          <w:i/>
+        </w:rPr>
+        <w:t>corner</w:t>
+      </w:r>
+      <w:r>
+        <w:t>.</w:t>
+      </w:r>
+      <w:r>
+        <w:t xml:space="preserve"> </w:t>
+      </w:r>
+      <w:r>
+        <w:t>The implemented code for detecting feet is as follows:</w:t>
+      </w:r>
+    </w:p>
+    <w:p/>
+    <w:p>
+      <w:pPr>
+        <w:autoSpaceDE w:val="0"/>
+        <w:autoSpaceDN w:val="0"/>
+        <w:adjustRightInd w:val="0"/>
+        <w:rPr>
+          <w:rFonts w:ascii="Consolas" w:hAnsi="Consolas" w:cs="Consolas"/>
+          <w:color w:val="000000"/>
+          <w:sz w:val="19"/>
+          <w:szCs w:val="19"/>
+        </w:rPr>
+      </w:pPr>
+      <w:r>
+        <w:rPr>
+          <w:rFonts w:ascii="Consolas" w:hAnsi="Consolas" w:cs="Consolas"/>
+          <w:color w:val="0000FF"/>
+          <w:sz w:val="19"/>
+          <w:szCs w:val="19"/>
+        </w:rPr>
+        <w:t>while</w:t>
+      </w:r>
+      <w:r>
+        <w:rPr>
+          <w:rFonts w:ascii="Consolas" w:hAnsi="Consolas" w:cs="Consolas"/>
+          <w:color w:val="000000"/>
+          <w:sz w:val="19"/>
+          <w:szCs w:val="19"/>
+        </w:rPr>
+        <w:t xml:space="preserve"> (</w:t>
+      </w:r>
+      <w:r>
+        <w:rPr>
+          <w:rFonts w:ascii="Consolas" w:hAnsi="Consolas" w:cs="Consolas"/>
+          <w:color w:val="808080"/>
+          <w:sz w:val="19"/>
+          <w:szCs w:val="19"/>
+        </w:rPr>
+        <w:t>shape_pixels</w:t>
+      </w:r>
+      <w:r>
+        <w:rPr>
+          <w:rFonts w:ascii="Consolas" w:hAnsi="Consolas" w:cs="Consolas"/>
+          <w:color w:val="008080"/>
+          <w:sz w:val="19"/>
+          <w:szCs w:val="19"/>
+        </w:rPr>
+        <w:t>[</w:t>
+      </w:r>
+      <w:r>
+        <w:rPr>
+          <w:rFonts w:ascii="Consolas" w:hAnsi="Consolas" w:cs="Consolas"/>
+          <w:color w:val="000000"/>
+          <w:sz w:val="19"/>
+          <w:szCs w:val="19"/>
+        </w:rPr>
+        <w:t>i</w:t>
+      </w:r>
+      <w:r>
+        <w:rPr>
+          <w:rFonts w:ascii="Consolas" w:hAnsi="Consolas" w:cs="Consolas"/>
+          <w:color w:val="008080"/>
+          <w:sz w:val="19"/>
+          <w:szCs w:val="19"/>
+        </w:rPr>
+        <w:t>]!=</w:t>
+      </w:r>
+      <w:r>
+        <w:rPr>
+          <w:rFonts w:ascii="Consolas" w:hAnsi="Consolas" w:cs="Consolas"/>
+          <w:color w:val="2B91AF"/>
+          <w:sz w:val="19"/>
+          <w:szCs w:val="19"/>
+        </w:rPr>
+        <w:t>Point</w:t>
+      </w:r>
+      <w:r>
+        <w:rPr>
+          <w:rFonts w:ascii="Consolas" w:hAnsi="Consolas" w:cs="Consolas"/>
+          <w:color w:val="000000"/>
+          <w:sz w:val="19"/>
+          <w:szCs w:val="19"/>
+        </w:rPr>
+        <w:t>(0, 0))</w:t>
+      </w:r>
+    </w:p>
+    <w:p>
+      <w:pPr>
+        <w:autoSpaceDE w:val="0"/>
+        <w:autoSpaceDN w:val="0"/>
+        <w:adjustRightInd w:val="0"/>
+        <w:rPr>
+          <w:rFonts w:ascii="Consolas" w:hAnsi="Consolas" w:cs="Consolas"/>
+          <w:color w:val="000000"/>
+          <w:sz w:val="19"/>
+          <w:szCs w:val="19"/>
+        </w:rPr>
+      </w:pPr>
+      <w:r>
+        <w:rPr>
+          <w:rFonts w:ascii="Consolas" w:hAnsi="Consolas" w:cs="Consolas"/>
+          <w:color w:val="000000"/>
+          <w:sz w:val="19"/>
+          <w:szCs w:val="19"/>
+        </w:rPr>
+        <w:t>{</w:t>
+      </w:r>
+    </w:p>
+    <w:p>
+      <w:pPr>
+        <w:autoSpaceDE w:val="0"/>
+        <w:autoSpaceDN w:val="0"/>
+        <w:adjustRightInd w:val="0"/>
+        <w:rPr>
+          <w:rFonts w:ascii="Consolas" w:hAnsi="Consolas" w:cs="Consolas"/>
+          <w:color w:val="000000"/>
+          <w:sz w:val="19"/>
+          <w:szCs w:val="19"/>
+        </w:rPr>
+      </w:pPr>
+      <w:r>
+        <w:rPr>
+          <w:rFonts w:ascii="Consolas" w:hAnsi="Consolas" w:cs="Consolas"/>
+          <w:color w:val="000000"/>
+          <w:sz w:val="19"/>
+          <w:szCs w:val="19"/>
+        </w:rPr>
+        <w:tab/>
+      </w:r>
+      <w:r>
+        <w:rPr>
+          <w:rFonts w:ascii="Consolas" w:hAnsi="Consolas" w:cs="Consolas"/>
+          <w:color w:val="000000"/>
+          <w:sz w:val="19"/>
+          <w:szCs w:val="19"/>
+        </w:rPr>
+        <w:t>i++;</w:t>
+      </w:r>
+    </w:p>
+    <w:p>
+      <w:pPr>
+        <w:autoSpaceDE w:val="0"/>
+        <w:autoSpaceDN w:val="0"/>
+        <w:adjustRightInd w:val="0"/>
+        <w:rPr>
+          <w:rFonts w:ascii="Consolas" w:hAnsi="Consolas" w:cs="Consolas"/>
+          <w:color w:val="000000"/>
+          <w:sz w:val="19"/>
+          <w:szCs w:val="19"/>
+        </w:rPr>
+      </w:pPr>
+      <w:r>
+        <w:rPr>
+          <w:rFonts w:ascii="Consolas" w:hAnsi="Consolas" w:cs="Consolas"/>
+          <w:color w:val="000000"/>
+          <w:sz w:val="19"/>
+          <w:szCs w:val="19"/>
+        </w:rPr>
+        <w:tab/>
+        <w:t>distx=</w:t>
+      </w:r>
+      <w:r>
+        <w:rPr>
+          <w:rFonts w:ascii="Consolas" w:hAnsi="Consolas" w:cs="Consolas"/>
+          <w:color w:val="000000"/>
+          <w:sz w:val="19"/>
+          <w:szCs w:val="19"/>
+        </w:rPr>
+        <w:t>(</w:t>
+      </w:r>
+      <w:r>
+        <w:rPr>
+          <w:rFonts w:ascii="Consolas" w:hAnsi="Consolas" w:cs="Consolas"/>
+          <w:color w:val="808080"/>
+          <w:sz w:val="19"/>
+          <w:szCs w:val="19"/>
+        </w:rPr>
+        <w:t>corner</w:t>
+      </w:r>
+      <w:r>
+        <w:rPr>
+          <w:rFonts w:ascii="Consolas" w:hAnsi="Consolas" w:cs="Consolas"/>
+          <w:color w:val="000000"/>
+          <w:sz w:val="19"/>
+          <w:szCs w:val="19"/>
+        </w:rPr>
+        <w:t>.x-</w:t>
+      </w:r>
+      <w:r>
+        <w:rPr>
+          <w:rFonts w:ascii="Consolas" w:hAnsi="Consolas" w:cs="Consolas"/>
+          <w:color w:val="808080"/>
+          <w:sz w:val="19"/>
+          <w:szCs w:val="19"/>
+        </w:rPr>
+        <w:t>shape_pixels</w:t>
+      </w:r>
+      <w:r>
+        <w:rPr>
+          <w:rFonts w:ascii="Consolas" w:hAnsi="Consolas" w:cs="Consolas"/>
+          <w:color w:val="008080"/>
+          <w:sz w:val="19"/>
+          <w:szCs w:val="19"/>
+        </w:rPr>
+        <w:t>[</w:t>
+      </w:r>
+      <w:r>
+        <w:rPr>
+          <w:rFonts w:ascii="Consolas" w:hAnsi="Consolas" w:cs="Consolas"/>
+          <w:color w:val="000000"/>
+          <w:sz w:val="19"/>
+          <w:szCs w:val="19"/>
+        </w:rPr>
+        <w:t>i</w:t>
+      </w:r>
+      <w:r>
+        <w:rPr>
+          <w:rFonts w:ascii="Consolas" w:hAnsi="Consolas" w:cs="Consolas"/>
+          <w:color w:val="008080"/>
+          <w:sz w:val="19"/>
+          <w:szCs w:val="19"/>
+        </w:rPr>
+        <w:t>]</w:t>
+      </w:r>
+      <w:r>
+        <w:rPr>
+          <w:rFonts w:ascii="Consolas" w:hAnsi="Consolas" w:cs="Consolas"/>
+          <w:color w:val="000000"/>
+          <w:sz w:val="19"/>
+          <w:szCs w:val="19"/>
+        </w:rPr>
+        <w:t>.x)*</w:t>
+      </w:r>
+      <w:r>
+        <w:rPr>
+          <w:rFonts w:ascii="Consolas" w:hAnsi="Consolas" w:cs="Consolas"/>
+          <w:color w:val="000000"/>
+          <w:sz w:val="19"/>
+          <w:szCs w:val="19"/>
+        </w:rPr>
+        <w:t>(</w:t>
+      </w:r>
+      <w:r>
+        <w:rPr>
+          <w:rFonts w:ascii="Consolas" w:hAnsi="Consolas" w:cs="Consolas"/>
+          <w:color w:val="808080"/>
+          <w:sz w:val="19"/>
+          <w:szCs w:val="19"/>
+        </w:rPr>
+        <w:t>corner</w:t>
+      </w:r>
+      <w:r>
+        <w:rPr>
+          <w:rFonts w:ascii="Consolas" w:hAnsi="Consolas" w:cs="Consolas"/>
+          <w:color w:val="000000"/>
+          <w:sz w:val="19"/>
+          <w:szCs w:val="19"/>
+        </w:rPr>
+        <w:t>.x-</w:t>
+      </w:r>
+      <w:r>
+        <w:rPr>
+          <w:rFonts w:ascii="Consolas" w:hAnsi="Consolas" w:cs="Consolas"/>
+          <w:color w:val="808080"/>
+          <w:sz w:val="19"/>
+          <w:szCs w:val="19"/>
+        </w:rPr>
+        <w:t>shape_pixels</w:t>
+      </w:r>
+      <w:r>
+        <w:rPr>
+          <w:rFonts w:ascii="Consolas" w:hAnsi="Consolas" w:cs="Consolas"/>
+          <w:color w:val="008080"/>
+          <w:sz w:val="19"/>
+          <w:szCs w:val="19"/>
+        </w:rPr>
+        <w:t>[</w:t>
+      </w:r>
+      <w:r>
+        <w:rPr>
+          <w:rFonts w:ascii="Consolas" w:hAnsi="Consolas" w:cs="Consolas"/>
+          <w:color w:val="000000"/>
+          <w:sz w:val="19"/>
+          <w:szCs w:val="19"/>
+        </w:rPr>
+        <w:t>i</w:t>
+      </w:r>
+      <w:r>
+        <w:rPr>
+          <w:rFonts w:ascii="Consolas" w:hAnsi="Consolas" w:cs="Consolas"/>
+          <w:color w:val="008080"/>
+          <w:sz w:val="19"/>
+          <w:szCs w:val="19"/>
+        </w:rPr>
+        <w:t>]</w:t>
+      </w:r>
+      <w:r>
+        <w:rPr>
+          <w:rFonts w:ascii="Consolas" w:hAnsi="Consolas" w:cs="Consolas"/>
+          <w:color w:val="000000"/>
+          <w:sz w:val="19"/>
+          <w:szCs w:val="19"/>
+        </w:rPr>
+        <w:t>.x)</w:t>
+      </w:r>
+      <w:r>
+        <w:rPr>
+          <w:rFonts w:ascii="Consolas" w:hAnsi="Consolas" w:cs="Consolas"/>
+          <w:color w:val="000000"/>
+          <w:sz w:val="19"/>
+          <w:szCs w:val="19"/>
+        </w:rPr>
+        <w:tab/>
+      </w:r>
+      <w:r>
+        <w:rPr>
+          <w:rFonts w:ascii="Consolas" w:hAnsi="Consolas" w:cs="Consolas"/>
+          <w:color w:val="000000"/>
+          <w:sz w:val="19"/>
+          <w:szCs w:val="19"/>
+        </w:rPr>
+        <w:t>disty=</w:t>
+      </w:r>
+      <w:r>
+        <w:rPr>
+          <w:rFonts w:ascii="Consolas" w:hAnsi="Consolas" w:cs="Consolas"/>
+          <w:color w:val="000000"/>
+          <w:sz w:val="19"/>
+          <w:szCs w:val="19"/>
+        </w:rPr>
+        <w:t>(</w:t>
+      </w:r>
+      <w:r>
+        <w:rPr>
+          <w:rFonts w:ascii="Consolas" w:hAnsi="Consolas" w:cs="Consolas"/>
+          <w:color w:val="808080"/>
+          <w:sz w:val="19"/>
+          <w:szCs w:val="19"/>
+        </w:rPr>
+        <w:t>corner</w:t>
+      </w:r>
+      <w:r>
+        <w:rPr>
+          <w:rFonts w:ascii="Consolas" w:hAnsi="Consolas" w:cs="Consolas"/>
+          <w:color w:val="000000"/>
+          <w:sz w:val="19"/>
+          <w:szCs w:val="19"/>
+        </w:rPr>
+        <w:t>.y-</w:t>
+      </w:r>
+      <w:r>
+        <w:rPr>
+          <w:rFonts w:ascii="Consolas" w:hAnsi="Consolas" w:cs="Consolas"/>
+          <w:color w:val="808080"/>
+          <w:sz w:val="19"/>
+          <w:szCs w:val="19"/>
+        </w:rPr>
+        <w:t>shape_pixels</w:t>
+      </w:r>
+      <w:r>
+        <w:rPr>
+          <w:rFonts w:ascii="Consolas" w:hAnsi="Consolas" w:cs="Consolas"/>
+          <w:color w:val="008080"/>
+          <w:sz w:val="19"/>
+          <w:szCs w:val="19"/>
+        </w:rPr>
+        <w:t>[</w:t>
+      </w:r>
+      <w:r>
+        <w:rPr>
+          <w:rFonts w:ascii="Consolas" w:hAnsi="Consolas" w:cs="Consolas"/>
+          <w:color w:val="000000"/>
+          <w:sz w:val="19"/>
+          <w:szCs w:val="19"/>
+        </w:rPr>
+        <w:t>i</w:t>
+      </w:r>
+      <w:r>
+        <w:rPr>
+          <w:rFonts w:ascii="Consolas" w:hAnsi="Consolas" w:cs="Consolas"/>
+          <w:color w:val="008080"/>
+          <w:sz w:val="19"/>
+          <w:szCs w:val="19"/>
+        </w:rPr>
+        <w:t>]</w:t>
+      </w:r>
+      <w:r>
+        <w:rPr>
+          <w:rFonts w:ascii="Consolas" w:hAnsi="Consolas" w:cs="Consolas"/>
+          <w:color w:val="000000"/>
+          <w:sz w:val="19"/>
+          <w:szCs w:val="19"/>
+        </w:rPr>
+        <w:t>.y)*</w:t>
+      </w:r>
+      <w:r>
+        <w:rPr>
+          <w:rFonts w:ascii="Consolas" w:hAnsi="Consolas" w:cs="Consolas"/>
+          <w:color w:val="000000"/>
+          <w:sz w:val="19"/>
+          <w:szCs w:val="19"/>
+        </w:rPr>
+        <w:t>(</w:t>
+      </w:r>
+      <w:r>
+        <w:rPr>
+          <w:rFonts w:ascii="Consolas" w:hAnsi="Consolas" w:cs="Consolas"/>
+          <w:color w:val="808080"/>
+          <w:sz w:val="19"/>
+          <w:szCs w:val="19"/>
+        </w:rPr>
+        <w:t>corner</w:t>
+      </w:r>
+      <w:r>
+        <w:rPr>
+          <w:rFonts w:ascii="Consolas" w:hAnsi="Consolas" w:cs="Consolas"/>
+          <w:color w:val="000000"/>
+          <w:sz w:val="19"/>
+          <w:szCs w:val="19"/>
+        </w:rPr>
+        <w:t>.y-</w:t>
+      </w:r>
+      <w:r>
+        <w:rPr>
+          <w:rFonts w:ascii="Consolas" w:hAnsi="Consolas" w:cs="Consolas"/>
+          <w:color w:val="808080"/>
+          <w:sz w:val="19"/>
+          <w:szCs w:val="19"/>
+        </w:rPr>
+        <w:t>shape_pixels</w:t>
+      </w:r>
+      <w:r>
+        <w:rPr>
+          <w:rFonts w:ascii="Consolas" w:hAnsi="Consolas" w:cs="Consolas"/>
+          <w:color w:val="008080"/>
+          <w:sz w:val="19"/>
+          <w:szCs w:val="19"/>
+        </w:rPr>
+        <w:t>[</w:t>
+      </w:r>
+      <w:r>
+        <w:rPr>
+          <w:rFonts w:ascii="Consolas" w:hAnsi="Consolas" w:cs="Consolas"/>
+          <w:color w:val="000000"/>
+          <w:sz w:val="19"/>
+          <w:szCs w:val="19"/>
+        </w:rPr>
+        <w:t>i</w:t>
+      </w:r>
+      <w:r>
+        <w:rPr>
+          <w:rFonts w:ascii="Consolas" w:hAnsi="Consolas" w:cs="Consolas"/>
+          <w:color w:val="008080"/>
+          <w:sz w:val="19"/>
+          <w:szCs w:val="19"/>
+        </w:rPr>
+        <w:t>]</w:t>
+      </w:r>
+      <w:r>
+        <w:rPr>
+          <w:rFonts w:ascii="Consolas" w:hAnsi="Consolas" w:cs="Consolas"/>
+          <w:color w:val="000000"/>
+          <w:sz w:val="19"/>
+          <w:szCs w:val="19"/>
+        </w:rPr>
+        <w:t>.y);</w:t>
+      </w:r>
+    </w:p>
+    <w:p>
+      <w:pPr>
+        <w:autoSpaceDE w:val="0"/>
+        <w:autoSpaceDN w:val="0"/>
+        <w:adjustRightInd w:val="0"/>
+        <w:rPr>
+          <w:rFonts w:ascii="Consolas" w:hAnsi="Consolas" w:cs="Consolas"/>
+          <w:color w:val="000000"/>
+          <w:sz w:val="19"/>
+          <w:szCs w:val="19"/>
+        </w:rPr>
+      </w:pPr>
+      <w:r>
+        <w:rPr>
+          <w:rFonts w:ascii="Consolas" w:hAnsi="Consolas" w:cs="Consolas"/>
+          <w:color w:val="000000"/>
+          <w:sz w:val="19"/>
+          <w:szCs w:val="19"/>
+        </w:rPr>
+        <w:tab/>
+      </w:r>
+      <w:r>
+        <w:rPr>
+          <w:rFonts w:ascii="Consolas" w:hAnsi="Consolas" w:cs="Consolas"/>
+          <w:color w:val="000000"/>
+          <w:sz w:val="19"/>
+          <w:szCs w:val="19"/>
+        </w:rPr>
+        <w:t>current_dist=sqrt(distx+</w:t>
+      </w:r>
+      <w:r>
+        <w:rPr>
+          <w:rFonts w:ascii="Consolas" w:hAnsi="Consolas" w:cs="Consolas"/>
+          <w:color w:val="000000"/>
+          <w:sz w:val="19"/>
+          <w:szCs w:val="19"/>
+        </w:rPr>
+        <w:t>disty);</w:t>
+      </w:r>
+    </w:p>
+    <w:p>
+      <w:pPr>
+        <w:autoSpaceDE w:val="0"/>
+        <w:autoSpaceDN w:val="0"/>
+        <w:adjustRightInd w:val="0"/>
+        <w:rPr>
+          <w:rFonts w:ascii="Consolas" w:hAnsi="Consolas" w:cs="Consolas"/>
+          <w:color w:val="000000"/>
+          <w:sz w:val="19"/>
+          <w:szCs w:val="19"/>
+        </w:rPr>
+      </w:pPr>
+      <w:r>
+        <w:rPr>
+          <w:rFonts w:ascii="Consolas" w:hAnsi="Consolas" w:cs="Consolas"/>
+          <w:color w:val="000000"/>
+          <w:sz w:val="19"/>
+          <w:szCs w:val="19"/>
+        </w:rPr>
+        <w:tab/>
+      </w:r>
+      <w:r>
+        <w:rPr>
+          <w:rFonts w:ascii="Consolas" w:hAnsi="Consolas" w:cs="Consolas"/>
+          <w:color w:val="0000FF"/>
+          <w:sz w:val="19"/>
+          <w:szCs w:val="19"/>
+        </w:rPr>
+        <w:t>if</w:t>
+      </w:r>
+      <w:r>
+        <w:rPr>
+          <w:rFonts w:ascii="Consolas" w:hAnsi="Consolas" w:cs="Consolas"/>
+          <w:color w:val="000000"/>
+          <w:sz w:val="19"/>
+          <w:szCs w:val="19"/>
+        </w:rPr>
+        <w:t xml:space="preserve"> (current_dist&lt;</w:t>
+      </w:r>
+      <w:r>
+        <w:rPr>
+          <w:rFonts w:ascii="Consolas" w:hAnsi="Consolas" w:cs="Consolas"/>
+          <w:color w:val="000000"/>
+          <w:sz w:val="19"/>
+          <w:szCs w:val="19"/>
+        </w:rPr>
+        <w:t>shortest_corner_dist)</w:t>
+      </w:r>
+    </w:p>
+    <w:p>
+      <w:pPr>
+        <w:autoSpaceDE w:val="0"/>
+        <w:autoSpaceDN w:val="0"/>
+        <w:adjustRightInd w:val="0"/>
+        <w:rPr>
+          <w:rFonts w:ascii="Consolas" w:hAnsi="Consolas" w:cs="Consolas"/>
+          <w:color w:val="000000"/>
+          <w:sz w:val="19"/>
+          <w:szCs w:val="19"/>
+        </w:rPr>
+      </w:pPr>
+      <w:r>
+        <w:rPr>
+          <w:rFonts w:ascii="Consolas" w:hAnsi="Consolas" w:cs="Consolas"/>
+          <w:color w:val="000000"/>
+          <w:sz w:val="19"/>
+          <w:szCs w:val="19"/>
+        </w:rPr>
+        <w:tab/>
+      </w:r>
+      <w:r>
+        <w:rPr>
+          <w:rFonts w:ascii="Consolas" w:hAnsi="Consolas" w:cs="Consolas"/>
+          <w:color w:val="000000"/>
+          <w:sz w:val="19"/>
+          <w:szCs w:val="19"/>
+        </w:rPr>
+        <w:t>{</w:t>
+      </w:r>
+    </w:p>
+    <w:p>
+      <w:pPr>
+        <w:autoSpaceDE w:val="0"/>
+        <w:autoSpaceDN w:val="0"/>
+        <w:adjustRightInd w:val="0"/>
+        <w:rPr>
+          <w:rFonts w:ascii="Consolas" w:hAnsi="Consolas" w:cs="Consolas"/>
+          <w:color w:val="000000"/>
+          <w:sz w:val="19"/>
+          <w:szCs w:val="19"/>
+        </w:rPr>
+      </w:pPr>
+      <w:r>
+        <w:rPr>
+          <w:rFonts w:ascii="Consolas" w:hAnsi="Consolas" w:cs="Consolas"/>
+          <w:color w:val="000000"/>
+          <w:sz w:val="19"/>
+          <w:szCs w:val="19"/>
+        </w:rPr>
+        <w:tab/>
+      </w:r>
+      <w:r>
+        <w:rPr>
+          <w:rFonts w:ascii="Consolas" w:hAnsi="Consolas" w:cs="Consolas"/>
+          <w:color w:val="000000"/>
+          <w:sz w:val="19"/>
+          <w:szCs w:val="19"/>
+        </w:rPr>
+        <w:tab/>
+        <w:t>shortest_corner_dist=</w:t>
+      </w:r>
+      <w:r>
+        <w:rPr>
+          <w:rFonts w:ascii="Consolas" w:hAnsi="Consolas" w:cs="Consolas"/>
+          <w:color w:val="000000"/>
+          <w:sz w:val="19"/>
+          <w:szCs w:val="19"/>
+        </w:rPr>
+        <w:t>current_dist;</w:t>
+      </w:r>
+    </w:p>
+    <w:p>
+      <w:pPr>
+        <w:autoSpaceDE w:val="0"/>
+        <w:autoSpaceDN w:val="0"/>
+        <w:adjustRightInd w:val="0"/>
+        <w:rPr>
+          <w:rFonts w:ascii="Consolas" w:hAnsi="Consolas" w:cs="Consolas"/>
+          <w:color w:val="000000"/>
+          <w:sz w:val="19"/>
+          <w:szCs w:val="19"/>
+        </w:rPr>
+      </w:pPr>
+      <w:r>
+        <w:rPr>
+          <w:rFonts w:ascii="Consolas" w:hAnsi="Consolas" w:cs="Consolas"/>
+          <w:color w:val="000000"/>
+          <w:sz w:val="19"/>
+          <w:szCs w:val="19"/>
+        </w:rPr>
+        <w:tab/>
+      </w:r>
+      <w:r>
+        <w:rPr>
+          <w:rFonts w:ascii="Consolas" w:hAnsi="Consolas" w:cs="Consolas"/>
+          <w:color w:val="000000"/>
+          <w:sz w:val="19"/>
+          <w:szCs w:val="19"/>
+        </w:rPr>
+        <w:tab/>
+      </w:r>
+      <w:r>
+        <w:rPr>
+          <w:rFonts w:ascii="Consolas" w:hAnsi="Consolas" w:cs="Consolas"/>
+          <w:color w:val="000000"/>
+          <w:sz w:val="19"/>
+          <w:szCs w:val="19"/>
+        </w:rPr>
+        <w:t>best_fit_node</w:t>
+      </w:r>
+      <w:r>
+        <w:rPr>
+          <w:rFonts w:ascii="Consolas" w:hAnsi="Consolas" w:cs="Consolas"/>
+          <w:color w:val="008080"/>
+          <w:sz w:val="19"/>
+          <w:szCs w:val="19"/>
+        </w:rPr>
+        <w:t>=</w:t>
+      </w:r>
+      <w:r>
+        <w:rPr>
+          <w:rFonts w:ascii="Consolas" w:hAnsi="Consolas" w:cs="Consolas"/>
+          <w:color w:val="808080"/>
+          <w:sz w:val="19"/>
+          <w:szCs w:val="19"/>
+        </w:rPr>
+        <w:t>shape_pixels</w:t>
+      </w:r>
+      <w:r>
+        <w:rPr>
+          <w:rFonts w:ascii="Consolas" w:hAnsi="Consolas" w:cs="Consolas"/>
+          <w:color w:val="008080"/>
+          <w:sz w:val="19"/>
+          <w:szCs w:val="19"/>
+        </w:rPr>
+        <w:t>[</w:t>
+      </w:r>
+      <w:r>
+        <w:rPr>
+          <w:rFonts w:ascii="Consolas" w:hAnsi="Consolas" w:cs="Consolas"/>
+          <w:color w:val="000000"/>
+          <w:sz w:val="19"/>
+          <w:szCs w:val="19"/>
+        </w:rPr>
+        <w:t>i</w:t>
+      </w:r>
+      <w:r>
+        <w:rPr>
+          <w:rFonts w:ascii="Consolas" w:hAnsi="Consolas" w:cs="Consolas"/>
+          <w:color w:val="008080"/>
+          <w:sz w:val="19"/>
+          <w:szCs w:val="19"/>
+        </w:rPr>
+        <w:t>]</w:t>
+      </w:r>
+      <w:r>
+        <w:rPr>
+          <w:rFonts w:ascii="Consolas" w:hAnsi="Consolas" w:cs="Consolas"/>
+          <w:color w:val="000000"/>
+          <w:sz w:val="19"/>
+          <w:szCs w:val="19"/>
+        </w:rPr>
+        <w:t>;</w:t>
+      </w:r>
+    </w:p>
+    <w:p>
+      <w:pPr>
+        <w:autoSpaceDE w:val="0"/>
+        <w:autoSpaceDN w:val="0"/>
+        <w:adjustRightInd w:val="0"/>
+        <w:rPr>
+          <w:rFonts w:ascii="Consolas" w:hAnsi="Consolas" w:cs="Consolas"/>
+          <w:color w:val="000000"/>
+          <w:sz w:val="19"/>
+          <w:szCs w:val="19"/>
+        </w:rPr>
+      </w:pPr>
+      <w:r>
+        <w:rPr>
+          <w:rFonts w:ascii="Consolas" w:hAnsi="Consolas" w:cs="Consolas"/>
+          <w:color w:val="000000"/>
+          <w:sz w:val="19"/>
+          <w:szCs w:val="19"/>
+        </w:rPr>
+        <w:tab/>
+      </w:r>
+      <w:r>
+        <w:rPr>
+          <w:rFonts w:ascii="Consolas" w:hAnsi="Consolas" w:cs="Consolas"/>
+          <w:color w:val="000000"/>
+          <w:sz w:val="19"/>
+          <w:szCs w:val="19"/>
+        </w:rPr>
+        <w:t>}</w:t>
+      </w:r>
+    </w:p>
+    <w:p>
+      <w:r>
+        <w:rPr>
+          <w:rFonts w:ascii="Consolas" w:hAnsi="Consolas" w:cs="Consolas"/>
+          <w:color w:val="000000"/>
+          <w:sz w:val="19"/>
+          <w:szCs w:val="19"/>
+        </w:rPr>
+        <w:t>}</w:t>
+      </w:r>
+    </w:p>
+    <w:p/>
+    <w:p>
+      <w:pPr>
+        <w:pStyle w:val="Heading3"/>
+      </w:pPr>
+      <w:r>
+        <w:t>Shoulder detection</w:t>
+      </w:r>
+    </w:p>
+    <w:p/>
+    <w:p>
+      <w:r>
+        <w:rPr>
+          <w:i/>
+        </w:rPr>
+        <w:t xml:space="preserve">Set_shoulder_positions() </w:t>
+      </w:r>
+      <w:r>
+        <w:t xml:space="preserve"> </w:t>
+      </w:r>
+      <w:r>
+        <w:t>calculates both shoulder positions simultaneously,</w:t>
+      </w:r>
+      <w:r>
+        <w:t xml:space="preserve"> assuming the pers</w:t>
+      </w:r>
+      <w:r>
+        <w:t>on</w:t>
+      </w:r>
+      <w:r>
+        <w:t>’</w:t>
+      </w:r>
+      <w:r>
+        <w:t>s shoulders are more or less the same height.</w:t>
+      </w:r>
+      <w:r>
+        <w:t xml:space="preserve"> The upper/lower boundaries ensure the shoulders are located near the upper torso.</w:t>
+      </w:r>
+      <w:r>
+        <w:t xml:space="preserve"> The function finds the row with the largest number of </w:t>
+      </w:r>
+      <w:r>
+        <w:rPr>
+          <w:i/>
+        </w:rPr>
+        <w:t>shape_pixels</w:t>
+      </w:r>
+      <w:r>
+        <w:t xml:space="preserve"> </w:t>
+      </w:r>
+      <w:r>
+        <w:t xml:space="preserve">with </w:t>
+      </w:r>
+      <w:r>
+        <w:rPr>
+          <w:i/>
+        </w:rPr>
+        <w:t>best_fit_node</w:t>
+      </w:r>
+      <w:r>
+        <w:t xml:space="preserve"> being</w:t>
+      </w:r>
+      <w:r>
+        <w:t xml:space="preserve"> the pixel at the end of the row.</w:t>
+      </w:r>
+      <w:r>
+        <w:t xml:space="preserve"> The shoulder </w:t>
+      </w:r>
+      <w:r>
+        <w:t xml:space="preserve">positions are </w:t>
+      </w:r>
+      <w:r>
+        <w:t>declared as:</w:t>
+      </w:r>
+    </w:p>
+    <w:p/>
+    <w:p>
+      <w:pPr>
+        <w:autoSpaceDE w:val="0"/>
+        <w:autoSpaceDN w:val="0"/>
+        <w:adjustRightInd w:val="0"/>
+        <w:rPr>
+          <w:rFonts w:ascii="Consolas" w:hAnsi="Consolas" w:cs="Consolas"/>
+          <w:color w:val="000000"/>
+          <w:sz w:val="19"/>
+          <w:szCs w:val="19"/>
+        </w:rPr>
+      </w:pPr>
+      <w:r>
+        <w:rPr>
+          <w:rFonts w:ascii="Consolas" w:hAnsi="Consolas" w:cs="Consolas"/>
+          <w:color w:val="000000"/>
+          <w:sz w:val="19"/>
+          <w:szCs w:val="19"/>
+        </w:rPr>
+        <w:t>*</w:t>
+      </w:r>
+      <w:r>
+        <w:rPr>
+          <w:rFonts w:ascii="Consolas" w:hAnsi="Consolas" w:cs="Consolas"/>
+          <w:color w:val="808080"/>
+          <w:sz w:val="19"/>
+          <w:szCs w:val="19"/>
+        </w:rPr>
+        <w:t>arm_width</w:t>
+      </w:r>
+      <w:r>
+        <w:rPr>
+          <w:rFonts w:ascii="Consolas" w:hAnsi="Consolas" w:cs="Consolas"/>
+          <w:color w:val="000000"/>
+          <w:sz w:val="19"/>
+          <w:szCs w:val="19"/>
+        </w:rPr>
+        <w:t>=largest_dist/</w:t>
+      </w:r>
+      <w:r>
+        <w:rPr>
+          <w:rFonts w:ascii="Consolas" w:hAnsi="Consolas" w:cs="Consolas"/>
+          <w:color w:val="000000"/>
+          <w:sz w:val="19"/>
+          <w:szCs w:val="19"/>
+        </w:rPr>
+        <w:t>10;</w:t>
+      </w:r>
+    </w:p>
+    <w:p>
+      <w:pPr>
+        <w:autoSpaceDE w:val="0"/>
+        <w:autoSpaceDN w:val="0"/>
+        <w:adjustRightInd w:val="0"/>
+        <w:rPr>
+          <w:rFonts w:ascii="Consolas" w:hAnsi="Consolas" w:cs="Consolas"/>
+          <w:color w:val="000000"/>
+          <w:sz w:val="19"/>
+          <w:szCs w:val="19"/>
+        </w:rPr>
+      </w:pPr>
+      <w:r>
+        <w:rPr>
+          <w:rFonts w:ascii="Consolas" w:hAnsi="Consolas" w:cs="Consolas"/>
+          <w:color w:val="0000FF"/>
+          <w:sz w:val="19"/>
+          <w:szCs w:val="19"/>
+        </w:rPr>
+        <w:t>if</w:t>
+      </w:r>
+      <w:r>
+        <w:rPr>
+          <w:rFonts w:ascii="Consolas" w:hAnsi="Consolas" w:cs="Consolas"/>
+          <w:color w:val="000000"/>
+          <w:sz w:val="19"/>
+          <w:szCs w:val="19"/>
+        </w:rPr>
+        <w:t xml:space="preserve"> (*</w:t>
+      </w:r>
+      <w:r>
+        <w:rPr>
+          <w:rFonts w:ascii="Consolas" w:hAnsi="Consolas" w:cs="Consolas"/>
+          <w:color w:val="808080"/>
+          <w:sz w:val="19"/>
+          <w:szCs w:val="19"/>
+        </w:rPr>
+        <w:t>arm_width</w:t>
+      </w:r>
+      <w:r>
+        <w:rPr>
+          <w:rFonts w:ascii="Consolas" w:hAnsi="Consolas" w:cs="Consolas"/>
+          <w:color w:val="000000"/>
+          <w:sz w:val="19"/>
+          <w:szCs w:val="19"/>
+        </w:rPr>
+        <w:t>==</w:t>
+      </w:r>
+      <w:r>
+        <w:rPr>
+          <w:rFonts w:ascii="Consolas" w:hAnsi="Consolas" w:cs="Consolas"/>
+          <w:color w:val="000000"/>
+          <w:sz w:val="19"/>
+          <w:szCs w:val="19"/>
+        </w:rPr>
+        <w:t>0)</w:t>
+      </w:r>
+    </w:p>
+    <w:p>
+      <w:pPr>
+        <w:autoSpaceDE w:val="0"/>
+        <w:autoSpaceDN w:val="0"/>
+        <w:adjustRightInd w:val="0"/>
+        <w:rPr>
+          <w:rFonts w:ascii="Consolas" w:hAnsi="Consolas" w:cs="Consolas"/>
+          <w:color w:val="000000"/>
+          <w:sz w:val="19"/>
+          <w:szCs w:val="19"/>
+        </w:rPr>
+      </w:pPr>
+      <w:r>
+        <w:rPr>
+          <w:rFonts w:ascii="Consolas" w:hAnsi="Consolas" w:cs="Consolas"/>
+          <w:color w:val="000000"/>
+          <w:sz w:val="19"/>
+          <w:szCs w:val="19"/>
+        </w:rPr>
+        <w:t>{</w:t>
+      </w:r>
+    </w:p>
+    <w:p>
+      <w:pPr>
+        <w:autoSpaceDE w:val="0"/>
+        <w:autoSpaceDN w:val="0"/>
+        <w:adjustRightInd w:val="0"/>
+        <w:rPr>
+          <w:rFonts w:ascii="Consolas" w:hAnsi="Consolas" w:cs="Consolas"/>
+          <w:color w:val="000000"/>
+          <w:sz w:val="19"/>
+          <w:szCs w:val="19"/>
+        </w:rPr>
+      </w:pPr>
+      <w:r>
+        <w:rPr>
+          <w:rFonts w:ascii="Consolas" w:hAnsi="Consolas" w:cs="Consolas"/>
+          <w:color w:val="000000"/>
+          <w:sz w:val="19"/>
+          <w:szCs w:val="19"/>
+        </w:rPr>
+        <w:lastRenderedPageBreak/>
+        <w:tab/>
+      </w:r>
+      <w:r>
+        <w:rPr>
+          <w:rFonts w:ascii="Consolas" w:hAnsi="Consolas" w:cs="Consolas"/>
+          <w:color w:val="000000"/>
+          <w:sz w:val="19"/>
+          <w:szCs w:val="19"/>
+        </w:rPr>
+        <w:t>*</w:t>
+      </w:r>
+      <w:r>
+        <w:rPr>
+          <w:rFonts w:ascii="Consolas" w:hAnsi="Consolas" w:cs="Consolas"/>
+          <w:color w:val="808080"/>
+          <w:sz w:val="19"/>
+          <w:szCs w:val="19"/>
+        </w:rPr>
+        <w:t>arm_width</w:t>
+      </w:r>
+      <w:r>
+        <w:rPr>
+          <w:rFonts w:ascii="Consolas" w:hAnsi="Consolas" w:cs="Consolas"/>
+          <w:color w:val="000000"/>
+          <w:sz w:val="19"/>
+          <w:szCs w:val="19"/>
+        </w:rPr>
+        <w:t>=</w:t>
+      </w:r>
+      <w:r>
+        <w:rPr>
+          <w:rFonts w:ascii="Consolas" w:hAnsi="Consolas" w:cs="Consolas"/>
+          <w:color w:val="000000"/>
+          <w:sz w:val="19"/>
+          <w:szCs w:val="19"/>
+        </w:rPr>
+        <w:t>1;</w:t>
+      </w:r>
+    </w:p>
+    <w:p>
+      <w:pPr>
+        <w:autoSpaceDE w:val="0"/>
+        <w:autoSpaceDN w:val="0"/>
+        <w:adjustRightInd w:val="0"/>
+        <w:rPr>
+          <w:rFonts w:ascii="Consolas" w:hAnsi="Consolas" w:cs="Consolas"/>
+          <w:color w:val="000000"/>
+          <w:sz w:val="19"/>
+          <w:szCs w:val="19"/>
+        </w:rPr>
+      </w:pPr>
+      <w:r>
+        <w:rPr>
+          <w:rFonts w:ascii="Consolas" w:hAnsi="Consolas" w:cs="Consolas"/>
+          <w:color w:val="000000"/>
+          <w:sz w:val="19"/>
+          <w:szCs w:val="19"/>
+        </w:rPr>
+        <w:t>}</w:t>
+      </w:r>
+    </w:p>
+    <w:p>
+      <w:pPr>
+        <w:autoSpaceDE w:val="0"/>
+        <w:autoSpaceDN w:val="0"/>
+        <w:adjustRightInd w:val="0"/>
+        <w:rPr>
+          <w:rFonts w:ascii="Consolas" w:hAnsi="Consolas" w:cs="Consolas"/>
+          <w:color w:val="000000"/>
+          <w:sz w:val="19"/>
+          <w:szCs w:val="19"/>
+        </w:rPr>
+      </w:pPr>
+    </w:p>
+    <w:p>
+      <w:pPr>
+        <w:autoSpaceDE w:val="0"/>
+        <w:autoSpaceDN w:val="0"/>
+        <w:adjustRightInd w:val="0"/>
+        <w:rPr>
+          <w:rFonts w:ascii="Consolas" w:hAnsi="Consolas" w:cs="Consolas"/>
+          <w:color w:val="000000"/>
+          <w:sz w:val="19"/>
+          <w:szCs w:val="19"/>
+        </w:rPr>
+      </w:pPr>
+      <w:r>
+        <w:rPr>
+          <w:rFonts w:ascii="Consolas" w:hAnsi="Consolas" w:cs="Consolas"/>
+          <w:color w:val="000000"/>
+          <w:sz w:val="19"/>
+          <w:szCs w:val="19"/>
+        </w:rPr>
+        <w:t>*</w:t>
+      </w:r>
+      <w:r>
+        <w:rPr>
+          <w:rFonts w:ascii="Consolas" w:hAnsi="Consolas" w:cs="Consolas"/>
+          <w:color w:val="808080"/>
+          <w:sz w:val="19"/>
+          <w:szCs w:val="19"/>
+        </w:rPr>
+        <w:t>left_shoulder</w:t>
+      </w:r>
+      <w:r>
+        <w:rPr>
+          <w:rFonts w:ascii="Consolas" w:hAnsi="Consolas" w:cs="Consolas"/>
+          <w:color w:val="008080"/>
+          <w:sz w:val="19"/>
+          <w:szCs w:val="19"/>
+        </w:rPr>
+        <w:t>=</w:t>
+      </w:r>
+      <w:r>
+        <w:rPr>
+          <w:rFonts w:ascii="Consolas" w:hAnsi="Consolas" w:cs="Consolas"/>
+          <w:color w:val="2B91AF"/>
+          <w:sz w:val="19"/>
+          <w:szCs w:val="19"/>
+        </w:rPr>
+        <w:t>Point</w:t>
+      </w:r>
+      <w:r>
+        <w:rPr>
+          <w:rFonts w:ascii="Consolas" w:hAnsi="Consolas" w:cs="Consolas"/>
+          <w:color w:val="000000"/>
+          <w:sz w:val="19"/>
+          <w:szCs w:val="19"/>
+        </w:rPr>
+        <w:t>(best_fit_node.x,</w:t>
+      </w:r>
+      <w:r>
+        <w:rPr>
+          <w:rFonts w:ascii="Consolas" w:hAnsi="Consolas" w:cs="Consolas"/>
+          <w:color w:val="000000"/>
+          <w:sz w:val="19"/>
+          <w:szCs w:val="19"/>
+        </w:rPr>
+        <w:t>best_fit_n</w:t>
+      </w:r>
+      <w:r>
+        <w:rPr>
+          <w:rFonts w:ascii="Consolas" w:hAnsi="Consolas" w:cs="Consolas"/>
+          <w:color w:val="000000"/>
+          <w:sz w:val="19"/>
+          <w:szCs w:val="19"/>
+        </w:rPr>
+        <w:t>ode.y-</w:t>
+      </w:r>
+      <w:r>
+        <w:rPr>
+          <w:rFonts w:ascii="Consolas" w:hAnsi="Consolas" w:cs="Consolas"/>
+          <w:color w:val="000000"/>
+          <w:sz w:val="19"/>
+          <w:szCs w:val="19"/>
+        </w:rPr>
+        <w:t>largest_dist</w:t>
+      </w:r>
+      <w:r>
+        <w:rPr>
+          <w:rFonts w:ascii="Consolas" w:hAnsi="Consolas" w:cs="Consolas"/>
+          <w:color w:val="000000"/>
+          <w:sz w:val="19"/>
+          <w:szCs w:val="19"/>
+        </w:rPr>
+        <w:t>+</w:t>
+      </w:r>
+      <w:r>
+        <w:rPr>
+          <w:rFonts w:ascii="Consolas" w:hAnsi="Consolas" w:cs="Consolas"/>
+          <w:color w:val="000000"/>
+          <w:sz w:val="19"/>
+          <w:szCs w:val="19"/>
+        </w:rPr>
+        <w:t>*</w:t>
+      </w:r>
+      <w:r>
+        <w:rPr>
+          <w:rFonts w:ascii="Consolas" w:hAnsi="Consolas" w:cs="Consolas"/>
+          <w:color w:val="808080"/>
+          <w:sz w:val="19"/>
+          <w:szCs w:val="19"/>
+        </w:rPr>
+        <w:t>arm_width</w:t>
+      </w:r>
+      <w:r>
+        <w:rPr>
+          <w:rFonts w:ascii="Consolas" w:hAnsi="Consolas" w:cs="Consolas"/>
+          <w:color w:val="000000"/>
+          <w:sz w:val="19"/>
+          <w:szCs w:val="19"/>
+        </w:rPr>
+        <w:t>);</w:t>
+      </w:r>
+    </w:p>
+    <w:p>
+      <w:r>
+        <w:rPr>
+          <w:rFonts w:ascii="Consolas" w:hAnsi="Consolas" w:cs="Consolas"/>
+          <w:color w:val="000000"/>
+          <w:sz w:val="19"/>
+          <w:szCs w:val="19"/>
+        </w:rPr>
+        <w:t>*</w:t>
+      </w:r>
+      <w:r>
+        <w:rPr>
+          <w:rFonts w:ascii="Consolas" w:hAnsi="Consolas" w:cs="Consolas"/>
+          <w:color w:val="808080"/>
+          <w:sz w:val="19"/>
+          <w:szCs w:val="19"/>
+        </w:rPr>
+        <w:t>right_shoulder</w:t>
+      </w:r>
+      <w:r>
+        <w:rPr>
+          <w:rFonts w:ascii="Consolas" w:hAnsi="Consolas" w:cs="Consolas"/>
+          <w:color w:val="008080"/>
+          <w:sz w:val="19"/>
+          <w:szCs w:val="19"/>
+        </w:rPr>
+        <w:t>=</w:t>
+      </w:r>
+      <w:r>
+        <w:rPr>
+          <w:rFonts w:ascii="Consolas" w:hAnsi="Consolas" w:cs="Consolas"/>
+          <w:color w:val="2B91AF"/>
+          <w:sz w:val="19"/>
+          <w:szCs w:val="19"/>
+        </w:rPr>
+        <w:t>Point</w:t>
+      </w:r>
+      <w:r>
+        <w:rPr>
+          <w:rFonts w:ascii="Consolas" w:hAnsi="Consolas" w:cs="Consolas"/>
+          <w:color w:val="000000"/>
+          <w:sz w:val="19"/>
+          <w:szCs w:val="19"/>
+        </w:rPr>
+        <w:t>(best_fit_node.x,best_fit_node.y-</w:t>
+      </w:r>
+      <w:r>
+        <w:rPr>
+          <w:rFonts w:ascii="Consolas" w:hAnsi="Consolas" w:cs="Consolas"/>
+          <w:color w:val="000000"/>
+          <w:sz w:val="19"/>
+          <w:szCs w:val="19"/>
+        </w:rPr>
+        <w:t>*</w:t>
+      </w:r>
+      <w:r>
+        <w:rPr>
+          <w:rFonts w:ascii="Consolas" w:hAnsi="Consolas" w:cs="Consolas"/>
+          <w:color w:val="808080"/>
+          <w:sz w:val="19"/>
+          <w:szCs w:val="19"/>
+        </w:rPr>
+        <w:t>arm_width</w:t>
+      </w:r>
+      <w:r>
+        <w:rPr>
+          <w:rFonts w:ascii="Consolas" w:hAnsi="Consolas" w:cs="Consolas"/>
+          <w:color w:val="000000"/>
+          <w:sz w:val="19"/>
+          <w:szCs w:val="19"/>
+        </w:rPr>
+        <w:t>);</w:t>
+      </w:r>
+      <w:r>
+        <w:t xml:space="preserve"> </w:t>
+      </w:r>
+    </w:p>
+    <w:p>
+      <w:pPr>
+        <w:pStyle w:val="Heading3"/>
+      </w:pPr>
+      <w:r>
+        <w:t>Elbow detection</w:t>
+      </w:r>
+    </w:p>
+    <w:p/>
+    <w:p>
+      <w:r>
+        <w:t xml:space="preserve">Once all features outside of elbows and hands have been found, </w:t>
+      </w:r>
+      <w:r>
+        <w:rPr>
+          <w:i/>
+        </w:rPr>
+        <w:t xml:space="preserve">calc_halfway_dist() </w:t>
+      </w:r>
+      <w:r>
+        <w:t>uses Euclidean</w:t>
+      </w:r>
+      <w:r>
+        <w:t xml:space="preserve"> to find the </w:t>
+      </w:r>
+      <w:r>
+        <w:t>midpoint between the torso and waist.</w:t>
+      </w:r>
+      <w:r>
+        <w:t xml:space="preserve"> </w:t>
+      </w:r>
+      <w:r>
+        <w:rPr>
+          <w:i/>
+        </w:rPr>
+        <w:t>Find_elbow_feature()</w:t>
+      </w:r>
+      <w:r>
+        <w:t xml:space="preserve"> can be us</w:t>
+      </w:r>
+      <w:r>
+        <w:t xml:space="preserve">ed for </w:t>
+      </w:r>
+      <w:r>
+        <w:t>both arms,</w:t>
+      </w:r>
+      <w:r>
+        <w:t xml:space="preserve"> </w:t>
+      </w:r>
+      <w:r>
+        <w:t>the elbow it finds depends on whether the shoulder is left or right of the torso</w:t>
+      </w:r>
+      <w:r>
+        <w:t>.</w:t>
+      </w:r>
+      <w:r>
+        <w:t xml:space="preserve"> </w:t>
+      </w:r>
+      <w:r>
+        <w:softHyphen/>
+      </w:r>
+      <w:r>
+        <w:rPr>
+          <w:i/>
+        </w:rPr>
+        <w:t>S</w:t>
+      </w:r>
+      <w:r>
+        <w:rPr>
+          <w:i/>
+        </w:rPr>
+        <w:t>hape_pixel</w:t>
+      </w:r>
+      <w:r>
+        <w:rPr>
+          <w:i/>
+        </w:rPr>
+        <w:t>s</w:t>
+      </w:r>
+      <w:r>
+        <w:t xml:space="preserve"> that are</w:t>
+      </w:r>
+      <w:r>
+        <w:t xml:space="preserve"> </w:t>
+      </w:r>
+      <w:r>
+        <w:rPr>
+          <w:i/>
+        </w:rPr>
+        <w:t xml:space="preserve">arm_widths </w:t>
+      </w:r>
+      <w:r>
+        <w:t>length away from the side of the shape</w:t>
+      </w:r>
+      <w:r>
+        <w:t xml:space="preserve"> are considered </w:t>
+      </w:r>
+      <w:r>
+        <w:t xml:space="preserve">as </w:t>
+      </w:r>
+      <w:r>
+        <w:rPr>
+          <w:i/>
+        </w:rPr>
+        <w:t>valid_pixels</w:t>
+      </w:r>
+      <w:r>
+        <w:t>.</w:t>
+      </w:r>
+      <w:r>
+        <w:t xml:space="preserve"> </w:t>
+      </w:r>
+      <w:r>
+        <w:t xml:space="preserve">The Euclidean distance is calculated between the </w:t>
+      </w:r>
+      <w:r>
+        <w:rPr>
+          <w:i/>
+        </w:rPr>
+        <w:t>valid</w:t>
+      </w:r>
+      <w:r>
+        <w:rPr>
+          <w:i/>
+        </w:rPr>
+        <w:softHyphen/>
+        <w:t>_pixel</w:t>
+      </w:r>
+      <w:r>
+        <w:t xml:space="preserve"> and shoulder position.</w:t>
+      </w:r>
+      <w:r>
+        <w:t xml:space="preserve"> The ideal elbow area is </w:t>
+      </w:r>
+      <w:r>
+        <w:rPr>
+          <w:i/>
+        </w:rPr>
+        <w:t xml:space="preserve">halfway_dists </w:t>
+      </w:r>
+      <w:r>
+        <w:t xml:space="preserve">away from the shoulder, the </w:t>
+      </w:r>
+      <w:r>
+        <w:rPr>
+          <w:i/>
+        </w:rPr>
+        <w:t>valid</w:t>
+      </w:r>
+      <w:r>
+        <w:rPr>
+          <w:i/>
+        </w:rPr>
+        <w:softHyphen/>
+        <w:t xml:space="preserve">_pixel </w:t>
+      </w:r>
+      <w:r>
+        <w:t xml:space="preserve">that is closest to </w:t>
+      </w:r>
+      <w:r>
+        <w:t>this area becomes the elbow position.</w:t>
+      </w:r>
+    </w:p>
+    <w:p/>
+    <w:p>
+      <w:r>
+        <w:t>While this algorithm is flexible for dealing with variations in shapes,</w:t>
+      </w:r>
+      <w:r>
+        <w:t xml:space="preserve"> it struggles when a </w:t>
+      </w:r>
+      <w:r>
+        <w:t>pedestrian’s</w:t>
+      </w:r>
+      <w:r>
+        <w:t xml:space="preserve"> arm is above their head.</w:t>
+      </w:r>
+      <w:r>
+        <w:t xml:space="preserve"> </w:t>
+      </w:r>
+      <w:r>
+        <w:t xml:space="preserve">It is safe to assume that </w:t>
+      </w:r>
+      <w:r>
+        <w:t xml:space="preserve">pedestrians will rarely appear with their arms above their head </w:t>
+      </w:r>
+      <w:r>
+        <w:t>when walking through a surveillance area.</w:t>
+      </w:r>
+    </w:p>
+    <w:p>
+      <w:pPr>
+        <w:pStyle w:val="Heading3"/>
+      </w:pPr>
+      <w:r>
+        <w:t>Hand detection</w:t>
+      </w:r>
+    </w:p>
+    <w:p/>
+    <w:p>
+      <w:r>
+        <w:rPr>
+          <w:i/>
+        </w:rPr>
+        <w:t xml:space="preserve">Find_hand_feature() </w:t>
+      </w:r>
+      <w:r>
+        <w:t xml:space="preserve">relies on </w:t>
+      </w:r>
+      <w:r>
+        <w:t xml:space="preserve">using </w:t>
+      </w:r>
+      <w:r>
+        <w:t xml:space="preserve">the </w:t>
+      </w:r>
+      <w:r>
+        <w:rPr>
+          <w:i/>
+        </w:rPr>
+        <w:t>outline_pixels</w:t>
+      </w:r>
+      <w:r>
+        <w:t xml:space="preserve"> adjacent to the current elbow feature</w:t>
+      </w:r>
+      <w:r>
+        <w:t xml:space="preserve">, </w:t>
+      </w:r>
+      <w:r>
+        <w:t xml:space="preserve">following the neighbouring </w:t>
+      </w:r>
+      <w:r>
+        <w:rPr>
+          <w:i/>
+        </w:rPr>
+        <w:t>outline</w:t>
+      </w:r>
+      <w:r>
+        <w:rPr>
+          <w:i/>
+        </w:rPr>
+        <w:softHyphen/>
+        <w:t>_pixels</w:t>
+      </w:r>
+      <w:r>
+        <w:t xml:space="preserve"> </w:t>
+      </w:r>
+      <w:r>
+        <w:t xml:space="preserve">and taking the average angle </w:t>
+      </w:r>
+      <w:r>
+        <w:t>between each one</w:t>
+      </w:r>
+      <w:r>
+        <w:t>.</w:t>
+      </w:r>
+      <w:r>
+        <w:t xml:space="preserve"> The function examines the neighbours of </w:t>
+      </w:r>
+      <w:r>
+        <w:t xml:space="preserve">the </w:t>
+      </w:r>
+      <w:r>
+        <w:t xml:space="preserve">current </w:t>
+      </w:r>
+      <w:r>
+        <w:rPr>
+          <w:i/>
+        </w:rPr>
+        <w:t>outline_pixel</w:t>
+      </w:r>
+      <w:r>
+        <w:t xml:space="preserve">, </w:t>
+      </w:r>
+      <w:r>
+        <w:t xml:space="preserve">while </w:t>
+      </w:r>
+      <w:r>
+        <w:t>prioritising southern neighbours it select</w:t>
+      </w:r>
+      <w:r>
+        <w:t>s</w:t>
+      </w:r>
+      <w:r>
+        <w:t xml:space="preserve"> the optimum neighbour to move towards.</w:t>
+      </w:r>
+      <w:r>
+        <w:t xml:space="preserve"> It then calculates the angle between the optimal neighbour and the current pixel using the following code:</w:t>
+      </w:r>
+    </w:p>
+    <w:p/>
+    <w:p>
+      <w:pPr>
+        <w:autoSpaceDE w:val="0"/>
+        <w:autoSpaceDN w:val="0"/>
+        <w:adjustRightInd w:val="0"/>
+        <w:rPr>
+          <w:rFonts w:ascii="Consolas" w:hAnsi="Consolas" w:cs="Consolas"/>
+          <w:color w:val="000000"/>
+          <w:sz w:val="19"/>
+          <w:szCs w:val="19"/>
+        </w:rPr>
+      </w:pPr>
+      <w:r>
+        <w:rPr>
+          <w:rFonts w:ascii="Consolas" w:hAnsi="Consolas" w:cs="Consolas"/>
+          <w:color w:val="000000"/>
+          <w:sz w:val="19"/>
+          <w:szCs w:val="19"/>
+        </w:rPr>
+        <w:t>prev_valid_pixel</w:t>
+      </w:r>
+      <w:r>
+        <w:rPr>
+          <w:rFonts w:ascii="Consolas" w:hAnsi="Consolas" w:cs="Consolas"/>
+          <w:color w:val="008080"/>
+          <w:sz w:val="19"/>
+          <w:szCs w:val="19"/>
+        </w:rPr>
+        <w:t>=</w:t>
+      </w:r>
+      <w:r>
+        <w:rPr>
+          <w:rFonts w:ascii="Consolas" w:hAnsi="Consolas" w:cs="Consolas"/>
+          <w:color w:val="000000"/>
+          <w:sz w:val="19"/>
+          <w:szCs w:val="19"/>
+        </w:rPr>
+        <w:t>curr_pixel;</w:t>
+      </w:r>
+    </w:p>
+    <w:p>
+      <w:pPr>
+        <w:autoSpaceDE w:val="0"/>
+        <w:autoSpaceDN w:val="0"/>
+        <w:adjustRightInd w:val="0"/>
+        <w:rPr>
+          <w:rFonts w:ascii="Consolas" w:hAnsi="Consolas" w:cs="Consolas"/>
+          <w:color w:val="000000"/>
+          <w:sz w:val="19"/>
+          <w:szCs w:val="19"/>
+        </w:rPr>
+      </w:pPr>
+      <w:r>
+        <w:rPr>
+          <w:rFonts w:ascii="Consolas" w:hAnsi="Consolas" w:cs="Consolas"/>
+          <w:color w:val="000000"/>
+          <w:sz w:val="19"/>
+          <w:szCs w:val="19"/>
+        </w:rPr>
+        <w:t>curr_pixel</w:t>
+      </w:r>
+      <w:r>
+        <w:rPr>
+          <w:rFonts w:ascii="Consolas" w:hAnsi="Consolas" w:cs="Consolas"/>
+          <w:color w:val="008080"/>
+          <w:sz w:val="19"/>
+          <w:szCs w:val="19"/>
+        </w:rPr>
+        <w:t>=</w:t>
+      </w:r>
+      <w:r>
+        <w:rPr>
+          <w:rFonts w:ascii="Consolas" w:hAnsi="Consolas" w:cs="Consolas"/>
+          <w:color w:val="000000"/>
+          <w:sz w:val="19"/>
+          <w:szCs w:val="19"/>
+        </w:rPr>
+        <w:t>neighbours</w:t>
+      </w:r>
+      <w:r>
+        <w:rPr>
+          <w:rFonts w:ascii="Consolas" w:hAnsi="Consolas" w:cs="Consolas"/>
+          <w:color w:val="008080"/>
+          <w:sz w:val="19"/>
+          <w:szCs w:val="19"/>
+        </w:rPr>
+        <w:t>[</w:t>
+      </w:r>
+      <w:r>
+        <w:rPr>
+          <w:rFonts w:ascii="Consolas" w:hAnsi="Consolas" w:cs="Consolas"/>
+          <w:color w:val="000000"/>
+          <w:sz w:val="19"/>
+          <w:szCs w:val="19"/>
+        </w:rPr>
+        <w:t>i</w:t>
+      </w:r>
+      <w:r>
+        <w:rPr>
+          <w:rFonts w:ascii="Consolas" w:hAnsi="Consolas" w:cs="Consolas"/>
+          <w:color w:val="008080"/>
+          <w:sz w:val="19"/>
+          <w:szCs w:val="19"/>
+        </w:rPr>
+        <w:t>]</w:t>
+      </w:r>
+      <w:r>
+        <w:rPr>
+          <w:rFonts w:ascii="Consolas" w:hAnsi="Consolas" w:cs="Consolas"/>
+          <w:color w:val="000000"/>
+          <w:sz w:val="19"/>
+          <w:szCs w:val="19"/>
+        </w:rPr>
+        <w:t>;</w:t>
+      </w:r>
+    </w:p>
+    <w:p>
+      <w:pPr>
+        <w:autoSpaceDE w:val="0"/>
+        <w:autoSpaceDN w:val="0"/>
+        <w:adjustRightInd w:val="0"/>
+        <w:rPr>
+          <w:rFonts w:ascii="Consolas" w:hAnsi="Consolas" w:cs="Consolas"/>
+          <w:color w:val="000000"/>
+          <w:sz w:val="19"/>
+          <w:szCs w:val="19"/>
+        </w:rPr>
+      </w:pPr>
+      <w:r>
+        <w:rPr>
+          <w:rFonts w:ascii="Consolas" w:hAnsi="Consolas" w:cs="Consolas"/>
+          <w:color w:val="000000"/>
+          <w:sz w:val="19"/>
+          <w:szCs w:val="19"/>
+        </w:rPr>
+        <w:t>angle</w:t>
+      </w:r>
+      <w:r>
+        <w:rPr>
+          <w:rFonts w:ascii="Consolas" w:hAnsi="Consolas" w:cs="Consolas"/>
+          <w:color w:val="000000"/>
+          <w:sz w:val="19"/>
+          <w:szCs w:val="19"/>
+        </w:rPr>
+        <w:t>=</w:t>
+      </w:r>
+      <w:r>
+        <w:rPr>
+          <w:rFonts w:ascii="Consolas" w:hAnsi="Consolas" w:cs="Consolas"/>
+          <w:color w:val="000000"/>
+          <w:sz w:val="19"/>
+          <w:szCs w:val="19"/>
+        </w:rPr>
+        <w:t>ata</w:t>
+      </w:r>
+      <w:r>
+        <w:rPr>
+          <w:rFonts w:ascii="Consolas" w:hAnsi="Consolas" w:cs="Consolas"/>
+          <w:color w:val="000000"/>
+          <w:sz w:val="19"/>
+          <w:szCs w:val="19"/>
+        </w:rPr>
+        <w:t>n2(curr_pixel.y-prev_valid_pixel.y,</w:t>
+      </w:r>
+      <w:r>
+        <w:rPr>
+          <w:rFonts w:ascii="Consolas" w:hAnsi="Consolas" w:cs="Consolas"/>
+          <w:color w:val="000000"/>
+          <w:sz w:val="19"/>
+          <w:szCs w:val="19"/>
+        </w:rPr>
+        <w:t>curr</w:t>
+      </w:r>
+      <w:r>
+        <w:rPr>
+          <w:rFonts w:ascii="Consolas" w:hAnsi="Consolas" w:cs="Consolas"/>
+          <w:color w:val="000000"/>
+          <w:sz w:val="19"/>
+          <w:szCs w:val="19"/>
+        </w:rPr>
+        <w:t>_pixel.x</w:t>
+      </w:r>
+      <w:r>
+        <w:rPr>
+          <w:rFonts w:ascii="Consolas" w:hAnsi="Consolas" w:cs="Consolas"/>
+          <w:color w:val="000000"/>
+          <w:sz w:val="19"/>
+          <w:szCs w:val="19"/>
+        </w:rPr>
+        <w:t>-</w:t>
+      </w:r>
+      <w:r>
+        <w:rPr>
+          <w:rFonts w:ascii="Consolas" w:hAnsi="Consolas" w:cs="Consolas"/>
+          <w:color w:val="000000"/>
+          <w:sz w:val="19"/>
+          <w:szCs w:val="19"/>
+        </w:rPr>
+        <w:t>prev_valid_pixel.x);</w:t>
+      </w:r>
+    </w:p>
+    <w:p>
+      <w:pPr>
+        <w:autoSpaceDE w:val="0"/>
+        <w:autoSpaceDN w:val="0"/>
+        <w:adjustRightInd w:val="0"/>
+        <w:rPr>
+          <w:rFonts w:ascii="Consolas" w:hAnsi="Consolas" w:cs="Consolas"/>
+          <w:color w:val="000000"/>
+          <w:sz w:val="19"/>
+          <w:szCs w:val="19"/>
+        </w:rPr>
+      </w:pPr>
+      <w:r>
+        <w:rPr>
+          <w:rFonts w:ascii="Consolas" w:hAnsi="Consolas" w:cs="Consolas"/>
+          <w:color w:val="000000"/>
+          <w:sz w:val="19"/>
+          <w:szCs w:val="19"/>
+        </w:rPr>
+        <w:t>average_angle+=</w:t>
+      </w:r>
+      <w:r>
+        <w:rPr>
+          <w:rFonts w:ascii="Consolas" w:hAnsi="Consolas" w:cs="Consolas"/>
+          <w:color w:val="000000"/>
+          <w:sz w:val="19"/>
+          <w:szCs w:val="19"/>
+        </w:rPr>
+        <w:t>angle;</w:t>
+      </w:r>
+    </w:p>
+    <w:p/>
+    <w:p>
+      <w:r>
+        <w:t xml:space="preserve">The number of iterations the function does is equal to half of the </w:t>
+      </w:r>
+      <w:r>
+        <w:rPr>
+          <w:i/>
+        </w:rPr>
+        <w:t>halfway</w:t>
+      </w:r>
+      <w:r>
+        <w:rPr>
+          <w:i/>
+        </w:rPr>
+        <w:softHyphen/>
+        <w:t xml:space="preserve">_dist </w:t>
+      </w:r>
+      <w:r>
+        <w:t xml:space="preserve">from the </w:t>
+      </w:r>
+      <w:r>
+        <w:rPr>
+          <w:i/>
+        </w:rPr>
+        <w:t>calc_halfway_dist()</w:t>
+      </w:r>
+      <w:r>
+        <w:rPr>
+          <w:i/>
+        </w:rPr>
+        <w:t xml:space="preserve"> </w:t>
+      </w:r>
+      <w:r>
+        <w:t>function.</w:t>
+      </w:r>
+      <w:r>
+        <w:t xml:space="preserve"> Once the loop is finished, the </w:t>
+      </w:r>
+      <w:r>
+        <w:t>following code is used:</w:t>
+      </w:r>
+    </w:p>
+    <w:p/>
+    <w:p>
+      <w:pPr>
+        <w:autoSpaceDE w:val="0"/>
+        <w:autoSpaceDN w:val="0"/>
+        <w:adjustRightInd w:val="0"/>
+        <w:rPr>
+          <w:rFonts w:ascii="Consolas" w:hAnsi="Consolas" w:cs="Consolas"/>
+          <w:color w:val="000000"/>
+          <w:sz w:val="19"/>
+          <w:szCs w:val="19"/>
+        </w:rPr>
+      </w:pPr>
+      <w:r>
+        <w:rPr>
+          <w:rFonts w:ascii="Consolas" w:hAnsi="Consolas" w:cs="Consolas"/>
+          <w:color w:val="000000"/>
+          <w:sz w:val="19"/>
+          <w:szCs w:val="19"/>
+        </w:rPr>
+        <w:t>average_angle=</w:t>
+      </w:r>
+      <w:r>
+        <w:rPr>
+          <w:rFonts w:ascii="Consolas" w:hAnsi="Consolas" w:cs="Consolas"/>
+          <w:color w:val="000000"/>
+          <w:sz w:val="19"/>
+          <w:szCs w:val="19"/>
+        </w:rPr>
+        <w:t>average_angle/</w:t>
+      </w:r>
+      <w:r>
+        <w:rPr>
+          <w:rFonts w:ascii="Consolas" w:hAnsi="Consolas" w:cs="Consolas"/>
+          <w:color w:val="000000"/>
+          <w:sz w:val="19"/>
+          <w:szCs w:val="19"/>
+        </w:rPr>
+        <w:t>dist_iteration;</w:t>
+      </w:r>
+    </w:p>
+    <w:p>
+      <w:pPr>
+        <w:autoSpaceDE w:val="0"/>
+        <w:autoSpaceDN w:val="0"/>
+        <w:adjustRightInd w:val="0"/>
+        <w:rPr>
+          <w:rFonts w:ascii="Consolas" w:hAnsi="Consolas" w:cs="Consolas"/>
+          <w:color w:val="000000"/>
+          <w:sz w:val="19"/>
+          <w:szCs w:val="19"/>
+        </w:rPr>
+      </w:pPr>
+      <w:r>
+        <w:rPr>
+          <w:rFonts w:ascii="Consolas" w:hAnsi="Consolas" w:cs="Consolas"/>
+          <w:color w:val="000000"/>
+          <w:sz w:val="19"/>
+          <w:szCs w:val="19"/>
+        </w:rPr>
+        <w:t>best_fit_node</w:t>
+      </w:r>
+      <w:r>
+        <w:rPr>
+          <w:rFonts w:ascii="Consolas" w:hAnsi="Consolas" w:cs="Consolas"/>
+          <w:color w:val="008080"/>
+          <w:sz w:val="19"/>
+          <w:szCs w:val="19"/>
+        </w:rPr>
+        <w:t>=</w:t>
+      </w:r>
+      <w:r>
+        <w:rPr>
+          <w:rFonts w:ascii="Consolas" w:hAnsi="Consolas" w:cs="Consolas"/>
+          <w:color w:val="2B91AF"/>
+          <w:sz w:val="19"/>
+          <w:szCs w:val="19"/>
+        </w:rPr>
+        <w:t>Point</w:t>
+      </w:r>
+      <w:r>
+        <w:rPr>
+          <w:rFonts w:ascii="Consolas" w:hAnsi="Consolas" w:cs="Consolas"/>
+          <w:color w:val="000000"/>
+          <w:sz w:val="19"/>
+          <w:szCs w:val="19"/>
+        </w:rPr>
+        <w:t>(</w:t>
+      </w:r>
+      <w:r>
+        <w:rPr>
+          <w:rFonts w:ascii="Consolas" w:hAnsi="Consolas" w:cs="Consolas"/>
+          <w:color w:val="808080"/>
+          <w:sz w:val="19"/>
+          <w:szCs w:val="19"/>
+        </w:rPr>
+        <w:t>elbow_feature</w:t>
+      </w:r>
+      <w:r>
+        <w:rPr>
+          <w:rFonts w:ascii="Consolas" w:hAnsi="Consolas" w:cs="Consolas"/>
+          <w:color w:val="000000"/>
+          <w:sz w:val="19"/>
+          <w:szCs w:val="19"/>
+        </w:rPr>
+        <w:t>.x+</w:t>
+      </w:r>
+      <w:r>
+        <w:rPr>
+          <w:rFonts w:ascii="Consolas" w:hAnsi="Consolas" w:cs="Consolas"/>
+          <w:color w:val="808080"/>
+          <w:sz w:val="19"/>
+          <w:szCs w:val="19"/>
+        </w:rPr>
+        <w:t>halfway_dist</w:t>
+      </w:r>
+      <w:r>
+        <w:rPr>
+          <w:rFonts w:ascii="Consolas" w:hAnsi="Consolas" w:cs="Consolas"/>
+          <w:color w:val="000000"/>
+          <w:sz w:val="19"/>
+          <w:szCs w:val="19"/>
+        </w:rPr>
+        <w:t>*</w:t>
+      </w:r>
+      <w:r>
+        <w:rPr>
+          <w:rFonts w:ascii="Consolas" w:hAnsi="Consolas" w:cs="Consolas"/>
+          <w:color w:val="000000"/>
+          <w:sz w:val="19"/>
+          <w:szCs w:val="19"/>
+        </w:rPr>
+        <w:t xml:space="preserve">cos(average_angle), </w:t>
+      </w:r>
+      <w:r>
+        <w:rPr>
+          <w:rFonts w:ascii="Consolas" w:hAnsi="Consolas" w:cs="Consolas"/>
+          <w:color w:val="808080"/>
+          <w:sz w:val="19"/>
+          <w:szCs w:val="19"/>
+        </w:rPr>
+        <w:t>elbow_feature</w:t>
+      </w:r>
+      <w:r>
+        <w:rPr>
+          <w:rFonts w:ascii="Consolas" w:hAnsi="Consolas" w:cs="Consolas"/>
+          <w:color w:val="000000"/>
+          <w:sz w:val="19"/>
+          <w:szCs w:val="19"/>
+        </w:rPr>
+        <w:t>.y+</w:t>
+      </w:r>
+      <w:r>
+        <w:rPr>
+          <w:rFonts w:ascii="Consolas" w:hAnsi="Consolas" w:cs="Consolas"/>
+          <w:color w:val="808080"/>
+          <w:sz w:val="19"/>
+          <w:szCs w:val="19"/>
+        </w:rPr>
+        <w:t>halfway_dist</w:t>
+      </w:r>
+      <w:r>
+        <w:rPr>
+          <w:rFonts w:ascii="Consolas" w:hAnsi="Consolas" w:cs="Consolas"/>
+          <w:color w:val="000000"/>
+          <w:sz w:val="19"/>
+          <w:szCs w:val="19"/>
+        </w:rPr>
+        <w:t>*</w:t>
+      </w:r>
+      <w:r>
+        <w:rPr>
+          <w:rFonts w:ascii="Consolas" w:hAnsi="Consolas" w:cs="Consolas"/>
+          <w:color w:val="000000"/>
+          <w:sz w:val="19"/>
+          <w:szCs w:val="19"/>
+        </w:rPr>
+        <w:t>sin(average_angle));</w:t>
+      </w:r>
+    </w:p>
+    <w:p>
+      <w:pPr>
+        <w:rPr>
+          <w:rFonts w:ascii="Consolas" w:hAnsi="Consolas" w:cs="Consolas"/>
+          <w:color w:val="000000"/>
+          <w:sz w:val="19"/>
+          <w:szCs w:val="19"/>
+        </w:rPr>
+      </w:pPr>
+      <w:r>
+        <w:rPr>
+          <w:rFonts w:ascii="Consolas" w:hAnsi="Consolas" w:cs="Consolas"/>
+          <w:color w:val="000000"/>
+          <w:sz w:val="19"/>
+          <w:szCs w:val="19"/>
+        </w:rPr>
+        <w:t>hand_node</w:t>
+      </w:r>
+      <w:r>
+        <w:rPr>
+          <w:rFonts w:ascii="Consolas" w:hAnsi="Consolas" w:cs="Consolas"/>
+          <w:color w:val="008080"/>
+          <w:sz w:val="19"/>
+          <w:szCs w:val="19"/>
+        </w:rPr>
+        <w:t>=</w:t>
+      </w:r>
+      <w:r>
+        <w:rPr>
+          <w:rFonts w:ascii="Consolas" w:hAnsi="Consolas" w:cs="Consolas"/>
+          <w:color w:val="000000"/>
+          <w:sz w:val="19"/>
+          <w:szCs w:val="19"/>
+        </w:rPr>
+        <w:t>find_closest_pixel(</w:t>
+      </w:r>
+      <w:r>
+        <w:rPr>
+          <w:rFonts w:ascii="Consolas" w:hAnsi="Consolas" w:cs="Consolas"/>
+          <w:color w:val="808080"/>
+          <w:sz w:val="19"/>
+          <w:szCs w:val="19"/>
+        </w:rPr>
+        <w:t>shape_pixels</w:t>
+      </w:r>
+      <w:r>
+        <w:rPr>
+          <w:rFonts w:ascii="Consolas" w:hAnsi="Consolas" w:cs="Consolas"/>
+          <w:color w:val="000000"/>
+          <w:sz w:val="19"/>
+          <w:szCs w:val="19"/>
+        </w:rPr>
+        <w:t>,best_fit_node,</w:t>
+      </w:r>
+    </w:p>
+    <w:p>
+      <w:r>
+        <w:rPr>
+          <w:rFonts w:ascii="Consolas" w:hAnsi="Consolas" w:cs="Consolas"/>
+          <w:color w:val="808080"/>
+          <w:sz w:val="19"/>
+          <w:szCs w:val="19"/>
+        </w:rPr>
+        <w:t>elbow_feature</w:t>
+      </w:r>
+      <w:r>
+        <w:rPr>
+          <w:rFonts w:ascii="Consolas" w:hAnsi="Consolas" w:cs="Consolas"/>
+          <w:color w:val="000000"/>
+          <w:sz w:val="19"/>
+          <w:szCs w:val="19"/>
+        </w:rPr>
+        <w:t>.x+</w:t>
+      </w:r>
+      <w:r>
+        <w:rPr>
+          <w:rFonts w:ascii="Consolas" w:hAnsi="Consolas" w:cs="Consolas"/>
+          <w:color w:val="808080"/>
+          <w:sz w:val="19"/>
+          <w:szCs w:val="19"/>
+        </w:rPr>
+        <w:t>halfway_dist</w:t>
+      </w:r>
+      <w:r>
+        <w:rPr>
+          <w:rFonts w:ascii="Consolas" w:hAnsi="Consolas" w:cs="Consolas"/>
+          <w:color w:val="000000"/>
+          <w:sz w:val="19"/>
+          <w:szCs w:val="19"/>
+        </w:rPr>
+        <w:t>, j);</w:t>
+      </w:r>
+    </w:p>
+    <w:p/>
+    <w:p>
+      <w:pPr>
+        <w:rPr>
+          <w:i/>
+        </w:rPr>
+      </w:pPr>
+      <w:r>
+        <w:t xml:space="preserve">The </w:t>
+      </w:r>
+      <w:r>
+        <w:rPr>
+          <w:i/>
+        </w:rPr>
+        <w:t xml:space="preserve">best_fit_node </w:t>
+      </w:r>
+      <w:r>
+        <w:t>is the goal node which the optimal hand position would be,</w:t>
+      </w:r>
+      <w:r>
+        <w:t xml:space="preserve"> however it sometimes falls outside of the shape, </w:t>
+      </w:r>
+      <w:r>
+        <w:t xml:space="preserve">so the </w:t>
+      </w:r>
+      <w:r>
+        <w:rPr>
+          <w:i/>
+        </w:rPr>
+        <w:t xml:space="preserve">find_closest_shape() </w:t>
+      </w:r>
+      <w:r>
+        <w:t xml:space="preserve">function is used to find the </w:t>
+      </w:r>
+      <w:r>
+        <w:rPr>
+          <w:i/>
+        </w:rPr>
+        <w:t>shape_pixel</w:t>
+      </w:r>
+      <w:r>
+        <w:t xml:space="preserve"> that is closest to the </w:t>
+      </w:r>
+      <w:r>
+        <w:rPr>
+          <w:i/>
+        </w:rPr>
+        <w:t>best_fit_node.</w:t>
+      </w:r>
+    </w:p>
+    <w:p>
+      <w:pPr>
+        <w:rPr>
+          <w:i/>
+        </w:rPr>
+      </w:pPr>
+    </w:p>
+    <w:p>
+      <w:r>
+        <w:t xml:space="preserve">This detection function encountered some problems in the original implementation. </w:t>
+      </w:r>
+      <w:r>
+        <w:t>Initially the loop iterated</w:t>
+      </w:r>
+      <w:r>
+        <w:t xml:space="preserve"> through the </w:t>
+      </w:r>
+      <w:r>
+        <w:rPr>
+          <w:i/>
+        </w:rPr>
+        <w:t>outline</w:t>
+      </w:r>
+      <w:r>
+        <w:rPr>
+          <w:i/>
+        </w:rPr>
+        <w:t>_pixels</w:t>
+      </w:r>
+      <w:r>
+        <w:t xml:space="preserve"> </w:t>
+      </w:r>
+      <w:r>
+        <w:rPr>
+          <w:i/>
+        </w:rPr>
+        <w:t xml:space="preserve">vector </w:t>
+      </w:r>
+      <w:r>
+        <w:t>row</w:t>
+      </w:r>
+      <w:r>
+        <w:rPr>
+          <w:i/>
+        </w:rPr>
+        <w:t xml:space="preserve"> </w:t>
+      </w:r>
+      <w:r>
+        <w:t xml:space="preserve">by row </w:t>
+      </w:r>
+      <w:r>
+        <w:t>when finding pixel neighbours.</w:t>
+      </w:r>
+      <w:r>
+        <w:t xml:space="preserve"> </w:t>
+      </w:r>
+      <w:r>
+        <w:t>This caused many of the hand positions to drift towards the centre of the image</w:t>
+      </w:r>
+      <w:r>
+        <w:t xml:space="preserve">, because a nearby </w:t>
+      </w:r>
+      <w:r>
+        <w:rPr>
+          <w:i/>
+        </w:rPr>
+        <w:t xml:space="preserve">outline_pixel </w:t>
+      </w:r>
+      <w:r>
+        <w:t xml:space="preserve">may not necessarily be the next </w:t>
+      </w:r>
+      <w:r>
+        <w:rPr>
+          <w:i/>
+        </w:rPr>
+        <w:t>outline</w:t>
+      </w:r>
+      <w:r>
+        <w:rPr>
+          <w:i/>
+        </w:rPr>
+        <w:softHyphen/>
+        <w:t xml:space="preserve">_pixel </w:t>
+      </w:r>
+      <w:r>
+        <w:t xml:space="preserve">in the </w:t>
+      </w:r>
+      <w:r>
+        <w:rPr>
+          <w:i/>
+        </w:rPr>
+        <w:t>vector</w:t>
+      </w:r>
+      <w:r>
+        <w:t>.</w:t>
+      </w:r>
+      <w:r>
+        <w:t xml:space="preserve"> So instead of iterating through each pixel in the </w:t>
+      </w:r>
+      <w:r>
+        <w:rPr>
+          <w:i/>
+        </w:rPr>
+        <w:t>vector</w:t>
+      </w:r>
+      <w:r>
+        <w:t>, the function looks at nearby pixels in terms of (x, y).</w:t>
+      </w:r>
+    </w:p>
+    <w:p/>
+    <w:p>
+      <w:pPr>
+        <w:jc w:val="center"/>
+      </w:pPr>
+      <w:r>
+        <w:rPr>
+          <w:noProof/>
+          <w:lang w:eastAsia="en-GB"/>
+        </w:rPr>
+        <w:lastRenderedPageBreak/>
+        <w:drawing>
+          <wp:inline distT="0" distB="0" distL="0" distR="0" wp14:anchorId="499E3A9F" wp14:editId="27B26F5D">
+            <wp:extent cx="4114800" cy="2087436"/>
+            <wp:effectExtent l="0" t="0" r="0" b="8255"/>
+            <wp:docPr id="32" name="Picture 32"/>
+            <wp:cNvGraphicFramePr>
+              <a:graphicFrameLocks xmlns:a="http://schemas.openxmlformats.org/drawingml/2006/main" noChangeAspect="1"/>
+            </wp:cNvGraphicFramePr>
+            <a:graphic xmlns:a="http://schemas.openxmlformats.org/drawingml/2006/main">
+              <a:graphicData uri="http://schemas.openxmlformats.org/drawingml/2006/picture">
+                <pic:pic xmlns:pic="http://schemas.openxmlformats.org/drawingml/2006/picture">
+                  <pic:nvPicPr>
+                    <pic:cNvPr id="32" name="hand detection.png"/>
+                    <pic:cNvPicPr/>
+                  </pic:nvPicPr>
+                  <pic:blipFill>
+                    <a:blip r:embed="rId41"/>
+                    <a:stretch>
+                      <a:fillRect/>
+                    </a:stretch>
+                  </pic:blipFill>
+                  <pic:spPr>
+                    <a:xfrm>
+                      <a:off x="0" y="0"/>
+                      <a:ext cx="4152943" cy="2106786"/>
+                    </a:xfrm>
+                    <a:prstGeom prst="rect">
+                      <a:avLst/>
+                    </a:prstGeom>
+                  </pic:spPr>
+                </pic:pic>
+              </a:graphicData>
+            </a:graphic>
+          </wp:inline>
+        </w:drawing>
+      </w:r>
+    </w:p>
+    <w:p>
+      <w:pPr>
+        <w:jc w:val="center"/>
+        <w:rPr>
+          <w:sz w:val="18"/>
+          <w:szCs w:val="18"/>
+        </w:rPr>
+      </w:pPr>
+      <w:r>
+        <w:rPr>
+          <w:sz w:val="18"/>
+          <w:szCs w:val="18"/>
+        </w:rPr>
+        <w:t xml:space="preserve">Fig 21. </w:t>
+      </w:r>
+      <w:r>
+        <w:rPr>
+          <w:sz w:val="18"/>
+          <w:szCs w:val="18"/>
+        </w:rPr>
+        <w:t>The current hand detector (left) compared with the old</w:t>
+      </w:r>
+      <w:r>
+        <w:rPr>
+          <w:sz w:val="18"/>
+          <w:szCs w:val="18"/>
+        </w:rPr>
+        <w:t xml:space="preserve"> (right)</w:t>
+      </w:r>
+      <w:r>
+        <w:rPr>
+          <w:sz w:val="18"/>
+          <w:szCs w:val="18"/>
+        </w:rPr>
+        <w:t>.</w:t>
+      </w:r>
+      <w:r>
+        <w:rPr>
+          <w:sz w:val="18"/>
+          <w:szCs w:val="18"/>
+        </w:rPr>
+        <w:t xml:space="preserve"> Outline pixels used </w:t>
+      </w:r>
+    </w:p>
+    <w:p>
+      <w:pPr>
+        <w:jc w:val="center"/>
+        <w:rPr>
+          <w:sz w:val="18"/>
+          <w:szCs w:val="18"/>
+        </w:rPr>
+      </w:pPr>
       <w:bookmarkStart w:id="66" w:name="_GoBack"/>
       <w:bookmarkEnd w:id="66"/>
       <w:r>
-        <w:t>flood</w:t>
-      </w:r>
-      <w:r>
-        <w:t>filling.</w:t>
+        <w:rPr>
+          <w:sz w:val="18"/>
+          <w:szCs w:val="18"/>
+        </w:rPr>
+        <w:t>highlighted in green.</w:t>
       </w:r>
     </w:p>
     <w:p/>
@@ -17780,105 +21225,40 @@
         <w:pStyle w:val="Heading3"/>
       </w:pPr>
       <w:r>
-        <w:t>File handling</w:t>
+        <w:t>Dealing with bad shapes</w:t>
       </w:r>
     </w:p>
     <w:p/>
     <w:p>
       <w:r>
-        <w:t>File handling different per OS difficult to predict working directory when porting to different machine,</w:t>
-      </w:r>
-    </w:p>
-    <w:p>
-      <w:pPr>
-        <w:pStyle w:val="Heading3"/>
-      </w:pPr>
-      <w:r>
-        <w:t>Training, testing and classification</w:t>
+        <w:t xml:space="preserve">Throughout the runtime, </w:t>
+      </w:r>
+      <w:r>
+        <w:rPr>
+          <w:i/>
+        </w:rPr>
+        <w:t>PeopleFinder</w:t>
+      </w:r>
+      <w:r>
+        <w:t xml:space="preserve"> encounters many ‘bad shapes’.</w:t>
       </w:r>
     </w:p>
     <w:p/>
     <w:p>
-      <w:pPr>
-        <w:pStyle w:val="Heading3"/>
-      </w:pPr>
-      <w:r>
-        <w:t>Head and torso detection</w:t>
+      <w:r>
+        <w:t>Section on applying PeopleFinder to BGS shapes, problematic shapes.</w:t>
       </w:r>
     </w:p>
     <w:p/>
     <w:p>
-      <w:pPr>
-        <w:pStyle w:val="Heading3"/>
-      </w:pPr>
-      <w:r>
-        <w:t>Waist and feet detection</w:t>
-      </w:r>
-    </w:p>
-    <w:p/>
-    <w:p>
-      <w:pPr>
-        <w:pStyle w:val="Heading3"/>
-      </w:pPr>
-      <w:r>
-        <w:t>Shoulder detection</w:t>
-      </w:r>
-    </w:p>
-    <w:p/>
-    <w:p>
-      <w:pPr>
-        <w:pStyle w:val="Heading3"/>
-      </w:pPr>
-      <w:r>
-        <w:lastRenderedPageBreak/>
-        <w:t>Elbow detection</w:t>
-      </w:r>
-    </w:p>
-    <w:p/>
-    <w:p>
-      <w:r>
-        <w:t>MAJORITY OF DETAIL</w:t>
-      </w:r>
-    </w:p>
-    <w:p>
-      <w:r>
-        <w:t>Elbows above head</w:t>
-      </w:r>
-    </w:p>
-    <w:p>
-      <w:pPr>
-        <w:pStyle w:val="Heading3"/>
-      </w:pPr>
-      <w:r>
-        <w:t>Hand detection</w:t>
-      </w:r>
-    </w:p>
-    <w:p/>
-    <w:p>
-      <w:r>
-        <w:t>MAJORITY OF DTAILS</w:t>
-      </w:r>
-    </w:p>
-    <w:p>
-      <w:pPr>
-        <w:pStyle w:val="Heading3"/>
-      </w:pPr>
-      <w:r>
-        <w:t>Dealing with bad shapes</w:t>
-      </w:r>
-    </w:p>
-    <w:p>
-      <w:r>
-        <w:t>Section on applying PeopleFinder to BGS shapes, problematic shapes.</w:t>
-      </w:r>
-    </w:p>
-    <w:p/>
-    <w:p>
       <w:r>
         <w:t>WEAVE ISSUES INTO EACH SECTION</w:t>
       </w:r>
       <w:r>
         <w:t>.</w:t>
+      </w:r>
+      <w:r>
+        <w:t xml:space="preserve"> ASSUMPTIONS</w:t>
       </w:r>
     </w:p>
     <w:p>
@@ -17981,7 +21361,11 @@
     </w:p>
     <w:p>
       <w:r>
-        <w:t>Detailed descriptions of every test case are definitely not what is required here. What is important is to show that you adopted a sensible strategy that was, in principle, capable of testing the system adequately even if you did not have the time to test the system fully.</w:t>
+        <w:t xml:space="preserve">Detailed descriptions of every test case are definitely not what is required here. What is important is to show that you adopted a sensible strategy that was, in principle, </w:t>
+      </w:r>
+      <w:r>
+        <w:lastRenderedPageBreak/>
+        <w:t>capable of testing the system adequately even if you did not have the time to test the system fully.</w:t>
       </w:r>
     </w:p>
     <w:p>
@@ -18045,6 +21429,9 @@
         <w:t>The following sections indicate some areas you might include. Other sections may be more appropriate to your project.</w:t>
       </w:r>
       <w:r>
+        <w:t>USER TESTS, comp vision can be difficult to test, ground truth is needed.</w:t>
+      </w:r>
+      <w:r>
         <w:rPr>
           <w:lang w:val="en-US"/>
         </w:rPr>
@@ -18083,6 +21470,12 @@
           <w:lang w:val="en-US"/>
         </w:rPr>
         <w:t>Just have unit testing and experiments.</w:t>
+      </w:r>
+      <w:r>
+        <w:rPr>
+          <w:lang w:val="en-US"/>
+        </w:rPr>
+        <w:t xml:space="preserve"> Experiments how it is more less accurate, most difficult when pedestrians leave and enter the scene.</w:t>
       </w:r>
     </w:p>
     <w:p>
@@ -18657,6 +22050,26 @@
         <w:rPr>
           <w:lang w:val="en-US"/>
         </w:rPr>
+        <w:t>PRUNE WORDS FROM EACH SECTION, MOSTLY BACKGROUND</w:t>
+      </w:r>
+    </w:p>
+    <w:p>
+      <w:pPr>
+        <w:rPr>
+          <w:lang w:val="en-US"/>
+        </w:rPr>
+      </w:pPr>
+    </w:p>
+    <w:p>
+      <w:pPr>
+        <w:rPr>
+          <w:lang w:val="en-US"/>
+        </w:rPr>
+      </w:pPr>
+      <w:r>
+        <w:rPr>
+          <w:lang w:val="en-US"/>
+        </w:rPr>
         <w:t>Pedestrian detection that accurately detects moving pedestrians regardless of appearance</w:t>
       </w:r>
       <w:r>
@@ -18671,13 +22084,15 @@
         </w:rPr>
         <w:t>.</w:t>
       </w:r>
-    </w:p>
-    <w:p>
-      <w:pPr>
+      <w:r>
         <w:rPr>
           <w:lang w:val="en-US"/>
         </w:rPr>
-      </w:pPr>
+        <w:t xml:space="preserve"> </w:t>
+      </w:r>
+      <w:r>
+        <w:t>Negative training examples unnecessary.</w:t>
+      </w:r>
     </w:p>
     <w:p>
       <w:pPr>
@@ -18685,10 +22100,17 @@
           <w:lang w:val="en-US"/>
         </w:rPr>
       </w:pPr>
-      <w:r>
+    </w:p>
+    <w:p>
+      <w:pPr>
         <w:rPr>
           <w:lang w:val="en-US"/>
         </w:rPr>
+      </w:pPr>
+      <w:r>
+        <w:rPr>
+          <w:lang w:val="en-US"/>
+        </w:rPr>
         <w:t>DISCUSS HOW CODE COULD BE STRUCTURED BETTER, REFACTORED RECORDS INTO UNIQUE CLASS. PEDESTRIAN MODEL OBJECTS.</w:t>
       </w:r>
       <w:r>
@@ -18762,10 +22184,15 @@
       </w:r>
     </w:p>
     <w:p>
-      <w:r>
+      <w:pPr>
         <w:rPr>
           <w:lang w:val="en-US"/>
         </w:rPr>
+      </w:pPr>
+      <w:r>
+        <w:rPr>
+          <w:lang w:val="en-US"/>
+        </w:rPr>
         <w:t xml:space="preserve">Design perspective: use case </w:t>
       </w:r>
       <w:r>
@@ -18802,7 +22229,40 @@
         <w:rPr>
           <w:lang w:val="en-US"/>
         </w:rPr>
-        <w:t>the log.</w:t>
+        <w:t>the log</w:t>
+      </w:r>
+      <w:r>
+        <w:rPr>
+          <w:lang w:val="en-US"/>
+        </w:rPr>
+        <w:t>, would help with coding sessions</w:t>
+      </w:r>
+      <w:r>
+        <w:rPr>
+          <w:lang w:val="en-US"/>
+        </w:rPr>
+        <w:t>.</w:t>
+      </w:r>
+      <w:r>
+        <w:rPr>
+          <w:lang w:val="en-US"/>
+        </w:rPr>
+        <w:t xml:space="preserve"> </w:t>
+      </w:r>
+    </w:p>
+    <w:p>
+      <w:pPr>
+        <w:rPr>
+          <w:lang w:val="en-US"/>
+        </w:rPr>
+      </w:pPr>
+    </w:p>
+    <w:p>
+      <w:r>
+        <w:rPr>
+          <w:lang w:val="en-US"/>
+        </w:rPr>
+        <w:t>Ideal program would have threshold adjustment in real time to see changes, rather than restarting the program.</w:t>
       </w:r>
       <w:r>
         <w:rPr>
@@ -18895,7 +22355,7 @@
       <w:r>
         <w:t xml:space="preserve"> </w:t>
       </w:r>
-      <w:hyperlink r:id="rId39" w:history="1">
+      <w:hyperlink r:id="rId42" w:history="1">
         <w:r>
           <w:rPr>
             <w:rStyle w:val="Hyperlink"/>
@@ -19320,7 +22780,7 @@
         </w:rPr>
         <w:t xml:space="preserve">Available: </w:t>
       </w:r>
-      <w:hyperlink r:id="rId40" w:history="1">
+      <w:hyperlink r:id="rId43" w:history="1">
         <w:r>
           <w:rPr>
             <w:rStyle w:val="Hyperlink"/>
@@ -19418,7 +22878,7 @@
         </w:rPr>
         <w:t xml:space="preserve">2004. Available: </w:t>
       </w:r>
-      <w:hyperlink r:id="rId41" w:history="1">
+      <w:hyperlink r:id="rId44" w:history="1">
         <w:r>
           <w:rPr>
             <w:rStyle w:val="Hyperlink"/>
@@ -19480,7 +22940,7 @@
       <w:r>
         <w:t xml:space="preserve">Available: </w:t>
       </w:r>
-      <w:hyperlink r:id="rId42" w:history="1">
+      <w:hyperlink r:id="rId45" w:history="1">
         <w:r>
           <w:rPr>
             <w:rStyle w:val="Hyperlink"/>
@@ -19553,7 +23013,7 @@
         </w:rPr>
         <w:t xml:space="preserve">. Available: </w:t>
       </w:r>
-      <w:hyperlink r:id="rId43" w:history="1">
+      <w:hyperlink r:id="rId46" w:history="1">
         <w:r>
           <w:rPr>
             <w:rStyle w:val="Hyperlink"/>
@@ -19702,7 +23162,7 @@
         </w:rPr>
         <w:t> </w:t>
       </w:r>
-      <w:hyperlink r:id="rId44" w:history="1">
+      <w:hyperlink r:id="rId47" w:history="1">
         <w:r>
           <w:rPr>
             <w:rStyle w:val="Hyperlink"/>
@@ -19944,7 +23404,7 @@
         </w:rPr>
         <w:t xml:space="preserve">, available at: </w:t>
       </w:r>
-      <w:hyperlink r:id="rId45" w:history="1">
+      <w:hyperlink r:id="rId48" w:history="1">
         <w:r>
           <w:rPr>
             <w:rStyle w:val="Hyperlink"/>
@@ -20129,7 +23589,7 @@
         </w:rPr>
         <w:t xml:space="preserve">Daimler dataset, available: </w:t>
       </w:r>
-      <w:hyperlink r:id="rId46" w:history="1">
+      <w:hyperlink r:id="rId49" w:history="1">
         <w:r>
           <w:rPr>
             <w:rStyle w:val="Hyperlink"/>
@@ -20197,7 +23657,7 @@
         </w:rPr>
         <w:t xml:space="preserve">available: </w:t>
       </w:r>
-      <w:hyperlink r:id="rId47" w:history="1">
+      <w:hyperlink r:id="rId50" w:history="1">
         <w:r>
           <w:rPr>
             <w:rStyle w:val="Hyperlink"/>
@@ -20244,8 +23704,8 @@
       </w:r>
     </w:p>
     <w:sectPr>
-      <w:headerReference w:type="default" r:id="rId48"/>
-      <w:footerReference w:type="default" r:id="rId49"/>
+      <w:headerReference w:type="default" r:id="rId51"/>
+      <w:footerReference w:type="default" r:id="rId52"/>
       <w:pgSz w:w="11900" w:h="16840"/>
       <w:pgMar w:top="1428" w:right="1800" w:bottom="1440" w:left="1800" w:header="708" w:footer="708" w:gutter="0"/>
       <w:pgNumType w:start="1"/>
@@ -20410,7 +23870,7 @@
       <w:rPr>
         <w:noProof/>
       </w:rPr>
-      <w:t>34</w:t>
+      <w:t>38</w:t>
     </w:r>
     <w:r>
       <w:fldChar w:fldCharType="end"/>
@@ -20441,7 +23901,7 @@
         <w:noProof/>
         <w:lang w:val="en-US"/>
       </w:rPr>
-      <w:t>42</w:t>
+      <w:t>45</w:t>
     </w:r>
     <w:r>
       <w:rPr>
@@ -24204,7 +27664,6 @@
   <w:style w:type="character" w:default="1" w:styleId="DefaultParagraphFont">
     <w:name w:val="Default Paragraph Font"/>
     <w:uiPriority w:val="1"/>
-    <w:semiHidden/>
     <w:unhideWhenUsed/>
   </w:style>
   <w:style w:type="table" w:default="1" w:styleId="TableNormal">
@@ -25077,7 +28536,7 @@
 </file>
 
 <file path=customXml/itemProps1.xml><?xml version="1.0" encoding="utf-8"?>
-<ds:datastoreItem xmlns:ds="http://schemas.openxmlformats.org/officeDocument/2006/customXml" ds:itemID="{84368F7F-33C6-4D2F-BF50-9FC1D546B422}">
+<ds:datastoreItem xmlns:ds="http://schemas.openxmlformats.org/officeDocument/2006/customXml" ds:itemID="{A9B85C9C-6D25-4100-B85B-3C0598906A58}">
   <ds:schemaRefs>
     <ds:schemaRef ds:uri="http://schemas.openxmlformats.org/officeDocument/2006/bibliography"/>
   </ds:schemaRefs>

</xml_diff>